<commit_message>
Update notes/signals-and-systems.docx, add notes/notebooks for code examples
</commit_message>
<xml_diff>
--- a/notes/signals-and-systems.docx
+++ b/notes/signals-and-systems.docx
@@ -1234,7 +1234,21 @@
         <w:rPr>
           <w:rFonts w:eastAsiaTheme="minorEastAsia"/>
         </w:rPr>
-        <w:t xml:space="preserve"> roots has multiplicity </w:t>
+        <w:t xml:space="preserve"> roots </w:t>
+      </w:r>
+      <w:proofErr w:type="gramStart"/>
+      <w:r>
+        <w:rPr>
+          <w:rFonts w:eastAsiaTheme="minorEastAsia"/>
+        </w:rPr>
+        <w:t>has</w:t>
+      </w:r>
+      <w:proofErr w:type="gramEnd"/>
+      <w:r>
+        <w:rPr>
+          <w:rFonts w:eastAsiaTheme="minorEastAsia"/>
+        </w:rPr>
+        <w:t xml:space="preserve"> multiplicity </w:t>
       </w:r>
       <m:oMath>
         <m:sSub>
@@ -11569,7 +11583,63 @@
         <w:rPr>
           <w:rFonts w:eastAsiaTheme="minorEastAsia"/>
         </w:rPr>
-        <w:t>The composite amplitude and phase are given by the vector addition of the individual amplitudes and phases.</w:t>
+        <w:t xml:space="preserve">The composite </w:t>
+      </w:r>
+      <w:proofErr w:type="gramStart"/>
+      <w:r>
+        <w:rPr>
+          <w:rFonts w:eastAsiaTheme="minorEastAsia"/>
+        </w:rPr>
+        <w:t>amplitude</w:t>
+      </w:r>
+      <w:proofErr w:type="gramEnd"/>
+      <w:r>
+        <w:rPr>
+          <w:rFonts w:eastAsiaTheme="minorEastAsia"/>
+        </w:rPr>
+        <w:t xml:space="preserve"> and </w:t>
+      </w:r>
+      <w:proofErr w:type="gramStart"/>
+      <w:r>
+        <w:rPr>
+          <w:rFonts w:eastAsiaTheme="minorEastAsia"/>
+        </w:rPr>
+        <w:t>phase</w:t>
+      </w:r>
+      <w:proofErr w:type="gramEnd"/>
+      <w:r>
+        <w:rPr>
+          <w:rFonts w:eastAsiaTheme="minorEastAsia"/>
+        </w:rPr>
+        <w:t xml:space="preserve"> are given by the </w:t>
+      </w:r>
+      <w:proofErr w:type="gramStart"/>
+      <w:r>
+        <w:rPr>
+          <w:rFonts w:eastAsiaTheme="minorEastAsia"/>
+        </w:rPr>
+        <w:t>vector</w:t>
+      </w:r>
+      <w:proofErr w:type="gramEnd"/>
+      <w:r>
+        <w:rPr>
+          <w:rFonts w:eastAsiaTheme="minorEastAsia"/>
+        </w:rPr>
+        <w:t xml:space="preserve"> addition </w:t>
+      </w:r>
+      <w:proofErr w:type="gramStart"/>
+      <w:r>
+        <w:rPr>
+          <w:rFonts w:eastAsiaTheme="minorEastAsia"/>
+        </w:rPr>
+        <w:t>of</w:t>
+      </w:r>
+      <w:proofErr w:type="gramEnd"/>
+      <w:r>
+        <w:rPr>
+          <w:rFonts w:eastAsiaTheme="minorEastAsia"/>
+        </w:rPr>
+        <w:t xml:space="preserve"> the individual amplitudes and phases.</w:t>
       </w:r>
     </w:p>
     <w:p>
@@ -18054,7 +18124,21 @@
         <w:rPr>
           <w:rFonts w:eastAsiaTheme="minorEastAsia"/>
         </w:rPr>
-        <w:t>For higher-order, you will likely want to use numerical methods.</w:t>
+        <w:t xml:space="preserve">For </w:t>
+      </w:r>
+      <w:proofErr w:type="gramStart"/>
+      <w:r>
+        <w:rPr>
+          <w:rFonts w:eastAsiaTheme="minorEastAsia"/>
+        </w:rPr>
+        <w:t>higher-order</w:t>
+      </w:r>
+      <w:proofErr w:type="gramEnd"/>
+      <w:r>
+        <w:rPr>
+          <w:rFonts w:eastAsiaTheme="minorEastAsia"/>
+        </w:rPr>
+        <w:t>, you will likely want to use numerical methods.</w:t>
       </w:r>
     </w:p>
     <w:p>
@@ -18980,7 +19064,21 @@
         <w:rPr>
           <w:rFonts w:eastAsiaTheme="minorEastAsia"/>
         </w:rPr>
-        <w:t>The general complex exponential encompasses several important and special cases.</w:t>
+        <w:t xml:space="preserve">The general </w:t>
+      </w:r>
+      <w:proofErr w:type="gramStart"/>
+      <w:r>
+        <w:rPr>
+          <w:rFonts w:eastAsiaTheme="minorEastAsia"/>
+        </w:rPr>
+        <w:t>complex exponential</w:t>
+      </w:r>
+      <w:proofErr w:type="gramEnd"/>
+      <w:r>
+        <w:rPr>
+          <w:rFonts w:eastAsiaTheme="minorEastAsia"/>
+        </w:rPr>
+        <w:t xml:space="preserve"> encompasses several important and special cases.</w:t>
       </w:r>
     </w:p>
     <w:p>
@@ -23310,7 +23408,21 @@
           <w:rFonts w:eastAsiaTheme="minorEastAsia"/>
         </w:rPr>
         <w:lastRenderedPageBreak/>
-        <w:t>A real-world step function doesn’t suddenly jump from 0 to 1 – it smoothly transitions over a period of time, which you can see when you zoom in. When you zoom out, it looks like a true mathematical step function. When you differentiate the real-world step, its derivative is defined everywhere, and the result is a pulse-like signal that looks like an impulse when viewed from a distance.</w:t>
+        <w:t xml:space="preserve">A real-world step function doesn’t suddenly jump from 0 to 1 – it smoothly transitions over </w:t>
+      </w:r>
+      <w:proofErr w:type="gramStart"/>
+      <w:r>
+        <w:rPr>
+          <w:rFonts w:eastAsiaTheme="minorEastAsia"/>
+        </w:rPr>
+        <w:t>a period of time</w:t>
+      </w:r>
+      <w:proofErr w:type="gramEnd"/>
+      <w:r>
+        <w:rPr>
+          <w:rFonts w:eastAsiaTheme="minorEastAsia"/>
+        </w:rPr>
+        <w:t>, which you can see when you zoom in. When you zoom out, it looks like a true mathematical step function. When you differentiate the real-world step, its derivative is defined everywhere, and the result is a pulse-like signal that looks like an impulse when viewed from a distance.</w:t>
       </w:r>
     </w:p>
     <w:p>
@@ -25919,7 +26031,21 @@
         <w:rPr>
           <w:rFonts w:eastAsiaTheme="minorEastAsia"/>
         </w:rPr>
-        <w:t xml:space="preserve"> (unbounded power and energy)</w:t>
+        <w:t xml:space="preserve"> (unbounded power </w:t>
+      </w:r>
+      <w:proofErr w:type="gramStart"/>
+      <w:r>
+        <w:rPr>
+          <w:rFonts w:eastAsiaTheme="minorEastAsia"/>
+        </w:rPr>
+        <w:t>and</w:t>
+      </w:r>
+      <w:proofErr w:type="gramEnd"/>
+      <w:r>
+        <w:rPr>
+          <w:rFonts w:eastAsiaTheme="minorEastAsia"/>
+        </w:rPr>
+        <w:t xml:space="preserve"> energy)</w:t>
       </w:r>
       <w:r>
         <w:rPr>
@@ -25952,7 +26078,21 @@
         <w:rPr>
           <w:rFonts w:eastAsiaTheme="minorEastAsia"/>
         </w:rPr>
-        <w:t>Mathematically, a signal can have infinite power but this isn’t a practical reality. Infinite energy usually means signal duration is infinite, so it makes more sense to deal with power rather than energy.</w:t>
+        <w:t xml:space="preserve">Mathematically, a signal can have infinite </w:t>
+      </w:r>
+      <w:proofErr w:type="gramStart"/>
+      <w:r>
+        <w:rPr>
+          <w:rFonts w:eastAsiaTheme="minorEastAsia"/>
+        </w:rPr>
+        <w:t>power</w:t>
+      </w:r>
+      <w:proofErr w:type="gramEnd"/>
+      <w:r>
+        <w:rPr>
+          <w:rFonts w:eastAsiaTheme="minorEastAsia"/>
+        </w:rPr>
+        <w:t xml:space="preserve"> but this isn’t a practical reality. Infinite energy usually means signal duration is infinite, so it makes more sense to deal with power rather than energy.</w:t>
       </w:r>
     </w:p>
     <w:p>
@@ -31018,52 +31158,6 @@
           <w:rFonts w:eastAsiaTheme="minorEastAsia"/>
         </w:rPr>
       </w:pPr>
-      <w:r>
-        <w:rPr>
-          <w:rFonts w:eastAsiaTheme="minorEastAsia"/>
-        </w:rPr>
-        <w:t xml:space="preserve">For </w:t>
-      </w:r>
-      <m:oMath>
-        <m:sSub>
-          <m:sSubPr>
-            <m:ctrlPr>
-              <w:rPr>
-                <w:rFonts w:ascii="Cambria Math" w:eastAsiaTheme="minorEastAsia" w:hAnsi="Cambria Math"/>
-                <w:i/>
-              </w:rPr>
-            </m:ctrlPr>
-          </m:sSubPr>
-          <m:e>
-            <m:r>
-              <w:rPr>
-                <w:rFonts w:ascii="Cambria Math" w:eastAsiaTheme="minorEastAsia" w:hAnsi="Cambria Math"/>
-              </w:rPr>
-              <m:t>t</m:t>
-            </m:r>
-          </m:e>
-          <m:sub>
-            <m:r>
-              <w:rPr>
-                <w:rFonts w:ascii="Cambria Math" w:eastAsiaTheme="minorEastAsia" w:hAnsi="Cambria Math"/>
-              </w:rPr>
-              <m:t>0</m:t>
-            </m:r>
-          </m:sub>
-        </m:sSub>
-        <m:r>
-          <w:rPr>
-            <w:rFonts w:ascii="Cambria Math" w:eastAsiaTheme="minorEastAsia" w:hAnsi="Cambria Math"/>
-          </w:rPr>
-          <m:t>&gt;0</m:t>
-        </m:r>
-      </m:oMath>
-      <w:r>
-        <w:rPr>
-          <w:rFonts w:eastAsiaTheme="minorEastAsia"/>
-        </w:rPr>
-        <w:t xml:space="preserve">, </w:t>
-      </w:r>
       <m:oMath>
         <m:r>
           <w:rPr>
@@ -31120,7 +31214,348 @@
         <w:rPr>
           <w:rFonts w:eastAsiaTheme="minorEastAsia"/>
         </w:rPr>
-        <w:t xml:space="preserve"> shifts to the right, but </w:t>
+        <w:t xml:space="preserve"> shifts </w:t>
+      </w:r>
+      <m:oMath>
+        <m:r>
+          <w:rPr>
+            <w:rFonts w:ascii="Cambria Math" w:eastAsiaTheme="minorEastAsia" w:hAnsi="Cambria Math"/>
+          </w:rPr>
+          <m:t>x</m:t>
+        </m:r>
+        <m:d>
+          <m:dPr>
+            <m:ctrlPr>
+              <w:rPr>
+                <w:rFonts w:ascii="Cambria Math" w:eastAsiaTheme="minorEastAsia" w:hAnsi="Cambria Math"/>
+                <w:i/>
+              </w:rPr>
+            </m:ctrlPr>
+          </m:dPr>
+          <m:e>
+            <m:r>
+              <w:rPr>
+                <w:rFonts w:ascii="Cambria Math" w:eastAsiaTheme="minorEastAsia" w:hAnsi="Cambria Math"/>
+              </w:rPr>
+              <m:t>t</m:t>
+            </m:r>
+          </m:e>
+        </m:d>
+      </m:oMath>
+      <w:r>
+        <w:rPr>
+          <w:rFonts w:eastAsiaTheme="minorEastAsia"/>
+        </w:rPr>
+        <w:t xml:space="preserve"> by </w:t>
+      </w:r>
+      <m:oMath>
+        <m:sSub>
+          <m:sSubPr>
+            <m:ctrlPr>
+              <w:rPr>
+                <w:rFonts w:ascii="Cambria Math" w:eastAsiaTheme="minorEastAsia" w:hAnsi="Cambria Math"/>
+                <w:i/>
+              </w:rPr>
+            </m:ctrlPr>
+          </m:sSubPr>
+          <m:e>
+            <m:r>
+              <w:rPr>
+                <w:rFonts w:ascii="Cambria Math" w:eastAsiaTheme="minorEastAsia" w:hAnsi="Cambria Math"/>
+              </w:rPr>
+              <m:t>t</m:t>
+            </m:r>
+          </m:e>
+          <m:sub>
+            <m:r>
+              <w:rPr>
+                <w:rFonts w:ascii="Cambria Math" w:eastAsiaTheme="minorEastAsia" w:hAnsi="Cambria Math"/>
+              </w:rPr>
+              <m:t>0</m:t>
+            </m:r>
+          </m:sub>
+        </m:sSub>
+      </m:oMath>
+      <w:r>
+        <w:rPr>
+          <w:rFonts w:eastAsiaTheme="minorEastAsia"/>
+        </w:rPr>
+        <w:t xml:space="preserve">, and then </w:t>
+      </w:r>
+      <m:oMath>
+        <m:r>
+          <w:rPr>
+            <w:rFonts w:ascii="Cambria Math" w:eastAsiaTheme="minorEastAsia" w:hAnsi="Cambria Math"/>
+          </w:rPr>
+          <m:t>x</m:t>
+        </m:r>
+        <m:d>
+          <m:dPr>
+            <m:ctrlPr>
+              <w:rPr>
+                <w:rFonts w:ascii="Cambria Math" w:eastAsiaTheme="minorEastAsia" w:hAnsi="Cambria Math"/>
+                <w:i/>
+              </w:rPr>
+            </m:ctrlPr>
+          </m:dPr>
+          <m:e>
+            <m:r>
+              <w:rPr>
+                <w:rFonts w:ascii="Cambria Math" w:eastAsiaTheme="minorEastAsia" w:hAnsi="Cambria Math"/>
+              </w:rPr>
+              <m:t>-</m:t>
+            </m:r>
+            <m:d>
+              <m:dPr>
+                <m:ctrlPr>
+                  <w:rPr>
+                    <w:rFonts w:ascii="Cambria Math" w:eastAsiaTheme="minorEastAsia" w:hAnsi="Cambria Math"/>
+                    <w:i/>
+                  </w:rPr>
+                </m:ctrlPr>
+              </m:dPr>
+              <m:e>
+                <m:r>
+                  <w:rPr>
+                    <w:rFonts w:ascii="Cambria Math" w:eastAsiaTheme="minorEastAsia" w:hAnsi="Cambria Math"/>
+                  </w:rPr>
+                  <m:t>t-</m:t>
+                </m:r>
+                <m:sSub>
+                  <m:sSubPr>
+                    <m:ctrlPr>
+                      <w:rPr>
+                        <w:rFonts w:ascii="Cambria Math" w:eastAsiaTheme="minorEastAsia" w:hAnsi="Cambria Math"/>
+                        <w:i/>
+                      </w:rPr>
+                    </m:ctrlPr>
+                  </m:sSubPr>
+                  <m:e>
+                    <m:r>
+                      <w:rPr>
+                        <w:rFonts w:ascii="Cambria Math" w:eastAsiaTheme="minorEastAsia" w:hAnsi="Cambria Math"/>
+                      </w:rPr>
+                      <m:t>t</m:t>
+                    </m:r>
+                  </m:e>
+                  <m:sub>
+                    <m:r>
+                      <w:rPr>
+                        <w:rFonts w:ascii="Cambria Math" w:eastAsiaTheme="minorEastAsia" w:hAnsi="Cambria Math"/>
+                      </w:rPr>
+                      <m:t>0</m:t>
+                    </m:r>
+                  </m:sub>
+                </m:sSub>
+              </m:e>
+            </m:d>
+          </m:e>
+        </m:d>
+      </m:oMath>
+      <w:r>
+        <w:rPr>
+          <w:rFonts w:eastAsiaTheme="minorEastAsia"/>
+        </w:rPr>
+        <w:t xml:space="preserve"> reverses it around the point </w:t>
+      </w:r>
+      <m:oMath>
+        <m:r>
+          <w:rPr>
+            <w:rFonts w:ascii="Cambria Math" w:eastAsiaTheme="minorEastAsia" w:hAnsi="Cambria Math"/>
+          </w:rPr>
+          <m:t>t-</m:t>
+        </m:r>
+        <m:sSub>
+          <m:sSubPr>
+            <m:ctrlPr>
+              <w:rPr>
+                <w:rFonts w:ascii="Cambria Math" w:eastAsiaTheme="minorEastAsia" w:hAnsi="Cambria Math"/>
+                <w:i/>
+              </w:rPr>
+            </m:ctrlPr>
+          </m:sSubPr>
+          <m:e>
+            <m:r>
+              <w:rPr>
+                <w:rFonts w:ascii="Cambria Math" w:eastAsiaTheme="minorEastAsia" w:hAnsi="Cambria Math"/>
+              </w:rPr>
+              <m:t>t</m:t>
+            </m:r>
+          </m:e>
+          <m:sub>
+            <m:r>
+              <w:rPr>
+                <w:rFonts w:ascii="Cambria Math" w:eastAsiaTheme="minorEastAsia" w:hAnsi="Cambria Math"/>
+              </w:rPr>
+              <m:t>0</m:t>
+            </m:r>
+          </m:sub>
+        </m:sSub>
+        <m:r>
+          <w:rPr>
+            <w:rFonts w:ascii="Cambria Math" w:eastAsiaTheme="minorEastAsia" w:hAnsi="Cambria Math"/>
+          </w:rPr>
+          <m:t>=0</m:t>
+        </m:r>
+      </m:oMath>
+      <w:r>
+        <w:rPr>
+          <w:rFonts w:eastAsiaTheme="minorEastAsia"/>
+        </w:rPr>
+        <w:t xml:space="preserve">, or </w:t>
+      </w:r>
+      <m:oMath>
+        <m:r>
+          <w:rPr>
+            <w:rFonts w:ascii="Cambria Math" w:eastAsiaTheme="minorEastAsia" w:hAnsi="Cambria Math"/>
+          </w:rPr>
+          <m:t>t=</m:t>
+        </m:r>
+        <m:sSub>
+          <m:sSubPr>
+            <m:ctrlPr>
+              <w:rPr>
+                <w:rFonts w:ascii="Cambria Math" w:eastAsiaTheme="minorEastAsia" w:hAnsi="Cambria Math"/>
+                <w:i/>
+              </w:rPr>
+            </m:ctrlPr>
+          </m:sSubPr>
+          <m:e>
+            <m:r>
+              <w:rPr>
+                <w:rFonts w:ascii="Cambria Math" w:eastAsiaTheme="minorEastAsia" w:hAnsi="Cambria Math"/>
+              </w:rPr>
+              <m:t>t</m:t>
+            </m:r>
+          </m:e>
+          <m:sub>
+            <m:r>
+              <w:rPr>
+                <w:rFonts w:ascii="Cambria Math" w:eastAsiaTheme="minorEastAsia" w:hAnsi="Cambria Math"/>
+              </w:rPr>
+              <m:t>0</m:t>
+            </m:r>
+          </m:sub>
+        </m:sSub>
+      </m:oMath>
+      <w:r>
+        <w:rPr>
+          <w:rFonts w:eastAsiaTheme="minorEastAsia"/>
+        </w:rPr>
+        <w:t>.</w:t>
+      </w:r>
+    </w:p>
+    <w:p>
+      <w:pPr>
+        <w:rPr>
+          <w:rFonts w:eastAsiaTheme="minorEastAsia"/>
+        </w:rPr>
+      </w:pPr>
+      <w:r>
+        <w:rPr>
+          <w:rFonts w:eastAsiaTheme="minorEastAsia"/>
+        </w:rPr>
+        <w:t xml:space="preserve">If </w:t>
+      </w:r>
+      <m:oMath>
+        <m:r>
+          <w:rPr>
+            <w:rFonts w:ascii="Cambria Math" w:eastAsiaTheme="minorEastAsia" w:hAnsi="Cambria Math"/>
+          </w:rPr>
+          <m:t>x</m:t>
+        </m:r>
+        <m:d>
+          <m:dPr>
+            <m:ctrlPr>
+              <w:rPr>
+                <w:rFonts w:ascii="Cambria Math" w:eastAsiaTheme="minorEastAsia" w:hAnsi="Cambria Math"/>
+                <w:i/>
+              </w:rPr>
+            </m:ctrlPr>
+          </m:dPr>
+          <m:e>
+            <m:r>
+              <w:rPr>
+                <w:rFonts w:ascii="Cambria Math" w:eastAsiaTheme="minorEastAsia" w:hAnsi="Cambria Math"/>
+              </w:rPr>
+              <m:t>t</m:t>
+            </m:r>
+          </m:e>
+        </m:d>
+      </m:oMath>
+      <w:r>
+        <w:rPr>
+          <w:rFonts w:eastAsiaTheme="minorEastAsia"/>
+        </w:rPr>
+        <w:t xml:space="preserve"> is a finite-duration signal bounded by </w:t>
+      </w:r>
+      <m:oMath>
+        <m:sSub>
+          <m:sSubPr>
+            <m:ctrlPr>
+              <w:rPr>
+                <w:rFonts w:ascii="Cambria Math" w:eastAsiaTheme="minorEastAsia" w:hAnsi="Cambria Math"/>
+                <w:i/>
+              </w:rPr>
+            </m:ctrlPr>
+          </m:sSubPr>
+          <m:e>
+            <m:r>
+              <w:rPr>
+                <w:rFonts w:ascii="Cambria Math" w:eastAsiaTheme="minorEastAsia" w:hAnsi="Cambria Math"/>
+              </w:rPr>
+              <m:t>t</m:t>
+            </m:r>
+          </m:e>
+          <m:sub>
+            <m:r>
+              <w:rPr>
+                <w:rFonts w:ascii="Cambria Math" w:eastAsiaTheme="minorEastAsia" w:hAnsi="Cambria Math"/>
+              </w:rPr>
+              <m:t>a</m:t>
+            </m:r>
+          </m:sub>
+        </m:sSub>
+      </m:oMath>
+      <w:r>
+        <w:rPr>
+          <w:rFonts w:eastAsiaTheme="minorEastAsia"/>
+        </w:rPr>
+        <w:t xml:space="preserve"> and </w:t>
+      </w:r>
+      <m:oMath>
+        <m:sSub>
+          <m:sSubPr>
+            <m:ctrlPr>
+              <w:rPr>
+                <w:rFonts w:ascii="Cambria Math" w:eastAsiaTheme="minorEastAsia" w:hAnsi="Cambria Math"/>
+                <w:i/>
+              </w:rPr>
+            </m:ctrlPr>
+          </m:sSubPr>
+          <m:e>
+            <m:r>
+              <w:rPr>
+                <w:rFonts w:ascii="Cambria Math" w:eastAsiaTheme="minorEastAsia" w:hAnsi="Cambria Math"/>
+              </w:rPr>
+              <m:t>t</m:t>
+            </m:r>
+          </m:e>
+          <m:sub>
+            <m:r>
+              <w:rPr>
+                <w:rFonts w:ascii="Cambria Math" w:eastAsiaTheme="minorEastAsia" w:hAnsi="Cambria Math"/>
+              </w:rPr>
+              <m:t>b</m:t>
+            </m:r>
+          </m:sub>
+        </m:sSub>
+      </m:oMath>
+      <w:r>
+        <w:rPr>
+          <w:rFonts w:eastAsiaTheme="minorEastAsia"/>
+        </w:rPr>
+        <w:t xml:space="preserve">, then </w:t>
       </w:r>
       <m:oMath>
         <m:r>
@@ -31178,7 +31613,408 @@
         <w:rPr>
           <w:rFonts w:eastAsiaTheme="minorEastAsia"/>
         </w:rPr>
-        <w:t xml:space="preserve"> shifts to the left.</w:t>
+        <w:t xml:space="preserve"> is bounded by </w:t>
+      </w:r>
+      <m:oMath>
+        <m:sSub>
+          <m:sSubPr>
+            <m:ctrlPr>
+              <w:rPr>
+                <w:rFonts w:ascii="Cambria Math" w:eastAsiaTheme="minorEastAsia" w:hAnsi="Cambria Math"/>
+                <w:i/>
+              </w:rPr>
+            </m:ctrlPr>
+          </m:sSubPr>
+          <m:e>
+            <m:r>
+              <w:rPr>
+                <w:rFonts w:ascii="Cambria Math" w:eastAsiaTheme="minorEastAsia" w:hAnsi="Cambria Math"/>
+              </w:rPr>
+              <m:t>t</m:t>
+            </m:r>
+          </m:e>
+          <m:sub>
+            <m:r>
+              <w:rPr>
+                <w:rFonts w:ascii="Cambria Math" w:eastAsiaTheme="minorEastAsia" w:hAnsi="Cambria Math"/>
+              </w:rPr>
+              <m:t>0</m:t>
+            </m:r>
+          </m:sub>
+        </m:sSub>
+        <m:r>
+          <w:rPr>
+            <w:rFonts w:ascii="Cambria Math" w:eastAsiaTheme="minorEastAsia" w:hAnsi="Cambria Math"/>
+          </w:rPr>
+          <m:t>-</m:t>
+        </m:r>
+        <m:sSub>
+          <m:sSubPr>
+            <m:ctrlPr>
+              <w:rPr>
+                <w:rFonts w:ascii="Cambria Math" w:eastAsiaTheme="minorEastAsia" w:hAnsi="Cambria Math"/>
+                <w:i/>
+              </w:rPr>
+            </m:ctrlPr>
+          </m:sSubPr>
+          <m:e>
+            <m:r>
+              <w:rPr>
+                <w:rFonts w:ascii="Cambria Math" w:eastAsiaTheme="minorEastAsia" w:hAnsi="Cambria Math"/>
+              </w:rPr>
+              <m:t>t</m:t>
+            </m:r>
+          </m:e>
+          <m:sub>
+            <m:r>
+              <w:rPr>
+                <w:rFonts w:ascii="Cambria Math" w:eastAsiaTheme="minorEastAsia" w:hAnsi="Cambria Math"/>
+              </w:rPr>
+              <m:t>b</m:t>
+            </m:r>
+          </m:sub>
+        </m:sSub>
+      </m:oMath>
+      <w:r>
+        <w:rPr>
+          <w:rFonts w:eastAsiaTheme="minorEastAsia"/>
+        </w:rPr>
+        <w:t xml:space="preserve"> and </w:t>
+      </w:r>
+      <m:oMath>
+        <m:sSub>
+          <m:sSubPr>
+            <m:ctrlPr>
+              <w:rPr>
+                <w:rFonts w:ascii="Cambria Math" w:eastAsiaTheme="minorEastAsia" w:hAnsi="Cambria Math"/>
+                <w:i/>
+              </w:rPr>
+            </m:ctrlPr>
+          </m:sSubPr>
+          <m:e>
+            <m:r>
+              <w:rPr>
+                <w:rFonts w:ascii="Cambria Math" w:eastAsiaTheme="minorEastAsia" w:hAnsi="Cambria Math"/>
+              </w:rPr>
+              <m:t>t</m:t>
+            </m:r>
+          </m:e>
+          <m:sub>
+            <m:r>
+              <w:rPr>
+                <w:rFonts w:ascii="Cambria Math" w:eastAsiaTheme="minorEastAsia" w:hAnsi="Cambria Math"/>
+              </w:rPr>
+              <m:t>0</m:t>
+            </m:r>
+          </m:sub>
+        </m:sSub>
+        <m:r>
+          <w:rPr>
+            <w:rFonts w:ascii="Cambria Math" w:eastAsiaTheme="minorEastAsia" w:hAnsi="Cambria Math"/>
+          </w:rPr>
+          <m:t>-</m:t>
+        </m:r>
+        <m:sSub>
+          <m:sSubPr>
+            <m:ctrlPr>
+              <w:rPr>
+                <w:rFonts w:ascii="Cambria Math" w:eastAsiaTheme="minorEastAsia" w:hAnsi="Cambria Math"/>
+                <w:i/>
+              </w:rPr>
+            </m:ctrlPr>
+          </m:sSubPr>
+          <m:e>
+            <m:r>
+              <w:rPr>
+                <w:rFonts w:ascii="Cambria Math" w:eastAsiaTheme="minorEastAsia" w:hAnsi="Cambria Math"/>
+              </w:rPr>
+              <m:t>t</m:t>
+            </m:r>
+          </m:e>
+          <m:sub>
+            <m:r>
+              <w:rPr>
+                <w:rFonts w:ascii="Cambria Math" w:eastAsiaTheme="minorEastAsia" w:hAnsi="Cambria Math"/>
+              </w:rPr>
+              <m:t>a</m:t>
+            </m:r>
+          </m:sub>
+        </m:sSub>
+      </m:oMath>
+      <w:r>
+        <w:rPr>
+          <w:rFonts w:eastAsiaTheme="minorEastAsia"/>
+        </w:rPr>
+        <w:t>.</w:t>
+      </w:r>
+      <w:r>
+        <w:rPr>
+          <w:rFonts w:eastAsiaTheme="minorEastAsia"/>
+        </w:rPr>
+        <w:t xml:space="preserve"> In the example below,</w:t>
+      </w:r>
+    </w:p>
+    <w:p>
+      <w:pPr>
+        <w:pStyle w:val="ListParagraph"/>
+        <w:rPr>
+          <w:rFonts w:eastAsiaTheme="minorEastAsia"/>
+        </w:rPr>
+      </w:pPr>
+      <m:oMathPara>
+        <m:oMath>
+          <m:sSub>
+            <m:sSubPr>
+              <m:ctrlPr>
+                <w:rPr>
+                  <w:rFonts w:ascii="Cambria Math" w:eastAsiaTheme="minorEastAsia" w:hAnsi="Cambria Math"/>
+                  <w:i/>
+                </w:rPr>
+              </m:ctrlPr>
+            </m:sSubPr>
+            <m:e>
+              <m:r>
+                <w:rPr>
+                  <w:rFonts w:ascii="Cambria Math" w:eastAsiaTheme="minorEastAsia" w:hAnsi="Cambria Math"/>
+                </w:rPr>
+                <m:t>t</m:t>
+              </m:r>
+            </m:e>
+            <m:sub>
+              <m:r>
+                <w:rPr>
+                  <w:rFonts w:ascii="Cambria Math" w:eastAsiaTheme="minorEastAsia" w:hAnsi="Cambria Math"/>
+                </w:rPr>
+                <m:t>a</m:t>
+              </m:r>
+            </m:sub>
+          </m:sSub>
+          <m:r>
+            <w:rPr>
+              <w:rFonts w:ascii="Cambria Math" w:eastAsiaTheme="minorEastAsia" w:hAnsi="Cambria Math"/>
+            </w:rPr>
+            <m:t xml:space="preserve">=-1, </m:t>
+          </m:r>
+          <m:sSub>
+            <m:sSubPr>
+              <m:ctrlPr>
+                <w:rPr>
+                  <w:rFonts w:ascii="Cambria Math" w:eastAsiaTheme="minorEastAsia" w:hAnsi="Cambria Math"/>
+                  <w:i/>
+                </w:rPr>
+              </m:ctrlPr>
+            </m:sSubPr>
+            <m:e>
+              <m:r>
+                <w:rPr>
+                  <w:rFonts w:ascii="Cambria Math" w:eastAsiaTheme="minorEastAsia" w:hAnsi="Cambria Math"/>
+                </w:rPr>
+                <m:t>t</m:t>
+              </m:r>
+            </m:e>
+            <m:sub>
+              <m:r>
+                <w:rPr>
+                  <w:rFonts w:ascii="Cambria Math" w:eastAsiaTheme="minorEastAsia" w:hAnsi="Cambria Math"/>
+                </w:rPr>
+                <m:t>b</m:t>
+              </m:r>
+            </m:sub>
+          </m:sSub>
+          <m:r>
+            <w:rPr>
+              <w:rFonts w:ascii="Cambria Math" w:eastAsiaTheme="minorEastAsia" w:hAnsi="Cambria Math"/>
+            </w:rPr>
+            <m:t>=2</m:t>
+          </m:r>
+        </m:oMath>
+      </m:oMathPara>
+    </w:p>
+    <w:p>
+      <w:pPr>
+        <w:pStyle w:val="ListParagraph"/>
+        <w:rPr>
+          <w:rFonts w:eastAsiaTheme="minorEastAsia"/>
+        </w:rPr>
+      </w:pPr>
+      <m:oMathPara>
+        <m:oMath>
+          <m:sSub>
+            <m:sSubPr>
+              <m:ctrlPr>
+                <w:rPr>
+                  <w:rFonts w:ascii="Cambria Math" w:eastAsiaTheme="minorEastAsia" w:hAnsi="Cambria Math"/>
+                  <w:i/>
+                </w:rPr>
+              </m:ctrlPr>
+            </m:sSubPr>
+            <m:e>
+              <m:r>
+                <w:rPr>
+                  <w:rFonts w:ascii="Cambria Math" w:eastAsiaTheme="minorEastAsia" w:hAnsi="Cambria Math"/>
+                </w:rPr>
+                <m:t>t</m:t>
+              </m:r>
+            </m:e>
+            <m:sub>
+              <m:r>
+                <w:rPr>
+                  <w:rFonts w:ascii="Cambria Math" w:eastAsiaTheme="minorEastAsia" w:hAnsi="Cambria Math"/>
+                </w:rPr>
+                <m:t>0</m:t>
+              </m:r>
+            </m:sub>
+          </m:sSub>
+          <m:r>
+            <w:rPr>
+              <w:rFonts w:ascii="Cambria Math" w:eastAsiaTheme="minorEastAsia" w:hAnsi="Cambria Math"/>
+            </w:rPr>
+            <m:t>-</m:t>
+          </m:r>
+          <m:sSub>
+            <m:sSubPr>
+              <m:ctrlPr>
+                <w:rPr>
+                  <w:rFonts w:ascii="Cambria Math" w:eastAsiaTheme="minorEastAsia" w:hAnsi="Cambria Math"/>
+                  <w:i/>
+                </w:rPr>
+              </m:ctrlPr>
+            </m:sSubPr>
+            <m:e>
+              <m:r>
+                <w:rPr>
+                  <w:rFonts w:ascii="Cambria Math" w:eastAsiaTheme="minorEastAsia" w:hAnsi="Cambria Math"/>
+                </w:rPr>
+                <m:t>t</m:t>
+              </m:r>
+            </m:e>
+            <m:sub>
+              <m:r>
+                <w:rPr>
+                  <w:rFonts w:ascii="Cambria Math" w:eastAsiaTheme="minorEastAsia" w:hAnsi="Cambria Math"/>
+                </w:rPr>
+                <m:t>b</m:t>
+              </m:r>
+            </m:sub>
+          </m:sSub>
+          <m:r>
+            <w:rPr>
+              <w:rFonts w:ascii="Cambria Math" w:eastAsiaTheme="minorEastAsia" w:hAnsi="Cambria Math"/>
+            </w:rPr>
+            <m:t xml:space="preserve">=5, </m:t>
+          </m:r>
+          <m:sSub>
+            <m:sSubPr>
+              <m:ctrlPr>
+                <w:rPr>
+                  <w:rFonts w:ascii="Cambria Math" w:eastAsiaTheme="minorEastAsia" w:hAnsi="Cambria Math"/>
+                  <w:i/>
+                </w:rPr>
+              </m:ctrlPr>
+            </m:sSubPr>
+            <m:e>
+              <m:r>
+                <w:rPr>
+                  <w:rFonts w:ascii="Cambria Math" w:eastAsiaTheme="minorEastAsia" w:hAnsi="Cambria Math"/>
+                </w:rPr>
+                <m:t>t</m:t>
+              </m:r>
+            </m:e>
+            <m:sub>
+              <m:r>
+                <w:rPr>
+                  <w:rFonts w:ascii="Cambria Math" w:eastAsiaTheme="minorEastAsia" w:hAnsi="Cambria Math"/>
+                </w:rPr>
+                <m:t>0</m:t>
+              </m:r>
+            </m:sub>
+          </m:sSub>
+          <m:r>
+            <w:rPr>
+              <w:rFonts w:ascii="Cambria Math" w:eastAsiaTheme="minorEastAsia" w:hAnsi="Cambria Math"/>
+            </w:rPr>
+            <m:t>-</m:t>
+          </m:r>
+          <m:sSub>
+            <m:sSubPr>
+              <m:ctrlPr>
+                <w:rPr>
+                  <w:rFonts w:ascii="Cambria Math" w:eastAsiaTheme="minorEastAsia" w:hAnsi="Cambria Math"/>
+                  <w:i/>
+                </w:rPr>
+              </m:ctrlPr>
+            </m:sSubPr>
+            <m:e>
+              <m:r>
+                <w:rPr>
+                  <w:rFonts w:ascii="Cambria Math" w:eastAsiaTheme="minorEastAsia" w:hAnsi="Cambria Math"/>
+                </w:rPr>
+                <m:t>t</m:t>
+              </m:r>
+            </m:e>
+            <m:sub>
+              <m:r>
+                <w:rPr>
+                  <w:rFonts w:ascii="Cambria Math" w:eastAsiaTheme="minorEastAsia" w:hAnsi="Cambria Math"/>
+                </w:rPr>
+                <m:t>a</m:t>
+              </m:r>
+            </m:sub>
+          </m:sSub>
+          <m:r>
+            <w:rPr>
+              <w:rFonts w:ascii="Cambria Math" w:eastAsiaTheme="minorEastAsia" w:hAnsi="Cambria Math"/>
+            </w:rPr>
+            <m:t>=8</m:t>
+          </m:r>
+        </m:oMath>
+      </m:oMathPara>
+    </w:p>
+    <w:p>
+      <w:pPr>
+        <w:rPr>
+          <w:rFonts w:eastAsiaTheme="minorEastAsia"/>
+        </w:rPr>
+      </w:pPr>
+      <w:r>
+        <w:rPr>
+          <w:rFonts w:eastAsiaTheme="minorEastAsia"/>
+        </w:rPr>
+        <w:drawing>
+          <wp:inline distT="0" distB="0" distL="0" distR="0" wp14:anchorId="411F1F51" wp14:editId="12C76432">
+            <wp:extent cx="5943600" cy="4669790"/>
+            <wp:effectExtent l="0" t="0" r="0" b="0"/>
+            <wp:docPr id="789523723" name="Picture 1" descr="A graph of a function&#10;&#10;AI-generated content may be incorrect."/>
+            <wp:cNvGraphicFramePr>
+              <a:graphicFrameLocks xmlns:a="http://schemas.openxmlformats.org/drawingml/2006/main" noChangeAspect="1"/>
+            </wp:cNvGraphicFramePr>
+            <a:graphic xmlns:a="http://schemas.openxmlformats.org/drawingml/2006/main">
+              <a:graphicData uri="http://schemas.openxmlformats.org/drawingml/2006/picture">
+                <pic:pic xmlns:pic="http://schemas.openxmlformats.org/drawingml/2006/picture">
+                  <pic:nvPicPr>
+                    <pic:cNvPr id="789523723" name="Picture 1" descr="A graph of a function&#10;&#10;AI-generated content may be incorrect."/>
+                    <pic:cNvPicPr/>
+                  </pic:nvPicPr>
+                  <pic:blipFill>
+                    <a:blip r:embed="rId6"/>
+                    <a:stretch>
+                      <a:fillRect/>
+                    </a:stretch>
+                  </pic:blipFill>
+                  <pic:spPr>
+                    <a:xfrm>
+                      <a:off x="0" y="0"/>
+                      <a:ext cx="5943600" cy="4669790"/>
+                    </a:xfrm>
+                    <a:prstGeom prst="rect">
+                      <a:avLst/>
+                    </a:prstGeom>
+                  </pic:spPr>
+                </pic:pic>
+              </a:graphicData>
+            </a:graphic>
+          </wp:inline>
+        </w:drawing>
       </w:r>
     </w:p>
     <w:p>
@@ -31423,8 +32259,13 @@
       </w:r>
     </w:p>
     <w:p>
-      <w:r>
-        <w:t>A system is linear if superposition holds.</w:t>
+      <w:proofErr w:type="gramStart"/>
+      <w:r>
+        <w:t>A system</w:t>
+      </w:r>
+      <w:proofErr w:type="gramEnd"/>
+      <w:r>
+        <w:t xml:space="preserve"> is linear if superposition holds.</w:t>
       </w:r>
     </w:p>
     <w:p>
@@ -32242,7 +33083,21 @@
         <w:rPr>
           <w:rFonts w:eastAsiaTheme="minorEastAsia"/>
         </w:rPr>
-        <w:t>For example, you want a karaoke system to be linear so that the singer’s voice and the track can merge together in the audio amplifier without distortion. On the other hand, hard rock guitarists may intentionally send their signal through a nonlinear amplifier to get some distortion.</w:t>
+        <w:t xml:space="preserve">For example, you want a karaoke system to be linear so that the singer’s voice and the track can </w:t>
+      </w:r>
+      <w:proofErr w:type="gramStart"/>
+      <w:r>
+        <w:rPr>
+          <w:rFonts w:eastAsiaTheme="minorEastAsia"/>
+        </w:rPr>
+        <w:t>merge together</w:t>
+      </w:r>
+      <w:proofErr w:type="gramEnd"/>
+      <w:r>
+        <w:rPr>
+          <w:rFonts w:eastAsiaTheme="minorEastAsia"/>
+        </w:rPr>
+        <w:t xml:space="preserve"> in the audio amplifier without distortion. On the other hand, hard rock guitarists may intentionally send their signal through a nonlinear amplifier to get some distortion.</w:t>
       </w:r>
     </w:p>
     <w:p>
@@ -32503,7 +33358,6 @@
         <w:rPr>
           <w:rFonts w:eastAsiaTheme="minorEastAsia"/>
         </w:rPr>
-        <w:lastRenderedPageBreak/>
         <w:t>A time-varying filter – aka an adaptive filter – is needed when the noise signal characteristics change over time, like in noise-canceling headphones.</w:t>
       </w:r>
     </w:p>
@@ -32682,7 +33536,22 @@
         <w:rPr>
           <w:rFonts w:eastAsiaTheme="minorEastAsia"/>
         </w:rPr>
-        <w:t>A non-causal system is more of a mathematical concept than a practical reality (and is physically impossible for real-time processing). With discrete-time signals and systems, it’s possible to store a signal in memory and then process it later using a non-causal system, but in reality, you’re still using past input values because you’re working with a recorded signal.</w:t>
+        <w:lastRenderedPageBreak/>
+        <w:t xml:space="preserve">A non-causal system is more of a mathematical concept than a practical reality (and is physically impossible for real-time processing). With discrete-time signals and systems, it’s possible to store a signal in memory and then process it later using a non-causal system, </w:t>
+      </w:r>
+      <w:proofErr w:type="gramStart"/>
+      <w:r>
+        <w:rPr>
+          <w:rFonts w:eastAsiaTheme="minorEastAsia"/>
+        </w:rPr>
+        <w:t>but in reality, you’re</w:t>
+      </w:r>
+      <w:proofErr w:type="gramEnd"/>
+      <w:r>
+        <w:rPr>
+          <w:rFonts w:eastAsiaTheme="minorEastAsia"/>
+        </w:rPr>
+        <w:t xml:space="preserve"> still using past input values because you’re working with a recorded signal.</w:t>
       </w:r>
     </w:p>
     <w:p>
@@ -33257,7 +34126,21 @@
         <w:rPr>
           <w:rFonts w:eastAsiaTheme="minorEastAsia"/>
         </w:rPr>
-        <w:t xml:space="preserve"> is bounded if there exists a constant </w:t>
+        <w:t xml:space="preserve"> is </w:t>
+      </w:r>
+      <w:proofErr w:type="gramStart"/>
+      <w:r>
+        <w:rPr>
+          <w:rFonts w:eastAsiaTheme="minorEastAsia"/>
+        </w:rPr>
+        <w:t>bounded</w:t>
+      </w:r>
+      <w:proofErr w:type="gramEnd"/>
+      <w:r>
+        <w:rPr>
+          <w:rFonts w:eastAsiaTheme="minorEastAsia"/>
+        </w:rPr>
+        <w:t xml:space="preserve"> if there exists a constant </w:t>
       </w:r>
       <m:oMath>
         <m:sSub>
@@ -33452,7 +34335,6 @@
             <w:rPr>
               <w:rFonts w:ascii="Cambria Math" w:eastAsiaTheme="minorEastAsia" w:hAnsi="Cambria Math"/>
             </w:rPr>
-            <w:lastRenderedPageBreak/>
             <m:t>y</m:t>
           </m:r>
           <m:d>
@@ -34114,7 +34996,21 @@
         <w:rPr>
           <w:rFonts w:eastAsiaTheme="minorEastAsia"/>
         </w:rPr>
-        <w:t xml:space="preserve"> so the system is nonlinear. The system is linear if there is </w:t>
+        <w:t xml:space="preserve"> </w:t>
+      </w:r>
+      <w:proofErr w:type="gramStart"/>
+      <w:r>
+        <w:rPr>
+          <w:rFonts w:eastAsiaTheme="minorEastAsia"/>
+        </w:rPr>
+        <w:t>so</w:t>
+      </w:r>
+      <w:proofErr w:type="gramEnd"/>
+      <w:r>
+        <w:rPr>
+          <w:rFonts w:eastAsiaTheme="minorEastAsia"/>
+        </w:rPr>
+        <w:t xml:space="preserve"> the system is nonlinear. The system is linear if there is </w:t>
       </w:r>
       <w:r>
         <w:rPr>
@@ -34309,7 +35205,35 @@
         <w:rPr>
           <w:rFonts w:eastAsiaTheme="minorEastAsia"/>
         </w:rPr>
-        <w:t xml:space="preserve"> so the system is time-invariant. Also by inspection, none of the system </w:t>
+        <w:t xml:space="preserve"> </w:t>
+      </w:r>
+      <w:proofErr w:type="gramStart"/>
+      <w:r>
+        <w:rPr>
+          <w:rFonts w:eastAsiaTheme="minorEastAsia"/>
+        </w:rPr>
+        <w:t>so</w:t>
+      </w:r>
+      <w:proofErr w:type="gramEnd"/>
+      <w:r>
+        <w:rPr>
+          <w:rFonts w:eastAsiaTheme="minorEastAsia"/>
+        </w:rPr>
+        <w:t xml:space="preserve"> the system is time-invariant. </w:t>
+      </w:r>
+      <w:proofErr w:type="gramStart"/>
+      <w:r>
+        <w:rPr>
+          <w:rFonts w:eastAsiaTheme="minorEastAsia"/>
+        </w:rPr>
+        <w:t>Also</w:t>
+      </w:r>
+      <w:proofErr w:type="gramEnd"/>
+      <w:r>
+        <w:rPr>
+          <w:rFonts w:eastAsiaTheme="minorEastAsia"/>
+        </w:rPr>
+        <w:t xml:space="preserve"> by inspection, none of the system </w:t>
       </w:r>
       <w:r>
         <w:rPr>
@@ -34334,6 +35258,7 @@
         <w:rPr>
           <w:rFonts w:eastAsiaTheme="minorEastAsia"/>
         </w:rPr>
+        <w:lastRenderedPageBreak/>
         <w:t>The system is causal and memoryless.</w:t>
       </w:r>
     </w:p>
@@ -34953,7 +35878,21 @@
         <w:rPr>
           <w:rFonts w:eastAsiaTheme="minorEastAsia"/>
         </w:rPr>
-        <w:t>This system is causal and memoryless.</w:t>
+        <w:t xml:space="preserve">This system is </w:t>
+      </w:r>
+      <w:proofErr w:type="gramStart"/>
+      <w:r>
+        <w:rPr>
+          <w:rFonts w:eastAsiaTheme="minorEastAsia"/>
+        </w:rPr>
+        <w:t>causal</w:t>
+      </w:r>
+      <w:proofErr w:type="gramEnd"/>
+      <w:r>
+        <w:rPr>
+          <w:rFonts w:eastAsiaTheme="minorEastAsia"/>
+        </w:rPr>
+        <w:t xml:space="preserve"> and memoryless.</w:t>
       </w:r>
     </w:p>
     <w:p>
@@ -35577,7 +36516,6 @@
         <w:rPr>
           <w:rFonts w:asciiTheme="majorHAnsi" w:eastAsiaTheme="minorEastAsia" w:hAnsiTheme="majorHAnsi" w:cstheme="majorBidi"/>
         </w:rPr>
-        <w:lastRenderedPageBreak/>
         <w:t xml:space="preserve">The equivalent continuous-time signal was written slightly differently: </w:t>
       </w:r>
       <m:oMath>
@@ -36512,6 +37450,7 @@
           <w:b/>
           <w:bCs/>
         </w:rPr>
+        <w:lastRenderedPageBreak/>
         <w:t>Real sinusoid:</w:t>
       </w:r>
     </w:p>
@@ -37691,7 +38630,6 @@
     </w:p>
     <w:p>
       <w:r>
-        <w:lastRenderedPageBreak/>
         <w:t>Any sequence can be expressed as a linear combination of time-shifted impulses, which is important to convolution:</w:t>
       </w:r>
     </w:p>
@@ -37993,6 +38931,7 @@
         <w:rPr>
           <w:rFonts w:eastAsiaTheme="minorEastAsia"/>
         </w:rPr>
+        <w:lastRenderedPageBreak/>
         <w:t>Relationship with unit impulse:</w:t>
       </w:r>
     </w:p>
@@ -38836,7 +39775,23 @@
           <w:b/>
           <w:bCs/>
         </w:rPr>
-        <w:t>Periodic and aperiodic:</w:t>
+        <w:t xml:space="preserve">Periodic and </w:t>
+      </w:r>
+      <w:proofErr w:type="gramStart"/>
+      <w:r>
+        <w:rPr>
+          <w:b/>
+          <w:bCs/>
+        </w:rPr>
+        <w:t>aperiodic</w:t>
+      </w:r>
+      <w:proofErr w:type="gramEnd"/>
+      <w:r>
+        <w:rPr>
+          <w:b/>
+          <w:bCs/>
+        </w:rPr>
+        <w:t>:</w:t>
       </w:r>
     </w:p>
     <w:p>
@@ -39055,7 +40010,6 @@
         <w:rPr>
           <w:rFonts w:eastAsiaTheme="minorEastAsia"/>
         </w:rPr>
-        <w:lastRenderedPageBreak/>
         <w:t>In DT, a sinusoidal signal isn’t always periodic. To be periodic,</w:t>
       </w:r>
     </w:p>
@@ -39772,6 +40726,7 @@
         <w:rPr>
           <w:rFonts w:eastAsiaTheme="minorEastAsia"/>
         </w:rPr>
+        <w:lastRenderedPageBreak/>
         <w:t xml:space="preserve">Therefore, a sinusoid is periodic only if </w:t>
       </w:r>
       <m:oMath>
@@ -39951,11 +40906,19 @@
           <w:rFonts w:eastAsiaTheme="minorEastAsia"/>
         </w:rPr>
       </w:pPr>
-      <w:r>
-        <w:rPr>
-          <w:rFonts w:eastAsiaTheme="minorEastAsia"/>
-        </w:rPr>
-        <w:t xml:space="preserve">Again because sinusoids are mod </w:t>
+      <w:proofErr w:type="gramStart"/>
+      <w:r>
+        <w:rPr>
+          <w:rFonts w:eastAsiaTheme="minorEastAsia"/>
+        </w:rPr>
+        <w:t>Again</w:t>
+      </w:r>
+      <w:proofErr w:type="gramEnd"/>
+      <w:r>
+        <w:rPr>
+          <w:rFonts w:eastAsiaTheme="minorEastAsia"/>
+        </w:rPr>
+        <w:t xml:space="preserve"> because sinusoids are mod </w:t>
       </w:r>
       <m:oMath>
         <m:r>
@@ -41338,7 +42301,6 @@
         <w:rPr>
           <w:rFonts w:eastAsiaTheme="minorEastAsia"/>
         </w:rPr>
-        <w:lastRenderedPageBreak/>
         <w:t xml:space="preserve">Power signal: </w:t>
       </w:r>
       <m:oMath>
@@ -42257,7 +43219,25 @@
           <w:b/>
           <w:bCs/>
         </w:rPr>
-        <w:t>Time-invariance condition:</w:t>
+        <w:t xml:space="preserve">Time-invariance </w:t>
+      </w:r>
+      <w:proofErr w:type="gramStart"/>
+      <w:r>
+        <w:rPr>
+          <w:rFonts w:eastAsiaTheme="minorEastAsia"/>
+          <w:b/>
+          <w:bCs/>
+        </w:rPr>
+        <w:t>condition</w:t>
+      </w:r>
+      <w:proofErr w:type="gramEnd"/>
+      <w:r>
+        <w:rPr>
+          <w:rFonts w:eastAsiaTheme="minorEastAsia"/>
+          <w:b/>
+          <w:bCs/>
+        </w:rPr>
+        <w:t>:</w:t>
       </w:r>
     </w:p>
     <w:p>
@@ -42440,7 +43420,21 @@
         <w:rPr>
           <w:rFonts w:eastAsiaTheme="minorEastAsia"/>
         </w:rPr>
-        <w:t>In CT, time-varying behavior can be due to uncontrollable like environmental conditions.</w:t>
+        <w:t xml:space="preserve">In CT, time-varying behavior can be due to </w:t>
+      </w:r>
+      <w:proofErr w:type="gramStart"/>
+      <w:r>
+        <w:rPr>
+          <w:rFonts w:eastAsiaTheme="minorEastAsia"/>
+        </w:rPr>
+        <w:t>uncontrollable like</w:t>
+      </w:r>
+      <w:proofErr w:type="gramEnd"/>
+      <w:r>
+        <w:rPr>
+          <w:rFonts w:eastAsiaTheme="minorEastAsia"/>
+        </w:rPr>
+        <w:t xml:space="preserve"> environmental conditions.</w:t>
       </w:r>
     </w:p>
     <w:p>
@@ -43048,7 +44042,6 @@
           <w:b/>
           <w:bCs/>
         </w:rPr>
-        <w:lastRenderedPageBreak/>
         <w:t>BIBO stability:</w:t>
       </w:r>
     </w:p>
@@ -43076,7 +44069,19 @@
         <w:rPr>
           <w:rFonts w:eastAsiaTheme="minorEastAsia"/>
         </w:rPr>
-        <w:t>CT LTI systems and convolution</w:t>
+        <w:lastRenderedPageBreak/>
+        <w:t>CT LTI systems</w:t>
+      </w:r>
+    </w:p>
+    <w:p>
+      <w:pPr>
+        <w:pStyle w:val="Heading2"/>
+      </w:pPr>
+      <w:r>
+        <w:t>Impulse response and convolution</w:t>
+      </w:r>
+      <w:r>
+        <w:t xml:space="preserve"> integral</w:t>
       </w:r>
     </w:p>
     <w:p>
@@ -43243,6 +44248,40 @@
         </w:rPr>
         <w:t>.</w:t>
       </w:r>
+      <w:r>
+        <w:rPr>
+          <w:rFonts w:eastAsiaTheme="minorEastAsia"/>
+        </w:rPr>
+        <w:t xml:space="preserve"> The system must be </w:t>
+      </w:r>
+      <w:r>
+        <w:rPr>
+          <w:rFonts w:eastAsiaTheme="minorEastAsia"/>
+          <w:b/>
+          <w:bCs/>
+        </w:rPr>
+        <w:t>at rest</w:t>
+      </w:r>
+      <w:r>
+        <w:rPr>
+          <w:rFonts w:eastAsiaTheme="minorEastAsia"/>
+        </w:rPr>
+        <w:t xml:space="preserve"> when it receives </w:t>
+      </w:r>
+      <w:proofErr w:type="gramStart"/>
+      <w:r>
+        <w:rPr>
+          <w:rFonts w:eastAsiaTheme="minorEastAsia"/>
+        </w:rPr>
+        <w:t>the impulse</w:t>
+      </w:r>
+      <w:proofErr w:type="gramEnd"/>
+      <w:r>
+        <w:rPr>
+          <w:rFonts w:eastAsiaTheme="minorEastAsia"/>
+        </w:rPr>
+        <w:t>.</w:t>
+      </w:r>
     </w:p>
     <w:p>
       <w:pPr>
@@ -44127,6 +45166,143 @@
           <w:rFonts w:eastAsiaTheme="minorEastAsia"/>
         </w:rPr>
       </w:pPr>
+      <m:oMathPara>
+        <m:oMath>
+          <m:sSub>
+            <m:sSubPr>
+              <m:ctrlPr>
+                <w:rPr>
+                  <w:rFonts w:ascii="Cambria Math" w:eastAsiaTheme="minorEastAsia" w:hAnsi="Cambria Math"/>
+                  <w:i/>
+                </w:rPr>
+              </m:ctrlPr>
+            </m:sSubPr>
+            <m:e>
+              <m:r>
+                <w:rPr>
+                  <w:rFonts w:ascii="Cambria Math" w:eastAsiaTheme="minorEastAsia" w:hAnsi="Cambria Math"/>
+                </w:rPr>
+                <m:t>h</m:t>
+              </m:r>
+            </m:e>
+            <m:sub>
+              <m:r>
+                <w:rPr>
+                  <w:rFonts w:ascii="Cambria Math" w:eastAsiaTheme="minorEastAsia" w:hAnsi="Cambria Math"/>
+                </w:rPr>
+                <m:t>series</m:t>
+              </m:r>
+            </m:sub>
+          </m:sSub>
+          <m:r>
+            <w:rPr>
+              <w:rFonts w:ascii="Cambria Math" w:eastAsiaTheme="minorEastAsia" w:hAnsi="Cambria Math"/>
+            </w:rPr>
+            <m:t>=</m:t>
+          </m:r>
+          <m:sSub>
+            <m:sSubPr>
+              <m:ctrlPr>
+                <w:rPr>
+                  <w:rFonts w:ascii="Cambria Math" w:eastAsiaTheme="minorEastAsia" w:hAnsi="Cambria Math"/>
+                  <w:i/>
+                </w:rPr>
+              </m:ctrlPr>
+            </m:sSubPr>
+            <m:e>
+              <m:r>
+                <w:rPr>
+                  <w:rFonts w:ascii="Cambria Math" w:eastAsiaTheme="minorEastAsia" w:hAnsi="Cambria Math"/>
+                </w:rPr>
+                <m:t>h</m:t>
+              </m:r>
+            </m:e>
+            <m:sub>
+              <m:r>
+                <w:rPr>
+                  <w:rFonts w:ascii="Cambria Math" w:eastAsiaTheme="minorEastAsia" w:hAnsi="Cambria Math"/>
+                </w:rPr>
+                <m:t>1</m:t>
+              </m:r>
+            </m:sub>
+          </m:sSub>
+          <m:d>
+            <m:dPr>
+              <m:ctrlPr>
+                <w:rPr>
+                  <w:rFonts w:ascii="Cambria Math" w:eastAsiaTheme="minorEastAsia" w:hAnsi="Cambria Math"/>
+                  <w:i/>
+                </w:rPr>
+              </m:ctrlPr>
+            </m:dPr>
+            <m:e>
+              <m:r>
+                <w:rPr>
+                  <w:rFonts w:ascii="Cambria Math" w:eastAsiaTheme="minorEastAsia" w:hAnsi="Cambria Math"/>
+                </w:rPr>
+                <m:t>t</m:t>
+              </m:r>
+            </m:e>
+          </m:d>
+          <m:r>
+            <w:rPr>
+              <w:rFonts w:ascii="Cambria Math" w:eastAsiaTheme="minorEastAsia" w:hAnsi="Cambria Math"/>
+            </w:rPr>
+            <m:t>*</m:t>
+          </m:r>
+          <m:sSub>
+            <m:sSubPr>
+              <m:ctrlPr>
+                <w:rPr>
+                  <w:rFonts w:ascii="Cambria Math" w:eastAsiaTheme="minorEastAsia" w:hAnsi="Cambria Math"/>
+                  <w:i/>
+                </w:rPr>
+              </m:ctrlPr>
+            </m:sSubPr>
+            <m:e>
+              <m:r>
+                <w:rPr>
+                  <w:rFonts w:ascii="Cambria Math" w:eastAsiaTheme="minorEastAsia" w:hAnsi="Cambria Math"/>
+                </w:rPr>
+                <m:t>h</m:t>
+              </m:r>
+            </m:e>
+            <m:sub>
+              <m:r>
+                <w:rPr>
+                  <w:rFonts w:ascii="Cambria Math" w:eastAsiaTheme="minorEastAsia" w:hAnsi="Cambria Math"/>
+                </w:rPr>
+                <m:t>2</m:t>
+              </m:r>
+            </m:sub>
+          </m:sSub>
+          <m:d>
+            <m:dPr>
+              <m:ctrlPr>
+                <w:rPr>
+                  <w:rFonts w:ascii="Cambria Math" w:eastAsiaTheme="minorEastAsia" w:hAnsi="Cambria Math"/>
+                  <w:i/>
+                </w:rPr>
+              </m:ctrlPr>
+            </m:dPr>
+            <m:e>
+              <m:r>
+                <w:rPr>
+                  <w:rFonts w:ascii="Cambria Math" w:eastAsiaTheme="minorEastAsia" w:hAnsi="Cambria Math"/>
+                </w:rPr>
+                <m:t>t</m:t>
+              </m:r>
+            </m:e>
+          </m:d>
+        </m:oMath>
+      </m:oMathPara>
+    </w:p>
+    <w:p>
+      <w:pPr>
+        <w:rPr>
+          <w:rFonts w:eastAsiaTheme="minorEastAsia"/>
+        </w:rPr>
+      </w:pPr>
       <w:r>
         <w:rPr>
           <w:rFonts w:eastAsiaTheme="minorEastAsia"/>
@@ -44724,6 +45900,143 @@
           <w:rFonts w:eastAsiaTheme="minorEastAsia"/>
         </w:rPr>
       </w:pPr>
+      <m:oMathPara>
+        <m:oMath>
+          <m:sSub>
+            <m:sSubPr>
+              <m:ctrlPr>
+                <w:rPr>
+                  <w:rFonts w:ascii="Cambria Math" w:eastAsiaTheme="minorEastAsia" w:hAnsi="Cambria Math"/>
+                  <w:i/>
+                </w:rPr>
+              </m:ctrlPr>
+            </m:sSubPr>
+            <m:e>
+              <m:r>
+                <w:rPr>
+                  <w:rFonts w:ascii="Cambria Math" w:eastAsiaTheme="minorEastAsia" w:hAnsi="Cambria Math"/>
+                </w:rPr>
+                <m:t>h</m:t>
+              </m:r>
+            </m:e>
+            <m:sub>
+              <m:r>
+                <w:rPr>
+                  <w:rFonts w:ascii="Cambria Math" w:eastAsiaTheme="minorEastAsia" w:hAnsi="Cambria Math"/>
+                </w:rPr>
+                <m:t>parallel</m:t>
+              </m:r>
+            </m:sub>
+          </m:sSub>
+          <m:r>
+            <w:rPr>
+              <w:rFonts w:ascii="Cambria Math" w:eastAsiaTheme="minorEastAsia" w:hAnsi="Cambria Math"/>
+            </w:rPr>
+            <m:t>=</m:t>
+          </m:r>
+          <m:sSub>
+            <m:sSubPr>
+              <m:ctrlPr>
+                <w:rPr>
+                  <w:rFonts w:ascii="Cambria Math" w:eastAsiaTheme="minorEastAsia" w:hAnsi="Cambria Math"/>
+                  <w:i/>
+                </w:rPr>
+              </m:ctrlPr>
+            </m:sSubPr>
+            <m:e>
+              <m:r>
+                <w:rPr>
+                  <w:rFonts w:ascii="Cambria Math" w:eastAsiaTheme="minorEastAsia" w:hAnsi="Cambria Math"/>
+                </w:rPr>
+                <m:t>h</m:t>
+              </m:r>
+            </m:e>
+            <m:sub>
+              <m:r>
+                <w:rPr>
+                  <w:rFonts w:ascii="Cambria Math" w:eastAsiaTheme="minorEastAsia" w:hAnsi="Cambria Math"/>
+                </w:rPr>
+                <m:t>1</m:t>
+              </m:r>
+            </m:sub>
+          </m:sSub>
+          <m:d>
+            <m:dPr>
+              <m:ctrlPr>
+                <w:rPr>
+                  <w:rFonts w:ascii="Cambria Math" w:eastAsiaTheme="minorEastAsia" w:hAnsi="Cambria Math"/>
+                  <w:i/>
+                </w:rPr>
+              </m:ctrlPr>
+            </m:dPr>
+            <m:e>
+              <m:r>
+                <w:rPr>
+                  <w:rFonts w:ascii="Cambria Math" w:eastAsiaTheme="minorEastAsia" w:hAnsi="Cambria Math"/>
+                </w:rPr>
+                <m:t>t</m:t>
+              </m:r>
+            </m:e>
+          </m:d>
+          <m:r>
+            <w:rPr>
+              <w:rFonts w:ascii="Cambria Math" w:eastAsiaTheme="minorEastAsia" w:hAnsi="Cambria Math"/>
+            </w:rPr>
+            <m:t>+</m:t>
+          </m:r>
+          <m:sSub>
+            <m:sSubPr>
+              <m:ctrlPr>
+                <w:rPr>
+                  <w:rFonts w:ascii="Cambria Math" w:eastAsiaTheme="minorEastAsia" w:hAnsi="Cambria Math"/>
+                  <w:i/>
+                </w:rPr>
+              </m:ctrlPr>
+            </m:sSubPr>
+            <m:e>
+              <m:r>
+                <w:rPr>
+                  <w:rFonts w:ascii="Cambria Math" w:eastAsiaTheme="minorEastAsia" w:hAnsi="Cambria Math"/>
+                </w:rPr>
+                <m:t>h</m:t>
+              </m:r>
+            </m:e>
+            <m:sub>
+              <m:r>
+                <w:rPr>
+                  <w:rFonts w:ascii="Cambria Math" w:eastAsiaTheme="minorEastAsia" w:hAnsi="Cambria Math"/>
+                </w:rPr>
+                <m:t>2</m:t>
+              </m:r>
+            </m:sub>
+          </m:sSub>
+          <m:d>
+            <m:dPr>
+              <m:ctrlPr>
+                <w:rPr>
+                  <w:rFonts w:ascii="Cambria Math" w:eastAsiaTheme="minorEastAsia" w:hAnsi="Cambria Math"/>
+                  <w:i/>
+                </w:rPr>
+              </m:ctrlPr>
+            </m:dPr>
+            <m:e>
+              <m:r>
+                <w:rPr>
+                  <w:rFonts w:ascii="Cambria Math" w:eastAsiaTheme="minorEastAsia" w:hAnsi="Cambria Math"/>
+                </w:rPr>
+                <m:t>t</m:t>
+              </m:r>
+            </m:e>
+          </m:d>
+        </m:oMath>
+      </m:oMathPara>
+    </w:p>
+    <w:p>
+      <w:pPr>
+        <w:rPr>
+          <w:rFonts w:eastAsiaTheme="minorEastAsia"/>
+        </w:rPr>
+      </w:pPr>
       <w:r>
         <w:rPr>
           <w:rFonts w:eastAsiaTheme="minorEastAsia"/>
@@ -44878,6 +46191,7 @@
             <w:rPr>
               <w:rFonts w:ascii="Cambria Math" w:eastAsiaTheme="minorEastAsia" w:hAnsi="Cambria Math"/>
             </w:rPr>
+            <w:lastRenderedPageBreak/>
             <m:t>δ</m:t>
           </m:r>
           <m:d>
@@ -45013,7 +46327,6 @@
             <w:rPr>
               <w:rFonts w:ascii="Cambria Math" w:eastAsiaTheme="minorEastAsia" w:hAnsi="Cambria Math"/>
             </w:rPr>
-            <w:lastRenderedPageBreak/>
             <m:t>δ</m:t>
           </m:r>
           <m:d>
@@ -45439,7 +46752,7 @@
                     <pic:cNvPicPr/>
                   </pic:nvPicPr>
                   <pic:blipFill>
-                    <a:blip r:embed="rId6"/>
+                    <a:blip r:embed="rId7"/>
                     <a:stretch>
                       <a:fillRect/>
                     </a:stretch>
@@ -45487,7 +46800,7 @@
                     <pic:cNvPicPr/>
                   </pic:nvPicPr>
                   <pic:blipFill>
-                    <a:blip r:embed="rId7"/>
+                    <a:blip r:embed="rId8"/>
                     <a:stretch>
                       <a:fillRect/>
                     </a:stretch>
@@ -45633,7 +46946,21 @@
         <w:rPr>
           <w:rFonts w:eastAsiaTheme="minorEastAsia"/>
         </w:rPr>
-        <w:t xml:space="preserve"> This impulse response distorts the input pulse. When input pulses are sent at too high of a rate, this distortion can cause errors at the receiver (ISI). A rule of thumb is that the input pulse duration should be 10 times the time constant, which means that at the center of the input pulse, the tail from the previous pulse has decayed to </w:t>
+        <w:t xml:space="preserve"> This impulse response distorts the input pulse. When input pulses are sent at too high of a rate, this distortion can cause errors at the receiver (ISI). </w:t>
+      </w:r>
+      <w:proofErr w:type="gramStart"/>
+      <w:r>
+        <w:rPr>
+          <w:rFonts w:eastAsiaTheme="minorEastAsia"/>
+        </w:rPr>
+        <w:t>A rule</w:t>
+      </w:r>
+      <w:proofErr w:type="gramEnd"/>
+      <w:r>
+        <w:rPr>
+          <w:rFonts w:eastAsiaTheme="minorEastAsia"/>
+        </w:rPr>
+        <w:t xml:space="preserve"> of thumb is that the input pulse duration should be 10 times the time constant, which means that at the center of the input pulse, the tail from the previous pulse has decayed to </w:t>
       </w:r>
       <m:oMath>
         <m:sSup>
@@ -45756,7 +47083,7 @@
                     <pic:cNvPicPr/>
                   </pic:nvPicPr>
                   <pic:blipFill>
-                    <a:blip r:embed="rId8"/>
+                    <a:blip r:embed="rId9"/>
                     <a:stretch>
                       <a:fillRect/>
                     </a:stretch>
@@ -45779,11 +47106,3068 @@
     </w:p>
     <w:p>
       <w:pPr>
+        <w:pStyle w:val="Heading2"/>
+        <w:rPr>
+          <w:rFonts w:eastAsiaTheme="minorEastAsia"/>
+        </w:rPr>
+      </w:pPr>
+      <w:r>
+        <w:rPr>
+          <w:rFonts w:eastAsiaTheme="minorEastAsia"/>
+        </w:rPr>
+        <w:t>Step response</w:t>
+      </w:r>
+    </w:p>
+    <w:p>
+      <w:r>
+        <w:t>Step response is the response of the system to the unit step.</w:t>
+      </w:r>
+    </w:p>
+    <w:p>
+      <w:pPr>
+        <w:rPr>
+          <w:rFonts w:eastAsiaTheme="minorEastAsia"/>
+        </w:rPr>
+      </w:pPr>
+      <m:oMathPara>
+        <m:oMath>
+          <m:sSub>
+            <m:sSubPr>
+              <m:ctrlPr>
+                <w:rPr>
+                  <w:rFonts w:ascii="Cambria Math" w:hAnsi="Cambria Math"/>
+                  <w:i/>
+                </w:rPr>
+              </m:ctrlPr>
+            </m:sSubPr>
+            <m:e>
+              <m:r>
+                <w:rPr>
+                  <w:rFonts w:ascii="Cambria Math" w:hAnsi="Cambria Math"/>
+                </w:rPr>
+                <m:t>y</m:t>
+              </m:r>
+            </m:e>
+            <m:sub>
+              <m:r>
+                <w:rPr>
+                  <w:rFonts w:ascii="Cambria Math" w:hAnsi="Cambria Math"/>
+                </w:rPr>
+                <m:t>s</m:t>
+              </m:r>
+            </m:sub>
+          </m:sSub>
+          <m:d>
+            <m:dPr>
+              <m:ctrlPr>
+                <w:rPr>
+                  <w:rFonts w:ascii="Cambria Math" w:hAnsi="Cambria Math"/>
+                  <w:i/>
+                </w:rPr>
+              </m:ctrlPr>
+            </m:dPr>
+            <m:e>
+              <m:r>
+                <w:rPr>
+                  <w:rFonts w:ascii="Cambria Math" w:hAnsi="Cambria Math"/>
+                </w:rPr>
+                <m:t>t</m:t>
+              </m:r>
+            </m:e>
+          </m:d>
+          <m:r>
+            <w:rPr>
+              <w:rFonts w:ascii="Cambria Math" w:hAnsi="Cambria Math"/>
+            </w:rPr>
+            <m:t>=u</m:t>
+          </m:r>
+          <m:d>
+            <m:dPr>
+              <m:ctrlPr>
+                <w:rPr>
+                  <w:rFonts w:ascii="Cambria Math" w:hAnsi="Cambria Math"/>
+                  <w:i/>
+                </w:rPr>
+              </m:ctrlPr>
+            </m:dPr>
+            <m:e>
+              <m:r>
+                <w:rPr>
+                  <w:rFonts w:ascii="Cambria Math" w:hAnsi="Cambria Math"/>
+                </w:rPr>
+                <m:t>t</m:t>
+              </m:r>
+            </m:e>
+          </m:d>
+          <m:r>
+            <w:rPr>
+              <w:rFonts w:ascii="Cambria Math" w:hAnsi="Cambria Math"/>
+            </w:rPr>
+            <m:t>*h</m:t>
+          </m:r>
+          <m:d>
+            <m:dPr>
+              <m:ctrlPr>
+                <w:rPr>
+                  <w:rFonts w:ascii="Cambria Math" w:hAnsi="Cambria Math"/>
+                  <w:i/>
+                </w:rPr>
+              </m:ctrlPr>
+            </m:dPr>
+            <m:e>
+              <m:r>
+                <w:rPr>
+                  <w:rFonts w:ascii="Cambria Math" w:hAnsi="Cambria Math"/>
+                </w:rPr>
+                <m:t>t</m:t>
+              </m:r>
+            </m:e>
+          </m:d>
+        </m:oMath>
+      </m:oMathPara>
+    </w:p>
+    <w:p>
+      <w:pPr>
+        <w:rPr>
+          <w:rFonts w:eastAsiaTheme="minorEastAsia"/>
+        </w:rPr>
+      </w:pPr>
+      <m:oMathPara>
+        <m:oMath>
+          <m:r>
+            <w:rPr>
+              <w:rFonts w:ascii="Cambria Math" w:hAnsi="Cambria Math"/>
+            </w:rPr>
+            <m:t>u</m:t>
+          </m:r>
+          <m:d>
+            <m:dPr>
+              <m:ctrlPr>
+                <w:rPr>
+                  <w:rFonts w:ascii="Cambria Math" w:hAnsi="Cambria Math"/>
+                  <w:i/>
+                </w:rPr>
+              </m:ctrlPr>
+            </m:dPr>
+            <m:e>
+              <m:r>
+                <w:rPr>
+                  <w:rFonts w:ascii="Cambria Math" w:hAnsi="Cambria Math"/>
+                </w:rPr>
+                <m:t>t</m:t>
+              </m:r>
+            </m:e>
+          </m:d>
+          <m:r>
+            <w:rPr>
+              <w:rFonts w:ascii="Cambria Math" w:hAnsi="Cambria Math"/>
+            </w:rPr>
+            <m:t>*h</m:t>
+          </m:r>
+          <m:d>
+            <m:dPr>
+              <m:ctrlPr>
+                <w:rPr>
+                  <w:rFonts w:ascii="Cambria Math" w:hAnsi="Cambria Math"/>
+                  <w:i/>
+                </w:rPr>
+              </m:ctrlPr>
+            </m:dPr>
+            <m:e>
+              <m:r>
+                <w:rPr>
+                  <w:rFonts w:ascii="Cambria Math" w:hAnsi="Cambria Math"/>
+                </w:rPr>
+                <m:t>t</m:t>
+              </m:r>
+            </m:e>
+          </m:d>
+          <m:r>
+            <w:rPr>
+              <w:rFonts w:ascii="Cambria Math" w:hAnsi="Cambria Math"/>
+            </w:rPr>
+            <m:t>=</m:t>
+          </m:r>
+          <m:nary>
+            <m:naryPr>
+              <m:ctrlPr>
+                <w:rPr>
+                  <w:rFonts w:ascii="Cambria Math" w:hAnsi="Cambria Math"/>
+                  <w:i/>
+                </w:rPr>
+              </m:ctrlPr>
+            </m:naryPr>
+            <m:sub>
+              <m:r>
+                <w:rPr>
+                  <w:rFonts w:ascii="Cambria Math" w:hAnsi="Cambria Math"/>
+                </w:rPr>
+                <m:t>-∞</m:t>
+              </m:r>
+            </m:sub>
+            <m:sup>
+              <m:r>
+                <w:rPr>
+                  <w:rFonts w:ascii="Cambria Math" w:hAnsi="Cambria Math"/>
+                </w:rPr>
+                <m:t>∞</m:t>
+              </m:r>
+            </m:sup>
+            <m:e>
+              <m:r>
+                <w:rPr>
+                  <w:rFonts w:ascii="Cambria Math" w:hAnsi="Cambria Math"/>
+                </w:rPr>
+                <m:t>h</m:t>
+              </m:r>
+              <m:d>
+                <m:dPr>
+                  <m:ctrlPr>
+                    <w:rPr>
+                      <w:rFonts w:ascii="Cambria Math" w:hAnsi="Cambria Math"/>
+                      <w:i/>
+                    </w:rPr>
+                  </m:ctrlPr>
+                </m:dPr>
+                <m:e>
+                  <m:r>
+                    <w:rPr>
+                      <w:rFonts w:ascii="Cambria Math" w:hAnsi="Cambria Math"/>
+                    </w:rPr>
+                    <m:t>λ</m:t>
+                  </m:r>
+                </m:e>
+              </m:d>
+              <m:r>
+                <w:rPr>
+                  <w:rFonts w:ascii="Cambria Math" w:hAnsi="Cambria Math"/>
+                </w:rPr>
+                <m:t>u</m:t>
+              </m:r>
+              <m:d>
+                <m:dPr>
+                  <m:ctrlPr>
+                    <w:rPr>
+                      <w:rFonts w:ascii="Cambria Math" w:hAnsi="Cambria Math"/>
+                      <w:i/>
+                    </w:rPr>
+                  </m:ctrlPr>
+                </m:dPr>
+                <m:e>
+                  <m:r>
+                    <w:rPr>
+                      <w:rFonts w:ascii="Cambria Math" w:hAnsi="Cambria Math"/>
+                    </w:rPr>
+                    <m:t>t-λ</m:t>
+                  </m:r>
+                </m:e>
+              </m:d>
+              <m:r>
+                <w:rPr>
+                  <w:rFonts w:ascii="Cambria Math" w:hAnsi="Cambria Math"/>
+                </w:rPr>
+                <m:t>dλ</m:t>
+              </m:r>
+            </m:e>
+          </m:nary>
+          <m:r>
+            <w:rPr>
+              <w:rFonts w:ascii="Cambria Math" w:hAnsi="Cambria Math"/>
+            </w:rPr>
+            <m:t>=</m:t>
+          </m:r>
+          <m:nary>
+            <m:naryPr>
+              <m:ctrlPr>
+                <w:rPr>
+                  <w:rFonts w:ascii="Cambria Math" w:hAnsi="Cambria Math"/>
+                  <w:i/>
+                </w:rPr>
+              </m:ctrlPr>
+            </m:naryPr>
+            <m:sub>
+              <m:r>
+                <w:rPr>
+                  <w:rFonts w:ascii="Cambria Math" w:hAnsi="Cambria Math"/>
+                </w:rPr>
+                <m:t>-∞</m:t>
+              </m:r>
+            </m:sub>
+            <m:sup>
+              <m:r>
+                <w:rPr>
+                  <w:rFonts w:ascii="Cambria Math" w:hAnsi="Cambria Math"/>
+                </w:rPr>
+                <m:t>t</m:t>
+              </m:r>
+            </m:sup>
+            <m:e>
+              <m:r>
+                <w:rPr>
+                  <w:rFonts w:ascii="Cambria Math" w:hAnsi="Cambria Math"/>
+                </w:rPr>
+                <m:t>h</m:t>
+              </m:r>
+              <m:d>
+                <m:dPr>
+                  <m:ctrlPr>
+                    <w:rPr>
+                      <w:rFonts w:ascii="Cambria Math" w:hAnsi="Cambria Math"/>
+                      <w:i/>
+                    </w:rPr>
+                  </m:ctrlPr>
+                </m:dPr>
+                <m:e>
+                  <m:r>
+                    <w:rPr>
+                      <w:rFonts w:ascii="Cambria Math" w:hAnsi="Cambria Math"/>
+                    </w:rPr>
+                    <m:t>λ</m:t>
+                  </m:r>
+                </m:e>
+              </m:d>
+              <m:r>
+                <w:rPr>
+                  <w:rFonts w:ascii="Cambria Math" w:hAnsi="Cambria Math"/>
+                </w:rPr>
+                <m:t>dλ</m:t>
+              </m:r>
+            </m:e>
+          </m:nary>
+        </m:oMath>
+      </m:oMathPara>
+    </w:p>
+    <w:p>
+      <w:pPr>
+        <w:rPr>
+          <w:rFonts w:eastAsiaTheme="minorEastAsia"/>
+        </w:rPr>
+      </w:pPr>
+      <w:r>
+        <w:rPr>
+          <w:rFonts w:eastAsiaTheme="minorEastAsia"/>
+        </w:rPr>
+        <w:t>That is, the step response is the integral of the impulse response.</w:t>
+      </w:r>
+    </w:p>
+    <w:p>
+      <w:pPr>
+        <w:rPr>
+          <w:rFonts w:eastAsiaTheme="minorEastAsia"/>
+        </w:rPr>
+      </w:pPr>
+      <w:r>
+        <w:rPr>
+          <w:rFonts w:eastAsiaTheme="minorEastAsia"/>
+        </w:rPr>
+        <w:t>On the flip side, differentiating the step response gives the impulse response:</w:t>
+      </w:r>
+    </w:p>
+    <w:p>
+      <w:pPr>
+        <w:rPr>
+          <w:rFonts w:eastAsiaTheme="minorEastAsia"/>
+        </w:rPr>
+      </w:pPr>
+      <m:oMathPara>
+        <m:oMath>
+          <m:f>
+            <m:fPr>
+              <m:ctrlPr>
+                <w:rPr>
+                  <w:rFonts w:ascii="Cambria Math" w:eastAsiaTheme="minorEastAsia" w:hAnsi="Cambria Math"/>
+                  <w:i/>
+                </w:rPr>
+              </m:ctrlPr>
+            </m:fPr>
+            <m:num>
+              <m:r>
+                <w:rPr>
+                  <w:rFonts w:ascii="Cambria Math" w:eastAsiaTheme="minorEastAsia" w:hAnsi="Cambria Math"/>
+                </w:rPr>
+                <m:t>d</m:t>
+              </m:r>
+            </m:num>
+            <m:den>
+              <m:r>
+                <w:rPr>
+                  <w:rFonts w:ascii="Cambria Math" w:eastAsiaTheme="minorEastAsia" w:hAnsi="Cambria Math"/>
+                </w:rPr>
+                <m:t>dt</m:t>
+              </m:r>
+            </m:den>
+          </m:f>
+          <m:sSub>
+            <m:sSubPr>
+              <m:ctrlPr>
+                <w:rPr>
+                  <w:rFonts w:ascii="Cambria Math" w:eastAsiaTheme="minorEastAsia" w:hAnsi="Cambria Math"/>
+                  <w:i/>
+                </w:rPr>
+              </m:ctrlPr>
+            </m:sSubPr>
+            <m:e>
+              <m:r>
+                <w:rPr>
+                  <w:rFonts w:ascii="Cambria Math" w:eastAsiaTheme="minorEastAsia" w:hAnsi="Cambria Math"/>
+                </w:rPr>
+                <m:t>y</m:t>
+              </m:r>
+            </m:e>
+            <m:sub>
+              <m:r>
+                <w:rPr>
+                  <w:rFonts w:ascii="Cambria Math" w:eastAsiaTheme="minorEastAsia" w:hAnsi="Cambria Math"/>
+                </w:rPr>
+                <m:t>s</m:t>
+              </m:r>
+            </m:sub>
+          </m:sSub>
+          <m:d>
+            <m:dPr>
+              <m:ctrlPr>
+                <w:rPr>
+                  <w:rFonts w:ascii="Cambria Math" w:eastAsiaTheme="minorEastAsia" w:hAnsi="Cambria Math"/>
+                  <w:i/>
+                </w:rPr>
+              </m:ctrlPr>
+            </m:dPr>
+            <m:e>
+              <m:r>
+                <w:rPr>
+                  <w:rFonts w:ascii="Cambria Math" w:eastAsiaTheme="minorEastAsia" w:hAnsi="Cambria Math"/>
+                </w:rPr>
+                <m:t>t</m:t>
+              </m:r>
+            </m:e>
+          </m:d>
+          <m:r>
+            <w:rPr>
+              <w:rFonts w:ascii="Cambria Math" w:eastAsiaTheme="minorEastAsia" w:hAnsi="Cambria Math"/>
+            </w:rPr>
+            <m:t>=h</m:t>
+          </m:r>
+          <m:d>
+            <m:dPr>
+              <m:ctrlPr>
+                <w:rPr>
+                  <w:rFonts w:ascii="Cambria Math" w:eastAsiaTheme="minorEastAsia" w:hAnsi="Cambria Math"/>
+                  <w:i/>
+                </w:rPr>
+              </m:ctrlPr>
+            </m:dPr>
+            <m:e>
+              <m:r>
+                <w:rPr>
+                  <w:rFonts w:ascii="Cambria Math" w:eastAsiaTheme="minorEastAsia" w:hAnsi="Cambria Math"/>
+                </w:rPr>
+                <m:t>t</m:t>
+              </m:r>
+            </m:e>
+          </m:d>
+        </m:oMath>
+      </m:oMathPara>
+    </w:p>
+    <w:p>
+      <w:pPr>
+        <w:pStyle w:val="Heading2"/>
+        <w:rPr>
+          <w:rFonts w:eastAsiaTheme="minorEastAsia"/>
+        </w:rPr>
+      </w:pPr>
+      <w:r>
+        <w:rPr>
+          <w:rFonts w:eastAsiaTheme="minorEastAsia"/>
+        </w:rPr>
+        <w:t>BIBO stability</w:t>
+      </w:r>
+      <w:r>
+        <w:rPr>
+          <w:rFonts w:eastAsiaTheme="minorEastAsia"/>
+        </w:rPr>
+        <w:t xml:space="preserve"> and causality</w:t>
+      </w:r>
+    </w:p>
+    <w:p>
+      <w:r>
+        <w:t>An LTI system is BIBO stable if</w:t>
+      </w:r>
+      <w:r>
+        <w:t xml:space="preserve"> </w:t>
+      </w:r>
+      <m:oMath>
+        <m:nary>
+          <m:naryPr>
+            <m:ctrlPr>
+              <w:rPr>
+                <w:rFonts w:ascii="Cambria Math" w:hAnsi="Cambria Math"/>
+                <w:i/>
+              </w:rPr>
+            </m:ctrlPr>
+          </m:naryPr>
+          <m:sub>
+            <m:r>
+              <w:rPr>
+                <w:rFonts w:ascii="Cambria Math" w:hAnsi="Cambria Math"/>
+              </w:rPr>
+              <m:t>-∞</m:t>
+            </m:r>
+          </m:sub>
+          <m:sup>
+            <m:r>
+              <w:rPr>
+                <w:rFonts w:ascii="Cambria Math" w:hAnsi="Cambria Math"/>
+              </w:rPr>
+              <m:t>∞</m:t>
+            </m:r>
+          </m:sup>
+          <m:e>
+            <m:d>
+              <m:dPr>
+                <m:begChr m:val="|"/>
+                <m:endChr m:val="|"/>
+                <m:ctrlPr>
+                  <w:rPr>
+                    <w:rFonts w:ascii="Cambria Math" w:hAnsi="Cambria Math"/>
+                    <w:i/>
+                  </w:rPr>
+                </m:ctrlPr>
+              </m:dPr>
+              <m:e>
+                <m:r>
+                  <w:rPr>
+                    <w:rFonts w:ascii="Cambria Math" w:hAnsi="Cambria Math"/>
+                  </w:rPr>
+                  <m:t>h</m:t>
+                </m:r>
+                <m:d>
+                  <m:dPr>
+                    <m:ctrlPr>
+                      <w:rPr>
+                        <w:rFonts w:ascii="Cambria Math" w:hAnsi="Cambria Math"/>
+                        <w:i/>
+                      </w:rPr>
+                    </m:ctrlPr>
+                  </m:dPr>
+                  <m:e>
+                    <m:r>
+                      <w:rPr>
+                        <w:rFonts w:ascii="Cambria Math" w:hAnsi="Cambria Math"/>
+                      </w:rPr>
+                      <m:t>t</m:t>
+                    </m:r>
+                  </m:e>
+                </m:d>
+              </m:e>
+            </m:d>
+            <m:r>
+              <w:rPr>
+                <w:rFonts w:ascii="Cambria Math" w:hAnsi="Cambria Math"/>
+              </w:rPr>
+              <m:t>dt</m:t>
+            </m:r>
+          </m:e>
+        </m:nary>
+        <m:r>
+          <w:rPr>
+            <w:rFonts w:ascii="Cambria Math" w:hAnsi="Cambria Math"/>
+          </w:rPr>
+          <m:t>&lt;∞</m:t>
+        </m:r>
+      </m:oMath>
+      <w:r>
+        <w:rPr>
+          <w:rFonts w:eastAsiaTheme="minorEastAsia"/>
+        </w:rPr>
+        <w:t>.</w:t>
+      </w:r>
+    </w:p>
+    <w:p>
+      <w:r>
+        <w:lastRenderedPageBreak/>
+        <w:t xml:space="preserve">An LTI system is causal if </w:t>
+      </w:r>
+      <m:oMath>
+        <m:r>
+          <w:rPr>
+            <w:rFonts w:ascii="Cambria Math" w:hAnsi="Cambria Math"/>
+          </w:rPr>
+          <m:t>h</m:t>
+        </m:r>
+        <m:d>
+          <m:dPr>
+            <m:ctrlPr>
+              <w:rPr>
+                <w:rFonts w:ascii="Cambria Math" w:hAnsi="Cambria Math"/>
+                <w:i/>
+              </w:rPr>
+            </m:ctrlPr>
+          </m:dPr>
+          <m:e>
+            <m:r>
+              <w:rPr>
+                <w:rFonts w:ascii="Cambria Math" w:hAnsi="Cambria Math"/>
+              </w:rPr>
+              <m:t>t</m:t>
+            </m:r>
+          </m:e>
+        </m:d>
+        <m:r>
+          <w:rPr>
+            <w:rFonts w:ascii="Cambria Math" w:hAnsi="Cambria Math"/>
+          </w:rPr>
+          <m:t>=0</m:t>
+        </m:r>
+      </m:oMath>
+      <w:r>
+        <w:rPr>
+          <w:rFonts w:eastAsiaTheme="minorEastAsia"/>
+        </w:rPr>
+        <w:t xml:space="preserve"> for </w:t>
+      </w:r>
+      <m:oMath>
+        <m:r>
+          <w:rPr>
+            <w:rFonts w:ascii="Cambria Math" w:eastAsiaTheme="minorEastAsia" w:hAnsi="Cambria Math"/>
+          </w:rPr>
+          <m:t>t&lt;0</m:t>
+        </m:r>
+      </m:oMath>
+      <w:r>
+        <w:rPr>
+          <w:rFonts w:eastAsiaTheme="minorEastAsia"/>
+        </w:rPr>
+        <w:t>.</w:t>
+      </w:r>
+    </w:p>
+    <w:p>
+      <w:pPr>
         <w:pStyle w:val="Heading1"/>
       </w:pPr>
       <w:r>
-        <w:t>DT LTI systems and convolution</w:t>
-      </w:r>
+        <w:t>DT LTI systems</w:t>
+      </w:r>
+    </w:p>
+    <w:p>
+      <w:pPr>
+        <w:pStyle w:val="Heading2"/>
+      </w:pPr>
+      <w:r>
+        <w:t>Impulse response and convolution sum</w:t>
+      </w:r>
+    </w:p>
+    <w:p>
+      <w:r>
+        <w:t>DT LTI system is also known as digital filter.</w:t>
+      </w:r>
+    </w:p>
+    <w:p>
+      <w:pPr>
+        <w:rPr>
+          <w:rFonts w:eastAsiaTheme="minorEastAsia"/>
+        </w:rPr>
+      </w:pPr>
+      <w:r>
+        <w:t xml:space="preserve">The impulse response of a DT LTI system, </w:t>
+      </w:r>
+      <m:oMath>
+        <m:r>
+          <w:rPr>
+            <w:rFonts w:ascii="Cambria Math" w:hAnsi="Cambria Math"/>
+          </w:rPr>
+          <m:t>h</m:t>
+        </m:r>
+        <m:d>
+          <m:dPr>
+            <m:ctrlPr>
+              <w:rPr>
+                <w:rFonts w:ascii="Cambria Math" w:hAnsi="Cambria Math"/>
+                <w:i/>
+              </w:rPr>
+            </m:ctrlPr>
+          </m:dPr>
+          <m:e>
+            <m:r>
+              <w:rPr>
+                <w:rFonts w:ascii="Cambria Math" w:hAnsi="Cambria Math"/>
+              </w:rPr>
+              <m:t>n</m:t>
+            </m:r>
+          </m:e>
+        </m:d>
+      </m:oMath>
+      <w:r>
+        <w:rPr>
+          <w:rFonts w:eastAsiaTheme="minorEastAsia"/>
+        </w:rPr>
+        <w:t xml:space="preserve">, is the output produced by the at-rest system when given the input </w:t>
+      </w:r>
+      <m:oMath>
+        <m:r>
+          <w:rPr>
+            <w:rFonts w:ascii="Cambria Math" w:eastAsiaTheme="minorEastAsia" w:hAnsi="Cambria Math"/>
+          </w:rPr>
+          <m:t>x</m:t>
+        </m:r>
+        <m:d>
+          <m:dPr>
+            <m:ctrlPr>
+              <w:rPr>
+                <w:rFonts w:ascii="Cambria Math" w:eastAsiaTheme="minorEastAsia" w:hAnsi="Cambria Math"/>
+                <w:i/>
+              </w:rPr>
+            </m:ctrlPr>
+          </m:dPr>
+          <m:e>
+            <m:r>
+              <w:rPr>
+                <w:rFonts w:ascii="Cambria Math" w:eastAsiaTheme="minorEastAsia" w:hAnsi="Cambria Math"/>
+              </w:rPr>
+              <m:t>n</m:t>
+            </m:r>
+          </m:e>
+        </m:d>
+        <m:r>
+          <w:rPr>
+            <w:rFonts w:ascii="Cambria Math" w:eastAsiaTheme="minorEastAsia" w:hAnsi="Cambria Math"/>
+          </w:rPr>
+          <m:t>=δ</m:t>
+        </m:r>
+        <m:d>
+          <m:dPr>
+            <m:ctrlPr>
+              <w:rPr>
+                <w:rFonts w:ascii="Cambria Math" w:eastAsiaTheme="minorEastAsia" w:hAnsi="Cambria Math"/>
+                <w:i/>
+              </w:rPr>
+            </m:ctrlPr>
+          </m:dPr>
+          <m:e>
+            <m:r>
+              <w:rPr>
+                <w:rFonts w:ascii="Cambria Math" w:eastAsiaTheme="minorEastAsia" w:hAnsi="Cambria Math"/>
+              </w:rPr>
+              <m:t>n</m:t>
+            </m:r>
+          </m:e>
+        </m:d>
+      </m:oMath>
+      <w:r>
+        <w:rPr>
+          <w:rFonts w:eastAsiaTheme="minorEastAsia"/>
+        </w:rPr>
+        <w:t>.</w:t>
+      </w:r>
+    </w:p>
+    <w:p>
+      <w:pPr>
+        <w:rPr>
+          <w:rFonts w:eastAsiaTheme="minorEastAsia"/>
+        </w:rPr>
+      </w:pPr>
+      <w:r>
+        <w:t xml:space="preserve">Any sequence </w:t>
+      </w:r>
+      <m:oMath>
+        <m:r>
+          <w:rPr>
+            <w:rFonts w:ascii="Cambria Math" w:hAnsi="Cambria Math"/>
+          </w:rPr>
+          <m:t>x</m:t>
+        </m:r>
+        <m:d>
+          <m:dPr>
+            <m:ctrlPr>
+              <w:rPr>
+                <w:rFonts w:ascii="Cambria Math" w:hAnsi="Cambria Math"/>
+                <w:i/>
+              </w:rPr>
+            </m:ctrlPr>
+          </m:dPr>
+          <m:e>
+            <m:r>
+              <w:rPr>
+                <w:rFonts w:ascii="Cambria Math" w:hAnsi="Cambria Math"/>
+              </w:rPr>
+              <m:t>n</m:t>
+            </m:r>
+          </m:e>
+        </m:d>
+      </m:oMath>
+      <w:r>
+        <w:rPr>
+          <w:rFonts w:eastAsiaTheme="minorEastAsia"/>
+        </w:rPr>
+        <w:t xml:space="preserve"> can be expressed as</w:t>
+      </w:r>
+    </w:p>
+    <w:p>
+      <w:pPr>
+        <w:rPr>
+          <w:rFonts w:eastAsiaTheme="minorEastAsia"/>
+        </w:rPr>
+      </w:pPr>
+      <m:oMathPara>
+        <m:oMath>
+          <m:r>
+            <w:rPr>
+              <w:rFonts w:ascii="Cambria Math" w:hAnsi="Cambria Math"/>
+            </w:rPr>
+            <m:t>x</m:t>
+          </m:r>
+          <m:d>
+            <m:dPr>
+              <m:ctrlPr>
+                <w:rPr>
+                  <w:rFonts w:ascii="Cambria Math" w:hAnsi="Cambria Math"/>
+                  <w:i/>
+                </w:rPr>
+              </m:ctrlPr>
+            </m:dPr>
+            <m:e>
+              <m:r>
+                <w:rPr>
+                  <w:rFonts w:ascii="Cambria Math" w:hAnsi="Cambria Math"/>
+                </w:rPr>
+                <m:t>n</m:t>
+              </m:r>
+            </m:e>
+          </m:d>
+          <m:nary>
+            <m:naryPr>
+              <m:chr m:val="∑"/>
+              <m:ctrlPr>
+                <w:rPr>
+                  <w:rFonts w:ascii="Cambria Math" w:hAnsi="Cambria Math"/>
+                  <w:i/>
+                </w:rPr>
+              </m:ctrlPr>
+            </m:naryPr>
+            <m:sub>
+              <m:r>
+                <w:rPr>
+                  <w:rFonts w:ascii="Cambria Math" w:hAnsi="Cambria Math"/>
+                </w:rPr>
+                <m:t>k=-∞</m:t>
+              </m:r>
+            </m:sub>
+            <m:sup>
+              <m:r>
+                <w:rPr>
+                  <w:rFonts w:ascii="Cambria Math" w:hAnsi="Cambria Math"/>
+                </w:rPr>
+                <m:t>∞</m:t>
+              </m:r>
+            </m:sup>
+            <m:e>
+              <m:r>
+                <w:rPr>
+                  <w:rFonts w:ascii="Cambria Math" w:hAnsi="Cambria Math"/>
+                </w:rPr>
+                <m:t>x</m:t>
+              </m:r>
+              <m:d>
+                <m:dPr>
+                  <m:ctrlPr>
+                    <w:rPr>
+                      <w:rFonts w:ascii="Cambria Math" w:hAnsi="Cambria Math"/>
+                      <w:i/>
+                    </w:rPr>
+                  </m:ctrlPr>
+                </m:dPr>
+                <m:e>
+                  <m:r>
+                    <w:rPr>
+                      <w:rFonts w:ascii="Cambria Math" w:hAnsi="Cambria Math"/>
+                    </w:rPr>
+                    <m:t>k</m:t>
+                  </m:r>
+                </m:e>
+              </m:d>
+              <m:r>
+                <w:rPr>
+                  <w:rFonts w:ascii="Cambria Math" w:hAnsi="Cambria Math"/>
+                </w:rPr>
+                <m:t>δ</m:t>
+              </m:r>
+              <m:d>
+                <m:dPr>
+                  <m:ctrlPr>
+                    <w:rPr>
+                      <w:rFonts w:ascii="Cambria Math" w:hAnsi="Cambria Math"/>
+                      <w:i/>
+                    </w:rPr>
+                  </m:ctrlPr>
+                </m:dPr>
+                <m:e>
+                  <m:r>
+                    <w:rPr>
+                      <w:rFonts w:ascii="Cambria Math" w:hAnsi="Cambria Math"/>
+                    </w:rPr>
+                    <m:t>n-k</m:t>
+                  </m:r>
+                </m:e>
+              </m:d>
+            </m:e>
+          </m:nary>
+        </m:oMath>
+      </m:oMathPara>
+    </w:p>
+    <w:p>
+      <w:r>
+        <w:t>For an LTI system,</w:t>
+      </w:r>
+    </w:p>
+    <w:p>
+      <w:pPr>
+        <w:rPr>
+          <w:rFonts w:eastAsiaTheme="minorEastAsia"/>
+        </w:rPr>
+      </w:pPr>
+      <m:oMathPara>
+        <m:oMath>
+          <m:r>
+            <w:rPr>
+              <w:rFonts w:ascii="Cambria Math" w:hAnsi="Cambria Math"/>
+            </w:rPr>
+            <m:t>y</m:t>
+          </m:r>
+          <m:d>
+            <m:dPr>
+              <m:ctrlPr>
+                <w:rPr>
+                  <w:rFonts w:ascii="Cambria Math" w:hAnsi="Cambria Math"/>
+                  <w:i/>
+                </w:rPr>
+              </m:ctrlPr>
+            </m:dPr>
+            <m:e>
+              <m:r>
+                <w:rPr>
+                  <w:rFonts w:ascii="Cambria Math" w:hAnsi="Cambria Math"/>
+                </w:rPr>
+                <m:t>n</m:t>
+              </m:r>
+            </m:e>
+          </m:d>
+          <m:r>
+            <w:rPr>
+              <w:rFonts w:ascii="Cambria Math" w:eastAsiaTheme="minorEastAsia" w:hAnsi="Cambria Math"/>
+            </w:rPr>
+            <m:t>=</m:t>
+          </m:r>
+          <m:nary>
+            <m:naryPr>
+              <m:chr m:val="∑"/>
+              <m:ctrlPr>
+                <w:rPr>
+                  <w:rFonts w:ascii="Cambria Math" w:eastAsiaTheme="minorEastAsia" w:hAnsi="Cambria Math"/>
+                  <w:i/>
+                </w:rPr>
+              </m:ctrlPr>
+            </m:naryPr>
+            <m:sub>
+              <m:r>
+                <w:rPr>
+                  <w:rFonts w:ascii="Cambria Math" w:eastAsiaTheme="minorEastAsia" w:hAnsi="Cambria Math"/>
+                </w:rPr>
+                <m:t>k=-∞</m:t>
+              </m:r>
+            </m:sub>
+            <m:sup>
+              <m:r>
+                <w:rPr>
+                  <w:rFonts w:ascii="Cambria Math" w:eastAsiaTheme="minorEastAsia" w:hAnsi="Cambria Math"/>
+                </w:rPr>
+                <m:t>∞</m:t>
+              </m:r>
+            </m:sup>
+            <m:e>
+              <m:r>
+                <w:rPr>
+                  <w:rFonts w:ascii="Cambria Math" w:eastAsiaTheme="minorEastAsia" w:hAnsi="Cambria Math"/>
+                </w:rPr>
+                <m:t>x</m:t>
+              </m:r>
+              <m:d>
+                <m:dPr>
+                  <m:ctrlPr>
+                    <w:rPr>
+                      <w:rFonts w:ascii="Cambria Math" w:eastAsiaTheme="minorEastAsia" w:hAnsi="Cambria Math"/>
+                      <w:i/>
+                    </w:rPr>
+                  </m:ctrlPr>
+                </m:dPr>
+                <m:e>
+                  <m:r>
+                    <w:rPr>
+                      <w:rFonts w:ascii="Cambria Math" w:eastAsiaTheme="minorEastAsia" w:hAnsi="Cambria Math"/>
+                    </w:rPr>
+                    <m:t>k</m:t>
+                  </m:r>
+                </m:e>
+              </m:d>
+              <m:r>
+                <w:rPr>
+                  <w:rFonts w:ascii="Cambria Math" w:eastAsiaTheme="minorEastAsia" w:hAnsi="Cambria Math"/>
+                </w:rPr>
+                <m:t>h</m:t>
+              </m:r>
+              <m:d>
+                <m:dPr>
+                  <m:ctrlPr>
+                    <w:rPr>
+                      <w:rFonts w:ascii="Cambria Math" w:eastAsiaTheme="minorEastAsia" w:hAnsi="Cambria Math"/>
+                      <w:i/>
+                    </w:rPr>
+                  </m:ctrlPr>
+                </m:dPr>
+                <m:e>
+                  <m:r>
+                    <w:rPr>
+                      <w:rFonts w:ascii="Cambria Math" w:eastAsiaTheme="minorEastAsia" w:hAnsi="Cambria Math"/>
+                    </w:rPr>
+                    <m:t>n-k</m:t>
+                  </m:r>
+                </m:e>
+              </m:d>
+            </m:e>
+          </m:nary>
+        </m:oMath>
+      </m:oMathPara>
+    </w:p>
+    <w:p>
+      <w:pPr>
+        <w:rPr>
+          <w:rFonts w:eastAsiaTheme="minorEastAsia"/>
+        </w:rPr>
+      </w:pPr>
+      <m:oMathPara>
+        <m:oMath>
+          <m:r>
+            <w:rPr>
+              <w:rFonts w:ascii="Cambria Math" w:eastAsiaTheme="minorEastAsia" w:hAnsi="Cambria Math"/>
+            </w:rPr>
+            <m:t>y</m:t>
+          </m:r>
+          <m:d>
+            <m:dPr>
+              <m:ctrlPr>
+                <w:rPr>
+                  <w:rFonts w:ascii="Cambria Math" w:eastAsiaTheme="minorEastAsia" w:hAnsi="Cambria Math"/>
+                  <w:i/>
+                </w:rPr>
+              </m:ctrlPr>
+            </m:dPr>
+            <m:e>
+              <m:r>
+                <w:rPr>
+                  <w:rFonts w:ascii="Cambria Math" w:eastAsiaTheme="minorEastAsia" w:hAnsi="Cambria Math"/>
+                </w:rPr>
+                <m:t>n</m:t>
+              </m:r>
+            </m:e>
+          </m:d>
+          <m:r>
+            <w:rPr>
+              <w:rFonts w:ascii="Cambria Math" w:eastAsiaTheme="minorEastAsia" w:hAnsi="Cambria Math"/>
+            </w:rPr>
+            <m:t>=</m:t>
+          </m:r>
+          <m:nary>
+            <m:naryPr>
+              <m:chr m:val="∑"/>
+              <m:ctrlPr>
+                <w:rPr>
+                  <w:rFonts w:ascii="Cambria Math" w:eastAsiaTheme="minorEastAsia" w:hAnsi="Cambria Math"/>
+                  <w:i/>
+                </w:rPr>
+              </m:ctrlPr>
+            </m:naryPr>
+            <m:sub>
+              <m:r>
+                <w:rPr>
+                  <w:rFonts w:ascii="Cambria Math" w:eastAsiaTheme="minorEastAsia" w:hAnsi="Cambria Math"/>
+                </w:rPr>
+                <m:t>k=-∞</m:t>
+              </m:r>
+            </m:sub>
+            <m:sup>
+              <m:r>
+                <w:rPr>
+                  <w:rFonts w:ascii="Cambria Math" w:eastAsiaTheme="minorEastAsia" w:hAnsi="Cambria Math"/>
+                </w:rPr>
+                <m:t>∞</m:t>
+              </m:r>
+            </m:sup>
+            <m:e>
+              <m:r>
+                <w:rPr>
+                  <w:rFonts w:ascii="Cambria Math" w:eastAsiaTheme="minorEastAsia" w:hAnsi="Cambria Math"/>
+                </w:rPr>
+                <m:t>h</m:t>
+              </m:r>
+              <m:d>
+                <m:dPr>
+                  <m:ctrlPr>
+                    <w:rPr>
+                      <w:rFonts w:ascii="Cambria Math" w:eastAsiaTheme="minorEastAsia" w:hAnsi="Cambria Math"/>
+                      <w:i/>
+                    </w:rPr>
+                  </m:ctrlPr>
+                </m:dPr>
+                <m:e>
+                  <m:r>
+                    <w:rPr>
+                      <w:rFonts w:ascii="Cambria Math" w:eastAsiaTheme="minorEastAsia" w:hAnsi="Cambria Math"/>
+                    </w:rPr>
+                    <m:t>k</m:t>
+                  </m:r>
+                </m:e>
+              </m:d>
+              <m:r>
+                <w:rPr>
+                  <w:rFonts w:ascii="Cambria Math" w:eastAsiaTheme="minorEastAsia" w:hAnsi="Cambria Math"/>
+                </w:rPr>
+                <m:t>x</m:t>
+              </m:r>
+              <m:d>
+                <m:dPr>
+                  <m:ctrlPr>
+                    <w:rPr>
+                      <w:rFonts w:ascii="Cambria Math" w:eastAsiaTheme="minorEastAsia" w:hAnsi="Cambria Math"/>
+                      <w:i/>
+                    </w:rPr>
+                  </m:ctrlPr>
+                </m:dPr>
+                <m:e>
+                  <m:r>
+                    <w:rPr>
+                      <w:rFonts w:ascii="Cambria Math" w:eastAsiaTheme="minorEastAsia" w:hAnsi="Cambria Math"/>
+                    </w:rPr>
+                    <m:t>n-k</m:t>
+                  </m:r>
+                </m:e>
+              </m:d>
+            </m:e>
+          </m:nary>
+        </m:oMath>
+      </m:oMathPara>
+    </w:p>
+    <w:p>
+      <w:pPr>
+        <w:rPr>
+          <w:rFonts w:eastAsiaTheme="minorEastAsia"/>
+        </w:rPr>
+      </w:pPr>
+      <m:oMathPara>
+        <m:oMath>
+          <m:r>
+            <w:rPr>
+              <w:rFonts w:ascii="Cambria Math" w:eastAsiaTheme="minorEastAsia" w:hAnsi="Cambria Math"/>
+            </w:rPr>
+            <m:t>y</m:t>
+          </m:r>
+          <m:d>
+            <m:dPr>
+              <m:ctrlPr>
+                <w:rPr>
+                  <w:rFonts w:ascii="Cambria Math" w:eastAsiaTheme="minorEastAsia" w:hAnsi="Cambria Math"/>
+                  <w:i/>
+                </w:rPr>
+              </m:ctrlPr>
+            </m:dPr>
+            <m:e>
+              <m:r>
+                <w:rPr>
+                  <w:rFonts w:ascii="Cambria Math" w:eastAsiaTheme="minorEastAsia" w:hAnsi="Cambria Math"/>
+                </w:rPr>
+                <m:t>n</m:t>
+              </m:r>
+            </m:e>
+          </m:d>
+          <m:r>
+            <w:rPr>
+              <w:rFonts w:ascii="Cambria Math" w:eastAsiaTheme="minorEastAsia" w:hAnsi="Cambria Math"/>
+            </w:rPr>
+            <m:t>=x</m:t>
+          </m:r>
+          <m:d>
+            <m:dPr>
+              <m:ctrlPr>
+                <w:rPr>
+                  <w:rFonts w:ascii="Cambria Math" w:eastAsiaTheme="minorEastAsia" w:hAnsi="Cambria Math"/>
+                  <w:i/>
+                </w:rPr>
+              </m:ctrlPr>
+            </m:dPr>
+            <m:e>
+              <m:r>
+                <w:rPr>
+                  <w:rFonts w:ascii="Cambria Math" w:eastAsiaTheme="minorEastAsia" w:hAnsi="Cambria Math"/>
+                </w:rPr>
+                <m:t>n</m:t>
+              </m:r>
+            </m:e>
+          </m:d>
+          <m:r>
+            <w:rPr>
+              <w:rFonts w:ascii="Cambria Math" w:eastAsiaTheme="minorEastAsia" w:hAnsi="Cambria Math"/>
+            </w:rPr>
+            <m:t>*h</m:t>
+          </m:r>
+          <m:d>
+            <m:dPr>
+              <m:ctrlPr>
+                <w:rPr>
+                  <w:rFonts w:ascii="Cambria Math" w:eastAsiaTheme="minorEastAsia" w:hAnsi="Cambria Math"/>
+                  <w:i/>
+                </w:rPr>
+              </m:ctrlPr>
+            </m:dPr>
+            <m:e>
+              <m:r>
+                <w:rPr>
+                  <w:rFonts w:ascii="Cambria Math" w:eastAsiaTheme="minorEastAsia" w:hAnsi="Cambria Math"/>
+                </w:rPr>
+                <m:t>n</m:t>
+              </m:r>
+            </m:e>
+          </m:d>
+          <m:r>
+            <w:rPr>
+              <w:rFonts w:ascii="Cambria Math" w:eastAsiaTheme="minorEastAsia" w:hAnsi="Cambria Math"/>
+            </w:rPr>
+            <m:t>=h</m:t>
+          </m:r>
+          <m:d>
+            <m:dPr>
+              <m:ctrlPr>
+                <w:rPr>
+                  <w:rFonts w:ascii="Cambria Math" w:eastAsiaTheme="minorEastAsia" w:hAnsi="Cambria Math"/>
+                  <w:i/>
+                </w:rPr>
+              </m:ctrlPr>
+            </m:dPr>
+            <m:e>
+              <m:r>
+                <w:rPr>
+                  <w:rFonts w:ascii="Cambria Math" w:eastAsiaTheme="minorEastAsia" w:hAnsi="Cambria Math"/>
+                </w:rPr>
+                <m:t>n</m:t>
+              </m:r>
+            </m:e>
+          </m:d>
+          <m:r>
+            <w:rPr>
+              <w:rFonts w:ascii="Cambria Math" w:eastAsiaTheme="minorEastAsia" w:hAnsi="Cambria Math"/>
+            </w:rPr>
+            <m:t>*x</m:t>
+          </m:r>
+          <m:d>
+            <m:dPr>
+              <m:ctrlPr>
+                <w:rPr>
+                  <w:rFonts w:ascii="Cambria Math" w:eastAsiaTheme="minorEastAsia" w:hAnsi="Cambria Math"/>
+                  <w:i/>
+                </w:rPr>
+              </m:ctrlPr>
+            </m:dPr>
+            <m:e>
+              <m:r>
+                <w:rPr>
+                  <w:rFonts w:ascii="Cambria Math" w:eastAsiaTheme="minorEastAsia" w:hAnsi="Cambria Math"/>
+                </w:rPr>
+                <m:t>n</m:t>
+              </m:r>
+            </m:e>
+          </m:d>
+        </m:oMath>
+      </m:oMathPara>
+    </w:p>
+    <w:p>
+      <w:pPr>
+        <w:rPr>
+          <w:rFonts w:eastAsiaTheme="minorEastAsia"/>
+        </w:rPr>
+      </w:pPr>
+      <w:r>
+        <w:rPr>
+          <w:rFonts w:eastAsiaTheme="minorEastAsia"/>
+        </w:rPr>
+        <w:t>Convolution is commutative:</w:t>
+      </w:r>
+    </w:p>
+    <w:p>
+      <w:pPr>
+        <w:rPr>
+          <w:rFonts w:eastAsiaTheme="minorEastAsia"/>
+        </w:rPr>
+      </w:pPr>
+      <m:oMathPara>
+        <m:oMath>
+          <m:r>
+            <w:rPr>
+              <w:rFonts w:ascii="Cambria Math" w:eastAsiaTheme="minorEastAsia" w:hAnsi="Cambria Math"/>
+            </w:rPr>
+            <m:t>x</m:t>
+          </m:r>
+          <m:d>
+            <m:dPr>
+              <m:ctrlPr>
+                <w:rPr>
+                  <w:rFonts w:ascii="Cambria Math" w:eastAsiaTheme="minorEastAsia" w:hAnsi="Cambria Math"/>
+                  <w:i/>
+                </w:rPr>
+              </m:ctrlPr>
+            </m:dPr>
+            <m:e>
+              <m:r>
+                <w:rPr>
+                  <w:rFonts w:ascii="Cambria Math" w:eastAsiaTheme="minorEastAsia" w:hAnsi="Cambria Math"/>
+                </w:rPr>
+                <m:t>n</m:t>
+              </m:r>
+            </m:e>
+          </m:d>
+          <m:r>
+            <w:rPr>
+              <w:rFonts w:ascii="Cambria Math" w:eastAsiaTheme="minorEastAsia" w:hAnsi="Cambria Math"/>
+            </w:rPr>
+            <m:t>*</m:t>
+          </m:r>
+          <m:r>
+            <w:rPr>
+              <w:rFonts w:ascii="Cambria Math" w:eastAsiaTheme="minorEastAsia" w:hAnsi="Cambria Math"/>
+            </w:rPr>
+            <m:t>h</m:t>
+          </m:r>
+          <m:d>
+            <m:dPr>
+              <m:ctrlPr>
+                <w:rPr>
+                  <w:rFonts w:ascii="Cambria Math" w:eastAsiaTheme="minorEastAsia" w:hAnsi="Cambria Math"/>
+                  <w:i/>
+                </w:rPr>
+              </m:ctrlPr>
+            </m:dPr>
+            <m:e>
+              <m:r>
+                <w:rPr>
+                  <w:rFonts w:ascii="Cambria Math" w:eastAsiaTheme="minorEastAsia" w:hAnsi="Cambria Math"/>
+                </w:rPr>
+                <m:t>n</m:t>
+              </m:r>
+            </m:e>
+          </m:d>
+          <m:r>
+            <w:rPr>
+              <w:rFonts w:ascii="Cambria Math" w:eastAsiaTheme="minorEastAsia" w:hAnsi="Cambria Math"/>
+            </w:rPr>
+            <m:t>=</m:t>
+          </m:r>
+          <m:r>
+            <w:rPr>
+              <w:rFonts w:ascii="Cambria Math" w:eastAsiaTheme="minorEastAsia" w:hAnsi="Cambria Math"/>
+            </w:rPr>
+            <m:t>h</m:t>
+          </m:r>
+          <m:d>
+            <m:dPr>
+              <m:ctrlPr>
+                <w:rPr>
+                  <w:rFonts w:ascii="Cambria Math" w:eastAsiaTheme="minorEastAsia" w:hAnsi="Cambria Math"/>
+                  <w:i/>
+                </w:rPr>
+              </m:ctrlPr>
+            </m:dPr>
+            <m:e>
+              <m:r>
+                <w:rPr>
+                  <w:rFonts w:ascii="Cambria Math" w:eastAsiaTheme="minorEastAsia" w:hAnsi="Cambria Math"/>
+                </w:rPr>
+                <m:t>n</m:t>
+              </m:r>
+            </m:e>
+          </m:d>
+          <m:r>
+            <w:rPr>
+              <w:rFonts w:ascii="Cambria Math" w:eastAsiaTheme="minorEastAsia" w:hAnsi="Cambria Math"/>
+            </w:rPr>
+            <m:t>*x</m:t>
+          </m:r>
+          <m:d>
+            <m:dPr>
+              <m:ctrlPr>
+                <w:rPr>
+                  <w:rFonts w:ascii="Cambria Math" w:eastAsiaTheme="minorEastAsia" w:hAnsi="Cambria Math"/>
+                  <w:i/>
+                </w:rPr>
+              </m:ctrlPr>
+            </m:dPr>
+            <m:e>
+              <m:r>
+                <w:rPr>
+                  <w:rFonts w:ascii="Cambria Math" w:eastAsiaTheme="minorEastAsia" w:hAnsi="Cambria Math"/>
+                </w:rPr>
+                <m:t>n</m:t>
+              </m:r>
+            </m:e>
+          </m:d>
+        </m:oMath>
+      </m:oMathPara>
+    </w:p>
+    <w:p>
+      <w:pPr>
+        <w:rPr>
+          <w:rFonts w:eastAsiaTheme="minorEastAsia"/>
+        </w:rPr>
+      </w:pPr>
+      <w:r>
+        <w:rPr>
+          <w:rFonts w:eastAsiaTheme="minorEastAsia"/>
+        </w:rPr>
+        <w:t>Associative (</w:t>
+      </w:r>
+      <w:proofErr w:type="gramStart"/>
+      <w:r>
+        <w:rPr>
+          <w:rFonts w:eastAsiaTheme="minorEastAsia"/>
+        </w:rPr>
+        <w:t>cascaded</w:t>
+      </w:r>
+      <w:proofErr w:type="gramEnd"/>
+      <w:r>
+        <w:rPr>
+          <w:rFonts w:eastAsiaTheme="minorEastAsia"/>
+        </w:rPr>
+        <w:t xml:space="preserve"> systems):</w:t>
+      </w:r>
+    </w:p>
+    <w:p>
+      <w:pPr>
+        <w:rPr>
+          <w:rFonts w:eastAsiaTheme="minorEastAsia"/>
+        </w:rPr>
+      </w:pPr>
+      <m:oMathPara>
+        <m:oMath>
+          <m:d>
+            <m:dPr>
+              <m:ctrlPr>
+                <w:rPr>
+                  <w:rFonts w:ascii="Cambria Math" w:eastAsiaTheme="minorEastAsia" w:hAnsi="Cambria Math"/>
+                  <w:i/>
+                </w:rPr>
+              </m:ctrlPr>
+            </m:dPr>
+            <m:e>
+              <m:r>
+                <w:rPr>
+                  <w:rFonts w:ascii="Cambria Math" w:eastAsiaTheme="minorEastAsia" w:hAnsi="Cambria Math"/>
+                </w:rPr>
+                <m:t>x</m:t>
+              </m:r>
+              <m:d>
+                <m:dPr>
+                  <m:ctrlPr>
+                    <w:rPr>
+                      <w:rFonts w:ascii="Cambria Math" w:eastAsiaTheme="minorEastAsia" w:hAnsi="Cambria Math"/>
+                      <w:i/>
+                    </w:rPr>
+                  </m:ctrlPr>
+                </m:dPr>
+                <m:e>
+                  <m:r>
+                    <w:rPr>
+                      <w:rFonts w:ascii="Cambria Math" w:eastAsiaTheme="minorEastAsia" w:hAnsi="Cambria Math"/>
+                    </w:rPr>
+                    <m:t>n</m:t>
+                  </m:r>
+                </m:e>
+              </m:d>
+              <m:r>
+                <w:rPr>
+                  <w:rFonts w:ascii="Cambria Math" w:eastAsiaTheme="minorEastAsia" w:hAnsi="Cambria Math"/>
+                </w:rPr>
+                <m:t>*</m:t>
+              </m:r>
+              <m:sSub>
+                <m:sSubPr>
+                  <m:ctrlPr>
+                    <w:rPr>
+                      <w:rFonts w:ascii="Cambria Math" w:eastAsiaTheme="minorEastAsia" w:hAnsi="Cambria Math"/>
+                      <w:i/>
+                    </w:rPr>
+                  </m:ctrlPr>
+                </m:sSubPr>
+                <m:e>
+                  <m:r>
+                    <w:rPr>
+                      <w:rFonts w:ascii="Cambria Math" w:eastAsiaTheme="minorEastAsia" w:hAnsi="Cambria Math"/>
+                    </w:rPr>
+                    <m:t>h</m:t>
+                  </m:r>
+                </m:e>
+                <m:sub>
+                  <m:r>
+                    <w:rPr>
+                      <w:rFonts w:ascii="Cambria Math" w:eastAsiaTheme="minorEastAsia" w:hAnsi="Cambria Math"/>
+                    </w:rPr>
+                    <m:t>1</m:t>
+                  </m:r>
+                </m:sub>
+              </m:sSub>
+              <m:d>
+                <m:dPr>
+                  <m:ctrlPr>
+                    <w:rPr>
+                      <w:rFonts w:ascii="Cambria Math" w:eastAsiaTheme="minorEastAsia" w:hAnsi="Cambria Math"/>
+                      <w:i/>
+                    </w:rPr>
+                  </m:ctrlPr>
+                </m:dPr>
+                <m:e>
+                  <m:r>
+                    <w:rPr>
+                      <w:rFonts w:ascii="Cambria Math" w:eastAsiaTheme="minorEastAsia" w:hAnsi="Cambria Math"/>
+                    </w:rPr>
+                    <m:t>n</m:t>
+                  </m:r>
+                </m:e>
+              </m:d>
+            </m:e>
+          </m:d>
+          <m:r>
+            <w:rPr>
+              <w:rFonts w:ascii="Cambria Math" w:eastAsiaTheme="minorEastAsia" w:hAnsi="Cambria Math"/>
+            </w:rPr>
+            <m:t>*</m:t>
+          </m:r>
+          <m:sSub>
+            <m:sSubPr>
+              <m:ctrlPr>
+                <w:rPr>
+                  <w:rFonts w:ascii="Cambria Math" w:eastAsiaTheme="minorEastAsia" w:hAnsi="Cambria Math"/>
+                  <w:i/>
+                </w:rPr>
+              </m:ctrlPr>
+            </m:sSubPr>
+            <m:e>
+              <m:r>
+                <w:rPr>
+                  <w:rFonts w:ascii="Cambria Math" w:eastAsiaTheme="minorEastAsia" w:hAnsi="Cambria Math"/>
+                </w:rPr>
+                <m:t>h</m:t>
+              </m:r>
+            </m:e>
+            <m:sub>
+              <m:r>
+                <w:rPr>
+                  <w:rFonts w:ascii="Cambria Math" w:eastAsiaTheme="minorEastAsia" w:hAnsi="Cambria Math"/>
+                </w:rPr>
+                <m:t>2</m:t>
+              </m:r>
+            </m:sub>
+          </m:sSub>
+          <m:d>
+            <m:dPr>
+              <m:ctrlPr>
+                <w:rPr>
+                  <w:rFonts w:ascii="Cambria Math" w:eastAsiaTheme="minorEastAsia" w:hAnsi="Cambria Math"/>
+                  <w:i/>
+                </w:rPr>
+              </m:ctrlPr>
+            </m:dPr>
+            <m:e>
+              <m:r>
+                <w:rPr>
+                  <w:rFonts w:ascii="Cambria Math" w:eastAsiaTheme="minorEastAsia" w:hAnsi="Cambria Math"/>
+                </w:rPr>
+                <m:t>n</m:t>
+              </m:r>
+            </m:e>
+          </m:d>
+          <m:r>
+            <w:rPr>
+              <w:rFonts w:ascii="Cambria Math" w:eastAsiaTheme="minorEastAsia" w:hAnsi="Cambria Math"/>
+            </w:rPr>
+            <m:t>=x</m:t>
+          </m:r>
+          <m:d>
+            <m:dPr>
+              <m:ctrlPr>
+                <w:rPr>
+                  <w:rFonts w:ascii="Cambria Math" w:eastAsiaTheme="minorEastAsia" w:hAnsi="Cambria Math"/>
+                  <w:i/>
+                </w:rPr>
+              </m:ctrlPr>
+            </m:dPr>
+            <m:e>
+              <m:r>
+                <w:rPr>
+                  <w:rFonts w:ascii="Cambria Math" w:eastAsiaTheme="minorEastAsia" w:hAnsi="Cambria Math"/>
+                </w:rPr>
+                <m:t>n</m:t>
+              </m:r>
+            </m:e>
+          </m:d>
+          <m:r>
+            <w:rPr>
+              <w:rFonts w:ascii="Cambria Math" w:eastAsiaTheme="minorEastAsia" w:hAnsi="Cambria Math"/>
+            </w:rPr>
+            <m:t>*</m:t>
+          </m:r>
+          <m:d>
+            <m:dPr>
+              <m:ctrlPr>
+                <w:rPr>
+                  <w:rFonts w:ascii="Cambria Math" w:eastAsiaTheme="minorEastAsia" w:hAnsi="Cambria Math"/>
+                  <w:i/>
+                </w:rPr>
+              </m:ctrlPr>
+            </m:dPr>
+            <m:e>
+              <m:sSub>
+                <m:sSubPr>
+                  <m:ctrlPr>
+                    <w:rPr>
+                      <w:rFonts w:ascii="Cambria Math" w:eastAsiaTheme="minorEastAsia" w:hAnsi="Cambria Math"/>
+                      <w:i/>
+                    </w:rPr>
+                  </m:ctrlPr>
+                </m:sSubPr>
+                <m:e>
+                  <m:r>
+                    <w:rPr>
+                      <w:rFonts w:ascii="Cambria Math" w:eastAsiaTheme="minorEastAsia" w:hAnsi="Cambria Math"/>
+                    </w:rPr>
+                    <m:t>h</m:t>
+                  </m:r>
+                </m:e>
+                <m:sub>
+                  <m:r>
+                    <w:rPr>
+                      <w:rFonts w:ascii="Cambria Math" w:eastAsiaTheme="minorEastAsia" w:hAnsi="Cambria Math"/>
+                    </w:rPr>
+                    <m:t>1</m:t>
+                  </m:r>
+                </m:sub>
+              </m:sSub>
+              <m:d>
+                <m:dPr>
+                  <m:ctrlPr>
+                    <w:rPr>
+                      <w:rFonts w:ascii="Cambria Math" w:eastAsiaTheme="minorEastAsia" w:hAnsi="Cambria Math"/>
+                      <w:i/>
+                    </w:rPr>
+                  </m:ctrlPr>
+                </m:dPr>
+                <m:e>
+                  <m:r>
+                    <w:rPr>
+                      <w:rFonts w:ascii="Cambria Math" w:eastAsiaTheme="minorEastAsia" w:hAnsi="Cambria Math"/>
+                    </w:rPr>
+                    <m:t>n</m:t>
+                  </m:r>
+                </m:e>
+              </m:d>
+              <m:r>
+                <w:rPr>
+                  <w:rFonts w:ascii="Cambria Math" w:eastAsiaTheme="minorEastAsia" w:hAnsi="Cambria Math"/>
+                </w:rPr>
+                <m:t>*</m:t>
+              </m:r>
+              <m:sSub>
+                <m:sSubPr>
+                  <m:ctrlPr>
+                    <w:rPr>
+                      <w:rFonts w:ascii="Cambria Math" w:eastAsiaTheme="minorEastAsia" w:hAnsi="Cambria Math"/>
+                      <w:i/>
+                    </w:rPr>
+                  </m:ctrlPr>
+                </m:sSubPr>
+                <m:e>
+                  <m:r>
+                    <w:rPr>
+                      <w:rFonts w:ascii="Cambria Math" w:eastAsiaTheme="minorEastAsia" w:hAnsi="Cambria Math"/>
+                    </w:rPr>
+                    <m:t>h</m:t>
+                  </m:r>
+                </m:e>
+                <m:sub>
+                  <m:r>
+                    <w:rPr>
+                      <w:rFonts w:ascii="Cambria Math" w:eastAsiaTheme="minorEastAsia" w:hAnsi="Cambria Math"/>
+                    </w:rPr>
+                    <m:t>2</m:t>
+                  </m:r>
+                </m:sub>
+              </m:sSub>
+              <m:d>
+                <m:dPr>
+                  <m:ctrlPr>
+                    <w:rPr>
+                      <w:rFonts w:ascii="Cambria Math" w:eastAsiaTheme="minorEastAsia" w:hAnsi="Cambria Math"/>
+                      <w:i/>
+                    </w:rPr>
+                  </m:ctrlPr>
+                </m:dPr>
+                <m:e>
+                  <m:r>
+                    <w:rPr>
+                      <w:rFonts w:ascii="Cambria Math" w:eastAsiaTheme="minorEastAsia" w:hAnsi="Cambria Math"/>
+                    </w:rPr>
+                    <m:t>n</m:t>
+                  </m:r>
+                </m:e>
+              </m:d>
+            </m:e>
+          </m:d>
+        </m:oMath>
+      </m:oMathPara>
+    </w:p>
+    <w:p>
+      <w:pPr>
+        <w:rPr>
+          <w:rFonts w:eastAsiaTheme="minorEastAsia"/>
+        </w:rPr>
+      </w:pPr>
+      <m:oMathPara>
+        <m:oMath>
+          <m:sSub>
+            <m:sSubPr>
+              <m:ctrlPr>
+                <w:rPr>
+                  <w:rFonts w:ascii="Cambria Math" w:eastAsiaTheme="minorEastAsia" w:hAnsi="Cambria Math"/>
+                  <w:i/>
+                </w:rPr>
+              </m:ctrlPr>
+            </m:sSubPr>
+            <m:e>
+              <m:r>
+                <w:rPr>
+                  <w:rFonts w:ascii="Cambria Math" w:eastAsiaTheme="minorEastAsia" w:hAnsi="Cambria Math"/>
+                </w:rPr>
+                <m:t>h</m:t>
+              </m:r>
+            </m:e>
+            <m:sub>
+              <m:r>
+                <w:rPr>
+                  <w:rFonts w:ascii="Cambria Math" w:eastAsiaTheme="minorEastAsia" w:hAnsi="Cambria Math"/>
+                </w:rPr>
+                <m:t>series</m:t>
+              </m:r>
+            </m:sub>
+          </m:sSub>
+          <m:r>
+            <w:rPr>
+              <w:rFonts w:ascii="Cambria Math" w:eastAsiaTheme="minorEastAsia" w:hAnsi="Cambria Math"/>
+            </w:rPr>
+            <m:t>=</m:t>
+          </m:r>
+          <m:sSub>
+            <m:sSubPr>
+              <m:ctrlPr>
+                <w:rPr>
+                  <w:rFonts w:ascii="Cambria Math" w:eastAsiaTheme="minorEastAsia" w:hAnsi="Cambria Math"/>
+                  <w:i/>
+                </w:rPr>
+              </m:ctrlPr>
+            </m:sSubPr>
+            <m:e>
+              <m:r>
+                <w:rPr>
+                  <w:rFonts w:ascii="Cambria Math" w:eastAsiaTheme="minorEastAsia" w:hAnsi="Cambria Math"/>
+                </w:rPr>
+                <m:t>h</m:t>
+              </m:r>
+            </m:e>
+            <m:sub>
+              <m:r>
+                <w:rPr>
+                  <w:rFonts w:ascii="Cambria Math" w:eastAsiaTheme="minorEastAsia" w:hAnsi="Cambria Math"/>
+                </w:rPr>
+                <m:t>1</m:t>
+              </m:r>
+            </m:sub>
+          </m:sSub>
+          <m:d>
+            <m:dPr>
+              <m:ctrlPr>
+                <w:rPr>
+                  <w:rFonts w:ascii="Cambria Math" w:eastAsiaTheme="minorEastAsia" w:hAnsi="Cambria Math"/>
+                  <w:i/>
+                </w:rPr>
+              </m:ctrlPr>
+            </m:dPr>
+            <m:e>
+              <m:r>
+                <w:rPr>
+                  <w:rFonts w:ascii="Cambria Math" w:eastAsiaTheme="minorEastAsia" w:hAnsi="Cambria Math"/>
+                </w:rPr>
+                <m:t>n</m:t>
+              </m:r>
+            </m:e>
+          </m:d>
+          <m:r>
+            <w:rPr>
+              <w:rFonts w:ascii="Cambria Math" w:eastAsiaTheme="minorEastAsia" w:hAnsi="Cambria Math"/>
+            </w:rPr>
+            <m:t>*</m:t>
+          </m:r>
+          <m:sSub>
+            <m:sSubPr>
+              <m:ctrlPr>
+                <w:rPr>
+                  <w:rFonts w:ascii="Cambria Math" w:eastAsiaTheme="minorEastAsia" w:hAnsi="Cambria Math"/>
+                  <w:i/>
+                </w:rPr>
+              </m:ctrlPr>
+            </m:sSubPr>
+            <m:e>
+              <m:r>
+                <w:rPr>
+                  <w:rFonts w:ascii="Cambria Math" w:eastAsiaTheme="minorEastAsia" w:hAnsi="Cambria Math"/>
+                </w:rPr>
+                <m:t>h</m:t>
+              </m:r>
+            </m:e>
+            <m:sub>
+              <m:r>
+                <w:rPr>
+                  <w:rFonts w:ascii="Cambria Math" w:eastAsiaTheme="minorEastAsia" w:hAnsi="Cambria Math"/>
+                </w:rPr>
+                <m:t>2</m:t>
+              </m:r>
+            </m:sub>
+          </m:sSub>
+          <m:d>
+            <m:dPr>
+              <m:ctrlPr>
+                <w:rPr>
+                  <w:rFonts w:ascii="Cambria Math" w:eastAsiaTheme="minorEastAsia" w:hAnsi="Cambria Math"/>
+                  <w:i/>
+                </w:rPr>
+              </m:ctrlPr>
+            </m:dPr>
+            <m:e>
+              <m:r>
+                <w:rPr>
+                  <w:rFonts w:ascii="Cambria Math" w:eastAsiaTheme="minorEastAsia" w:hAnsi="Cambria Math"/>
+                </w:rPr>
+                <m:t>n</m:t>
+              </m:r>
+            </m:e>
+          </m:d>
+        </m:oMath>
+      </m:oMathPara>
+    </w:p>
+    <w:p>
+      <w:pPr>
+        <w:rPr>
+          <w:rFonts w:eastAsiaTheme="minorEastAsia"/>
+        </w:rPr>
+      </w:pPr>
+      <w:r>
+        <w:rPr>
+          <w:rFonts w:eastAsiaTheme="minorEastAsia"/>
+        </w:rPr>
+        <w:t>Distributive (parallel systems):</w:t>
+      </w:r>
+    </w:p>
+    <w:p>
+      <w:pPr>
+        <w:rPr>
+          <w:rFonts w:eastAsiaTheme="minorEastAsia"/>
+        </w:rPr>
+      </w:pPr>
+      <m:oMathPara>
+        <m:oMath>
+          <m:d>
+            <m:dPr>
+              <m:ctrlPr>
+                <w:rPr>
+                  <w:rFonts w:ascii="Cambria Math" w:eastAsiaTheme="minorEastAsia" w:hAnsi="Cambria Math"/>
+                  <w:i/>
+                </w:rPr>
+              </m:ctrlPr>
+            </m:dPr>
+            <m:e>
+              <m:sSub>
+                <m:sSubPr>
+                  <m:ctrlPr>
+                    <w:rPr>
+                      <w:rFonts w:ascii="Cambria Math" w:eastAsiaTheme="minorEastAsia" w:hAnsi="Cambria Math"/>
+                      <w:i/>
+                    </w:rPr>
+                  </m:ctrlPr>
+                </m:sSubPr>
+                <m:e>
+                  <m:r>
+                    <w:rPr>
+                      <w:rFonts w:ascii="Cambria Math" w:eastAsiaTheme="minorEastAsia" w:hAnsi="Cambria Math"/>
+                    </w:rPr>
+                    <m:t>x</m:t>
+                  </m:r>
+                </m:e>
+                <m:sub>
+                  <m:r>
+                    <w:rPr>
+                      <w:rFonts w:ascii="Cambria Math" w:eastAsiaTheme="minorEastAsia" w:hAnsi="Cambria Math"/>
+                    </w:rPr>
+                    <m:t>1</m:t>
+                  </m:r>
+                </m:sub>
+              </m:sSub>
+              <m:d>
+                <m:dPr>
+                  <m:ctrlPr>
+                    <w:rPr>
+                      <w:rFonts w:ascii="Cambria Math" w:eastAsiaTheme="minorEastAsia" w:hAnsi="Cambria Math"/>
+                      <w:i/>
+                    </w:rPr>
+                  </m:ctrlPr>
+                </m:dPr>
+                <m:e>
+                  <m:r>
+                    <w:rPr>
+                      <w:rFonts w:ascii="Cambria Math" w:eastAsiaTheme="minorEastAsia" w:hAnsi="Cambria Math"/>
+                    </w:rPr>
+                    <m:t>n</m:t>
+                  </m:r>
+                </m:e>
+              </m:d>
+              <m:r>
+                <w:rPr>
+                  <w:rFonts w:ascii="Cambria Math" w:eastAsiaTheme="minorEastAsia" w:hAnsi="Cambria Math"/>
+                </w:rPr>
+                <m:t>+</m:t>
+              </m:r>
+              <m:sSub>
+                <m:sSubPr>
+                  <m:ctrlPr>
+                    <w:rPr>
+                      <w:rFonts w:ascii="Cambria Math" w:eastAsiaTheme="minorEastAsia" w:hAnsi="Cambria Math"/>
+                      <w:i/>
+                    </w:rPr>
+                  </m:ctrlPr>
+                </m:sSubPr>
+                <m:e>
+                  <m:r>
+                    <w:rPr>
+                      <w:rFonts w:ascii="Cambria Math" w:eastAsiaTheme="minorEastAsia" w:hAnsi="Cambria Math"/>
+                    </w:rPr>
+                    <m:t>x</m:t>
+                  </m:r>
+                </m:e>
+                <m:sub>
+                  <m:r>
+                    <w:rPr>
+                      <w:rFonts w:ascii="Cambria Math" w:eastAsiaTheme="minorEastAsia" w:hAnsi="Cambria Math"/>
+                    </w:rPr>
+                    <m:t>2</m:t>
+                  </m:r>
+                </m:sub>
+              </m:sSub>
+              <m:d>
+                <m:dPr>
+                  <m:ctrlPr>
+                    <w:rPr>
+                      <w:rFonts w:ascii="Cambria Math" w:eastAsiaTheme="minorEastAsia" w:hAnsi="Cambria Math"/>
+                      <w:i/>
+                    </w:rPr>
+                  </m:ctrlPr>
+                </m:dPr>
+                <m:e>
+                  <m:r>
+                    <w:rPr>
+                      <w:rFonts w:ascii="Cambria Math" w:eastAsiaTheme="minorEastAsia" w:hAnsi="Cambria Math"/>
+                    </w:rPr>
+                    <m:t>n</m:t>
+                  </m:r>
+                </m:e>
+              </m:d>
+            </m:e>
+          </m:d>
+          <m:r>
+            <w:rPr>
+              <w:rFonts w:ascii="Cambria Math" w:eastAsiaTheme="minorEastAsia" w:hAnsi="Cambria Math"/>
+            </w:rPr>
+            <m:t>*h</m:t>
+          </m:r>
+          <m:d>
+            <m:dPr>
+              <m:ctrlPr>
+                <w:rPr>
+                  <w:rFonts w:ascii="Cambria Math" w:eastAsiaTheme="minorEastAsia" w:hAnsi="Cambria Math"/>
+                  <w:i/>
+                </w:rPr>
+              </m:ctrlPr>
+            </m:dPr>
+            <m:e>
+              <m:r>
+                <w:rPr>
+                  <w:rFonts w:ascii="Cambria Math" w:eastAsiaTheme="minorEastAsia" w:hAnsi="Cambria Math"/>
+                </w:rPr>
+                <m:t>n</m:t>
+              </m:r>
+            </m:e>
+          </m:d>
+          <m:r>
+            <w:rPr>
+              <w:rFonts w:ascii="Cambria Math" w:eastAsiaTheme="minorEastAsia" w:hAnsi="Cambria Math"/>
+            </w:rPr>
+            <m:t>=</m:t>
+          </m:r>
+          <m:sSub>
+            <m:sSubPr>
+              <m:ctrlPr>
+                <w:rPr>
+                  <w:rFonts w:ascii="Cambria Math" w:eastAsiaTheme="minorEastAsia" w:hAnsi="Cambria Math"/>
+                  <w:i/>
+                </w:rPr>
+              </m:ctrlPr>
+            </m:sSubPr>
+            <m:e>
+              <m:r>
+                <w:rPr>
+                  <w:rFonts w:ascii="Cambria Math" w:eastAsiaTheme="minorEastAsia" w:hAnsi="Cambria Math"/>
+                </w:rPr>
+                <m:t>x</m:t>
+              </m:r>
+            </m:e>
+            <m:sub>
+              <m:r>
+                <w:rPr>
+                  <w:rFonts w:ascii="Cambria Math" w:eastAsiaTheme="minorEastAsia" w:hAnsi="Cambria Math"/>
+                </w:rPr>
+                <m:t>1</m:t>
+              </m:r>
+            </m:sub>
+          </m:sSub>
+          <m:d>
+            <m:dPr>
+              <m:ctrlPr>
+                <w:rPr>
+                  <w:rFonts w:ascii="Cambria Math" w:eastAsiaTheme="minorEastAsia" w:hAnsi="Cambria Math"/>
+                  <w:i/>
+                </w:rPr>
+              </m:ctrlPr>
+            </m:dPr>
+            <m:e>
+              <m:r>
+                <w:rPr>
+                  <w:rFonts w:ascii="Cambria Math" w:eastAsiaTheme="minorEastAsia" w:hAnsi="Cambria Math"/>
+                </w:rPr>
+                <m:t>n</m:t>
+              </m:r>
+            </m:e>
+          </m:d>
+          <m:r>
+            <w:rPr>
+              <w:rFonts w:ascii="Cambria Math" w:eastAsiaTheme="minorEastAsia" w:hAnsi="Cambria Math"/>
+            </w:rPr>
+            <m:t>*h</m:t>
+          </m:r>
+          <m:d>
+            <m:dPr>
+              <m:ctrlPr>
+                <w:rPr>
+                  <w:rFonts w:ascii="Cambria Math" w:eastAsiaTheme="minorEastAsia" w:hAnsi="Cambria Math"/>
+                  <w:i/>
+                </w:rPr>
+              </m:ctrlPr>
+            </m:dPr>
+            <m:e>
+              <m:r>
+                <w:rPr>
+                  <w:rFonts w:ascii="Cambria Math" w:eastAsiaTheme="minorEastAsia" w:hAnsi="Cambria Math"/>
+                </w:rPr>
+                <m:t>n</m:t>
+              </m:r>
+            </m:e>
+          </m:d>
+          <m:r>
+            <w:rPr>
+              <w:rFonts w:ascii="Cambria Math" w:eastAsiaTheme="minorEastAsia" w:hAnsi="Cambria Math"/>
+            </w:rPr>
+            <m:t>+</m:t>
+          </m:r>
+          <m:sSub>
+            <m:sSubPr>
+              <m:ctrlPr>
+                <w:rPr>
+                  <w:rFonts w:ascii="Cambria Math" w:eastAsiaTheme="minorEastAsia" w:hAnsi="Cambria Math"/>
+                  <w:i/>
+                </w:rPr>
+              </m:ctrlPr>
+            </m:sSubPr>
+            <m:e>
+              <m:r>
+                <w:rPr>
+                  <w:rFonts w:ascii="Cambria Math" w:eastAsiaTheme="minorEastAsia" w:hAnsi="Cambria Math"/>
+                </w:rPr>
+                <m:t>x</m:t>
+              </m:r>
+            </m:e>
+            <m:sub>
+              <m:r>
+                <w:rPr>
+                  <w:rFonts w:ascii="Cambria Math" w:eastAsiaTheme="minorEastAsia" w:hAnsi="Cambria Math"/>
+                </w:rPr>
+                <m:t>2</m:t>
+              </m:r>
+            </m:sub>
+          </m:sSub>
+          <m:d>
+            <m:dPr>
+              <m:ctrlPr>
+                <w:rPr>
+                  <w:rFonts w:ascii="Cambria Math" w:eastAsiaTheme="minorEastAsia" w:hAnsi="Cambria Math"/>
+                  <w:i/>
+                </w:rPr>
+              </m:ctrlPr>
+            </m:dPr>
+            <m:e>
+              <m:r>
+                <w:rPr>
+                  <w:rFonts w:ascii="Cambria Math" w:eastAsiaTheme="minorEastAsia" w:hAnsi="Cambria Math"/>
+                </w:rPr>
+                <m:t>n</m:t>
+              </m:r>
+            </m:e>
+          </m:d>
+          <m:r>
+            <w:rPr>
+              <w:rFonts w:ascii="Cambria Math" w:eastAsiaTheme="minorEastAsia" w:hAnsi="Cambria Math"/>
+            </w:rPr>
+            <m:t>*h</m:t>
+          </m:r>
+          <m:d>
+            <m:dPr>
+              <m:ctrlPr>
+                <w:rPr>
+                  <w:rFonts w:ascii="Cambria Math" w:eastAsiaTheme="minorEastAsia" w:hAnsi="Cambria Math"/>
+                  <w:i/>
+                </w:rPr>
+              </m:ctrlPr>
+            </m:dPr>
+            <m:e>
+              <m:r>
+                <w:rPr>
+                  <w:rFonts w:ascii="Cambria Math" w:eastAsiaTheme="minorEastAsia" w:hAnsi="Cambria Math"/>
+                </w:rPr>
+                <m:t>n</m:t>
+              </m:r>
+            </m:e>
+          </m:d>
+        </m:oMath>
+      </m:oMathPara>
+    </w:p>
+    <w:p>
+      <w:pPr>
+        <w:rPr>
+          <w:rFonts w:eastAsiaTheme="minorEastAsia"/>
+        </w:rPr>
+      </w:pPr>
+      <m:oMathPara>
+        <m:oMath>
+          <m:r>
+            <w:rPr>
+              <w:rFonts w:ascii="Cambria Math" w:eastAsiaTheme="minorEastAsia" w:hAnsi="Cambria Math"/>
+            </w:rPr>
+            <m:t>x</m:t>
+          </m:r>
+          <m:d>
+            <m:dPr>
+              <m:ctrlPr>
+                <w:rPr>
+                  <w:rFonts w:ascii="Cambria Math" w:eastAsiaTheme="minorEastAsia" w:hAnsi="Cambria Math"/>
+                  <w:i/>
+                </w:rPr>
+              </m:ctrlPr>
+            </m:dPr>
+            <m:e>
+              <m:r>
+                <w:rPr>
+                  <w:rFonts w:ascii="Cambria Math" w:eastAsiaTheme="minorEastAsia" w:hAnsi="Cambria Math"/>
+                </w:rPr>
+                <m:t>n</m:t>
+              </m:r>
+            </m:e>
+          </m:d>
+          <m:r>
+            <w:rPr>
+              <w:rFonts w:ascii="Cambria Math" w:eastAsiaTheme="minorEastAsia" w:hAnsi="Cambria Math"/>
+            </w:rPr>
+            <m:t>*</m:t>
+          </m:r>
+          <m:sSub>
+            <m:sSubPr>
+              <m:ctrlPr>
+                <w:rPr>
+                  <w:rFonts w:ascii="Cambria Math" w:eastAsiaTheme="minorEastAsia" w:hAnsi="Cambria Math"/>
+                  <w:i/>
+                </w:rPr>
+              </m:ctrlPr>
+            </m:sSubPr>
+            <m:e>
+              <m:r>
+                <w:rPr>
+                  <w:rFonts w:ascii="Cambria Math" w:eastAsiaTheme="minorEastAsia" w:hAnsi="Cambria Math"/>
+                </w:rPr>
+                <m:t>h</m:t>
+              </m:r>
+            </m:e>
+            <m:sub>
+              <m:r>
+                <w:rPr>
+                  <w:rFonts w:ascii="Cambria Math" w:eastAsiaTheme="minorEastAsia" w:hAnsi="Cambria Math"/>
+                </w:rPr>
+                <m:t>1</m:t>
+              </m:r>
+            </m:sub>
+          </m:sSub>
+          <m:d>
+            <m:dPr>
+              <m:ctrlPr>
+                <w:rPr>
+                  <w:rFonts w:ascii="Cambria Math" w:eastAsiaTheme="minorEastAsia" w:hAnsi="Cambria Math"/>
+                  <w:i/>
+                </w:rPr>
+              </m:ctrlPr>
+            </m:dPr>
+            <m:e>
+              <m:r>
+                <w:rPr>
+                  <w:rFonts w:ascii="Cambria Math" w:eastAsiaTheme="minorEastAsia" w:hAnsi="Cambria Math"/>
+                </w:rPr>
+                <m:t>n</m:t>
+              </m:r>
+            </m:e>
+          </m:d>
+          <m:r>
+            <w:rPr>
+              <w:rFonts w:ascii="Cambria Math" w:eastAsiaTheme="minorEastAsia" w:hAnsi="Cambria Math"/>
+            </w:rPr>
+            <m:t>+x</m:t>
+          </m:r>
+          <m:d>
+            <m:dPr>
+              <m:ctrlPr>
+                <w:rPr>
+                  <w:rFonts w:ascii="Cambria Math" w:eastAsiaTheme="minorEastAsia" w:hAnsi="Cambria Math"/>
+                  <w:i/>
+                </w:rPr>
+              </m:ctrlPr>
+            </m:dPr>
+            <m:e>
+              <m:r>
+                <w:rPr>
+                  <w:rFonts w:ascii="Cambria Math" w:eastAsiaTheme="minorEastAsia" w:hAnsi="Cambria Math"/>
+                </w:rPr>
+                <m:t>n</m:t>
+              </m:r>
+            </m:e>
+          </m:d>
+          <m:r>
+            <w:rPr>
+              <w:rFonts w:ascii="Cambria Math" w:eastAsiaTheme="minorEastAsia" w:hAnsi="Cambria Math"/>
+            </w:rPr>
+            <m:t>*</m:t>
+          </m:r>
+          <m:sSub>
+            <m:sSubPr>
+              <m:ctrlPr>
+                <w:rPr>
+                  <w:rFonts w:ascii="Cambria Math" w:eastAsiaTheme="minorEastAsia" w:hAnsi="Cambria Math"/>
+                  <w:i/>
+                </w:rPr>
+              </m:ctrlPr>
+            </m:sSubPr>
+            <m:e>
+              <m:r>
+                <w:rPr>
+                  <w:rFonts w:ascii="Cambria Math" w:eastAsiaTheme="minorEastAsia" w:hAnsi="Cambria Math"/>
+                </w:rPr>
+                <m:t>h</m:t>
+              </m:r>
+            </m:e>
+            <m:sub>
+              <m:r>
+                <w:rPr>
+                  <w:rFonts w:ascii="Cambria Math" w:eastAsiaTheme="minorEastAsia" w:hAnsi="Cambria Math"/>
+                </w:rPr>
+                <m:t>2</m:t>
+              </m:r>
+            </m:sub>
+          </m:sSub>
+          <m:d>
+            <m:dPr>
+              <m:ctrlPr>
+                <w:rPr>
+                  <w:rFonts w:ascii="Cambria Math" w:eastAsiaTheme="minorEastAsia" w:hAnsi="Cambria Math"/>
+                  <w:i/>
+                </w:rPr>
+              </m:ctrlPr>
+            </m:dPr>
+            <m:e>
+              <m:r>
+                <w:rPr>
+                  <w:rFonts w:ascii="Cambria Math" w:eastAsiaTheme="minorEastAsia" w:hAnsi="Cambria Math"/>
+                </w:rPr>
+                <m:t>n</m:t>
+              </m:r>
+            </m:e>
+          </m:d>
+          <m:r>
+            <w:rPr>
+              <w:rFonts w:ascii="Cambria Math" w:eastAsiaTheme="minorEastAsia" w:hAnsi="Cambria Math"/>
+            </w:rPr>
+            <m:t>=x</m:t>
+          </m:r>
+          <m:d>
+            <m:dPr>
+              <m:ctrlPr>
+                <w:rPr>
+                  <w:rFonts w:ascii="Cambria Math" w:eastAsiaTheme="minorEastAsia" w:hAnsi="Cambria Math"/>
+                  <w:i/>
+                </w:rPr>
+              </m:ctrlPr>
+            </m:dPr>
+            <m:e>
+              <m:r>
+                <w:rPr>
+                  <w:rFonts w:ascii="Cambria Math" w:eastAsiaTheme="minorEastAsia" w:hAnsi="Cambria Math"/>
+                </w:rPr>
+                <m:t>n</m:t>
+              </m:r>
+            </m:e>
+          </m:d>
+          <m:r>
+            <w:rPr>
+              <w:rFonts w:ascii="Cambria Math" w:eastAsiaTheme="minorEastAsia" w:hAnsi="Cambria Math"/>
+            </w:rPr>
+            <m:t>*</m:t>
+          </m:r>
+          <m:d>
+            <m:dPr>
+              <m:ctrlPr>
+                <w:rPr>
+                  <w:rFonts w:ascii="Cambria Math" w:eastAsiaTheme="minorEastAsia" w:hAnsi="Cambria Math"/>
+                  <w:i/>
+                </w:rPr>
+              </m:ctrlPr>
+            </m:dPr>
+            <m:e>
+              <m:sSub>
+                <m:sSubPr>
+                  <m:ctrlPr>
+                    <w:rPr>
+                      <w:rFonts w:ascii="Cambria Math" w:eastAsiaTheme="minorEastAsia" w:hAnsi="Cambria Math"/>
+                      <w:i/>
+                    </w:rPr>
+                  </m:ctrlPr>
+                </m:sSubPr>
+                <m:e>
+                  <m:r>
+                    <w:rPr>
+                      <w:rFonts w:ascii="Cambria Math" w:eastAsiaTheme="minorEastAsia" w:hAnsi="Cambria Math"/>
+                    </w:rPr>
+                    <m:t>h</m:t>
+                  </m:r>
+                </m:e>
+                <m:sub>
+                  <m:r>
+                    <w:rPr>
+                      <w:rFonts w:ascii="Cambria Math" w:eastAsiaTheme="minorEastAsia" w:hAnsi="Cambria Math"/>
+                    </w:rPr>
+                    <m:t>1</m:t>
+                  </m:r>
+                </m:sub>
+              </m:sSub>
+              <m:d>
+                <m:dPr>
+                  <m:ctrlPr>
+                    <w:rPr>
+                      <w:rFonts w:ascii="Cambria Math" w:eastAsiaTheme="minorEastAsia" w:hAnsi="Cambria Math"/>
+                      <w:i/>
+                    </w:rPr>
+                  </m:ctrlPr>
+                </m:dPr>
+                <m:e>
+                  <m:r>
+                    <w:rPr>
+                      <w:rFonts w:ascii="Cambria Math" w:eastAsiaTheme="minorEastAsia" w:hAnsi="Cambria Math"/>
+                    </w:rPr>
+                    <m:t>n</m:t>
+                  </m:r>
+                </m:e>
+              </m:d>
+              <m:r>
+                <w:rPr>
+                  <w:rFonts w:ascii="Cambria Math" w:eastAsiaTheme="minorEastAsia" w:hAnsi="Cambria Math"/>
+                </w:rPr>
+                <m:t>+</m:t>
+              </m:r>
+              <m:sSub>
+                <m:sSubPr>
+                  <m:ctrlPr>
+                    <w:rPr>
+                      <w:rFonts w:ascii="Cambria Math" w:eastAsiaTheme="minorEastAsia" w:hAnsi="Cambria Math"/>
+                      <w:i/>
+                    </w:rPr>
+                  </m:ctrlPr>
+                </m:sSubPr>
+                <m:e>
+                  <m:r>
+                    <w:rPr>
+                      <w:rFonts w:ascii="Cambria Math" w:eastAsiaTheme="minorEastAsia" w:hAnsi="Cambria Math"/>
+                    </w:rPr>
+                    <m:t>h</m:t>
+                  </m:r>
+                </m:e>
+                <m:sub>
+                  <m:r>
+                    <w:rPr>
+                      <w:rFonts w:ascii="Cambria Math" w:eastAsiaTheme="minorEastAsia" w:hAnsi="Cambria Math"/>
+                    </w:rPr>
+                    <m:t>2</m:t>
+                  </m:r>
+                </m:sub>
+              </m:sSub>
+              <m:d>
+                <m:dPr>
+                  <m:ctrlPr>
+                    <w:rPr>
+                      <w:rFonts w:ascii="Cambria Math" w:eastAsiaTheme="minorEastAsia" w:hAnsi="Cambria Math"/>
+                      <w:i/>
+                    </w:rPr>
+                  </m:ctrlPr>
+                </m:dPr>
+                <m:e>
+                  <m:r>
+                    <w:rPr>
+                      <w:rFonts w:ascii="Cambria Math" w:eastAsiaTheme="minorEastAsia" w:hAnsi="Cambria Math"/>
+                    </w:rPr>
+                    <m:t>n</m:t>
+                  </m:r>
+                </m:e>
+              </m:d>
+            </m:e>
+          </m:d>
+        </m:oMath>
+      </m:oMathPara>
+    </w:p>
+    <w:p>
+      <w:pPr>
+        <w:rPr>
+          <w:rFonts w:eastAsiaTheme="minorEastAsia"/>
+        </w:rPr>
+      </w:pPr>
+      <m:oMathPara>
+        <m:oMath>
+          <m:sSub>
+            <m:sSubPr>
+              <m:ctrlPr>
+                <w:rPr>
+                  <w:rFonts w:ascii="Cambria Math" w:eastAsiaTheme="minorEastAsia" w:hAnsi="Cambria Math"/>
+                  <w:i/>
+                </w:rPr>
+              </m:ctrlPr>
+            </m:sSubPr>
+            <m:e>
+              <m:r>
+                <w:rPr>
+                  <w:rFonts w:ascii="Cambria Math" w:eastAsiaTheme="minorEastAsia" w:hAnsi="Cambria Math"/>
+                </w:rPr>
+                <m:t>h</m:t>
+              </m:r>
+            </m:e>
+            <m:sub>
+              <m:r>
+                <w:rPr>
+                  <w:rFonts w:ascii="Cambria Math" w:eastAsiaTheme="minorEastAsia" w:hAnsi="Cambria Math"/>
+                </w:rPr>
+                <m:t>parallel</m:t>
+              </m:r>
+            </m:sub>
+          </m:sSub>
+          <m:r>
+            <w:rPr>
+              <w:rFonts w:ascii="Cambria Math" w:eastAsiaTheme="minorEastAsia" w:hAnsi="Cambria Math"/>
+            </w:rPr>
+            <m:t>=</m:t>
+          </m:r>
+          <m:sSub>
+            <m:sSubPr>
+              <m:ctrlPr>
+                <w:rPr>
+                  <w:rFonts w:ascii="Cambria Math" w:eastAsiaTheme="minorEastAsia" w:hAnsi="Cambria Math"/>
+                  <w:i/>
+                </w:rPr>
+              </m:ctrlPr>
+            </m:sSubPr>
+            <m:e>
+              <m:r>
+                <w:rPr>
+                  <w:rFonts w:ascii="Cambria Math" w:eastAsiaTheme="minorEastAsia" w:hAnsi="Cambria Math"/>
+                </w:rPr>
+                <m:t>h</m:t>
+              </m:r>
+            </m:e>
+            <m:sub>
+              <m:r>
+                <w:rPr>
+                  <w:rFonts w:ascii="Cambria Math" w:eastAsiaTheme="minorEastAsia" w:hAnsi="Cambria Math"/>
+                </w:rPr>
+                <m:t>1</m:t>
+              </m:r>
+            </m:sub>
+          </m:sSub>
+          <m:d>
+            <m:dPr>
+              <m:ctrlPr>
+                <w:rPr>
+                  <w:rFonts w:ascii="Cambria Math" w:eastAsiaTheme="minorEastAsia" w:hAnsi="Cambria Math"/>
+                  <w:i/>
+                </w:rPr>
+              </m:ctrlPr>
+            </m:dPr>
+            <m:e>
+              <m:r>
+                <w:rPr>
+                  <w:rFonts w:ascii="Cambria Math" w:eastAsiaTheme="minorEastAsia" w:hAnsi="Cambria Math"/>
+                </w:rPr>
+                <m:t>n</m:t>
+              </m:r>
+            </m:e>
+          </m:d>
+          <m:r>
+            <w:rPr>
+              <w:rFonts w:ascii="Cambria Math" w:eastAsiaTheme="minorEastAsia" w:hAnsi="Cambria Math"/>
+            </w:rPr>
+            <m:t>+</m:t>
+          </m:r>
+          <m:sSub>
+            <m:sSubPr>
+              <m:ctrlPr>
+                <w:rPr>
+                  <w:rFonts w:ascii="Cambria Math" w:eastAsiaTheme="minorEastAsia" w:hAnsi="Cambria Math"/>
+                  <w:i/>
+                </w:rPr>
+              </m:ctrlPr>
+            </m:sSubPr>
+            <m:e>
+              <m:r>
+                <w:rPr>
+                  <w:rFonts w:ascii="Cambria Math" w:eastAsiaTheme="minorEastAsia" w:hAnsi="Cambria Math"/>
+                </w:rPr>
+                <m:t>h</m:t>
+              </m:r>
+            </m:e>
+            <m:sub>
+              <m:r>
+                <w:rPr>
+                  <w:rFonts w:ascii="Cambria Math" w:eastAsiaTheme="minorEastAsia" w:hAnsi="Cambria Math"/>
+                </w:rPr>
+                <m:t>2</m:t>
+              </m:r>
+            </m:sub>
+          </m:sSub>
+          <m:d>
+            <m:dPr>
+              <m:ctrlPr>
+                <w:rPr>
+                  <w:rFonts w:ascii="Cambria Math" w:eastAsiaTheme="minorEastAsia" w:hAnsi="Cambria Math"/>
+                  <w:i/>
+                </w:rPr>
+              </m:ctrlPr>
+            </m:dPr>
+            <m:e>
+              <m:r>
+                <w:rPr>
+                  <w:rFonts w:ascii="Cambria Math" w:eastAsiaTheme="minorEastAsia" w:hAnsi="Cambria Math"/>
+                </w:rPr>
+                <m:t>n</m:t>
+              </m:r>
+            </m:e>
+          </m:d>
+        </m:oMath>
+      </m:oMathPara>
+    </w:p>
+    <w:p>
+      <w:pPr>
+        <w:rPr>
+          <w:rFonts w:eastAsiaTheme="minorEastAsia"/>
+        </w:rPr>
+      </w:pPr>
+      <w:r>
+        <w:rPr>
+          <w:rFonts w:eastAsiaTheme="minorEastAsia"/>
+        </w:rPr>
+        <w:t>Useful convolutions:</w:t>
+      </w:r>
+    </w:p>
+    <w:p>
+      <w:pPr>
+        <w:rPr>
+          <w:rFonts w:eastAsiaTheme="minorEastAsia"/>
+        </w:rPr>
+      </w:pPr>
+      <m:oMathPara>
+        <m:oMath>
+          <m:r>
+            <w:rPr>
+              <w:rFonts w:ascii="Cambria Math" w:eastAsiaTheme="minorEastAsia" w:hAnsi="Cambria Math"/>
+            </w:rPr>
+            <w:lastRenderedPageBreak/>
+            <m:t>δ</m:t>
+          </m:r>
+          <m:d>
+            <m:dPr>
+              <m:ctrlPr>
+                <w:rPr>
+                  <w:rFonts w:ascii="Cambria Math" w:eastAsiaTheme="minorEastAsia" w:hAnsi="Cambria Math"/>
+                  <w:i/>
+                </w:rPr>
+              </m:ctrlPr>
+            </m:dPr>
+            <m:e>
+              <m:r>
+                <w:rPr>
+                  <w:rFonts w:ascii="Cambria Math" w:eastAsiaTheme="minorEastAsia" w:hAnsi="Cambria Math"/>
+                </w:rPr>
+                <m:t>n-</m:t>
+              </m:r>
+              <m:sSub>
+                <m:sSubPr>
+                  <m:ctrlPr>
+                    <w:rPr>
+                      <w:rFonts w:ascii="Cambria Math" w:eastAsiaTheme="minorEastAsia" w:hAnsi="Cambria Math"/>
+                      <w:i/>
+                    </w:rPr>
+                  </m:ctrlPr>
+                </m:sSubPr>
+                <m:e>
+                  <m:r>
+                    <w:rPr>
+                      <w:rFonts w:ascii="Cambria Math" w:eastAsiaTheme="minorEastAsia" w:hAnsi="Cambria Math"/>
+                    </w:rPr>
+                    <m:t>n</m:t>
+                  </m:r>
+                </m:e>
+                <m:sub>
+                  <m:r>
+                    <w:rPr>
+                      <w:rFonts w:ascii="Cambria Math" w:eastAsiaTheme="minorEastAsia" w:hAnsi="Cambria Math"/>
+                    </w:rPr>
+                    <m:t>0</m:t>
+                  </m:r>
+                </m:sub>
+              </m:sSub>
+            </m:e>
+          </m:d>
+          <m:r>
+            <w:rPr>
+              <w:rFonts w:ascii="Cambria Math" w:eastAsiaTheme="minorEastAsia" w:hAnsi="Cambria Math"/>
+            </w:rPr>
+            <m:t>*x</m:t>
+          </m:r>
+          <m:d>
+            <m:dPr>
+              <m:ctrlPr>
+                <w:rPr>
+                  <w:rFonts w:ascii="Cambria Math" w:eastAsiaTheme="minorEastAsia" w:hAnsi="Cambria Math"/>
+                  <w:i/>
+                </w:rPr>
+              </m:ctrlPr>
+            </m:dPr>
+            <m:e>
+              <m:r>
+                <w:rPr>
+                  <w:rFonts w:ascii="Cambria Math" w:eastAsiaTheme="minorEastAsia" w:hAnsi="Cambria Math"/>
+                </w:rPr>
+                <m:t>n</m:t>
+              </m:r>
+            </m:e>
+          </m:d>
+          <m:r>
+            <w:rPr>
+              <w:rFonts w:ascii="Cambria Math" w:eastAsiaTheme="minorEastAsia" w:hAnsi="Cambria Math"/>
+            </w:rPr>
+            <m:t>=x</m:t>
+          </m:r>
+          <m:d>
+            <m:dPr>
+              <m:ctrlPr>
+                <w:rPr>
+                  <w:rFonts w:ascii="Cambria Math" w:eastAsiaTheme="minorEastAsia" w:hAnsi="Cambria Math"/>
+                  <w:i/>
+                </w:rPr>
+              </m:ctrlPr>
+            </m:dPr>
+            <m:e>
+              <m:r>
+                <w:rPr>
+                  <w:rFonts w:ascii="Cambria Math" w:eastAsiaTheme="minorEastAsia" w:hAnsi="Cambria Math"/>
+                </w:rPr>
+                <m:t>n-</m:t>
+              </m:r>
+              <m:sSub>
+                <m:sSubPr>
+                  <m:ctrlPr>
+                    <w:rPr>
+                      <w:rFonts w:ascii="Cambria Math" w:eastAsiaTheme="minorEastAsia" w:hAnsi="Cambria Math"/>
+                      <w:i/>
+                    </w:rPr>
+                  </m:ctrlPr>
+                </m:sSubPr>
+                <m:e>
+                  <m:r>
+                    <w:rPr>
+                      <w:rFonts w:ascii="Cambria Math" w:eastAsiaTheme="minorEastAsia" w:hAnsi="Cambria Math"/>
+                    </w:rPr>
+                    <m:t>n</m:t>
+                  </m:r>
+                </m:e>
+                <m:sub>
+                  <m:r>
+                    <w:rPr>
+                      <w:rFonts w:ascii="Cambria Math" w:eastAsiaTheme="minorEastAsia" w:hAnsi="Cambria Math"/>
+                    </w:rPr>
+                    <m:t>0</m:t>
+                  </m:r>
+                </m:sub>
+              </m:sSub>
+            </m:e>
+          </m:d>
+        </m:oMath>
+      </m:oMathPara>
+    </w:p>
+    <w:p>
+      <w:pPr>
+        <w:rPr>
+          <w:rFonts w:eastAsiaTheme="minorEastAsia"/>
+        </w:rPr>
+      </w:pPr>
+      <m:oMathPara>
+        <m:oMath>
+          <m:r>
+            <w:rPr>
+              <w:rFonts w:ascii="Cambria Math" w:eastAsiaTheme="minorEastAsia" w:hAnsi="Cambria Math"/>
+            </w:rPr>
+            <m:t>δ</m:t>
+          </m:r>
+          <m:d>
+            <m:dPr>
+              <m:ctrlPr>
+                <w:rPr>
+                  <w:rFonts w:ascii="Cambria Math" w:eastAsiaTheme="minorEastAsia" w:hAnsi="Cambria Math"/>
+                  <w:i/>
+                </w:rPr>
+              </m:ctrlPr>
+            </m:dPr>
+            <m:e>
+              <m:r>
+                <w:rPr>
+                  <w:rFonts w:ascii="Cambria Math" w:eastAsiaTheme="minorEastAsia" w:hAnsi="Cambria Math"/>
+                </w:rPr>
+                <m:t>n-</m:t>
+              </m:r>
+              <m:sSub>
+                <m:sSubPr>
+                  <m:ctrlPr>
+                    <w:rPr>
+                      <w:rFonts w:ascii="Cambria Math" w:eastAsiaTheme="minorEastAsia" w:hAnsi="Cambria Math"/>
+                      <w:i/>
+                    </w:rPr>
+                  </m:ctrlPr>
+                </m:sSubPr>
+                <m:e>
+                  <m:r>
+                    <w:rPr>
+                      <w:rFonts w:ascii="Cambria Math" w:eastAsiaTheme="minorEastAsia" w:hAnsi="Cambria Math"/>
+                    </w:rPr>
+                    <m:t>n</m:t>
+                  </m:r>
+                </m:e>
+                <m:sub>
+                  <m:r>
+                    <w:rPr>
+                      <w:rFonts w:ascii="Cambria Math" w:eastAsiaTheme="minorEastAsia" w:hAnsi="Cambria Math"/>
+                    </w:rPr>
+                    <m:t>0</m:t>
+                  </m:r>
+                </m:sub>
+              </m:sSub>
+            </m:e>
+          </m:d>
+          <m:r>
+            <w:rPr>
+              <w:rFonts w:ascii="Cambria Math" w:eastAsiaTheme="minorEastAsia" w:hAnsi="Cambria Math"/>
+            </w:rPr>
+            <m:t>*x</m:t>
+          </m:r>
+          <m:d>
+            <m:dPr>
+              <m:ctrlPr>
+                <w:rPr>
+                  <w:rFonts w:ascii="Cambria Math" w:eastAsiaTheme="minorEastAsia" w:hAnsi="Cambria Math"/>
+                  <w:i/>
+                </w:rPr>
+              </m:ctrlPr>
+            </m:dPr>
+            <m:e>
+              <m:r>
+                <w:rPr>
+                  <w:rFonts w:ascii="Cambria Math" w:eastAsiaTheme="minorEastAsia" w:hAnsi="Cambria Math"/>
+                </w:rPr>
+                <m:t>n-</m:t>
+              </m:r>
+              <m:sSub>
+                <m:sSubPr>
+                  <m:ctrlPr>
+                    <w:rPr>
+                      <w:rFonts w:ascii="Cambria Math" w:eastAsiaTheme="minorEastAsia" w:hAnsi="Cambria Math"/>
+                      <w:i/>
+                    </w:rPr>
+                  </m:ctrlPr>
+                </m:sSubPr>
+                <m:e>
+                  <m:r>
+                    <w:rPr>
+                      <w:rFonts w:ascii="Cambria Math" w:eastAsiaTheme="minorEastAsia" w:hAnsi="Cambria Math"/>
+                    </w:rPr>
+                    <m:t>n</m:t>
+                  </m:r>
+                </m:e>
+                <m:sub>
+                  <m:r>
+                    <w:rPr>
+                      <w:rFonts w:ascii="Cambria Math" w:eastAsiaTheme="minorEastAsia" w:hAnsi="Cambria Math"/>
+                    </w:rPr>
+                    <m:t>1</m:t>
+                  </m:r>
+                </m:sub>
+              </m:sSub>
+            </m:e>
+          </m:d>
+          <m:r>
+            <w:rPr>
+              <w:rFonts w:ascii="Cambria Math" w:eastAsiaTheme="minorEastAsia" w:hAnsi="Cambria Math"/>
+            </w:rPr>
+            <m:t>=x</m:t>
+          </m:r>
+          <m:d>
+            <m:dPr>
+              <m:ctrlPr>
+                <w:rPr>
+                  <w:rFonts w:ascii="Cambria Math" w:eastAsiaTheme="minorEastAsia" w:hAnsi="Cambria Math"/>
+                  <w:i/>
+                </w:rPr>
+              </m:ctrlPr>
+            </m:dPr>
+            <m:e>
+              <m:r>
+                <w:rPr>
+                  <w:rFonts w:ascii="Cambria Math" w:eastAsiaTheme="minorEastAsia" w:hAnsi="Cambria Math"/>
+                </w:rPr>
+                <m:t>n-</m:t>
+              </m:r>
+              <m:sSub>
+                <m:sSubPr>
+                  <m:ctrlPr>
+                    <w:rPr>
+                      <w:rFonts w:ascii="Cambria Math" w:eastAsiaTheme="minorEastAsia" w:hAnsi="Cambria Math"/>
+                      <w:i/>
+                    </w:rPr>
+                  </m:ctrlPr>
+                </m:sSubPr>
+                <m:e>
+                  <m:r>
+                    <w:rPr>
+                      <w:rFonts w:ascii="Cambria Math" w:eastAsiaTheme="minorEastAsia" w:hAnsi="Cambria Math"/>
+                    </w:rPr>
+                    <m:t>n</m:t>
+                  </m:r>
+                </m:e>
+                <m:sub>
+                  <m:r>
+                    <w:rPr>
+                      <w:rFonts w:ascii="Cambria Math" w:eastAsiaTheme="minorEastAsia" w:hAnsi="Cambria Math"/>
+                    </w:rPr>
+                    <m:t>1</m:t>
+                  </m:r>
+                </m:sub>
+              </m:sSub>
+              <m:r>
+                <w:rPr>
+                  <w:rFonts w:ascii="Cambria Math" w:eastAsiaTheme="minorEastAsia" w:hAnsi="Cambria Math"/>
+                </w:rPr>
+                <m:t>-</m:t>
+              </m:r>
+              <m:sSub>
+                <m:sSubPr>
+                  <m:ctrlPr>
+                    <w:rPr>
+                      <w:rFonts w:ascii="Cambria Math" w:eastAsiaTheme="minorEastAsia" w:hAnsi="Cambria Math"/>
+                      <w:i/>
+                    </w:rPr>
+                  </m:ctrlPr>
+                </m:sSubPr>
+                <m:e>
+                  <m:r>
+                    <w:rPr>
+                      <w:rFonts w:ascii="Cambria Math" w:eastAsiaTheme="minorEastAsia" w:hAnsi="Cambria Math"/>
+                    </w:rPr>
+                    <m:t>n</m:t>
+                  </m:r>
+                </m:e>
+                <m:sub>
+                  <m:r>
+                    <w:rPr>
+                      <w:rFonts w:ascii="Cambria Math" w:eastAsiaTheme="minorEastAsia" w:hAnsi="Cambria Math"/>
+                    </w:rPr>
+                    <m:t>0</m:t>
+                  </m:r>
+                </m:sub>
+              </m:sSub>
+            </m:e>
+          </m:d>
+        </m:oMath>
+      </m:oMathPara>
+    </w:p>
+    <w:p>
+      <w:pPr>
+        <w:rPr>
+          <w:rFonts w:eastAsiaTheme="minorEastAsia"/>
+        </w:rPr>
+      </w:pPr>
+      <m:oMathPara>
+        <m:oMath>
+          <m:r>
+            <w:rPr>
+              <w:rFonts w:ascii="Cambria Math" w:eastAsiaTheme="minorEastAsia" w:hAnsi="Cambria Math"/>
+            </w:rPr>
+            <m:t>x</m:t>
+          </m:r>
+          <m:d>
+            <m:dPr>
+              <m:ctrlPr>
+                <w:rPr>
+                  <w:rFonts w:ascii="Cambria Math" w:eastAsiaTheme="minorEastAsia" w:hAnsi="Cambria Math"/>
+                  <w:i/>
+                </w:rPr>
+              </m:ctrlPr>
+            </m:dPr>
+            <m:e>
+              <m:sSub>
+                <m:sSubPr>
+                  <m:ctrlPr>
+                    <w:rPr>
+                      <w:rFonts w:ascii="Cambria Math" w:eastAsiaTheme="minorEastAsia" w:hAnsi="Cambria Math"/>
+                      <w:i/>
+                    </w:rPr>
+                  </m:ctrlPr>
+                </m:sSubPr>
+                <m:e>
+                  <m:r>
+                    <w:rPr>
+                      <w:rFonts w:ascii="Cambria Math" w:eastAsiaTheme="minorEastAsia" w:hAnsi="Cambria Math"/>
+                    </w:rPr>
+                    <m:t>t</m:t>
+                  </m:r>
+                </m:e>
+                <m:sub>
+                  <m:r>
+                    <w:rPr>
+                      <w:rFonts w:ascii="Cambria Math" w:eastAsiaTheme="minorEastAsia" w:hAnsi="Cambria Math"/>
+                    </w:rPr>
+                    <m:t>0</m:t>
+                  </m:r>
+                </m:sub>
+              </m:sSub>
+              <m:r>
+                <w:rPr>
+                  <w:rFonts w:ascii="Cambria Math" w:eastAsiaTheme="minorEastAsia" w:hAnsi="Cambria Math"/>
+                </w:rPr>
+                <m:t>-t</m:t>
+              </m:r>
+            </m:e>
+          </m:d>
+          <m:r>
+            <w:rPr>
+              <w:rFonts w:ascii="Cambria Math" w:eastAsiaTheme="minorEastAsia" w:hAnsi="Cambria Math"/>
+            </w:rPr>
+            <m:t>=x</m:t>
+          </m:r>
+          <m:d>
+            <m:dPr>
+              <m:ctrlPr>
+                <w:rPr>
+                  <w:rFonts w:ascii="Cambria Math" w:eastAsiaTheme="minorEastAsia" w:hAnsi="Cambria Math"/>
+                  <w:i/>
+                </w:rPr>
+              </m:ctrlPr>
+            </m:dPr>
+            <m:e>
+              <m:r>
+                <w:rPr>
+                  <w:rFonts w:ascii="Cambria Math" w:eastAsiaTheme="minorEastAsia" w:hAnsi="Cambria Math"/>
+                </w:rPr>
+                <m:t>-</m:t>
+              </m:r>
+              <m:d>
+                <m:dPr>
+                  <m:ctrlPr>
+                    <w:rPr>
+                      <w:rFonts w:ascii="Cambria Math" w:eastAsiaTheme="minorEastAsia" w:hAnsi="Cambria Math"/>
+                      <w:i/>
+                    </w:rPr>
+                  </m:ctrlPr>
+                </m:dPr>
+                <m:e>
+                  <m:r>
+                    <w:rPr>
+                      <w:rFonts w:ascii="Cambria Math" w:eastAsiaTheme="minorEastAsia" w:hAnsi="Cambria Math"/>
+                    </w:rPr>
+                    <m:t>t-</m:t>
+                  </m:r>
+                  <m:sSub>
+                    <m:sSubPr>
+                      <m:ctrlPr>
+                        <w:rPr>
+                          <w:rFonts w:ascii="Cambria Math" w:eastAsiaTheme="minorEastAsia" w:hAnsi="Cambria Math"/>
+                          <w:i/>
+                        </w:rPr>
+                      </m:ctrlPr>
+                    </m:sSubPr>
+                    <m:e>
+                      <m:r>
+                        <w:rPr>
+                          <w:rFonts w:ascii="Cambria Math" w:eastAsiaTheme="minorEastAsia" w:hAnsi="Cambria Math"/>
+                        </w:rPr>
+                        <m:t>t</m:t>
+                      </m:r>
+                    </m:e>
+                    <m:sub>
+                      <m:r>
+                        <w:rPr>
+                          <w:rFonts w:ascii="Cambria Math" w:eastAsiaTheme="minorEastAsia" w:hAnsi="Cambria Math"/>
+                        </w:rPr>
+                        <m:t>0</m:t>
+                      </m:r>
+                    </m:sub>
+                  </m:sSub>
+                </m:e>
+              </m:d>
+            </m:e>
+          </m:d>
+        </m:oMath>
+      </m:oMathPara>
     </w:p>
     <w:p>
       <w:pPr>

</xml_diff>

<commit_message>
OFDM waveform generator supports scaling to the desired power, rename rf_tx_analog to rf_analog, add AWGN generator to rf_analog
</commit_message>
<xml_diff>
--- a/notes/signals-and-systems.docx
+++ b/notes/signals-and-systems.docx
@@ -317,21 +317,7 @@
         <w:rPr>
           <w:rFonts w:eastAsiaTheme="minorEastAsia"/>
         </w:rPr>
-        <w:t xml:space="preserve">I think all impulses – certainly for continuous time – need to be taken in the limit. E.g. to take the inverse CTFT of 1 to get </w:t>
-      </w:r>
-      <w:proofErr w:type="spellStart"/>
-      <w:r>
-        <w:rPr>
-          <w:rFonts w:eastAsiaTheme="minorEastAsia"/>
-        </w:rPr>
-        <w:t>dirac</w:t>
-      </w:r>
-      <w:proofErr w:type="spellEnd"/>
-      <w:r>
-        <w:rPr>
-          <w:rFonts w:eastAsiaTheme="minorEastAsia"/>
-        </w:rPr>
-        <w:t xml:space="preserve"> delta in time, or to take the CTFT of a constant or a sinusoid.</w:t>
+        <w:t>I think all impulses – certainly for continuous time – need to be taken in the limit. E.g. to take the inverse CTFT of 1 to get dirac delta in time, or to take the CTFT of a constant or a sinusoid.</w:t>
       </w:r>
       <w:r>
         <w:rPr>
@@ -394,15 +380,7 @@
         </w:numPr>
       </w:pPr>
       <w:r>
-        <w:t xml:space="preserve">Adding powers, orthogonality in </w:t>
-      </w:r>
-      <w:proofErr w:type="spellStart"/>
-      <w:r>
-        <w:t>freq</w:t>
-      </w:r>
-      <w:proofErr w:type="spellEnd"/>
-      <w:r>
-        <w:t xml:space="preserve"> domain</w:t>
+        <w:t>Adding powers, orthogonality in freq domain</w:t>
       </w:r>
     </w:p>
     <w:p>
@@ -414,15 +392,7 @@
         </w:numPr>
       </w:pPr>
       <w:r>
-        <w:t xml:space="preserve">Integrating powers/energy – Parseval’s or </w:t>
-      </w:r>
-      <w:proofErr w:type="spellStart"/>
-      <w:r>
-        <w:t>Plancherel’s</w:t>
-      </w:r>
-      <w:proofErr w:type="spellEnd"/>
-      <w:r>
-        <w:t xml:space="preserve"> theorem</w:t>
+        <w:t>Integrating powers/energy – Parseval’s or Plancherel’s theorem</w:t>
       </w:r>
     </w:p>
     <w:p>
@@ -759,14 +729,12 @@
         </w:rPr>
         <w:t xml:space="preserve"> because when you multipl</w:t>
       </w:r>
-      <w:proofErr w:type="spellStart"/>
       <w:r>
         <w:rPr>
           <w:rFonts w:eastAsiaTheme="minorEastAsia"/>
         </w:rPr>
         <w:t>y</w:t>
       </w:r>
-      <w:proofErr w:type="spellEnd"/>
       <w:r>
         <w:rPr>
           <w:rFonts w:eastAsiaTheme="minorEastAsia"/>
@@ -916,21 +884,7 @@
         <w:rPr>
           <w:rFonts w:eastAsiaTheme="minorEastAsia"/>
         </w:rPr>
-        <w:t xml:space="preserve">Important transforms: </w:t>
-      </w:r>
-      <w:proofErr w:type="spellStart"/>
-      <w:r>
-        <w:rPr>
-          <w:rFonts w:eastAsiaTheme="minorEastAsia"/>
-        </w:rPr>
-        <w:t>dirac</w:t>
-      </w:r>
-      <w:proofErr w:type="spellEnd"/>
-      <w:r>
-        <w:rPr>
-          <w:rFonts w:eastAsiaTheme="minorEastAsia"/>
-        </w:rPr>
-        <w:t xml:space="preserve"> delta in frequency, first-order, </w:t>
+        <w:t xml:space="preserve">Important transforms: dirac delta in frequency, first-order, </w:t>
       </w:r>
       <w:proofErr w:type="gramStart"/>
       <w:r>
@@ -5529,21 +5483,7 @@
         <w:rPr>
           <w:rFonts w:eastAsiaTheme="minorEastAsia"/>
         </w:rPr>
-        <w:t xml:space="preserve">) using FT in the limit. The FT is composed of </w:t>
-      </w:r>
-      <w:proofErr w:type="spellStart"/>
-      <w:r>
-        <w:rPr>
-          <w:rFonts w:eastAsiaTheme="minorEastAsia"/>
-        </w:rPr>
-        <w:t>dirac</w:t>
-      </w:r>
-      <w:proofErr w:type="spellEnd"/>
-      <w:r>
-        <w:rPr>
-          <w:rFonts w:eastAsiaTheme="minorEastAsia"/>
-        </w:rPr>
-        <w:t xml:space="preserve"> deltas with area equal to the FS coefficients.</w:t>
+        <w:t>) using FT in the limit. The FT is composed of dirac deltas with area equal to the FS coefficients.</w:t>
       </w:r>
     </w:p>
     <w:p>
@@ -10689,21 +10629,7 @@
           <w:rFonts w:eastAsiaTheme="minorEastAsia"/>
         </w:rPr>
         <w:lastRenderedPageBreak/>
-        <w:t xml:space="preserve">You can implement </w:t>
-      </w:r>
-      <w:proofErr w:type="spellStart"/>
-      <w:r>
-        <w:rPr>
-          <w:rFonts w:eastAsiaTheme="minorEastAsia"/>
-        </w:rPr>
-        <w:t>freq</w:t>
-      </w:r>
-      <w:proofErr w:type="spellEnd"/>
-      <w:r>
-        <w:rPr>
-          <w:rFonts w:eastAsiaTheme="minorEastAsia"/>
-        </w:rPr>
-        <w:t xml:space="preserve"> domain filtering. Make sure circular convolution is equal to linear convolution. FFT/IFFT.</w:t>
+        <w:t>You can implement freq domain filtering. Make sure circular convolution is equal to linear convolution. FFT/IFFT.</w:t>
       </w:r>
     </w:p>
     <w:p>
@@ -14603,13 +14529,7 @@
               <w:rPr>
                 <w:rFonts w:ascii="Cambria Math" w:eastAsiaTheme="minorEastAsia" w:hAnsi="Cambria Math"/>
               </w:rPr>
-              <m:t>r</m:t>
-            </m:r>
-            <m:r>
-              <w:rPr>
-                <w:rFonts w:ascii="Cambria Math" w:eastAsiaTheme="minorEastAsia" w:hAnsi="Cambria Math"/>
-              </w:rPr>
-              <m:t>=-∞</m:t>
+              <m:t>r=-∞</m:t>
             </m:r>
           </m:sub>
           <m:sup>
@@ -14641,13 +14561,7 @@
                   <w:rPr>
                     <w:rFonts w:ascii="Cambria Math" w:eastAsiaTheme="minorEastAsia" w:hAnsi="Cambria Math"/>
                   </w:rPr>
-                  <m:t>ω</m:t>
-                </m:r>
-                <m:r>
-                  <w:rPr>
-                    <w:rFonts w:ascii="Cambria Math" w:eastAsiaTheme="minorEastAsia" w:hAnsi="Cambria Math"/>
-                  </w:rPr>
-                  <m:t>-</m:t>
+                  <m:t>ω-</m:t>
                 </m:r>
                 <m:sSub>
                   <m:sSubPr>
@@ -14679,13 +14593,7 @@
                   <w:rPr>
                     <w:rFonts w:ascii="Cambria Math" w:eastAsiaTheme="minorEastAsia" w:hAnsi="Cambria Math"/>
                   </w:rPr>
-                  <m:t>-2π</m:t>
-                </m:r>
-                <m:r>
-                  <w:rPr>
-                    <w:rFonts w:ascii="Cambria Math" w:eastAsiaTheme="minorEastAsia" w:hAnsi="Cambria Math"/>
-                  </w:rPr>
-                  <m:t>r</m:t>
+                  <m:t>-2πr</m:t>
                 </m:r>
               </m:e>
             </m:d>
@@ -15034,7 +14942,13 @@
         <w:rPr>
           <w:rFonts w:eastAsiaTheme="minorEastAsia"/>
         </w:rPr>
-        <w:t xml:space="preserve"> the limit.</w:t>
+        <w:t xml:space="preserve"> the limit</w:t>
+      </w:r>
+      <w:r>
+        <w:rPr>
+          <w:rFonts w:eastAsiaTheme="minorEastAsia"/>
+        </w:rPr>
+        <w:t xml:space="preserve"> (power signal).</w:t>
       </w:r>
     </w:p>
     <w:p>
@@ -15103,7 +15017,15 @@
           <w:bCs/>
         </w:rPr>
         <w:lastRenderedPageBreak/>
-        <w:t>Ideal LPF:</w:t>
+        <w:t>Time-domain sinc pulse/i</w:t>
+      </w:r>
+      <w:r>
+        <w:rPr>
+          <w:rFonts w:eastAsiaTheme="minorEastAsia"/>
+          <w:b/>
+          <w:bCs/>
+        </w:rPr>
+        <w:t>deal LPF:</w:t>
       </w:r>
     </w:p>
     <w:p>
@@ -15257,13 +15179,7 @@
                   <w:rPr>
                     <w:rFonts w:ascii="Cambria Math" w:eastAsiaTheme="minorEastAsia" w:hAnsi="Cambria Math"/>
                   </w:rPr>
-                  <m:t>0</m:t>
-                </m:r>
-                <m:r>
-                  <w:rPr>
-                    <w:rFonts w:ascii="Cambria Math" w:eastAsiaTheme="minorEastAsia" w:hAnsi="Cambria Math"/>
-                  </w:rPr>
-                  <m:t xml:space="preserve">, </m:t>
+                  <m:t xml:space="preserve">0, </m:t>
                 </m:r>
                 <m:r>
                   <m:rPr>
@@ -15284,6 +15200,366 @@
             </m:eqArr>
           </m:e>
         </m:d>
+        <m:r>
+          <w:rPr>
+            <w:rFonts w:ascii="Cambria Math" w:eastAsiaTheme="minorEastAsia" w:hAnsi="Cambria Math" w:cs="Segoe UI Symbol"/>
+          </w:rPr>
+          <m:t>, H</m:t>
+        </m:r>
+        <m:d>
+          <m:dPr>
+            <m:ctrlPr>
+              <w:rPr>
+                <w:rFonts w:ascii="Cambria Math" w:eastAsiaTheme="minorEastAsia" w:hAnsi="Cambria Math" w:cs="Segoe UI Symbol"/>
+                <w:i/>
+              </w:rPr>
+            </m:ctrlPr>
+          </m:dPr>
+          <m:e>
+            <m:r>
+              <w:rPr>
+                <w:rFonts w:ascii="Cambria Math" w:eastAsiaTheme="minorEastAsia" w:hAnsi="Cambria Math" w:cs="Segoe UI Symbol"/>
+              </w:rPr>
+              <m:t>f</m:t>
+            </m:r>
+          </m:e>
+        </m:d>
+        <m:r>
+          <w:rPr>
+            <w:rFonts w:ascii="Cambria Math" w:eastAsiaTheme="minorEastAsia" w:hAnsi="Cambria Math" w:cs="Segoe UI Symbol"/>
+          </w:rPr>
+          <m:t>=</m:t>
+        </m:r>
+        <m:d>
+          <m:dPr>
+            <m:begChr m:val="{"/>
+            <m:endChr m:val=""/>
+            <m:ctrlPr>
+              <w:rPr>
+                <w:rFonts w:ascii="Cambria Math" w:eastAsiaTheme="minorEastAsia" w:hAnsi="Cambria Math" w:cs="Segoe UI Symbol"/>
+                <w:i/>
+              </w:rPr>
+            </m:ctrlPr>
+          </m:dPr>
+          <m:e>
+            <m:eqArr>
+              <m:eqArrPr>
+                <m:ctrlPr>
+                  <w:rPr>
+                    <w:rFonts w:ascii="Cambria Math" w:eastAsiaTheme="minorEastAsia" w:hAnsi="Cambria Math" w:cs="Segoe UI Symbol"/>
+                    <w:i/>
+                  </w:rPr>
+                </m:ctrlPr>
+              </m:eqArrPr>
+              <m:e>
+                <m:r>
+                  <w:rPr>
+                    <w:rFonts w:ascii="Cambria Math" w:eastAsiaTheme="minorEastAsia" w:hAnsi="Cambria Math" w:cs="Segoe UI Symbol"/>
+                  </w:rPr>
+                  <m:t xml:space="preserve">1, </m:t>
+                </m:r>
+                <m:d>
+                  <m:dPr>
+                    <m:begChr m:val="|"/>
+                    <m:endChr m:val="|"/>
+                    <m:ctrlPr>
+                      <w:rPr>
+                        <w:rFonts w:ascii="Cambria Math" w:eastAsiaTheme="minorEastAsia" w:hAnsi="Cambria Math" w:cs="Segoe UI Symbol"/>
+                        <w:i/>
+                      </w:rPr>
+                    </m:ctrlPr>
+                  </m:dPr>
+                  <m:e>
+                    <m:r>
+                      <w:rPr>
+                        <w:rFonts w:ascii="Cambria Math" w:eastAsiaTheme="minorEastAsia" w:hAnsi="Cambria Math" w:cs="Segoe UI Symbol"/>
+                      </w:rPr>
+                      <m:t>f</m:t>
+                    </m:r>
+                  </m:e>
+                </m:d>
+                <m:r>
+                  <w:rPr>
+                    <w:rFonts w:ascii="Cambria Math" w:eastAsiaTheme="minorEastAsia" w:hAnsi="Cambria Math" w:cs="Segoe UI Symbol"/>
+                  </w:rPr>
+                  <m:t>&lt;</m:t>
+                </m:r>
+                <m:sSub>
+                  <m:sSubPr>
+                    <m:ctrlPr>
+                      <w:rPr>
+                        <w:rFonts w:ascii="Cambria Math" w:eastAsiaTheme="minorEastAsia" w:hAnsi="Cambria Math" w:cs="Segoe UI Symbol"/>
+                        <w:i/>
+                      </w:rPr>
+                    </m:ctrlPr>
+                  </m:sSubPr>
+                  <m:e>
+                    <m:r>
+                      <w:rPr>
+                        <w:rFonts w:ascii="Cambria Math" w:eastAsiaTheme="minorEastAsia" w:hAnsi="Cambria Math" w:cs="Segoe UI Symbol"/>
+                      </w:rPr>
+                      <m:t>f</m:t>
+                    </m:r>
+                  </m:e>
+                  <m:sub>
+                    <m:r>
+                      <w:rPr>
+                        <w:rFonts w:ascii="Cambria Math" w:eastAsiaTheme="minorEastAsia" w:hAnsi="Cambria Math" w:cs="Segoe UI Symbol"/>
+                      </w:rPr>
+                      <m:t>0</m:t>
+                    </m:r>
+                  </m:sub>
+                </m:sSub>
+              </m:e>
+              <m:e>
+                <m:r>
+                  <w:rPr>
+                    <w:rFonts w:ascii="Cambria Math" w:eastAsiaTheme="minorEastAsia" w:hAnsi="Cambria Math" w:cs="Segoe UI Symbol"/>
+                  </w:rPr>
+                  <m:t>0</m:t>
+                </m:r>
+                <m:r>
+                  <w:rPr>
+                    <w:rFonts w:ascii="Cambria Math" w:eastAsiaTheme="minorEastAsia" w:hAnsi="Cambria Math" w:cs="Segoe UI Symbol"/>
+                  </w:rPr>
+                  <m:t xml:space="preserve">, </m:t>
+                </m:r>
+                <m:r>
+                  <m:rPr>
+                    <m:nor/>
+                  </m:rPr>
+                  <w:rPr>
+                    <w:rFonts w:ascii="Cambria Math" w:eastAsiaTheme="minorEastAsia" w:hAnsi="Cambria Math" w:cs="Segoe UI Symbol"/>
+                  </w:rPr>
+                  <m:t>elsewhere</m:t>
+                </m:r>
+              </m:e>
+            </m:eqArr>
+          </m:e>
+        </m:d>
+        <m:groupChr>
+          <m:groupChrPr>
+            <m:chr m:val="↔"/>
+            <m:vertJc m:val="bot"/>
+            <m:ctrlPr>
+              <w:rPr>
+                <w:rFonts w:ascii="Cambria Math" w:eastAsiaTheme="minorEastAsia" w:hAnsi="Cambria Math" w:cs="Segoe UI Symbol"/>
+                <w:i/>
+              </w:rPr>
+            </m:ctrlPr>
+          </m:groupChrPr>
+          <m:e>
+            <m:r>
+              <m:rPr>
+                <m:scr m:val="script"/>
+              </m:rPr>
+              <w:rPr>
+                <w:rFonts w:ascii="Cambria Math" w:eastAsiaTheme="minorEastAsia" w:hAnsi="Cambria Math" w:cs="Segoe UI Symbol"/>
+              </w:rPr>
+              <m:t>F</m:t>
+            </m:r>
+          </m:e>
+        </m:groupChr>
+        <m:r>
+          <w:rPr>
+            <w:rFonts w:ascii="Cambria Math" w:eastAsiaTheme="minorEastAsia" w:hAnsi="Cambria Math" w:cs="Segoe UI Symbol"/>
+          </w:rPr>
+          <m:t>h</m:t>
+        </m:r>
+        <m:d>
+          <m:dPr>
+            <m:ctrlPr>
+              <w:rPr>
+                <w:rFonts w:ascii="Cambria Math" w:eastAsiaTheme="minorEastAsia" w:hAnsi="Cambria Math" w:cs="Segoe UI Symbol"/>
+                <w:i/>
+              </w:rPr>
+            </m:ctrlPr>
+          </m:dPr>
+          <m:e>
+            <m:r>
+              <w:rPr>
+                <w:rFonts w:ascii="Cambria Math" w:eastAsiaTheme="minorEastAsia" w:hAnsi="Cambria Math" w:cs="Segoe UI Symbol"/>
+              </w:rPr>
+              <m:t>t</m:t>
+            </m:r>
+          </m:e>
+        </m:d>
+        <m:r>
+          <w:rPr>
+            <w:rFonts w:ascii="Cambria Math" w:eastAsiaTheme="minorEastAsia" w:hAnsi="Cambria Math" w:cs="Segoe UI Symbol"/>
+          </w:rPr>
+          <m:t>=</m:t>
+        </m:r>
+        <m:f>
+          <m:fPr>
+            <m:ctrlPr>
+              <w:rPr>
+                <w:rFonts w:ascii="Cambria Math" w:eastAsiaTheme="minorEastAsia" w:hAnsi="Cambria Math"/>
+                <w:i/>
+              </w:rPr>
+            </m:ctrlPr>
+          </m:fPr>
+          <m:num>
+            <m:func>
+              <m:funcPr>
+                <m:ctrlPr>
+                  <w:rPr>
+                    <w:rFonts w:ascii="Cambria Math" w:eastAsiaTheme="minorEastAsia" w:hAnsi="Cambria Math"/>
+                    <w:i/>
+                  </w:rPr>
+                </m:ctrlPr>
+              </m:funcPr>
+              <m:fName>
+                <m:r>
+                  <m:rPr>
+                    <m:sty m:val="p"/>
+                  </m:rPr>
+                  <w:rPr>
+                    <w:rFonts w:ascii="Cambria Math" w:eastAsiaTheme="minorEastAsia" w:hAnsi="Cambria Math"/>
+                  </w:rPr>
+                  <m:t>sin</m:t>
+                </m:r>
+              </m:fName>
+              <m:e>
+                <m:sSub>
+                  <m:sSubPr>
+                    <m:ctrlPr>
+                      <w:rPr>
+                        <w:rFonts w:ascii="Cambria Math" w:eastAsiaTheme="minorEastAsia" w:hAnsi="Cambria Math"/>
+                        <w:i/>
+                      </w:rPr>
+                    </m:ctrlPr>
+                  </m:sSubPr>
+                  <m:e>
+                    <m:r>
+                      <m:rPr>
+                        <m:sty m:val="p"/>
+                      </m:rPr>
+                      <w:rPr>
+                        <w:rFonts w:ascii="Cambria Math" w:eastAsiaTheme="minorEastAsia" w:hAnsi="Cambria Math"/>
+                      </w:rPr>
+                      <m:t>Ω</m:t>
+                    </m:r>
+                    <m:ctrlPr>
+                      <w:rPr>
+                        <w:rFonts w:ascii="Cambria Math" w:eastAsiaTheme="minorEastAsia" w:hAnsi="Cambria Math"/>
+                      </w:rPr>
+                    </m:ctrlPr>
+                  </m:e>
+                  <m:sub>
+                    <m:r>
+                      <w:rPr>
+                        <w:rFonts w:ascii="Cambria Math" w:eastAsiaTheme="minorEastAsia" w:hAnsi="Cambria Math"/>
+                      </w:rPr>
+                      <m:t>0</m:t>
+                    </m:r>
+                  </m:sub>
+                </m:sSub>
+                <m:r>
+                  <w:rPr>
+                    <w:rFonts w:ascii="Cambria Math" w:eastAsiaTheme="minorEastAsia" w:hAnsi="Cambria Math"/>
+                  </w:rPr>
+                  <m:t>t</m:t>
+                </m:r>
+              </m:e>
+            </m:func>
+          </m:num>
+          <m:den>
+            <m:r>
+              <w:rPr>
+                <w:rFonts w:ascii="Cambria Math" w:eastAsiaTheme="minorEastAsia" w:hAnsi="Cambria Math"/>
+              </w:rPr>
+              <m:t>πt</m:t>
+            </m:r>
+          </m:den>
+        </m:f>
+        <m:r>
+          <w:rPr>
+            <w:rFonts w:ascii="Cambria Math" w:eastAsiaTheme="minorEastAsia" w:hAnsi="Cambria Math"/>
+          </w:rPr>
+          <m:t>=</m:t>
+        </m:r>
+        <m:f>
+          <m:fPr>
+            <m:ctrlPr>
+              <w:rPr>
+                <w:rFonts w:ascii="Cambria Math" w:eastAsiaTheme="minorEastAsia" w:hAnsi="Cambria Math"/>
+                <w:i/>
+              </w:rPr>
+            </m:ctrlPr>
+          </m:fPr>
+          <m:num>
+            <m:func>
+              <m:funcPr>
+                <m:ctrlPr>
+                  <w:rPr>
+                    <w:rFonts w:ascii="Cambria Math" w:eastAsiaTheme="minorEastAsia" w:hAnsi="Cambria Math"/>
+                    <w:i/>
+                  </w:rPr>
+                </m:ctrlPr>
+              </m:funcPr>
+              <m:fName>
+                <m:r>
+                  <m:rPr>
+                    <m:sty m:val="p"/>
+                  </m:rPr>
+                  <w:rPr>
+                    <w:rFonts w:ascii="Cambria Math" w:eastAsiaTheme="minorEastAsia" w:hAnsi="Cambria Math"/>
+                  </w:rPr>
+                  <m:t>sin</m:t>
+                </m:r>
+              </m:fName>
+              <m:e>
+                <m:r>
+                  <w:rPr>
+                    <w:rFonts w:ascii="Cambria Math" w:eastAsiaTheme="minorEastAsia" w:hAnsi="Cambria Math"/>
+                  </w:rPr>
+                  <m:t>2π</m:t>
+                </m:r>
+                <m:sSub>
+                  <m:sSubPr>
+                    <m:ctrlPr>
+                      <w:rPr>
+                        <w:rFonts w:ascii="Cambria Math" w:eastAsiaTheme="minorEastAsia" w:hAnsi="Cambria Math"/>
+                        <w:i/>
+                      </w:rPr>
+                    </m:ctrlPr>
+                  </m:sSubPr>
+                  <m:e>
+                    <m:r>
+                      <w:rPr>
+                        <w:rFonts w:ascii="Cambria Math" w:eastAsiaTheme="minorEastAsia" w:hAnsi="Cambria Math"/>
+                      </w:rPr>
+                      <m:t>f</m:t>
+                    </m:r>
+                  </m:e>
+                  <m:sub>
+                    <m:r>
+                      <w:rPr>
+                        <w:rFonts w:ascii="Cambria Math" w:eastAsiaTheme="minorEastAsia" w:hAnsi="Cambria Math"/>
+                      </w:rPr>
+                      <m:t>0</m:t>
+                    </m:r>
+                  </m:sub>
+                </m:sSub>
+                <m:r>
+                  <w:rPr>
+                    <w:rFonts w:ascii="Cambria Math" w:eastAsiaTheme="minorEastAsia" w:hAnsi="Cambria Math"/>
+                  </w:rPr>
+                  <m:t>t</m:t>
+                </m:r>
+              </m:e>
+            </m:func>
+          </m:num>
+          <m:den>
+            <m:r>
+              <w:rPr>
+                <w:rFonts w:ascii="Cambria Math" w:eastAsiaTheme="minorEastAsia" w:hAnsi="Cambria Math"/>
+              </w:rPr>
+              <m:t>πt</m:t>
+            </m:r>
+          </m:den>
+        </m:f>
       </m:oMath>
     </w:p>
     <w:p>
@@ -16214,6 +16490,567 @@
       </w:pPr>
       <m:oMathPara>
         <m:oMath>
+          <m:f>
+            <m:fPr>
+              <m:ctrlPr>
+                <w:rPr>
+                  <w:rFonts w:ascii="Cambria Math" w:eastAsiaTheme="minorEastAsia" w:hAnsi="Cambria Math"/>
+                  <w:i/>
+                </w:rPr>
+              </m:ctrlPr>
+            </m:fPr>
+            <m:num>
+              <m:func>
+                <m:funcPr>
+                  <m:ctrlPr>
+                    <w:rPr>
+                      <w:rFonts w:ascii="Cambria Math" w:eastAsiaTheme="minorEastAsia" w:hAnsi="Cambria Math"/>
+                      <w:i/>
+                    </w:rPr>
+                  </m:ctrlPr>
+                </m:funcPr>
+                <m:fName>
+                  <m:r>
+                    <m:rPr>
+                      <m:sty m:val="p"/>
+                    </m:rPr>
+                    <w:rPr>
+                      <w:rFonts w:ascii="Cambria Math" w:eastAsiaTheme="minorEastAsia" w:hAnsi="Cambria Math"/>
+                    </w:rPr>
+                    <m:t>sin</m:t>
+                  </m:r>
+                </m:fName>
+                <m:e>
+                  <m:sSub>
+                    <m:sSubPr>
+                      <m:ctrlPr>
+                        <w:rPr>
+                          <w:rFonts w:ascii="Cambria Math" w:eastAsiaTheme="minorEastAsia" w:hAnsi="Cambria Math"/>
+                          <w:i/>
+                        </w:rPr>
+                      </m:ctrlPr>
+                    </m:sSubPr>
+                    <m:e>
+                      <m:r>
+                        <m:rPr>
+                          <m:sty m:val="p"/>
+                        </m:rPr>
+                        <w:rPr>
+                          <w:rFonts w:ascii="Cambria Math" w:eastAsiaTheme="minorEastAsia" w:hAnsi="Cambria Math"/>
+                        </w:rPr>
+                        <m:t>Ω</m:t>
+                      </m:r>
+                      <m:ctrlPr>
+                        <w:rPr>
+                          <w:rFonts w:ascii="Cambria Math" w:eastAsiaTheme="minorEastAsia" w:hAnsi="Cambria Math"/>
+                        </w:rPr>
+                      </m:ctrlPr>
+                    </m:e>
+                    <m:sub>
+                      <m:r>
+                        <w:rPr>
+                          <w:rFonts w:ascii="Cambria Math" w:eastAsiaTheme="minorEastAsia" w:hAnsi="Cambria Math"/>
+                        </w:rPr>
+                        <m:t>0</m:t>
+                      </m:r>
+                    </m:sub>
+                  </m:sSub>
+                  <m:r>
+                    <w:rPr>
+                      <w:rFonts w:ascii="Cambria Math" w:eastAsiaTheme="minorEastAsia" w:hAnsi="Cambria Math"/>
+                    </w:rPr>
+                    <m:t>t</m:t>
+                  </m:r>
+                </m:e>
+              </m:func>
+            </m:num>
+            <m:den>
+              <m:r>
+                <w:rPr>
+                  <w:rFonts w:ascii="Cambria Math" w:eastAsiaTheme="minorEastAsia" w:hAnsi="Cambria Math"/>
+                </w:rPr>
+                <m:t>πt</m:t>
+              </m:r>
+            </m:den>
+          </m:f>
+          <m:r>
+            <w:rPr>
+              <w:rFonts w:ascii="Cambria Math" w:eastAsiaTheme="minorEastAsia" w:hAnsi="Cambria Math"/>
+            </w:rPr>
+            <m:t>=2</m:t>
+          </m:r>
+          <m:sSub>
+            <m:sSubPr>
+              <m:ctrlPr>
+                <w:rPr>
+                  <w:rFonts w:ascii="Cambria Math" w:eastAsiaTheme="minorEastAsia" w:hAnsi="Cambria Math"/>
+                  <w:i/>
+                </w:rPr>
+              </m:ctrlPr>
+            </m:sSubPr>
+            <m:e>
+              <m:r>
+                <w:rPr>
+                  <w:rFonts w:ascii="Cambria Math" w:eastAsiaTheme="minorEastAsia" w:hAnsi="Cambria Math"/>
+                </w:rPr>
+                <m:t>f</m:t>
+              </m:r>
+            </m:e>
+            <m:sub>
+              <m:r>
+                <w:rPr>
+                  <w:rFonts w:ascii="Cambria Math" w:eastAsiaTheme="minorEastAsia" w:hAnsi="Cambria Math"/>
+                </w:rPr>
+                <m:t>0</m:t>
+              </m:r>
+            </m:sub>
+          </m:sSub>
+          <m:f>
+            <m:fPr>
+              <m:ctrlPr>
+                <w:rPr>
+                  <w:rFonts w:ascii="Cambria Math" w:eastAsiaTheme="minorEastAsia" w:hAnsi="Cambria Math"/>
+                  <w:i/>
+                </w:rPr>
+              </m:ctrlPr>
+            </m:fPr>
+            <m:num>
+              <m:func>
+                <m:funcPr>
+                  <m:ctrlPr>
+                    <w:rPr>
+                      <w:rFonts w:ascii="Cambria Math" w:eastAsiaTheme="minorEastAsia" w:hAnsi="Cambria Math"/>
+                      <w:i/>
+                    </w:rPr>
+                  </m:ctrlPr>
+                </m:funcPr>
+                <m:fName>
+                  <m:r>
+                    <m:rPr>
+                      <m:sty m:val="p"/>
+                    </m:rPr>
+                    <w:rPr>
+                      <w:rFonts w:ascii="Cambria Math" w:eastAsiaTheme="minorEastAsia" w:hAnsi="Cambria Math"/>
+                    </w:rPr>
+                    <m:t>sin</m:t>
+                  </m:r>
+                </m:fName>
+                <m:e>
+                  <m:r>
+                    <w:rPr>
+                      <w:rFonts w:ascii="Cambria Math" w:eastAsiaTheme="minorEastAsia" w:hAnsi="Cambria Math"/>
+                    </w:rPr>
+                    <m:t>2π</m:t>
+                  </m:r>
+                  <m:sSub>
+                    <m:sSubPr>
+                      <m:ctrlPr>
+                        <w:rPr>
+                          <w:rFonts w:ascii="Cambria Math" w:eastAsiaTheme="minorEastAsia" w:hAnsi="Cambria Math"/>
+                          <w:i/>
+                        </w:rPr>
+                      </m:ctrlPr>
+                    </m:sSubPr>
+                    <m:e>
+                      <m:r>
+                        <w:rPr>
+                          <w:rFonts w:ascii="Cambria Math" w:eastAsiaTheme="minorEastAsia" w:hAnsi="Cambria Math"/>
+                        </w:rPr>
+                        <m:t>f</m:t>
+                      </m:r>
+                    </m:e>
+                    <m:sub>
+                      <m:r>
+                        <w:rPr>
+                          <w:rFonts w:ascii="Cambria Math" w:eastAsiaTheme="minorEastAsia" w:hAnsi="Cambria Math"/>
+                        </w:rPr>
+                        <m:t>0</m:t>
+                      </m:r>
+                    </m:sub>
+                  </m:sSub>
+                  <m:r>
+                    <w:rPr>
+                      <w:rFonts w:ascii="Cambria Math" w:eastAsiaTheme="minorEastAsia" w:hAnsi="Cambria Math"/>
+                    </w:rPr>
+                    <m:t>t</m:t>
+                  </m:r>
+                </m:e>
+              </m:func>
+            </m:num>
+            <m:den>
+              <m:r>
+                <w:rPr>
+                  <w:rFonts w:ascii="Cambria Math" w:eastAsiaTheme="minorEastAsia" w:hAnsi="Cambria Math"/>
+                </w:rPr>
+                <m:t>2π</m:t>
+              </m:r>
+              <m:sSub>
+                <m:sSubPr>
+                  <m:ctrlPr>
+                    <w:rPr>
+                      <w:rFonts w:ascii="Cambria Math" w:eastAsiaTheme="minorEastAsia" w:hAnsi="Cambria Math"/>
+                      <w:i/>
+                    </w:rPr>
+                  </m:ctrlPr>
+                </m:sSubPr>
+                <m:e>
+                  <m:r>
+                    <w:rPr>
+                      <w:rFonts w:ascii="Cambria Math" w:eastAsiaTheme="minorEastAsia" w:hAnsi="Cambria Math"/>
+                    </w:rPr>
+                    <m:t>f</m:t>
+                  </m:r>
+                </m:e>
+                <m:sub>
+                  <m:r>
+                    <w:rPr>
+                      <w:rFonts w:ascii="Cambria Math" w:eastAsiaTheme="minorEastAsia" w:hAnsi="Cambria Math"/>
+                    </w:rPr>
+                    <m:t>0</m:t>
+                  </m:r>
+                </m:sub>
+              </m:sSub>
+              <m:r>
+                <w:rPr>
+                  <w:rFonts w:ascii="Cambria Math" w:eastAsiaTheme="minorEastAsia" w:hAnsi="Cambria Math"/>
+                </w:rPr>
+                <m:t>t</m:t>
+              </m:r>
+            </m:den>
+          </m:f>
+          <m:r>
+            <w:rPr>
+              <w:rFonts w:ascii="Cambria Math" w:eastAsiaTheme="minorEastAsia" w:hAnsi="Cambria Math"/>
+            </w:rPr>
+            <m:t>=2</m:t>
+          </m:r>
+          <m:sSub>
+            <m:sSubPr>
+              <m:ctrlPr>
+                <w:rPr>
+                  <w:rFonts w:ascii="Cambria Math" w:eastAsiaTheme="minorEastAsia" w:hAnsi="Cambria Math"/>
+                  <w:i/>
+                </w:rPr>
+              </m:ctrlPr>
+            </m:sSubPr>
+            <m:e>
+              <m:r>
+                <w:rPr>
+                  <w:rFonts w:ascii="Cambria Math" w:eastAsiaTheme="minorEastAsia" w:hAnsi="Cambria Math"/>
+                </w:rPr>
+                <m:t>f</m:t>
+              </m:r>
+            </m:e>
+            <m:sub>
+              <m:r>
+                <w:rPr>
+                  <w:rFonts w:ascii="Cambria Math" w:eastAsiaTheme="minorEastAsia" w:hAnsi="Cambria Math"/>
+                </w:rPr>
+                <m:t>0</m:t>
+              </m:r>
+            </m:sub>
+          </m:sSub>
+          <m:r>
+            <m:rPr>
+              <m:nor/>
+            </m:rPr>
+            <w:rPr>
+              <w:rFonts w:ascii="Cambria Math" w:eastAsiaTheme="minorEastAsia" w:hAnsi="Cambria Math"/>
+            </w:rPr>
+            <m:t>sinc</m:t>
+          </m:r>
+          <m:d>
+            <m:dPr>
+              <m:ctrlPr>
+                <w:rPr>
+                  <w:rFonts w:ascii="Cambria Math" w:eastAsiaTheme="minorEastAsia" w:hAnsi="Cambria Math"/>
+                  <w:i/>
+                </w:rPr>
+              </m:ctrlPr>
+            </m:dPr>
+            <m:e>
+              <m:r>
+                <w:rPr>
+                  <w:rFonts w:ascii="Cambria Math" w:eastAsiaTheme="minorEastAsia" w:hAnsi="Cambria Math"/>
+                </w:rPr>
+                <m:t>2</m:t>
+              </m:r>
+              <m:sSub>
+                <m:sSubPr>
+                  <m:ctrlPr>
+                    <w:rPr>
+                      <w:rFonts w:ascii="Cambria Math" w:eastAsiaTheme="minorEastAsia" w:hAnsi="Cambria Math"/>
+                      <w:i/>
+                    </w:rPr>
+                  </m:ctrlPr>
+                </m:sSubPr>
+                <m:e>
+                  <m:r>
+                    <w:rPr>
+                      <w:rFonts w:ascii="Cambria Math" w:eastAsiaTheme="minorEastAsia" w:hAnsi="Cambria Math"/>
+                    </w:rPr>
+                    <m:t>f</m:t>
+                  </m:r>
+                </m:e>
+                <m:sub>
+                  <m:r>
+                    <w:rPr>
+                      <w:rFonts w:ascii="Cambria Math" w:eastAsiaTheme="minorEastAsia" w:hAnsi="Cambria Math"/>
+                    </w:rPr>
+                    <m:t>0</m:t>
+                  </m:r>
+                </m:sub>
+              </m:sSub>
+              <m:r>
+                <w:rPr>
+                  <w:rFonts w:ascii="Cambria Math" w:eastAsiaTheme="minorEastAsia" w:hAnsi="Cambria Math"/>
+                </w:rPr>
+                <m:t>t</m:t>
+              </m:r>
+            </m:e>
+          </m:d>
+          <m:r>
+            <w:rPr>
+              <w:rFonts w:ascii="Cambria Math" w:eastAsiaTheme="minorEastAsia" w:hAnsi="Cambria Math"/>
+            </w:rPr>
+            <m:t>=</m:t>
+          </m:r>
+          <m:f>
+            <m:fPr>
+              <m:ctrlPr>
+                <w:rPr>
+                  <w:rFonts w:ascii="Cambria Math" w:eastAsiaTheme="minorEastAsia" w:hAnsi="Cambria Math"/>
+                  <w:i/>
+                </w:rPr>
+              </m:ctrlPr>
+            </m:fPr>
+            <m:num>
+              <m:r>
+                <w:rPr>
+                  <w:rFonts w:ascii="Cambria Math" w:eastAsiaTheme="minorEastAsia" w:hAnsi="Cambria Math"/>
+                </w:rPr>
+                <m:t>2</m:t>
+              </m:r>
+            </m:num>
+            <m:den>
+              <m:sSub>
+                <m:sSubPr>
+                  <m:ctrlPr>
+                    <w:rPr>
+                      <w:rFonts w:ascii="Cambria Math" w:eastAsiaTheme="minorEastAsia" w:hAnsi="Cambria Math"/>
+                      <w:i/>
+                    </w:rPr>
+                  </m:ctrlPr>
+                </m:sSubPr>
+                <m:e>
+                  <m:r>
+                    <w:rPr>
+                      <w:rFonts w:ascii="Cambria Math" w:eastAsiaTheme="minorEastAsia" w:hAnsi="Cambria Math"/>
+                    </w:rPr>
+                    <m:t>T</m:t>
+                  </m:r>
+                </m:e>
+                <m:sub>
+                  <m:r>
+                    <w:rPr>
+                      <w:rFonts w:ascii="Cambria Math" w:eastAsiaTheme="minorEastAsia" w:hAnsi="Cambria Math"/>
+                    </w:rPr>
+                    <m:t>0</m:t>
+                  </m:r>
+                </m:sub>
+              </m:sSub>
+            </m:den>
+          </m:f>
+          <m:r>
+            <m:rPr>
+              <m:nor/>
+            </m:rPr>
+            <w:rPr>
+              <w:rFonts w:ascii="Cambria Math" w:eastAsiaTheme="minorEastAsia" w:hAnsi="Cambria Math"/>
+            </w:rPr>
+            <m:t>sinc</m:t>
+          </m:r>
+          <m:d>
+            <m:dPr>
+              <m:ctrlPr>
+                <w:rPr>
+                  <w:rFonts w:ascii="Cambria Math" w:eastAsiaTheme="minorEastAsia" w:hAnsi="Cambria Math"/>
+                  <w:i/>
+                </w:rPr>
+              </m:ctrlPr>
+            </m:dPr>
+            <m:e>
+              <m:f>
+                <m:fPr>
+                  <m:ctrlPr>
+                    <w:rPr>
+                      <w:rFonts w:ascii="Cambria Math" w:eastAsiaTheme="minorEastAsia" w:hAnsi="Cambria Math"/>
+                      <w:i/>
+                    </w:rPr>
+                  </m:ctrlPr>
+                </m:fPr>
+                <m:num>
+                  <m:r>
+                    <w:rPr>
+                      <w:rFonts w:ascii="Cambria Math" w:eastAsiaTheme="minorEastAsia" w:hAnsi="Cambria Math"/>
+                    </w:rPr>
+                    <m:t>2t</m:t>
+                  </m:r>
+                </m:num>
+                <m:den>
+                  <m:sSub>
+                    <m:sSubPr>
+                      <m:ctrlPr>
+                        <w:rPr>
+                          <w:rFonts w:ascii="Cambria Math" w:eastAsiaTheme="minorEastAsia" w:hAnsi="Cambria Math"/>
+                          <w:i/>
+                        </w:rPr>
+                      </m:ctrlPr>
+                    </m:sSubPr>
+                    <m:e>
+                      <m:r>
+                        <w:rPr>
+                          <w:rFonts w:ascii="Cambria Math" w:eastAsiaTheme="minorEastAsia" w:hAnsi="Cambria Math"/>
+                        </w:rPr>
+                        <m:t>T</m:t>
+                      </m:r>
+                    </m:e>
+                    <m:sub>
+                      <m:r>
+                        <w:rPr>
+                          <w:rFonts w:ascii="Cambria Math" w:eastAsiaTheme="minorEastAsia" w:hAnsi="Cambria Math"/>
+                        </w:rPr>
+                        <m:t>0</m:t>
+                      </m:r>
+                    </m:sub>
+                  </m:sSub>
+                </m:den>
+              </m:f>
+            </m:e>
+          </m:d>
+        </m:oMath>
+      </m:oMathPara>
+    </w:p>
+    <w:p>
+      <w:pPr>
+        <w:rPr>
+          <w:rFonts w:eastAsiaTheme="minorEastAsia"/>
+        </w:rPr>
+      </w:pPr>
+      <m:oMathPara>
+        <m:oMath>
+          <m:sSub>
+            <m:sSubPr>
+              <m:ctrlPr>
+                <w:rPr>
+                  <w:rFonts w:ascii="Cambria Math" w:eastAsiaTheme="minorEastAsia" w:hAnsi="Cambria Math"/>
+                  <w:i/>
+                </w:rPr>
+              </m:ctrlPr>
+            </m:sSubPr>
+            <m:e>
+              <m:d>
+                <m:dPr>
+                  <m:begChr m:val=""/>
+                  <m:endChr m:val="|"/>
+                  <m:ctrlPr>
+                    <w:rPr>
+                      <w:rFonts w:ascii="Cambria Math" w:eastAsiaTheme="minorEastAsia" w:hAnsi="Cambria Math"/>
+                      <w:i/>
+                    </w:rPr>
+                  </m:ctrlPr>
+                </m:dPr>
+                <m:e>
+                  <m:f>
+                    <m:fPr>
+                      <m:ctrlPr>
+                        <w:rPr>
+                          <w:rFonts w:ascii="Cambria Math" w:eastAsiaTheme="minorEastAsia" w:hAnsi="Cambria Math"/>
+                          <w:i/>
+                        </w:rPr>
+                      </m:ctrlPr>
+                    </m:fPr>
+                    <m:num>
+                      <m:func>
+                        <m:funcPr>
+                          <m:ctrlPr>
+                            <w:rPr>
+                              <w:rFonts w:ascii="Cambria Math" w:eastAsiaTheme="minorEastAsia" w:hAnsi="Cambria Math"/>
+                              <w:i/>
+                            </w:rPr>
+                          </m:ctrlPr>
+                        </m:funcPr>
+                        <m:fName>
+                          <m:r>
+                            <m:rPr>
+                              <m:sty m:val="p"/>
+                            </m:rPr>
+                            <w:rPr>
+                              <w:rFonts w:ascii="Cambria Math" w:eastAsiaTheme="minorEastAsia" w:hAnsi="Cambria Math"/>
+                            </w:rPr>
+                            <m:t>sin</m:t>
+                          </m:r>
+                        </m:fName>
+                        <m:e>
+                          <m:d>
+                            <m:dPr>
+                              <m:ctrlPr>
+                                <w:rPr>
+                                  <w:rFonts w:ascii="Cambria Math" w:eastAsiaTheme="minorEastAsia" w:hAnsi="Cambria Math"/>
+                                  <w:i/>
+                                </w:rPr>
+                              </m:ctrlPr>
+                            </m:dPr>
+                            <m:e>
+                              <m:r>
+                                <w:rPr>
+                                  <w:rFonts w:ascii="Cambria Math" w:eastAsiaTheme="minorEastAsia" w:hAnsi="Cambria Math"/>
+                                </w:rPr>
+                                <m:t>πx</m:t>
+                              </m:r>
+                            </m:e>
+                          </m:d>
+                        </m:e>
+                      </m:func>
+                    </m:num>
+                    <m:den>
+                      <m:r>
+                        <w:rPr>
+                          <w:rFonts w:ascii="Cambria Math" w:eastAsiaTheme="minorEastAsia" w:hAnsi="Cambria Math"/>
+                        </w:rPr>
+                        <m:t>πx</m:t>
+                      </m:r>
+                    </m:den>
+                  </m:f>
+                </m:e>
+              </m:d>
+            </m:e>
+            <m:sub>
+              <m:r>
+                <w:rPr>
+                  <w:rFonts w:ascii="Cambria Math" w:eastAsiaTheme="minorEastAsia" w:hAnsi="Cambria Math"/>
+                </w:rPr>
+                <m:t>x=0</m:t>
+              </m:r>
+            </m:sub>
+          </m:sSub>
+          <m:r>
+            <w:rPr>
+              <w:rFonts w:ascii="Cambria Math" w:eastAsiaTheme="minorEastAsia" w:hAnsi="Cambria Math"/>
+            </w:rPr>
+            <m:t>=1</m:t>
+          </m:r>
+        </m:oMath>
+      </m:oMathPara>
+    </w:p>
+    <w:p>
+      <w:pPr>
+        <w:rPr>
+          <w:rFonts w:eastAsiaTheme="minorEastAsia"/>
+        </w:rPr>
+      </w:pPr>
+      <m:oMathPara>
+        <m:oMath>
           <m:sSub>
             <m:sSubPr>
               <m:ctrlPr>
@@ -16506,25 +17343,1283 @@
           <w:rFonts w:eastAsiaTheme="minorEastAsia"/>
         </w:rPr>
       </w:pPr>
-      <w:r>
-        <w:rPr>
-          <w:rFonts w:eastAsiaTheme="minorEastAsia"/>
-        </w:rPr>
-        <w:t xml:space="preserve">LT and ZT do not exist for the time-domain </w:t>
-      </w:r>
-      <w:proofErr w:type="spellStart"/>
-      <w:r>
-        <w:rPr>
-          <w:rFonts w:eastAsiaTheme="minorEastAsia"/>
-        </w:rPr>
-        <w:t>sinc</w:t>
-      </w:r>
-      <w:proofErr w:type="spellEnd"/>
-      <w:r>
-        <w:rPr>
-          <w:rFonts w:eastAsiaTheme="minorEastAsia"/>
-        </w:rPr>
-        <w:t xml:space="preserve"> because the infinite power series does not converge for any value of </w:t>
+    </w:p>
+    <w:p>
+      <w:pPr>
+        <w:rPr>
+          <w:rFonts w:eastAsiaTheme="minorEastAsia"/>
+        </w:rPr>
+      </w:pPr>
+      <m:oMathPara>
+        <m:oMath>
+          <m:r>
+            <w:rPr>
+              <w:rFonts w:ascii="Cambria Math" w:eastAsiaTheme="minorEastAsia" w:hAnsi="Cambria Math"/>
+            </w:rPr>
+            <m:t>h</m:t>
+          </m:r>
+          <m:d>
+            <m:dPr>
+              <m:ctrlPr>
+                <w:rPr>
+                  <w:rFonts w:ascii="Cambria Math" w:eastAsiaTheme="minorEastAsia" w:hAnsi="Cambria Math"/>
+                  <w:i/>
+                </w:rPr>
+              </m:ctrlPr>
+            </m:dPr>
+            <m:e>
+              <m:r>
+                <w:rPr>
+                  <w:rFonts w:ascii="Cambria Math" w:eastAsiaTheme="minorEastAsia" w:hAnsi="Cambria Math"/>
+                </w:rPr>
+                <m:t>n</m:t>
+              </m:r>
+            </m:e>
+          </m:d>
+          <m:r>
+            <w:rPr>
+              <w:rFonts w:ascii="Cambria Math" w:eastAsiaTheme="minorEastAsia" w:hAnsi="Cambria Math"/>
+            </w:rPr>
+            <m:t>=</m:t>
+          </m:r>
+          <m:f>
+            <m:fPr>
+              <m:ctrlPr>
+                <w:rPr>
+                  <w:rFonts w:ascii="Cambria Math" w:eastAsiaTheme="minorEastAsia" w:hAnsi="Cambria Math"/>
+                  <w:i/>
+                </w:rPr>
+              </m:ctrlPr>
+            </m:fPr>
+            <m:num>
+              <m:r>
+                <w:rPr>
+                  <w:rFonts w:ascii="Cambria Math" w:eastAsiaTheme="minorEastAsia" w:hAnsi="Cambria Math"/>
+                </w:rPr>
+                <m:t>1</m:t>
+              </m:r>
+            </m:num>
+            <m:den>
+              <m:r>
+                <w:rPr>
+                  <w:rFonts w:ascii="Cambria Math" w:eastAsiaTheme="minorEastAsia" w:hAnsi="Cambria Math"/>
+                </w:rPr>
+                <m:t>2π</m:t>
+              </m:r>
+            </m:den>
+          </m:f>
+          <m:nary>
+            <m:naryPr>
+              <m:ctrlPr>
+                <w:rPr>
+                  <w:rFonts w:ascii="Cambria Math" w:eastAsiaTheme="minorEastAsia" w:hAnsi="Cambria Math"/>
+                  <w:i/>
+                </w:rPr>
+              </m:ctrlPr>
+            </m:naryPr>
+            <m:sub>
+              <m:r>
+                <w:rPr>
+                  <w:rFonts w:ascii="Cambria Math" w:eastAsiaTheme="minorEastAsia" w:hAnsi="Cambria Math"/>
+                </w:rPr>
+                <m:t>-</m:t>
+              </m:r>
+              <m:sSub>
+                <m:sSubPr>
+                  <m:ctrlPr>
+                    <w:rPr>
+                      <w:rFonts w:ascii="Cambria Math" w:eastAsiaTheme="minorEastAsia" w:hAnsi="Cambria Math"/>
+                      <w:i/>
+                    </w:rPr>
+                  </m:ctrlPr>
+                </m:sSubPr>
+                <m:e>
+                  <m:r>
+                    <w:rPr>
+                      <w:rFonts w:ascii="Cambria Math" w:eastAsiaTheme="minorEastAsia" w:hAnsi="Cambria Math"/>
+                    </w:rPr>
+                    <m:t>ω</m:t>
+                  </m:r>
+                </m:e>
+                <m:sub>
+                  <m:r>
+                    <w:rPr>
+                      <w:rFonts w:ascii="Cambria Math" w:eastAsiaTheme="minorEastAsia" w:hAnsi="Cambria Math"/>
+                    </w:rPr>
+                    <m:t>0</m:t>
+                  </m:r>
+                </m:sub>
+              </m:sSub>
+            </m:sub>
+            <m:sup>
+              <m:sSub>
+                <m:sSubPr>
+                  <m:ctrlPr>
+                    <w:rPr>
+                      <w:rFonts w:ascii="Cambria Math" w:eastAsiaTheme="minorEastAsia" w:hAnsi="Cambria Math"/>
+                      <w:i/>
+                    </w:rPr>
+                  </m:ctrlPr>
+                </m:sSubPr>
+                <m:e>
+                  <m:r>
+                    <w:rPr>
+                      <w:rFonts w:ascii="Cambria Math" w:eastAsiaTheme="minorEastAsia" w:hAnsi="Cambria Math"/>
+                    </w:rPr>
+                    <m:t>ω</m:t>
+                  </m:r>
+                </m:e>
+                <m:sub>
+                  <m:r>
+                    <w:rPr>
+                      <w:rFonts w:ascii="Cambria Math" w:eastAsiaTheme="minorEastAsia" w:hAnsi="Cambria Math"/>
+                    </w:rPr>
+                    <m:t>0</m:t>
+                  </m:r>
+                </m:sub>
+              </m:sSub>
+            </m:sup>
+            <m:e>
+              <m:sSup>
+                <m:sSupPr>
+                  <m:ctrlPr>
+                    <w:rPr>
+                      <w:rFonts w:ascii="Cambria Math" w:eastAsiaTheme="minorEastAsia" w:hAnsi="Cambria Math"/>
+                      <w:i/>
+                    </w:rPr>
+                  </m:ctrlPr>
+                </m:sSupPr>
+                <m:e>
+                  <m:r>
+                    <w:rPr>
+                      <w:rFonts w:ascii="Cambria Math" w:eastAsiaTheme="minorEastAsia" w:hAnsi="Cambria Math"/>
+                    </w:rPr>
+                    <m:t>e</m:t>
+                  </m:r>
+                </m:e>
+                <m:sup>
+                  <m:r>
+                    <w:rPr>
+                      <w:rFonts w:ascii="Cambria Math" w:eastAsiaTheme="minorEastAsia" w:hAnsi="Cambria Math"/>
+                    </w:rPr>
+                    <m:t>jωn</m:t>
+                  </m:r>
+                </m:sup>
+              </m:sSup>
+              <m:r>
+                <w:rPr>
+                  <w:rFonts w:ascii="Cambria Math" w:eastAsiaTheme="minorEastAsia" w:hAnsi="Cambria Math"/>
+                </w:rPr>
+                <m:t>dω</m:t>
+              </m:r>
+            </m:e>
+          </m:nary>
+          <m:r>
+            <w:rPr>
+              <w:rFonts w:ascii="Cambria Math" w:eastAsiaTheme="minorEastAsia" w:hAnsi="Cambria Math"/>
+            </w:rPr>
+            <m:t>=</m:t>
+          </m:r>
+          <m:sSubSup>
+            <m:sSubSupPr>
+              <m:ctrlPr>
+                <w:rPr>
+                  <w:rFonts w:ascii="Cambria Math" w:eastAsiaTheme="minorEastAsia" w:hAnsi="Cambria Math"/>
+                  <w:i/>
+                </w:rPr>
+              </m:ctrlPr>
+            </m:sSubSupPr>
+            <m:e>
+              <m:d>
+                <m:dPr>
+                  <m:begChr m:val=""/>
+                  <m:endChr m:val="|"/>
+                  <m:ctrlPr>
+                    <w:rPr>
+                      <w:rFonts w:ascii="Cambria Math" w:eastAsiaTheme="minorEastAsia" w:hAnsi="Cambria Math"/>
+                      <w:i/>
+                    </w:rPr>
+                  </m:ctrlPr>
+                </m:dPr>
+                <m:e>
+                  <m:f>
+                    <m:fPr>
+                      <m:ctrlPr>
+                        <w:rPr>
+                          <w:rFonts w:ascii="Cambria Math" w:eastAsiaTheme="minorEastAsia" w:hAnsi="Cambria Math"/>
+                          <w:i/>
+                        </w:rPr>
+                      </m:ctrlPr>
+                    </m:fPr>
+                    <m:num>
+                      <m:r>
+                        <w:rPr>
+                          <w:rFonts w:ascii="Cambria Math" w:eastAsiaTheme="minorEastAsia" w:hAnsi="Cambria Math"/>
+                        </w:rPr>
+                        <m:t>1</m:t>
+                      </m:r>
+                    </m:num>
+                    <m:den>
+                      <m:r>
+                        <w:rPr>
+                          <w:rFonts w:ascii="Cambria Math" w:eastAsiaTheme="minorEastAsia" w:hAnsi="Cambria Math"/>
+                        </w:rPr>
+                        <m:t>j2πn</m:t>
+                      </m:r>
+                    </m:den>
+                  </m:f>
+                  <m:sSup>
+                    <m:sSupPr>
+                      <m:ctrlPr>
+                        <w:rPr>
+                          <w:rFonts w:ascii="Cambria Math" w:eastAsiaTheme="minorEastAsia" w:hAnsi="Cambria Math"/>
+                          <w:i/>
+                        </w:rPr>
+                      </m:ctrlPr>
+                    </m:sSupPr>
+                    <m:e>
+                      <m:r>
+                        <w:rPr>
+                          <w:rFonts w:ascii="Cambria Math" w:eastAsiaTheme="minorEastAsia" w:hAnsi="Cambria Math"/>
+                        </w:rPr>
+                        <m:t>e</m:t>
+                      </m:r>
+                    </m:e>
+                    <m:sup>
+                      <m:r>
+                        <w:rPr>
+                          <w:rFonts w:ascii="Cambria Math" w:eastAsiaTheme="minorEastAsia" w:hAnsi="Cambria Math"/>
+                        </w:rPr>
+                        <m:t>jωn</m:t>
+                      </m:r>
+                    </m:sup>
+                  </m:sSup>
+                </m:e>
+              </m:d>
+            </m:e>
+            <m:sub>
+              <m:r>
+                <w:rPr>
+                  <w:rFonts w:ascii="Cambria Math" w:eastAsiaTheme="minorEastAsia" w:hAnsi="Cambria Math"/>
+                </w:rPr>
+                <m:t>-</m:t>
+              </m:r>
+              <m:sSub>
+                <m:sSubPr>
+                  <m:ctrlPr>
+                    <w:rPr>
+                      <w:rFonts w:ascii="Cambria Math" w:eastAsiaTheme="minorEastAsia" w:hAnsi="Cambria Math"/>
+                      <w:i/>
+                    </w:rPr>
+                  </m:ctrlPr>
+                </m:sSubPr>
+                <m:e>
+                  <m:r>
+                    <w:rPr>
+                      <w:rFonts w:ascii="Cambria Math" w:eastAsiaTheme="minorEastAsia" w:hAnsi="Cambria Math"/>
+                    </w:rPr>
+                    <m:t>ω</m:t>
+                  </m:r>
+                </m:e>
+                <m:sub>
+                  <m:r>
+                    <w:rPr>
+                      <w:rFonts w:ascii="Cambria Math" w:eastAsiaTheme="minorEastAsia" w:hAnsi="Cambria Math"/>
+                    </w:rPr>
+                    <m:t>0</m:t>
+                  </m:r>
+                </m:sub>
+              </m:sSub>
+            </m:sub>
+            <m:sup>
+              <m:sSub>
+                <m:sSubPr>
+                  <m:ctrlPr>
+                    <w:rPr>
+                      <w:rFonts w:ascii="Cambria Math" w:eastAsiaTheme="minorEastAsia" w:hAnsi="Cambria Math"/>
+                      <w:i/>
+                    </w:rPr>
+                  </m:ctrlPr>
+                </m:sSubPr>
+                <m:e>
+                  <m:r>
+                    <w:rPr>
+                      <w:rFonts w:ascii="Cambria Math" w:eastAsiaTheme="minorEastAsia" w:hAnsi="Cambria Math"/>
+                    </w:rPr>
+                    <m:t>ω</m:t>
+                  </m:r>
+                </m:e>
+                <m:sub>
+                  <m:r>
+                    <w:rPr>
+                      <w:rFonts w:ascii="Cambria Math" w:eastAsiaTheme="minorEastAsia" w:hAnsi="Cambria Math"/>
+                    </w:rPr>
+                    <m:t>0</m:t>
+                  </m:r>
+                </m:sub>
+              </m:sSub>
+            </m:sup>
+          </m:sSubSup>
+          <m:r>
+            <w:rPr>
+              <w:rFonts w:ascii="Cambria Math" w:eastAsiaTheme="minorEastAsia" w:hAnsi="Cambria Math"/>
+            </w:rPr>
+            <m:t>=</m:t>
+          </m:r>
+          <m:f>
+            <m:fPr>
+              <m:ctrlPr>
+                <w:rPr>
+                  <w:rFonts w:ascii="Cambria Math" w:eastAsiaTheme="minorEastAsia" w:hAnsi="Cambria Math"/>
+                  <w:i/>
+                </w:rPr>
+              </m:ctrlPr>
+            </m:fPr>
+            <m:num>
+              <m:r>
+                <w:rPr>
+                  <w:rFonts w:ascii="Cambria Math" w:eastAsiaTheme="minorEastAsia" w:hAnsi="Cambria Math"/>
+                </w:rPr>
+                <m:t>1</m:t>
+              </m:r>
+            </m:num>
+            <m:den>
+              <m:r>
+                <w:rPr>
+                  <w:rFonts w:ascii="Cambria Math" w:eastAsiaTheme="minorEastAsia" w:hAnsi="Cambria Math"/>
+                </w:rPr>
+                <m:t>j2πn</m:t>
+              </m:r>
+            </m:den>
+          </m:f>
+          <m:d>
+            <m:dPr>
+              <m:ctrlPr>
+                <w:rPr>
+                  <w:rFonts w:ascii="Cambria Math" w:eastAsiaTheme="minorEastAsia" w:hAnsi="Cambria Math"/>
+                  <w:i/>
+                </w:rPr>
+              </m:ctrlPr>
+            </m:dPr>
+            <m:e>
+              <m:sSup>
+                <m:sSupPr>
+                  <m:ctrlPr>
+                    <w:rPr>
+                      <w:rFonts w:ascii="Cambria Math" w:eastAsiaTheme="minorEastAsia" w:hAnsi="Cambria Math"/>
+                      <w:i/>
+                    </w:rPr>
+                  </m:ctrlPr>
+                </m:sSupPr>
+                <m:e>
+                  <m:r>
+                    <w:rPr>
+                      <w:rFonts w:ascii="Cambria Math" w:eastAsiaTheme="minorEastAsia" w:hAnsi="Cambria Math"/>
+                    </w:rPr>
+                    <m:t>e</m:t>
+                  </m:r>
+                </m:e>
+                <m:sup>
+                  <m:r>
+                    <w:rPr>
+                      <w:rFonts w:ascii="Cambria Math" w:eastAsiaTheme="minorEastAsia" w:hAnsi="Cambria Math"/>
+                    </w:rPr>
+                    <m:t>j</m:t>
+                  </m:r>
+                  <m:sSub>
+                    <m:sSubPr>
+                      <m:ctrlPr>
+                        <w:rPr>
+                          <w:rFonts w:ascii="Cambria Math" w:eastAsiaTheme="minorEastAsia" w:hAnsi="Cambria Math"/>
+                          <w:i/>
+                        </w:rPr>
+                      </m:ctrlPr>
+                    </m:sSubPr>
+                    <m:e>
+                      <m:r>
+                        <w:rPr>
+                          <w:rFonts w:ascii="Cambria Math" w:eastAsiaTheme="minorEastAsia" w:hAnsi="Cambria Math"/>
+                        </w:rPr>
+                        <m:t>ω</m:t>
+                      </m:r>
+                    </m:e>
+                    <m:sub>
+                      <m:r>
+                        <w:rPr>
+                          <w:rFonts w:ascii="Cambria Math" w:eastAsiaTheme="minorEastAsia" w:hAnsi="Cambria Math"/>
+                        </w:rPr>
+                        <m:t>0</m:t>
+                      </m:r>
+                    </m:sub>
+                  </m:sSub>
+                  <m:r>
+                    <w:rPr>
+                      <w:rFonts w:ascii="Cambria Math" w:eastAsiaTheme="minorEastAsia" w:hAnsi="Cambria Math"/>
+                    </w:rPr>
+                    <m:t>n</m:t>
+                  </m:r>
+                </m:sup>
+              </m:sSup>
+              <m:r>
+                <w:rPr>
+                  <w:rFonts w:ascii="Cambria Math" w:eastAsiaTheme="minorEastAsia" w:hAnsi="Cambria Math"/>
+                </w:rPr>
+                <m:t>-</m:t>
+              </m:r>
+              <m:sSup>
+                <m:sSupPr>
+                  <m:ctrlPr>
+                    <w:rPr>
+                      <w:rFonts w:ascii="Cambria Math" w:eastAsiaTheme="minorEastAsia" w:hAnsi="Cambria Math"/>
+                      <w:i/>
+                    </w:rPr>
+                  </m:ctrlPr>
+                </m:sSupPr>
+                <m:e>
+                  <m:r>
+                    <w:rPr>
+                      <w:rFonts w:ascii="Cambria Math" w:eastAsiaTheme="minorEastAsia" w:hAnsi="Cambria Math"/>
+                    </w:rPr>
+                    <m:t>e</m:t>
+                  </m:r>
+                </m:e>
+                <m:sup>
+                  <m:r>
+                    <w:rPr>
+                      <w:rFonts w:ascii="Cambria Math" w:eastAsiaTheme="minorEastAsia" w:hAnsi="Cambria Math"/>
+                    </w:rPr>
+                    <m:t>-j</m:t>
+                  </m:r>
+                  <m:sSub>
+                    <m:sSubPr>
+                      <m:ctrlPr>
+                        <w:rPr>
+                          <w:rFonts w:ascii="Cambria Math" w:eastAsiaTheme="minorEastAsia" w:hAnsi="Cambria Math"/>
+                          <w:i/>
+                        </w:rPr>
+                      </m:ctrlPr>
+                    </m:sSubPr>
+                    <m:e>
+                      <m:r>
+                        <w:rPr>
+                          <w:rFonts w:ascii="Cambria Math" w:eastAsiaTheme="minorEastAsia" w:hAnsi="Cambria Math"/>
+                        </w:rPr>
+                        <m:t>ω</m:t>
+                      </m:r>
+                    </m:e>
+                    <m:sub>
+                      <m:r>
+                        <w:rPr>
+                          <w:rFonts w:ascii="Cambria Math" w:eastAsiaTheme="minorEastAsia" w:hAnsi="Cambria Math"/>
+                        </w:rPr>
+                        <m:t>0</m:t>
+                      </m:r>
+                    </m:sub>
+                  </m:sSub>
+                  <m:r>
+                    <w:rPr>
+                      <w:rFonts w:ascii="Cambria Math" w:eastAsiaTheme="minorEastAsia" w:hAnsi="Cambria Math"/>
+                    </w:rPr>
+                    <m:t>n</m:t>
+                  </m:r>
+                </m:sup>
+              </m:sSup>
+            </m:e>
+          </m:d>
+          <m:r>
+            <w:rPr>
+              <w:rFonts w:ascii="Cambria Math" w:eastAsiaTheme="minorEastAsia" w:hAnsi="Cambria Math"/>
+            </w:rPr>
+            <m:t>=</m:t>
+          </m:r>
+          <m:f>
+            <m:fPr>
+              <m:ctrlPr>
+                <w:rPr>
+                  <w:rFonts w:ascii="Cambria Math" w:eastAsiaTheme="minorEastAsia" w:hAnsi="Cambria Math"/>
+                  <w:i/>
+                </w:rPr>
+              </m:ctrlPr>
+            </m:fPr>
+            <m:num>
+              <m:r>
+                <w:rPr>
+                  <w:rFonts w:ascii="Cambria Math" w:eastAsiaTheme="minorEastAsia" w:hAnsi="Cambria Math"/>
+                </w:rPr>
+                <m:t>2j</m:t>
+              </m:r>
+              <m:func>
+                <m:funcPr>
+                  <m:ctrlPr>
+                    <w:rPr>
+                      <w:rFonts w:ascii="Cambria Math" w:eastAsiaTheme="minorEastAsia" w:hAnsi="Cambria Math"/>
+                      <w:i/>
+                    </w:rPr>
+                  </m:ctrlPr>
+                </m:funcPr>
+                <m:fName>
+                  <m:r>
+                    <m:rPr>
+                      <m:sty m:val="p"/>
+                    </m:rPr>
+                    <w:rPr>
+                      <w:rFonts w:ascii="Cambria Math" w:eastAsiaTheme="minorEastAsia" w:hAnsi="Cambria Math"/>
+                    </w:rPr>
+                    <m:t>sin</m:t>
+                  </m:r>
+                </m:fName>
+                <m:e>
+                  <m:sSub>
+                    <m:sSubPr>
+                      <m:ctrlPr>
+                        <w:rPr>
+                          <w:rFonts w:ascii="Cambria Math" w:eastAsiaTheme="minorEastAsia" w:hAnsi="Cambria Math"/>
+                          <w:i/>
+                        </w:rPr>
+                      </m:ctrlPr>
+                    </m:sSubPr>
+                    <m:e>
+                      <m:r>
+                        <w:rPr>
+                          <w:rFonts w:ascii="Cambria Math" w:eastAsiaTheme="minorEastAsia" w:hAnsi="Cambria Math"/>
+                        </w:rPr>
+                        <m:t>ω</m:t>
+                      </m:r>
+                    </m:e>
+                    <m:sub>
+                      <m:r>
+                        <w:rPr>
+                          <w:rFonts w:ascii="Cambria Math" w:eastAsiaTheme="minorEastAsia" w:hAnsi="Cambria Math"/>
+                        </w:rPr>
+                        <m:t>0</m:t>
+                      </m:r>
+                    </m:sub>
+                  </m:sSub>
+                  <m:r>
+                    <w:rPr>
+                      <w:rFonts w:ascii="Cambria Math" w:eastAsiaTheme="minorEastAsia" w:hAnsi="Cambria Math"/>
+                    </w:rPr>
+                    <m:t>n</m:t>
+                  </m:r>
+                </m:e>
+              </m:func>
+            </m:num>
+            <m:den>
+              <m:r>
+                <w:rPr>
+                  <w:rFonts w:ascii="Cambria Math" w:eastAsiaTheme="minorEastAsia" w:hAnsi="Cambria Math"/>
+                </w:rPr>
+                <m:t>2jπn</m:t>
+              </m:r>
+            </m:den>
+          </m:f>
+          <m:r>
+            <w:rPr>
+              <w:rFonts w:ascii="Cambria Math" w:eastAsiaTheme="minorEastAsia" w:hAnsi="Cambria Math"/>
+            </w:rPr>
+            <m:t>=</m:t>
+          </m:r>
+          <m:f>
+            <m:fPr>
+              <m:ctrlPr>
+                <w:rPr>
+                  <w:rFonts w:ascii="Cambria Math" w:eastAsiaTheme="minorEastAsia" w:hAnsi="Cambria Math"/>
+                  <w:i/>
+                </w:rPr>
+              </m:ctrlPr>
+            </m:fPr>
+            <m:num>
+              <m:func>
+                <m:funcPr>
+                  <m:ctrlPr>
+                    <w:rPr>
+                      <w:rFonts w:ascii="Cambria Math" w:eastAsiaTheme="minorEastAsia" w:hAnsi="Cambria Math"/>
+                      <w:i/>
+                    </w:rPr>
+                  </m:ctrlPr>
+                </m:funcPr>
+                <m:fName>
+                  <m:r>
+                    <m:rPr>
+                      <m:sty m:val="p"/>
+                    </m:rPr>
+                    <w:rPr>
+                      <w:rFonts w:ascii="Cambria Math" w:eastAsiaTheme="minorEastAsia" w:hAnsi="Cambria Math"/>
+                    </w:rPr>
+                    <m:t>sin</m:t>
+                  </m:r>
+                </m:fName>
+                <m:e>
+                  <m:sSub>
+                    <m:sSubPr>
+                      <m:ctrlPr>
+                        <w:rPr>
+                          <w:rFonts w:ascii="Cambria Math" w:eastAsiaTheme="minorEastAsia" w:hAnsi="Cambria Math"/>
+                          <w:i/>
+                        </w:rPr>
+                      </m:ctrlPr>
+                    </m:sSubPr>
+                    <m:e>
+                      <m:r>
+                        <w:rPr>
+                          <w:rFonts w:ascii="Cambria Math" w:eastAsiaTheme="minorEastAsia" w:hAnsi="Cambria Math"/>
+                        </w:rPr>
+                        <m:t>ω</m:t>
+                      </m:r>
+                    </m:e>
+                    <m:sub>
+                      <m:r>
+                        <w:rPr>
+                          <w:rFonts w:ascii="Cambria Math" w:eastAsiaTheme="minorEastAsia" w:hAnsi="Cambria Math"/>
+                        </w:rPr>
+                        <m:t>0</m:t>
+                      </m:r>
+                    </m:sub>
+                  </m:sSub>
+                  <m:r>
+                    <w:rPr>
+                      <w:rFonts w:ascii="Cambria Math" w:eastAsiaTheme="minorEastAsia" w:hAnsi="Cambria Math"/>
+                    </w:rPr>
+                    <m:t>n</m:t>
+                  </m:r>
+                </m:e>
+              </m:func>
+            </m:num>
+            <m:den>
+              <m:r>
+                <w:rPr>
+                  <w:rFonts w:ascii="Cambria Math" w:eastAsiaTheme="minorEastAsia" w:hAnsi="Cambria Math"/>
+                </w:rPr>
+                <m:t>πn</m:t>
+              </m:r>
+            </m:den>
+          </m:f>
+        </m:oMath>
+      </m:oMathPara>
+    </w:p>
+    <w:p>
+      <w:pPr>
+        <w:rPr>
+          <w:rFonts w:eastAsiaTheme="minorEastAsia"/>
+        </w:rPr>
+      </w:pPr>
+      <m:oMathPara>
+        <m:oMath>
+          <m:f>
+            <m:fPr>
+              <m:ctrlPr>
+                <w:rPr>
+                  <w:rFonts w:ascii="Cambria Math" w:eastAsiaTheme="minorEastAsia" w:hAnsi="Cambria Math"/>
+                  <w:i/>
+                </w:rPr>
+              </m:ctrlPr>
+            </m:fPr>
+            <m:num>
+              <m:func>
+                <m:funcPr>
+                  <m:ctrlPr>
+                    <w:rPr>
+                      <w:rFonts w:ascii="Cambria Math" w:eastAsiaTheme="minorEastAsia" w:hAnsi="Cambria Math"/>
+                      <w:i/>
+                    </w:rPr>
+                  </m:ctrlPr>
+                </m:funcPr>
+                <m:fName>
+                  <m:r>
+                    <m:rPr>
+                      <m:sty m:val="p"/>
+                    </m:rPr>
+                    <w:rPr>
+                      <w:rFonts w:ascii="Cambria Math" w:eastAsiaTheme="minorEastAsia" w:hAnsi="Cambria Math"/>
+                    </w:rPr>
+                    <m:t>sin</m:t>
+                  </m:r>
+                </m:fName>
+                <m:e>
+                  <m:sSub>
+                    <m:sSubPr>
+                      <m:ctrlPr>
+                        <w:rPr>
+                          <w:rFonts w:ascii="Cambria Math" w:eastAsiaTheme="minorEastAsia" w:hAnsi="Cambria Math"/>
+                          <w:i/>
+                        </w:rPr>
+                      </m:ctrlPr>
+                    </m:sSubPr>
+                    <m:e>
+                      <m:r>
+                        <w:rPr>
+                          <w:rFonts w:ascii="Cambria Math" w:eastAsiaTheme="minorEastAsia" w:hAnsi="Cambria Math"/>
+                        </w:rPr>
+                        <m:t>ω</m:t>
+                      </m:r>
+                    </m:e>
+                    <m:sub>
+                      <m:r>
+                        <w:rPr>
+                          <w:rFonts w:ascii="Cambria Math" w:eastAsiaTheme="minorEastAsia" w:hAnsi="Cambria Math"/>
+                        </w:rPr>
+                        <m:t>0</m:t>
+                      </m:r>
+                    </m:sub>
+                  </m:sSub>
+                  <m:r>
+                    <w:rPr>
+                      <w:rFonts w:ascii="Cambria Math" w:eastAsiaTheme="minorEastAsia" w:hAnsi="Cambria Math"/>
+                    </w:rPr>
+                    <m:t>n</m:t>
+                  </m:r>
+                </m:e>
+              </m:func>
+            </m:num>
+            <m:den>
+              <m:r>
+                <w:rPr>
+                  <w:rFonts w:ascii="Cambria Math" w:eastAsiaTheme="minorEastAsia" w:hAnsi="Cambria Math"/>
+                </w:rPr>
+                <m:t>πn</m:t>
+              </m:r>
+            </m:den>
+          </m:f>
+          <m:r>
+            <w:rPr>
+              <w:rFonts w:ascii="Cambria Math" w:eastAsiaTheme="minorEastAsia" w:hAnsi="Cambria Math"/>
+            </w:rPr>
+            <m:t>=</m:t>
+          </m:r>
+          <m:f>
+            <m:fPr>
+              <m:ctrlPr>
+                <w:rPr>
+                  <w:rFonts w:ascii="Cambria Math" w:eastAsiaTheme="minorEastAsia" w:hAnsi="Cambria Math"/>
+                  <w:i/>
+                </w:rPr>
+              </m:ctrlPr>
+            </m:fPr>
+            <m:num>
+              <m:r>
+                <w:rPr>
+                  <w:rFonts w:ascii="Cambria Math" w:eastAsiaTheme="minorEastAsia" w:hAnsi="Cambria Math"/>
+                </w:rPr>
+                <m:t>2k</m:t>
+              </m:r>
+            </m:num>
+            <m:den>
+              <m:r>
+                <w:rPr>
+                  <w:rFonts w:ascii="Cambria Math" w:eastAsiaTheme="minorEastAsia" w:hAnsi="Cambria Math"/>
+                </w:rPr>
+                <m:t>N</m:t>
+              </m:r>
+            </m:den>
+          </m:f>
+          <m:f>
+            <m:fPr>
+              <m:ctrlPr>
+                <w:rPr>
+                  <w:rFonts w:ascii="Cambria Math" w:eastAsiaTheme="minorEastAsia" w:hAnsi="Cambria Math"/>
+                  <w:i/>
+                </w:rPr>
+              </m:ctrlPr>
+            </m:fPr>
+            <m:num>
+              <m:func>
+                <m:funcPr>
+                  <m:ctrlPr>
+                    <w:rPr>
+                      <w:rFonts w:ascii="Cambria Math" w:eastAsiaTheme="minorEastAsia" w:hAnsi="Cambria Math"/>
+                      <w:i/>
+                    </w:rPr>
+                  </m:ctrlPr>
+                </m:funcPr>
+                <m:fName>
+                  <m:r>
+                    <m:rPr>
+                      <m:sty m:val="p"/>
+                    </m:rPr>
+                    <w:rPr>
+                      <w:rFonts w:ascii="Cambria Math" w:eastAsiaTheme="minorEastAsia" w:hAnsi="Cambria Math"/>
+                    </w:rPr>
+                    <m:t>sin</m:t>
+                  </m:r>
+                </m:fName>
+                <m:e>
+                  <m:r>
+                    <w:rPr>
+                      <w:rFonts w:ascii="Cambria Math" w:eastAsiaTheme="minorEastAsia" w:hAnsi="Cambria Math"/>
+                    </w:rPr>
+                    <m:t>2πkn</m:t>
+                  </m:r>
+                  <m:r>
+                    <m:rPr>
+                      <m:lit/>
+                    </m:rPr>
+                    <w:rPr>
+                      <w:rFonts w:ascii="Cambria Math" w:eastAsiaTheme="minorEastAsia" w:hAnsi="Cambria Math"/>
+                    </w:rPr>
+                    <m:t>/</m:t>
+                  </m:r>
+                  <m:r>
+                    <w:rPr>
+                      <w:rFonts w:ascii="Cambria Math" w:eastAsiaTheme="minorEastAsia" w:hAnsi="Cambria Math"/>
+                    </w:rPr>
+                    <m:t>N</m:t>
+                  </m:r>
+                </m:e>
+              </m:func>
+            </m:num>
+            <m:den>
+              <m:r>
+                <w:rPr>
+                  <w:rFonts w:ascii="Cambria Math" w:eastAsiaTheme="minorEastAsia" w:hAnsi="Cambria Math"/>
+                </w:rPr>
+                <m:t>2πkn</m:t>
+              </m:r>
+              <m:r>
+                <m:rPr>
+                  <m:lit/>
+                </m:rPr>
+                <w:rPr>
+                  <w:rFonts w:ascii="Cambria Math" w:eastAsiaTheme="minorEastAsia" w:hAnsi="Cambria Math"/>
+                </w:rPr>
+                <m:t>/</m:t>
+              </m:r>
+              <m:r>
+                <w:rPr>
+                  <w:rFonts w:ascii="Cambria Math" w:eastAsiaTheme="minorEastAsia" w:hAnsi="Cambria Math"/>
+                </w:rPr>
+                <m:t>N</m:t>
+              </m:r>
+            </m:den>
+          </m:f>
+          <m:r>
+            <w:rPr>
+              <w:rFonts w:ascii="Cambria Math" w:eastAsiaTheme="minorEastAsia" w:hAnsi="Cambria Math"/>
+            </w:rPr>
+            <m:t>=</m:t>
+          </m:r>
+          <m:f>
+            <m:fPr>
+              <m:ctrlPr>
+                <w:rPr>
+                  <w:rFonts w:ascii="Cambria Math" w:eastAsiaTheme="minorEastAsia" w:hAnsi="Cambria Math"/>
+                  <w:i/>
+                </w:rPr>
+              </m:ctrlPr>
+            </m:fPr>
+            <m:num>
+              <m:r>
+                <w:rPr>
+                  <w:rFonts w:ascii="Cambria Math" w:eastAsiaTheme="minorEastAsia" w:hAnsi="Cambria Math"/>
+                </w:rPr>
+                <m:t>2k</m:t>
+              </m:r>
+            </m:num>
+            <m:den>
+              <m:r>
+                <w:rPr>
+                  <w:rFonts w:ascii="Cambria Math" w:eastAsiaTheme="minorEastAsia" w:hAnsi="Cambria Math"/>
+                </w:rPr>
+                <m:t>N</m:t>
+              </m:r>
+            </m:den>
+          </m:f>
+          <m:r>
+            <m:rPr>
+              <m:nor/>
+            </m:rPr>
+            <w:rPr>
+              <w:rFonts w:ascii="Cambria Math" w:eastAsiaTheme="minorEastAsia" w:hAnsi="Cambria Math"/>
+            </w:rPr>
+            <m:t>sinc</m:t>
+          </m:r>
+          <m:d>
+            <m:dPr>
+              <m:ctrlPr>
+                <w:rPr>
+                  <w:rFonts w:ascii="Cambria Math" w:eastAsiaTheme="minorEastAsia" w:hAnsi="Cambria Math"/>
+                  <w:i/>
+                </w:rPr>
+              </m:ctrlPr>
+            </m:dPr>
+            <m:e>
+              <m:f>
+                <m:fPr>
+                  <m:ctrlPr>
+                    <w:rPr>
+                      <w:rFonts w:ascii="Cambria Math" w:eastAsiaTheme="minorEastAsia" w:hAnsi="Cambria Math"/>
+                      <w:i/>
+                    </w:rPr>
+                  </m:ctrlPr>
+                </m:fPr>
+                <m:num>
+                  <m:r>
+                    <w:rPr>
+                      <w:rFonts w:ascii="Cambria Math" w:eastAsiaTheme="minorEastAsia" w:hAnsi="Cambria Math"/>
+                    </w:rPr>
+                    <m:t>2k</m:t>
+                  </m:r>
+                </m:num>
+                <m:den>
+                  <m:r>
+                    <w:rPr>
+                      <w:rFonts w:ascii="Cambria Math" w:eastAsiaTheme="minorEastAsia" w:hAnsi="Cambria Math"/>
+                    </w:rPr>
+                    <m:t>N</m:t>
+                  </m:r>
+                </m:den>
+              </m:f>
+              <m:r>
+                <w:rPr>
+                  <w:rFonts w:ascii="Cambria Math" w:eastAsiaTheme="minorEastAsia" w:hAnsi="Cambria Math"/>
+                </w:rPr>
+                <m:t>n</m:t>
+              </m:r>
+            </m:e>
+          </m:d>
+        </m:oMath>
+      </m:oMathPara>
+    </w:p>
+    <w:p>
+      <w:pPr>
+        <w:rPr>
+          <w:rFonts w:eastAsiaTheme="minorEastAsia"/>
+        </w:rPr>
+      </w:pPr>
+      <m:oMathPara>
+        <m:oMath>
+          <m:f>
+            <m:fPr>
+              <m:ctrlPr>
+                <w:rPr>
+                  <w:rFonts w:ascii="Cambria Math" w:eastAsiaTheme="minorEastAsia" w:hAnsi="Cambria Math"/>
+                  <w:i/>
+                </w:rPr>
+              </m:ctrlPr>
+            </m:fPr>
+            <m:num>
+              <m:r>
+                <w:rPr>
+                  <w:rFonts w:ascii="Cambria Math" w:eastAsiaTheme="minorEastAsia" w:hAnsi="Cambria Math"/>
+                </w:rPr>
+                <m:t>2πkn</m:t>
+              </m:r>
+            </m:num>
+            <m:den>
+              <m:r>
+                <w:rPr>
+                  <w:rFonts w:ascii="Cambria Math" w:eastAsiaTheme="minorEastAsia" w:hAnsi="Cambria Math"/>
+                </w:rPr>
+                <m:t>N</m:t>
+              </m:r>
+            </m:den>
+          </m:f>
+          <m:r>
+            <w:rPr>
+              <w:rFonts w:ascii="Cambria Math" w:eastAsiaTheme="minorEastAsia" w:hAnsi="Cambria Math"/>
+            </w:rPr>
+            <m:t>=π</m:t>
+          </m:r>
+          <m:d>
+            <m:dPr>
+              <m:ctrlPr>
+                <w:rPr>
+                  <w:rFonts w:ascii="Cambria Math" w:eastAsiaTheme="minorEastAsia" w:hAnsi="Cambria Math"/>
+                  <w:i/>
+                </w:rPr>
+              </m:ctrlPr>
+            </m:dPr>
+            <m:e>
+              <m:r>
+                <w:rPr>
+                  <w:rFonts w:ascii="Cambria Math" w:eastAsiaTheme="minorEastAsia" w:hAnsi="Cambria Math"/>
+                </w:rPr>
+                <m:t>l+1</m:t>
+              </m:r>
+            </m:e>
+          </m:d>
+          <m:r>
+            <w:rPr>
+              <w:rFonts w:ascii="Cambria Math" w:eastAsiaTheme="minorEastAsia" w:hAnsi="Cambria Math"/>
+            </w:rPr>
+            <m:t>→n=</m:t>
+          </m:r>
+          <m:f>
+            <m:fPr>
+              <m:ctrlPr>
+                <w:rPr>
+                  <w:rFonts w:ascii="Cambria Math" w:eastAsiaTheme="minorEastAsia" w:hAnsi="Cambria Math"/>
+                  <w:i/>
+                </w:rPr>
+              </m:ctrlPr>
+            </m:fPr>
+            <m:num>
+              <m:r>
+                <w:rPr>
+                  <w:rFonts w:ascii="Cambria Math" w:eastAsiaTheme="minorEastAsia" w:hAnsi="Cambria Math"/>
+                </w:rPr>
+                <m:t>π</m:t>
+              </m:r>
+              <m:d>
+                <m:dPr>
+                  <m:ctrlPr>
+                    <w:rPr>
+                      <w:rFonts w:ascii="Cambria Math" w:eastAsiaTheme="minorEastAsia" w:hAnsi="Cambria Math"/>
+                      <w:i/>
+                    </w:rPr>
+                  </m:ctrlPr>
+                </m:dPr>
+                <m:e>
+                  <m:r>
+                    <w:rPr>
+                      <w:rFonts w:ascii="Cambria Math" w:eastAsiaTheme="minorEastAsia" w:hAnsi="Cambria Math"/>
+                    </w:rPr>
+                    <m:t>l+1</m:t>
+                  </m:r>
+                </m:e>
+              </m:d>
+            </m:num>
+            <m:den>
+              <m:f>
+                <m:fPr>
+                  <m:ctrlPr>
+                    <w:rPr>
+                      <w:rFonts w:ascii="Cambria Math" w:eastAsiaTheme="minorEastAsia" w:hAnsi="Cambria Math"/>
+                      <w:i/>
+                    </w:rPr>
+                  </m:ctrlPr>
+                </m:fPr>
+                <m:num>
+                  <m:r>
+                    <w:rPr>
+                      <w:rFonts w:ascii="Cambria Math" w:eastAsiaTheme="minorEastAsia" w:hAnsi="Cambria Math"/>
+                    </w:rPr>
+                    <m:t>2πk</m:t>
+                  </m:r>
+                </m:num>
+                <m:den>
+                  <m:r>
+                    <w:rPr>
+                      <w:rFonts w:ascii="Cambria Math" w:eastAsiaTheme="minorEastAsia" w:hAnsi="Cambria Math"/>
+                    </w:rPr>
+                    <m:t>N</m:t>
+                  </m:r>
+                </m:den>
+              </m:f>
+            </m:den>
+          </m:f>
+          <m:r>
+            <w:rPr>
+              <w:rFonts w:ascii="Cambria Math" w:eastAsiaTheme="minorEastAsia" w:hAnsi="Cambria Math"/>
+            </w:rPr>
+            <m:t>=</m:t>
+          </m:r>
+          <m:f>
+            <m:fPr>
+              <m:ctrlPr>
+                <w:rPr>
+                  <w:rFonts w:ascii="Cambria Math" w:eastAsiaTheme="minorEastAsia" w:hAnsi="Cambria Math"/>
+                  <w:i/>
+                </w:rPr>
+              </m:ctrlPr>
+            </m:fPr>
+            <m:num>
+              <m:r>
+                <w:rPr>
+                  <w:rFonts w:ascii="Cambria Math" w:eastAsiaTheme="minorEastAsia" w:hAnsi="Cambria Math"/>
+                </w:rPr>
+                <m:t>π</m:t>
+              </m:r>
+              <m:d>
+                <m:dPr>
+                  <m:ctrlPr>
+                    <w:rPr>
+                      <w:rFonts w:ascii="Cambria Math" w:eastAsiaTheme="minorEastAsia" w:hAnsi="Cambria Math"/>
+                      <w:i/>
+                    </w:rPr>
+                  </m:ctrlPr>
+                </m:dPr>
+                <m:e>
+                  <m:r>
+                    <w:rPr>
+                      <w:rFonts w:ascii="Cambria Math" w:eastAsiaTheme="minorEastAsia" w:hAnsi="Cambria Math"/>
+                    </w:rPr>
+                    <m:t>l+1</m:t>
+                  </m:r>
+                </m:e>
+              </m:d>
+              <m:r>
+                <w:rPr>
+                  <w:rFonts w:ascii="Cambria Math" w:eastAsiaTheme="minorEastAsia" w:hAnsi="Cambria Math"/>
+                </w:rPr>
+                <m:t>N</m:t>
+              </m:r>
+            </m:num>
+            <m:den>
+              <m:r>
+                <w:rPr>
+                  <w:rFonts w:ascii="Cambria Math" w:eastAsiaTheme="minorEastAsia" w:hAnsi="Cambria Math"/>
+                </w:rPr>
+                <m:t>2k</m:t>
+              </m:r>
+            </m:den>
+          </m:f>
+        </m:oMath>
+      </m:oMathPara>
+    </w:p>
+    <w:p>
+      <w:pPr>
+        <w:rPr>
+          <w:rFonts w:eastAsiaTheme="minorEastAsia"/>
+        </w:rPr>
+      </w:pPr>
+      <m:oMathPara>
+        <m:oMath>
+          <m:sSub>
+            <m:sSubPr>
+              <m:ctrlPr>
+                <w:rPr>
+                  <w:rFonts w:ascii="Cambria Math" w:eastAsiaTheme="minorEastAsia" w:hAnsi="Cambria Math"/>
+                  <w:i/>
+                </w:rPr>
+              </m:ctrlPr>
+            </m:sSubPr>
+            <m:e>
+              <m:r>
+                <w:rPr>
+                  <w:rFonts w:ascii="Cambria Math" w:eastAsiaTheme="minorEastAsia" w:hAnsi="Cambria Math"/>
+                </w:rPr>
+                <m:t>ω</m:t>
+              </m:r>
+            </m:e>
+            <m:sub>
+              <m:r>
+                <w:rPr>
+                  <w:rFonts w:ascii="Cambria Math" w:eastAsiaTheme="minorEastAsia" w:hAnsi="Cambria Math"/>
+                </w:rPr>
+                <m:t>0</m:t>
+              </m:r>
+            </m:sub>
+          </m:sSub>
+          <m:r>
+            <w:rPr>
+              <w:rFonts w:ascii="Cambria Math" w:eastAsiaTheme="minorEastAsia" w:hAnsi="Cambria Math"/>
+            </w:rPr>
+            <m:t>=</m:t>
+          </m:r>
+          <m:f>
+            <m:fPr>
+              <m:ctrlPr>
+                <w:rPr>
+                  <w:rFonts w:ascii="Cambria Math" w:eastAsiaTheme="minorEastAsia" w:hAnsi="Cambria Math"/>
+                  <w:i/>
+                </w:rPr>
+              </m:ctrlPr>
+            </m:fPr>
+            <m:num>
+              <m:r>
+                <w:rPr>
+                  <w:rFonts w:ascii="Cambria Math" w:eastAsiaTheme="minorEastAsia" w:hAnsi="Cambria Math"/>
+                </w:rPr>
+                <m:t>2πk</m:t>
+              </m:r>
+            </m:num>
+            <m:den>
+              <m:r>
+                <w:rPr>
+                  <w:rFonts w:ascii="Cambria Math" w:eastAsiaTheme="minorEastAsia" w:hAnsi="Cambria Math"/>
+                </w:rPr>
+                <m:t>N</m:t>
+              </m:r>
+            </m:den>
+          </m:f>
+        </m:oMath>
+      </m:oMathPara>
+    </w:p>
+    <w:p>
+      <w:pPr>
+        <w:rPr>
+          <w:rFonts w:eastAsiaTheme="minorEastAsia"/>
+        </w:rPr>
+      </w:pPr>
+      <w:r>
+        <w:rPr>
+          <w:rFonts w:eastAsiaTheme="minorEastAsia"/>
+        </w:rPr>
+        <w:t xml:space="preserve">Period is </w:t>
+      </w:r>
+      <m:oMath>
+        <m:f>
+          <m:fPr>
+            <m:ctrlPr>
+              <w:rPr>
+                <w:rFonts w:ascii="Cambria Math" w:eastAsiaTheme="minorEastAsia" w:hAnsi="Cambria Math"/>
+                <w:i/>
+              </w:rPr>
+            </m:ctrlPr>
+          </m:fPr>
+          <m:num>
+            <m:r>
+              <w:rPr>
+                <w:rFonts w:ascii="Cambria Math" w:eastAsiaTheme="minorEastAsia" w:hAnsi="Cambria Math"/>
+              </w:rPr>
+              <m:t>N</m:t>
+            </m:r>
+          </m:num>
+          <m:den>
+            <m:r>
+              <w:rPr>
+                <w:rFonts w:ascii="Cambria Math" w:eastAsiaTheme="minorEastAsia" w:hAnsi="Cambria Math"/>
+              </w:rPr>
+              <m:t>k</m:t>
+            </m:r>
+          </m:den>
+        </m:f>
+      </m:oMath>
+    </w:p>
+    <w:p>
+      <w:pPr>
+        <w:rPr>
+          <w:rFonts w:eastAsiaTheme="minorEastAsia"/>
+        </w:rPr>
+      </w:pPr>
+    </w:p>
+    <w:p>
+      <w:pPr>
+        <w:rPr>
+          <w:rFonts w:eastAsiaTheme="minorEastAsia"/>
+        </w:rPr>
+      </w:pPr>
+      <w:r>
+        <w:rPr>
+          <w:rFonts w:eastAsiaTheme="minorEastAsia"/>
+        </w:rPr>
+        <w:t>Square summable, mean-square convergence</w:t>
+      </w:r>
+    </w:p>
+    <w:p>
+      <w:pPr>
+        <w:rPr>
+          <w:rFonts w:eastAsiaTheme="minorEastAsia"/>
+        </w:rPr>
+      </w:pPr>
+      <w:r>
+        <w:rPr>
+          <w:rFonts w:eastAsiaTheme="minorEastAsia"/>
+        </w:rPr>
+        <w:t>Power signal? Power = 0</w:t>
+      </w:r>
+    </w:p>
+    <w:p>
+      <w:pPr>
+        <w:rPr>
+          <w:rFonts w:eastAsiaTheme="minorEastAsia"/>
+        </w:rPr>
+      </w:pPr>
+      <w:r>
+        <w:rPr>
+          <w:rFonts w:eastAsiaTheme="minorEastAsia"/>
+        </w:rPr>
+        <w:t xml:space="preserve">LT and ZT do not exist for the time-domain sinc because the infinite power series does not converge for any value of </w:t>
       </w:r>
       <m:oMath>
         <m:r>
@@ -16561,6 +18656,12 @@
           <w:rFonts w:eastAsiaTheme="minorEastAsia"/>
         </w:rPr>
       </w:pPr>
+      <w:r>
+        <w:rPr>
+          <w:rFonts w:eastAsiaTheme="minorEastAsia"/>
+        </w:rPr>
+        <w:t>Ideal pulse for Nyquist sampling or ideal LPF</w:t>
+      </w:r>
     </w:p>
     <w:p>
       <w:pPr>
@@ -16583,15 +18684,7 @@
           <w:b/>
           <w:bCs/>
         </w:rPr>
-        <w:t>Rectangular pulse</w:t>
-      </w:r>
-      <w:r>
-        <w:rPr>
-          <w:rFonts w:eastAsiaTheme="minorEastAsia"/>
-          <w:b/>
-          <w:bCs/>
-        </w:rPr>
-        <w:t>/window:</w:t>
+        <w:t>Rectangular pulse/window:</w:t>
       </w:r>
     </w:p>
     <w:p>
@@ -16822,7 +18915,6 @@
             <w:rPr>
               <w:rFonts w:ascii="Cambria Math" w:eastAsiaTheme="minorEastAsia" w:hAnsi="Cambria Math"/>
             </w:rPr>
-            <w:lastRenderedPageBreak/>
             <m:t>w=</m:t>
           </m:r>
           <m:f>
@@ -18501,21 +20593,7 @@
         <w:rPr>
           <w:rFonts w:eastAsiaTheme="minorEastAsia"/>
         </w:rPr>
-        <w:t xml:space="preserve"> This is known as Wiener-</w:t>
-      </w:r>
-      <w:proofErr w:type="spellStart"/>
-      <w:r>
-        <w:rPr>
-          <w:rFonts w:eastAsiaTheme="minorEastAsia"/>
-        </w:rPr>
-        <w:t>Kinchin</w:t>
-      </w:r>
-      <w:proofErr w:type="spellEnd"/>
-      <w:r>
-        <w:rPr>
-          <w:rFonts w:eastAsiaTheme="minorEastAsia"/>
-        </w:rPr>
-        <w:t xml:space="preserve"> theorem.</w:t>
+        <w:t xml:space="preserve"> This is known as Wiener-Kinchin theorem.</w:t>
       </w:r>
     </w:p>
     <w:p>
@@ -18602,7 +20680,6 @@
         <w:rPr>
           <w:rFonts w:eastAsiaTheme="minorEastAsia"/>
         </w:rPr>
-        <w:lastRenderedPageBreak/>
         <w:t>Average power</w:t>
       </w:r>
       <w:r>
@@ -22208,7 +24285,6 @@
         <w:rPr>
           <w:rFonts w:eastAsiaTheme="minorEastAsia"/>
         </w:rPr>
-        <w:lastRenderedPageBreak/>
         <w:t>In this case,</w:t>
       </w:r>
     </w:p>
@@ -24205,28 +26281,13 @@
         <w:rPr>
           <w:rFonts w:eastAsiaTheme="minorEastAsia"/>
         </w:rPr>
-        <w:lastRenderedPageBreak/>
         <w:t>One-sided vs. two-sided PSD</w:t>
       </w:r>
       <w:r>
         <w:rPr>
           <w:rFonts w:eastAsiaTheme="minorEastAsia"/>
         </w:rPr>
-        <w:t xml:space="preserve">: If you think in terms of </w:t>
-      </w:r>
-      <w:proofErr w:type="spellStart"/>
-      <w:r>
-        <w:rPr>
-          <w:rFonts w:eastAsiaTheme="minorEastAsia"/>
-        </w:rPr>
-        <w:t>dirac</w:t>
-      </w:r>
-      <w:proofErr w:type="spellEnd"/>
-      <w:r>
-        <w:rPr>
-          <w:rFonts w:eastAsiaTheme="minorEastAsia"/>
-        </w:rPr>
-        <w:t xml:space="preserve"> delta functions in frequency, then you are simply just adding up all the areas. </w:t>
+        <w:t xml:space="preserve">: If you think in terms of dirac delta functions in frequency, then you are simply just adding up all the areas. </w:t>
       </w:r>
       <w:proofErr w:type="gramStart"/>
       <w:r>
@@ -24606,6 +26667,7 @@
         <w:rPr>
           <w:rFonts w:eastAsiaTheme="minorEastAsia"/>
         </w:rPr>
+        <w:lastRenderedPageBreak/>
         <w:t>Phasor analysis</w:t>
       </w:r>
       <w:r>
@@ -25330,7 +27392,6 @@
         <w:rPr>
           <w:rFonts w:asciiTheme="majorHAnsi" w:eastAsiaTheme="minorEastAsia" w:hAnsiTheme="majorHAnsi" w:cstheme="majorBidi"/>
         </w:rPr>
-        <w:lastRenderedPageBreak/>
         <w:t>Proof:</w:t>
       </w:r>
     </w:p>
@@ -27134,6 +29195,7 @@
         <w:rPr>
           <w:rFonts w:eastAsiaTheme="minorEastAsia"/>
         </w:rPr>
+        <w:lastRenderedPageBreak/>
         <w:t xml:space="preserve">Phasors are a special case of lowpass equivalents where </w:t>
       </w:r>
       <m:oMath>

</xml_diff>

<commit_message>
Add spectral density estimation notes to signals-and-systems.docx
</commit_message>
<xml_diff>
--- a/notes/signals-and-systems.docx
+++ b/notes/signals-and-systems.docx
@@ -237,33 +237,11 @@
           <w:rFonts w:eastAsiaTheme="minorEastAsia"/>
         </w:rPr>
       </w:pPr>
-      <w:proofErr w:type="gramStart"/>
-      <w:r>
-        <w:rPr>
-          <w:rFonts w:eastAsiaTheme="minorEastAsia"/>
-        </w:rPr>
-        <w:t>All of</w:t>
-      </w:r>
-      <w:proofErr w:type="gramEnd"/>
-      <w:r>
-        <w:rPr>
-          <w:rFonts w:eastAsiaTheme="minorEastAsia"/>
-        </w:rPr>
-        <w:t xml:space="preserve"> these transforms and pairs are for developing intuition about real life signals and systems. In practice, we use computer tools to analyze real life signals and systems, and we use that intuition from these </w:t>
-      </w:r>
-      <w:proofErr w:type="gramStart"/>
-      <w:r>
-        <w:rPr>
-          <w:rFonts w:eastAsiaTheme="minorEastAsia"/>
-        </w:rPr>
-        <w:t>transforms</w:t>
-      </w:r>
-      <w:proofErr w:type="gramEnd"/>
-      <w:r>
-        <w:rPr>
-          <w:rFonts w:eastAsiaTheme="minorEastAsia"/>
-        </w:rPr>
-        <w:t xml:space="preserve"> to explain what we see.</w:t>
+      <w:r>
+        <w:rPr>
+          <w:rFonts w:eastAsiaTheme="minorEastAsia"/>
+        </w:rPr>
+        <w:t>All of these transforms and pairs are for developing intuition about real life signals and systems. In practice, we use computer tools to analyze real life signals and systems, and we use that intuition from these transforms to explain what we see.</w:t>
       </w:r>
     </w:p>
     <w:p>
@@ -317,21 +295,7 @@
         <w:rPr>
           <w:rFonts w:eastAsiaTheme="minorEastAsia"/>
         </w:rPr>
-        <w:t xml:space="preserve">I think all impulses – certainly for continuous time – need to be taken in the limit. E.g. to take the inverse CTFT of 1 to get </w:t>
-      </w:r>
-      <w:proofErr w:type="spellStart"/>
-      <w:r>
-        <w:rPr>
-          <w:rFonts w:eastAsiaTheme="minorEastAsia"/>
-        </w:rPr>
-        <w:t>dirac</w:t>
-      </w:r>
-      <w:proofErr w:type="spellEnd"/>
-      <w:r>
-        <w:rPr>
-          <w:rFonts w:eastAsiaTheme="minorEastAsia"/>
-        </w:rPr>
-        <w:t xml:space="preserve"> delta in time, or to take the CTFT of a constant or a sinusoid.</w:t>
+        <w:t>I think all impulses – certainly for continuous time – need to be taken in the limit. E.g. to take the inverse CTFT of 1 to get dirac delta in time, or to take the CTFT of a constant or a sinusoid.</w:t>
       </w:r>
       <w:r>
         <w:rPr>
@@ -362,15 +326,7 @@
         </w:numPr>
       </w:pPr>
       <w:r>
-        <w:t xml:space="preserve">PSD vs. ESD – notice that Fourier series is averaged over the period. Fourier </w:t>
-      </w:r>
-      <w:proofErr w:type="gramStart"/>
-      <w:r>
-        <w:t>transform</w:t>
-      </w:r>
-      <w:proofErr w:type="gramEnd"/>
-      <w:r>
-        <w:t xml:space="preserve"> is not because it is energy.</w:t>
+        <w:t>PSD vs. ESD – notice that Fourier series is averaged over the period. Fourier transform is not because it is energy.</w:t>
       </w:r>
     </w:p>
     <w:p>
@@ -394,15 +350,7 @@
         </w:numPr>
       </w:pPr>
       <w:r>
-        <w:t xml:space="preserve">Adding powers, orthogonality in </w:t>
-      </w:r>
-      <w:proofErr w:type="spellStart"/>
-      <w:r>
-        <w:t>freq</w:t>
-      </w:r>
-      <w:proofErr w:type="spellEnd"/>
-      <w:r>
-        <w:t xml:space="preserve"> domain</w:t>
+        <w:t>Adding powers, orthogonality in freq domain</w:t>
       </w:r>
     </w:p>
     <w:p>
@@ -414,15 +362,7 @@
         </w:numPr>
       </w:pPr>
       <w:r>
-        <w:t xml:space="preserve">Integrating powers/energy – Parseval’s or </w:t>
-      </w:r>
-      <w:proofErr w:type="spellStart"/>
-      <w:r>
-        <w:t>Plancherel’s</w:t>
-      </w:r>
-      <w:proofErr w:type="spellEnd"/>
-      <w:r>
-        <w:t xml:space="preserve"> theorem</w:t>
+        <w:t>Integrating powers/energy – Parseval’s or Plancherel’s theorem</w:t>
       </w:r>
     </w:p>
     <w:p>
@@ -515,13 +455,8 @@
     <w:p/>
     <w:p/>
     <w:p>
-      <w:proofErr w:type="gramStart"/>
-      <w:r>
-        <w:t>Particular solution</w:t>
-      </w:r>
-      <w:proofErr w:type="gramEnd"/>
-      <w:r>
-        <w:t xml:space="preserve"> + homogeneous solution</w:t>
+      <w:r>
+        <w:t>Particular solution + homogeneous solution</w:t>
       </w:r>
     </w:p>
     <w:p>
@@ -572,13 +507,8 @@
       </w:r>
     </w:p>
     <w:p>
-      <w:proofErr w:type="gramStart"/>
-      <w:r>
-        <w:t>Particular solution</w:t>
-      </w:r>
-      <w:proofErr w:type="gramEnd"/>
-      <w:r>
-        <w:t xml:space="preserve"> + homogeneous solution (natural response)</w:t>
+      <w:r>
+        <w:t>Particular solution + homogeneous solution (natural response)</w:t>
       </w:r>
     </w:p>
     <w:p>
@@ -587,26 +517,13 @@
       </w:r>
     </w:p>
     <w:p>
-      <w:proofErr w:type="gramStart"/>
-      <w:r>
-        <w:t>Particular solution</w:t>
-      </w:r>
-      <w:proofErr w:type="gramEnd"/>
-      <w:r>
-        <w:t xml:space="preserve"> with eigenfunction is a scaled eigenfunction.</w:t>
-      </w:r>
-    </w:p>
-    <w:p>
-      <w:r>
-        <w:t xml:space="preserve">Homogeneous solution is because of system poles. </w:t>
-      </w:r>
-      <w:proofErr w:type="gramStart"/>
-      <w:r>
-        <w:t>Always</w:t>
-      </w:r>
-      <w:proofErr w:type="gramEnd"/>
-      <w:r>
-        <w:t xml:space="preserve"> exists but the scaling depends on the specific input.</w:t>
+      <w:r>
+        <w:t>Particular solution with eigenfunction is a scaled eigenfunction.</w:t>
+      </w:r>
+    </w:p>
+    <w:p>
+      <w:r>
+        <w:t>Homogeneous solution is because of system poles. Always exists but the scaling depends on the specific input.</w:t>
       </w:r>
     </w:p>
     <w:p>
@@ -620,15 +537,7 @@
         <w:t>Transient response</w:t>
       </w:r>
       <w:r>
-        <w:t xml:space="preserve"> – decaying exponentials for order &gt; 0. For order = 0? I think generally only exists in DT with FIR. Does FIR have transient </w:t>
-      </w:r>
-      <w:proofErr w:type="gramStart"/>
-      <w:r>
-        <w:t>response</w:t>
-      </w:r>
-      <w:proofErr w:type="gramEnd"/>
-      <w:r>
-        <w:t>?</w:t>
+        <w:t xml:space="preserve"> – decaying exponentials for order &gt; 0. For order = 0? I think generally only exists in DT with FIR. Does FIR have transient response?</w:t>
       </w:r>
       <w:r>
         <w:t xml:space="preserve"> </w:t>
@@ -638,13 +547,8 @@
       </w:r>
     </w:p>
     <w:p>
-      <w:proofErr w:type="gramStart"/>
-      <w:r>
-        <w:t>Actually, could</w:t>
-      </w:r>
-      <w:proofErr w:type="gramEnd"/>
-      <w:r>
-        <w:t xml:space="preserve"> multipath fading be an example an analog system with order=0?</w:t>
+      <w:r>
+        <w:t>Actually, could multipath fading be an example an analog system with order=0?</w:t>
       </w:r>
     </w:p>
     <w:p>
@@ -653,13 +557,8 @@
       </w:r>
     </w:p>
     <w:p>
-      <w:proofErr w:type="gramStart"/>
-      <w:r>
-        <w:t>All of</w:t>
-      </w:r>
-      <w:proofErr w:type="gramEnd"/>
-      <w:r>
-        <w:t xml:space="preserve"> these transforms assume LTI systems?</w:t>
+      <w:r>
+        <w:t>All of these transforms assume LTI systems?</w:t>
       </w:r>
     </w:p>
     <w:p>
@@ -759,14 +658,12 @@
         </w:rPr>
         <w:t xml:space="preserve"> because when you multipl</w:t>
       </w:r>
-      <w:proofErr w:type="spellStart"/>
       <w:r>
         <w:rPr>
           <w:rFonts w:eastAsiaTheme="minorEastAsia"/>
         </w:rPr>
         <w:t>y</w:t>
       </w:r>
-      <w:proofErr w:type="spellEnd"/>
       <w:r>
         <w:rPr>
           <w:rFonts w:eastAsiaTheme="minorEastAsia"/>
@@ -916,30 +813,8 @@
         <w:rPr>
           <w:rFonts w:eastAsiaTheme="minorEastAsia"/>
         </w:rPr>
-        <w:t xml:space="preserve">Important transforms: </w:t>
-      </w:r>
-      <w:proofErr w:type="spellStart"/>
-      <w:r>
-        <w:rPr>
-          <w:rFonts w:eastAsiaTheme="minorEastAsia"/>
-        </w:rPr>
-        <w:t>dirac</w:t>
-      </w:r>
-      <w:proofErr w:type="spellEnd"/>
-      <w:r>
-        <w:rPr>
-          <w:rFonts w:eastAsiaTheme="minorEastAsia"/>
-        </w:rPr>
-        <w:t xml:space="preserve"> delta in frequency, first-order, </w:t>
-      </w:r>
-      <w:proofErr w:type="gramStart"/>
-      <w:r>
-        <w:rPr>
-          <w:rFonts w:eastAsiaTheme="minorEastAsia"/>
-        </w:rPr>
-        <w:t>second-order</w:t>
-      </w:r>
-      <w:proofErr w:type="gramEnd"/>
+        <w:t>Important transforms: dirac delta in frequency, first-order, second-order</w:t>
+      </w:r>
     </w:p>
     <w:p>
       <w:pPr>
@@ -990,58 +865,1507 @@
     </w:p>
     <w:p>
       <w:r>
-        <w:t>Energy/power</w:t>
-      </w:r>
-    </w:p>
-    <w:p>
-      <w:r>
-        <w:t>Periodic/aperiodic</w:t>
-      </w:r>
-    </w:p>
-    <w:p>
-      <w:r>
-        <w:t xml:space="preserve">Etc. </w:t>
-      </w:r>
-    </w:p>
-    <w:p>
-      <w:pPr>
-        <w:pStyle w:val="Heading1"/>
-      </w:pPr>
-      <w:r>
-        <w:t>System</w:t>
-      </w:r>
-      <w:r>
-        <w:t xml:space="preserve"> properties</w:t>
-      </w:r>
-    </w:p>
-    <w:p>
-      <w:pPr>
+        <w:t xml:space="preserve">An </w:t>
+      </w:r>
+      <w:r>
         <w:rPr>
           <w:b/>
           <w:bCs/>
         </w:rPr>
-      </w:pPr>
-      <w:r>
-        <w:rPr>
+        <w:t>energy signal</w:t>
+      </w:r>
+      <w:r>
+        <w:t xml:space="preserve"> has finite energy and zero power, i.e. it is square summable or square integrable.</w:t>
+      </w:r>
+      <w:r>
+        <w:t xml:space="preserve"> They are also known as L2 signals. </w:t>
+      </w:r>
+      <w:r>
+        <w:t xml:space="preserve">See </w:t>
+      </w:r>
+      <w:hyperlink r:id="rId6" w:history="1">
+        <w:r>
+          <w:rPr>
+            <w:rStyle w:val="Hyperlink"/>
+          </w:rPr>
+          <w:t>Lp space (Wikipedia)</w:t>
+        </w:r>
+      </w:hyperlink>
+      <w:r>
+        <w:t>.</w:t>
+      </w:r>
+    </w:p>
+    <w:p>
+      <w:pPr>
+        <w:rPr>
+          <w:rFonts w:eastAsiaTheme="minorEastAsia"/>
+        </w:rPr>
+      </w:pPr>
+      <m:oMathPara>
+        <m:oMath>
+          <m:nary>
+            <m:naryPr>
+              <m:ctrlPr>
+                <w:rPr>
+                  <w:rFonts w:ascii="Cambria Math" w:hAnsi="Cambria Math"/>
+                  <w:i/>
+                </w:rPr>
+              </m:ctrlPr>
+            </m:naryPr>
+            <m:sub>
+              <m:r>
+                <w:rPr>
+                  <w:rFonts w:ascii="Cambria Math" w:hAnsi="Cambria Math"/>
+                </w:rPr>
+                <m:t>-∞</m:t>
+              </m:r>
+            </m:sub>
+            <m:sup>
+              <m:r>
+                <w:rPr>
+                  <w:rFonts w:ascii="Cambria Math" w:hAnsi="Cambria Math"/>
+                </w:rPr>
+                <m:t>∞</m:t>
+              </m:r>
+            </m:sup>
+            <m:e>
+              <m:sSup>
+                <m:sSupPr>
+                  <m:ctrlPr>
+                    <w:rPr>
+                      <w:rFonts w:ascii="Cambria Math" w:hAnsi="Cambria Math"/>
+                      <w:i/>
+                    </w:rPr>
+                  </m:ctrlPr>
+                </m:sSupPr>
+                <m:e>
+                  <m:d>
+                    <m:dPr>
+                      <m:begChr m:val="|"/>
+                      <m:endChr m:val="|"/>
+                      <m:ctrlPr>
+                        <w:rPr>
+                          <w:rFonts w:ascii="Cambria Math" w:hAnsi="Cambria Math"/>
+                          <w:i/>
+                        </w:rPr>
+                      </m:ctrlPr>
+                    </m:dPr>
+                    <m:e>
+                      <m:r>
+                        <w:rPr>
+                          <w:rFonts w:ascii="Cambria Math" w:hAnsi="Cambria Math"/>
+                        </w:rPr>
+                        <m:t>x</m:t>
+                      </m:r>
+                      <m:d>
+                        <m:dPr>
+                          <m:ctrlPr>
+                            <w:rPr>
+                              <w:rFonts w:ascii="Cambria Math" w:hAnsi="Cambria Math"/>
+                              <w:i/>
+                            </w:rPr>
+                          </m:ctrlPr>
+                        </m:dPr>
+                        <m:e>
+                          <m:r>
+                            <w:rPr>
+                              <w:rFonts w:ascii="Cambria Math" w:hAnsi="Cambria Math"/>
+                            </w:rPr>
+                            <m:t>t</m:t>
+                          </m:r>
+                        </m:e>
+                      </m:d>
+                    </m:e>
+                  </m:d>
+                </m:e>
+                <m:sup>
+                  <m:r>
+                    <w:rPr>
+                      <w:rFonts w:ascii="Cambria Math" w:hAnsi="Cambria Math"/>
+                    </w:rPr>
+                    <m:t>2</m:t>
+                  </m:r>
+                </m:sup>
+              </m:sSup>
+              <m:r>
+                <w:rPr>
+                  <w:rFonts w:ascii="Cambria Math" w:hAnsi="Cambria Math"/>
+                </w:rPr>
+                <m:t>dt</m:t>
+              </m:r>
+            </m:e>
+          </m:nary>
+          <m:r>
+            <w:rPr>
+              <w:rFonts w:ascii="Cambria Math" w:hAnsi="Cambria Math"/>
+            </w:rPr>
+            <m:t>=E&lt;∞</m:t>
+          </m:r>
+        </m:oMath>
+      </m:oMathPara>
+    </w:p>
+    <w:p>
+      <w:pPr>
+        <w:rPr>
+          <w:rFonts w:eastAsiaTheme="minorEastAsia"/>
+        </w:rPr>
+      </w:pPr>
+      <m:oMathPara>
+        <m:oMath>
+          <m:nary>
+            <m:naryPr>
+              <m:chr m:val="∑"/>
+              <m:ctrlPr>
+                <w:rPr>
+                  <w:rFonts w:ascii="Cambria Math" w:hAnsi="Cambria Math"/>
+                  <w:i/>
+                </w:rPr>
+              </m:ctrlPr>
+            </m:naryPr>
+            <m:sub>
+              <m:r>
+                <w:rPr>
+                  <w:rFonts w:ascii="Cambria Math" w:hAnsi="Cambria Math"/>
+                </w:rPr>
+                <m:t>n=-∞</m:t>
+              </m:r>
+            </m:sub>
+            <m:sup>
+              <m:r>
+                <w:rPr>
+                  <w:rFonts w:ascii="Cambria Math" w:hAnsi="Cambria Math"/>
+                </w:rPr>
+                <m:t>∞</m:t>
+              </m:r>
+            </m:sup>
+            <m:e>
+              <m:sSup>
+                <m:sSupPr>
+                  <m:ctrlPr>
+                    <w:rPr>
+                      <w:rFonts w:ascii="Cambria Math" w:hAnsi="Cambria Math"/>
+                      <w:i/>
+                    </w:rPr>
+                  </m:ctrlPr>
+                </m:sSupPr>
+                <m:e>
+                  <m:d>
+                    <m:dPr>
+                      <m:begChr m:val="|"/>
+                      <m:endChr m:val="|"/>
+                      <m:ctrlPr>
+                        <w:rPr>
+                          <w:rFonts w:ascii="Cambria Math" w:hAnsi="Cambria Math"/>
+                          <w:i/>
+                        </w:rPr>
+                      </m:ctrlPr>
+                    </m:dPr>
+                    <m:e>
+                      <m:r>
+                        <w:rPr>
+                          <w:rFonts w:ascii="Cambria Math" w:hAnsi="Cambria Math"/>
+                        </w:rPr>
+                        <m:t>x</m:t>
+                      </m:r>
+                      <m:d>
+                        <m:dPr>
+                          <m:ctrlPr>
+                            <w:rPr>
+                              <w:rFonts w:ascii="Cambria Math" w:hAnsi="Cambria Math"/>
+                              <w:i/>
+                            </w:rPr>
+                          </m:ctrlPr>
+                        </m:dPr>
+                        <m:e>
+                          <m:r>
+                            <w:rPr>
+                              <w:rFonts w:ascii="Cambria Math" w:hAnsi="Cambria Math"/>
+                            </w:rPr>
+                            <m:t>n</m:t>
+                          </m:r>
+                        </m:e>
+                      </m:d>
+                    </m:e>
+                  </m:d>
+                </m:e>
+                <m:sup>
+                  <m:r>
+                    <w:rPr>
+                      <w:rFonts w:ascii="Cambria Math" w:hAnsi="Cambria Math"/>
+                    </w:rPr>
+                    <m:t>2</m:t>
+                  </m:r>
+                </m:sup>
+              </m:sSup>
+            </m:e>
+          </m:nary>
+          <m:r>
+            <w:rPr>
+              <w:rFonts w:ascii="Cambria Math" w:hAnsi="Cambria Math"/>
+            </w:rPr>
+            <m:t>=E&lt;∞</m:t>
+          </m:r>
+        </m:oMath>
+      </m:oMathPara>
+    </w:p>
+    <w:p>
+      <w:pPr>
+        <w:rPr>
+          <w:rFonts w:eastAsiaTheme="minorEastAsia"/>
+        </w:rPr>
+      </w:pPr>
+      <w:r>
+        <w:rPr>
+          <w:rFonts w:eastAsiaTheme="minorEastAsia"/>
+        </w:rPr>
+        <w:t xml:space="preserve">A </w:t>
+      </w:r>
+      <w:r>
+        <w:rPr>
+          <w:rFonts w:eastAsiaTheme="minorEastAsia"/>
           <w:b/>
           <w:bCs/>
         </w:rPr>
-        <w:t>Linearity</w:t>
-      </w:r>
-    </w:p>
-    <w:p>
-      <w:pPr>
-        <w:rPr>
+        <w:t>power signal</w:t>
+      </w:r>
+      <w:r>
+        <w:rPr>
+          <w:rFonts w:eastAsiaTheme="minorEastAsia"/>
+        </w:rPr>
+        <w:t xml:space="preserve"> has infinite energy and finite </w:t>
+      </w:r>
+      <w:r>
+        <w:rPr>
+          <w:rFonts w:eastAsiaTheme="minorEastAsia"/>
+        </w:rPr>
+        <w:t xml:space="preserve">average </w:t>
+      </w:r>
+      <w:r>
+        <w:rPr>
+          <w:rFonts w:eastAsiaTheme="minorEastAsia"/>
+        </w:rPr>
+        <w:t>power.</w:t>
+      </w:r>
+    </w:p>
+    <w:p>
+      <w:pPr>
+        <w:rPr>
+          <w:rFonts w:eastAsiaTheme="minorEastAsia"/>
+        </w:rPr>
+      </w:pPr>
+      <m:oMathPara>
+        <m:oMath>
+          <m:func>
+            <m:funcPr>
+              <m:ctrlPr>
+                <w:rPr>
+                  <w:rFonts w:ascii="Cambria Math" w:eastAsiaTheme="minorEastAsia" w:hAnsi="Cambria Math"/>
+                  <w:i/>
+                </w:rPr>
+              </m:ctrlPr>
+            </m:funcPr>
+            <m:fName>
+              <m:limLow>
+                <m:limLowPr>
+                  <m:ctrlPr>
+                    <w:rPr>
+                      <w:rFonts w:ascii="Cambria Math" w:eastAsiaTheme="minorEastAsia" w:hAnsi="Cambria Math"/>
+                      <w:i/>
+                    </w:rPr>
+                  </m:ctrlPr>
+                </m:limLowPr>
+                <m:e>
+                  <m:r>
+                    <m:rPr>
+                      <m:sty m:val="p"/>
+                    </m:rPr>
+                    <w:rPr>
+                      <w:rFonts w:ascii="Cambria Math" w:eastAsiaTheme="minorEastAsia" w:hAnsi="Cambria Math"/>
+                    </w:rPr>
+                    <m:t>lim</m:t>
+                  </m:r>
+                  <m:ctrlPr>
+                    <w:rPr>
+                      <w:rFonts w:ascii="Cambria Math" w:eastAsiaTheme="minorEastAsia" w:hAnsi="Cambria Math"/>
+                    </w:rPr>
+                  </m:ctrlPr>
+                </m:e>
+                <m:lim>
+                  <m:r>
+                    <w:rPr>
+                      <w:rFonts w:ascii="Cambria Math" w:eastAsiaTheme="minorEastAsia" w:hAnsi="Cambria Math"/>
+                    </w:rPr>
+                    <m:t>T→∞</m:t>
+                  </m:r>
+                </m:lim>
+              </m:limLow>
+            </m:fName>
+            <m:e>
+              <m:d>
+                <m:dPr>
+                  <m:begChr m:val="{"/>
+                  <m:endChr m:val="}"/>
+                  <m:ctrlPr>
+                    <w:rPr>
+                      <w:rFonts w:ascii="Cambria Math" w:eastAsiaTheme="minorEastAsia" w:hAnsi="Cambria Math"/>
+                      <w:i/>
+                    </w:rPr>
+                  </m:ctrlPr>
+                </m:dPr>
+                <m:e>
+                  <m:f>
+                    <m:fPr>
+                      <m:ctrlPr>
+                        <w:rPr>
+                          <w:rFonts w:ascii="Cambria Math" w:eastAsiaTheme="minorEastAsia" w:hAnsi="Cambria Math"/>
+                          <w:i/>
+                        </w:rPr>
+                      </m:ctrlPr>
+                    </m:fPr>
+                    <m:num>
+                      <m:r>
+                        <w:rPr>
+                          <w:rFonts w:ascii="Cambria Math" w:eastAsiaTheme="minorEastAsia" w:hAnsi="Cambria Math"/>
+                        </w:rPr>
+                        <m:t>1</m:t>
+                      </m:r>
+                    </m:num>
+                    <m:den>
+                      <m:r>
+                        <w:rPr>
+                          <w:rFonts w:ascii="Cambria Math" w:eastAsiaTheme="minorEastAsia" w:hAnsi="Cambria Math"/>
+                        </w:rPr>
+                        <m:t>T</m:t>
+                      </m:r>
+                    </m:den>
+                  </m:f>
+                  <m:nary>
+                    <m:naryPr>
+                      <m:supHide m:val="1"/>
+                      <m:ctrlPr>
+                        <w:rPr>
+                          <w:rFonts w:ascii="Cambria Math" w:eastAsiaTheme="minorEastAsia" w:hAnsi="Cambria Math"/>
+                          <w:i/>
+                        </w:rPr>
+                      </m:ctrlPr>
+                    </m:naryPr>
+                    <m:sub>
+                      <m:r>
+                        <w:rPr>
+                          <w:rFonts w:ascii="Cambria Math" w:eastAsiaTheme="minorEastAsia" w:hAnsi="Cambria Math"/>
+                        </w:rPr>
+                        <m:t>T</m:t>
+                      </m:r>
+                    </m:sub>
+                    <m:sup/>
+                    <m:e>
+                      <m:sSup>
+                        <m:sSupPr>
+                          <m:ctrlPr>
+                            <w:rPr>
+                              <w:rFonts w:ascii="Cambria Math" w:eastAsiaTheme="minorEastAsia" w:hAnsi="Cambria Math"/>
+                              <w:i/>
+                            </w:rPr>
+                          </m:ctrlPr>
+                        </m:sSupPr>
+                        <m:e>
+                          <m:d>
+                            <m:dPr>
+                              <m:begChr m:val="|"/>
+                              <m:endChr m:val="|"/>
+                              <m:ctrlPr>
+                                <w:rPr>
+                                  <w:rFonts w:ascii="Cambria Math" w:eastAsiaTheme="minorEastAsia" w:hAnsi="Cambria Math"/>
+                                  <w:i/>
+                                </w:rPr>
+                              </m:ctrlPr>
+                            </m:dPr>
+                            <m:e>
+                              <m:r>
+                                <w:rPr>
+                                  <w:rFonts w:ascii="Cambria Math" w:eastAsiaTheme="minorEastAsia" w:hAnsi="Cambria Math"/>
+                                </w:rPr>
+                                <m:t>x</m:t>
+                              </m:r>
+                              <m:d>
+                                <m:dPr>
+                                  <m:ctrlPr>
+                                    <w:rPr>
+                                      <w:rFonts w:ascii="Cambria Math" w:eastAsiaTheme="minorEastAsia" w:hAnsi="Cambria Math"/>
+                                      <w:i/>
+                                    </w:rPr>
+                                  </m:ctrlPr>
+                                </m:dPr>
+                                <m:e>
+                                  <m:r>
+                                    <w:rPr>
+                                      <w:rFonts w:ascii="Cambria Math" w:eastAsiaTheme="minorEastAsia" w:hAnsi="Cambria Math"/>
+                                    </w:rPr>
+                                    <m:t>t</m:t>
+                                  </m:r>
+                                </m:e>
+                              </m:d>
+                            </m:e>
+                          </m:d>
+                        </m:e>
+                        <m:sup>
+                          <m:r>
+                            <w:rPr>
+                              <w:rFonts w:ascii="Cambria Math" w:eastAsiaTheme="minorEastAsia" w:hAnsi="Cambria Math"/>
+                            </w:rPr>
+                            <m:t>2</m:t>
+                          </m:r>
+                        </m:sup>
+                      </m:sSup>
+                      <m:r>
+                        <w:rPr>
+                          <w:rFonts w:ascii="Cambria Math" w:eastAsiaTheme="minorEastAsia" w:hAnsi="Cambria Math"/>
+                        </w:rPr>
+                        <m:t>dt</m:t>
+                      </m:r>
+                    </m:e>
+                  </m:nary>
+                </m:e>
+              </m:d>
+            </m:e>
+          </m:func>
+          <m:r>
+            <w:rPr>
+              <w:rFonts w:ascii="Cambria Math" w:eastAsiaTheme="minorEastAsia" w:hAnsi="Cambria Math"/>
+            </w:rPr>
+            <m:t>=</m:t>
+          </m:r>
+          <m:acc>
+            <m:accPr>
+              <m:chr m:val="̅"/>
+              <m:ctrlPr>
+                <w:rPr>
+                  <w:rFonts w:ascii="Cambria Math" w:eastAsiaTheme="minorEastAsia" w:hAnsi="Cambria Math"/>
+                  <w:i/>
+                </w:rPr>
+              </m:ctrlPr>
+            </m:accPr>
+            <m:e>
+              <m:sSup>
+                <m:sSupPr>
+                  <m:ctrlPr>
+                    <w:rPr>
+                      <w:rFonts w:ascii="Cambria Math" w:eastAsiaTheme="minorEastAsia" w:hAnsi="Cambria Math"/>
+                      <w:i/>
+                    </w:rPr>
+                  </m:ctrlPr>
+                </m:sSupPr>
+                <m:e>
+                  <m:d>
+                    <m:dPr>
+                      <m:begChr m:val="|"/>
+                      <m:endChr m:val="|"/>
+                      <m:ctrlPr>
+                        <w:rPr>
+                          <w:rFonts w:ascii="Cambria Math" w:eastAsiaTheme="minorEastAsia" w:hAnsi="Cambria Math"/>
+                          <w:i/>
+                        </w:rPr>
+                      </m:ctrlPr>
+                    </m:dPr>
+                    <m:e>
+                      <m:r>
+                        <w:rPr>
+                          <w:rFonts w:ascii="Cambria Math" w:eastAsiaTheme="minorEastAsia" w:hAnsi="Cambria Math"/>
+                        </w:rPr>
+                        <m:t>x</m:t>
+                      </m:r>
+                      <m:d>
+                        <m:dPr>
+                          <m:ctrlPr>
+                            <w:rPr>
+                              <w:rFonts w:ascii="Cambria Math" w:eastAsiaTheme="minorEastAsia" w:hAnsi="Cambria Math"/>
+                              <w:i/>
+                            </w:rPr>
+                          </m:ctrlPr>
+                        </m:dPr>
+                        <m:e>
+                          <m:r>
+                            <w:rPr>
+                              <w:rFonts w:ascii="Cambria Math" w:eastAsiaTheme="minorEastAsia" w:hAnsi="Cambria Math"/>
+                            </w:rPr>
+                            <m:t>t</m:t>
+                          </m:r>
+                        </m:e>
+                      </m:d>
+                    </m:e>
+                  </m:d>
+                </m:e>
+                <m:sup>
+                  <m:r>
+                    <w:rPr>
+                      <w:rFonts w:ascii="Cambria Math" w:eastAsiaTheme="minorEastAsia" w:hAnsi="Cambria Math"/>
+                    </w:rPr>
+                    <m:t>2</m:t>
+                  </m:r>
+                </m:sup>
+              </m:sSup>
+            </m:e>
+          </m:acc>
+          <m:r>
+            <w:rPr>
+              <w:rFonts w:ascii="Cambria Math" w:eastAsiaTheme="minorEastAsia" w:hAnsi="Cambria Math"/>
+            </w:rPr>
+            <m:t>=</m:t>
+          </m:r>
+          <m:r>
+            <w:rPr>
+              <w:rFonts w:ascii="Cambria Math" w:eastAsiaTheme="minorEastAsia" w:hAnsi="Cambria Math"/>
+            </w:rPr>
+            <m:t>P&lt;∞</m:t>
+          </m:r>
+        </m:oMath>
+      </m:oMathPara>
+    </w:p>
+    <w:p>
+      <w:pPr>
+        <w:rPr>
+          <w:rFonts w:eastAsiaTheme="minorEastAsia"/>
+        </w:rPr>
+      </w:pPr>
+      <m:oMathPara>
+        <m:oMath>
+          <m:func>
+            <m:funcPr>
+              <m:ctrlPr>
+                <w:rPr>
+                  <w:rFonts w:ascii="Cambria Math" w:eastAsiaTheme="minorEastAsia" w:hAnsi="Cambria Math"/>
+                  <w:i/>
+                </w:rPr>
+              </m:ctrlPr>
+            </m:funcPr>
+            <m:fName>
+              <m:limLow>
+                <m:limLowPr>
+                  <m:ctrlPr>
+                    <w:rPr>
+                      <w:rFonts w:ascii="Cambria Math" w:eastAsiaTheme="minorEastAsia" w:hAnsi="Cambria Math"/>
+                      <w:i/>
+                    </w:rPr>
+                  </m:ctrlPr>
+                </m:limLowPr>
+                <m:e>
+                  <m:r>
+                    <m:rPr>
+                      <m:sty m:val="p"/>
+                    </m:rPr>
+                    <w:rPr>
+                      <w:rFonts w:ascii="Cambria Math" w:eastAsiaTheme="minorEastAsia" w:hAnsi="Cambria Math"/>
+                    </w:rPr>
+                    <m:t>lim</m:t>
+                  </m:r>
+                  <m:ctrlPr>
+                    <w:rPr>
+                      <w:rFonts w:ascii="Cambria Math" w:eastAsiaTheme="minorEastAsia" w:hAnsi="Cambria Math"/>
+                    </w:rPr>
+                  </m:ctrlPr>
+                </m:e>
+                <m:lim>
+                  <m:r>
+                    <w:rPr>
+                      <w:rFonts w:ascii="Cambria Math" w:eastAsiaTheme="minorEastAsia" w:hAnsi="Cambria Math"/>
+                    </w:rPr>
+                    <m:t>N→∞</m:t>
+                  </m:r>
+                  <m:ctrlPr>
+                    <w:rPr>
+                      <w:rFonts w:ascii="Cambria Math" w:eastAsiaTheme="minorEastAsia" w:hAnsi="Cambria Math"/>
+                    </w:rPr>
+                  </m:ctrlPr>
+                </m:lim>
+              </m:limLow>
+            </m:fName>
+            <m:e>
+              <m:d>
+                <m:dPr>
+                  <m:begChr m:val="{"/>
+                  <m:endChr m:val="}"/>
+                  <m:ctrlPr>
+                    <w:rPr>
+                      <w:rFonts w:ascii="Cambria Math" w:eastAsiaTheme="minorEastAsia" w:hAnsi="Cambria Math"/>
+                      <w:i/>
+                    </w:rPr>
+                  </m:ctrlPr>
+                </m:dPr>
+                <m:e>
+                  <m:f>
+                    <m:fPr>
+                      <m:ctrlPr>
+                        <w:rPr>
+                          <w:rFonts w:ascii="Cambria Math" w:eastAsiaTheme="minorEastAsia" w:hAnsi="Cambria Math"/>
+                          <w:i/>
+                        </w:rPr>
+                      </m:ctrlPr>
+                    </m:fPr>
+                    <m:num>
+                      <m:r>
+                        <w:rPr>
+                          <w:rFonts w:ascii="Cambria Math" w:eastAsiaTheme="minorEastAsia" w:hAnsi="Cambria Math"/>
+                        </w:rPr>
+                        <m:t>1</m:t>
+                      </m:r>
+                    </m:num>
+                    <m:den>
+                      <m:r>
+                        <w:rPr>
+                          <w:rFonts w:ascii="Cambria Math" w:eastAsiaTheme="minorEastAsia" w:hAnsi="Cambria Math"/>
+                        </w:rPr>
+                        <m:t>N</m:t>
+                      </m:r>
+                    </m:den>
+                  </m:f>
+                  <m:nary>
+                    <m:naryPr>
+                      <m:chr m:val="∑"/>
+                      <m:supHide m:val="1"/>
+                      <m:ctrlPr>
+                        <w:rPr>
+                          <w:rFonts w:ascii="Cambria Math" w:eastAsiaTheme="minorEastAsia" w:hAnsi="Cambria Math"/>
+                          <w:i/>
+                        </w:rPr>
+                      </m:ctrlPr>
+                    </m:naryPr>
+                    <m:sub>
+                      <m:r>
+                        <w:rPr>
+                          <w:rFonts w:ascii="Cambria Math" w:eastAsiaTheme="minorEastAsia" w:hAnsi="Cambria Math"/>
+                        </w:rPr>
+                        <m:t>n=</m:t>
+                      </m:r>
+                      <m:d>
+                        <m:dPr>
+                          <m:begChr m:val="⟨"/>
+                          <m:endChr m:val="⟩"/>
+                          <m:ctrlPr>
+                            <w:rPr>
+                              <w:rFonts w:ascii="Cambria Math" w:eastAsiaTheme="minorEastAsia" w:hAnsi="Cambria Math"/>
+                              <w:i/>
+                            </w:rPr>
+                          </m:ctrlPr>
+                        </m:dPr>
+                        <m:e>
+                          <m:r>
+                            <w:rPr>
+                              <w:rFonts w:ascii="Cambria Math" w:eastAsiaTheme="minorEastAsia" w:hAnsi="Cambria Math"/>
+                            </w:rPr>
+                            <m:t>N</m:t>
+                          </m:r>
+                        </m:e>
+                      </m:d>
+                    </m:sub>
+                    <m:sup/>
+                    <m:e>
+                      <m:sSup>
+                        <m:sSupPr>
+                          <m:ctrlPr>
+                            <w:rPr>
+                              <w:rFonts w:ascii="Cambria Math" w:eastAsiaTheme="minorEastAsia" w:hAnsi="Cambria Math"/>
+                              <w:i/>
+                            </w:rPr>
+                          </m:ctrlPr>
+                        </m:sSupPr>
+                        <m:e>
+                          <m:d>
+                            <m:dPr>
+                              <m:begChr m:val="|"/>
+                              <m:endChr m:val="|"/>
+                              <m:ctrlPr>
+                                <w:rPr>
+                                  <w:rFonts w:ascii="Cambria Math" w:eastAsiaTheme="minorEastAsia" w:hAnsi="Cambria Math"/>
+                                  <w:i/>
+                                </w:rPr>
+                              </m:ctrlPr>
+                            </m:dPr>
+                            <m:e>
+                              <m:r>
+                                <w:rPr>
+                                  <w:rFonts w:ascii="Cambria Math" w:eastAsiaTheme="minorEastAsia" w:hAnsi="Cambria Math"/>
+                                </w:rPr>
+                                <m:t>x</m:t>
+                              </m:r>
+                              <m:d>
+                                <m:dPr>
+                                  <m:ctrlPr>
+                                    <w:rPr>
+                                      <w:rFonts w:ascii="Cambria Math" w:eastAsiaTheme="minorEastAsia" w:hAnsi="Cambria Math"/>
+                                      <w:i/>
+                                    </w:rPr>
+                                  </m:ctrlPr>
+                                </m:dPr>
+                                <m:e>
+                                  <m:r>
+                                    <w:rPr>
+                                      <w:rFonts w:ascii="Cambria Math" w:eastAsiaTheme="minorEastAsia" w:hAnsi="Cambria Math"/>
+                                    </w:rPr>
+                                    <m:t>n</m:t>
+                                  </m:r>
+                                </m:e>
+                              </m:d>
+                            </m:e>
+                          </m:d>
+                        </m:e>
+                        <m:sup>
+                          <m:r>
+                            <w:rPr>
+                              <w:rFonts w:ascii="Cambria Math" w:eastAsiaTheme="minorEastAsia" w:hAnsi="Cambria Math"/>
+                            </w:rPr>
+                            <m:t>2</m:t>
+                          </m:r>
+                        </m:sup>
+                      </m:sSup>
+                    </m:e>
+                  </m:nary>
+                </m:e>
+              </m:d>
+            </m:e>
+          </m:func>
+          <m:r>
+            <w:rPr>
+              <w:rFonts w:ascii="Cambria Math" w:eastAsiaTheme="minorEastAsia" w:hAnsi="Cambria Math"/>
+            </w:rPr>
+            <m:t>=</m:t>
+          </m:r>
+          <m:acc>
+            <m:accPr>
+              <m:chr m:val="̅"/>
+              <m:ctrlPr>
+                <w:rPr>
+                  <w:rFonts w:ascii="Cambria Math" w:eastAsiaTheme="minorEastAsia" w:hAnsi="Cambria Math"/>
+                  <w:i/>
+                </w:rPr>
+              </m:ctrlPr>
+            </m:accPr>
+            <m:e>
+              <m:sSup>
+                <m:sSupPr>
+                  <m:ctrlPr>
+                    <w:rPr>
+                      <w:rFonts w:ascii="Cambria Math" w:eastAsiaTheme="minorEastAsia" w:hAnsi="Cambria Math"/>
+                      <w:i/>
+                    </w:rPr>
+                  </m:ctrlPr>
+                </m:sSupPr>
+                <m:e>
+                  <m:d>
+                    <m:dPr>
+                      <m:begChr m:val="|"/>
+                      <m:endChr m:val="|"/>
+                      <m:ctrlPr>
+                        <w:rPr>
+                          <w:rFonts w:ascii="Cambria Math" w:eastAsiaTheme="minorEastAsia" w:hAnsi="Cambria Math"/>
+                          <w:i/>
+                        </w:rPr>
+                      </m:ctrlPr>
+                    </m:dPr>
+                    <m:e>
+                      <m:r>
+                        <w:rPr>
+                          <w:rFonts w:ascii="Cambria Math" w:eastAsiaTheme="minorEastAsia" w:hAnsi="Cambria Math"/>
+                        </w:rPr>
+                        <m:t>x</m:t>
+                      </m:r>
+                      <m:d>
+                        <m:dPr>
+                          <m:ctrlPr>
+                            <w:rPr>
+                              <w:rFonts w:ascii="Cambria Math" w:eastAsiaTheme="minorEastAsia" w:hAnsi="Cambria Math"/>
+                              <w:i/>
+                            </w:rPr>
+                          </m:ctrlPr>
+                        </m:dPr>
+                        <m:e>
+                          <m:r>
+                            <w:rPr>
+                              <w:rFonts w:ascii="Cambria Math" w:eastAsiaTheme="minorEastAsia" w:hAnsi="Cambria Math"/>
+                            </w:rPr>
+                            <m:t>n</m:t>
+                          </m:r>
+                        </m:e>
+                      </m:d>
+                    </m:e>
+                  </m:d>
+                </m:e>
+                <m:sup>
+                  <m:r>
+                    <w:rPr>
+                      <w:rFonts w:ascii="Cambria Math" w:eastAsiaTheme="minorEastAsia" w:hAnsi="Cambria Math"/>
+                    </w:rPr>
+                    <m:t>2</m:t>
+                  </m:r>
+                </m:sup>
+              </m:sSup>
+            </m:e>
+          </m:acc>
+          <m:r>
+            <w:rPr>
+              <w:rFonts w:ascii="Cambria Math" w:eastAsiaTheme="minorEastAsia" w:hAnsi="Cambria Math"/>
+            </w:rPr>
+            <m:t>=</m:t>
+          </m:r>
+          <m:r>
+            <w:rPr>
+              <w:rFonts w:ascii="Cambria Math" w:eastAsiaTheme="minorEastAsia" w:hAnsi="Cambria Math"/>
+            </w:rPr>
+            <m:t>P&lt;∞</m:t>
+          </m:r>
+        </m:oMath>
+      </m:oMathPara>
+    </w:p>
+    <w:p>
+      <w:pPr>
+        <w:rPr>
+          <w:rFonts w:eastAsiaTheme="minorEastAsia"/>
+        </w:rPr>
+      </w:pPr>
+      <w:r>
+        <w:rPr>
+          <w:rFonts w:eastAsiaTheme="minorEastAsia"/>
           <w:b/>
           <w:bCs/>
         </w:rPr>
-      </w:pPr>
-      <w:r>
+        <w:t>A note on units:</w:t>
+      </w:r>
+      <w:r>
+        <w:rPr>
+          <w:rFonts w:eastAsiaTheme="minorEastAsia"/>
+        </w:rPr>
+        <w:t xml:space="preserve"> </w:t>
+      </w:r>
+      <w:r>
+        <w:rPr>
+          <w:rFonts w:eastAsiaTheme="minorEastAsia"/>
+        </w:rPr>
+        <w:t xml:space="preserve">in circuits, </w:t>
+      </w:r>
+      <w:r>
+        <w:rPr>
+          <w:rFonts w:eastAsiaTheme="minorEastAsia"/>
+        </w:rPr>
+        <w:t xml:space="preserve">power and energy is always defined w.r.t. a resistance </w:t>
+      </w:r>
+      <m:oMath>
+        <m:r>
+          <w:rPr>
+            <w:rFonts w:ascii="Cambria Math" w:eastAsiaTheme="minorEastAsia" w:hAnsi="Cambria Math"/>
+          </w:rPr>
+          <m:t>R</m:t>
+        </m:r>
+      </m:oMath>
+      <w:r>
+        <w:rPr>
+          <w:rFonts w:eastAsiaTheme="minorEastAsia"/>
+        </w:rPr>
+        <w:t xml:space="preserve">. In signals and systems, we typically normalize </w:t>
+      </w:r>
+      <m:oMath>
+        <m:r>
+          <w:rPr>
+            <w:rFonts w:ascii="Cambria Math" w:eastAsiaTheme="minorEastAsia" w:hAnsi="Cambria Math"/>
+          </w:rPr>
+          <m:t>R=1</m:t>
+        </m:r>
+        <m:r>
+          <m:rPr>
+            <m:sty m:val="p"/>
+          </m:rPr>
+          <w:rPr>
+            <w:rFonts w:ascii="Cambria Math" w:eastAsiaTheme="minorEastAsia" w:hAnsi="Cambria Math"/>
+          </w:rPr>
+          <m:t>Ω</m:t>
+        </m:r>
+      </m:oMath>
+      <w:r>
+        <w:rPr>
+          <w:rFonts w:eastAsiaTheme="minorEastAsia"/>
+        </w:rPr>
+        <w:t xml:space="preserve"> and ignore the unit of resistance. Energy, measured in </w:t>
+      </w:r>
+      <m:oMath>
+        <m:r>
+          <m:rPr>
+            <m:nor/>
+          </m:rPr>
+          <w:rPr>
+            <w:rFonts w:ascii="Cambria Math" w:eastAsiaTheme="minorEastAsia" w:hAnsi="Cambria Math"/>
+          </w:rPr>
+          <m:t>J</m:t>
+        </m:r>
+      </m:oMath>
+      <w:r>
+        <w:rPr>
+          <w:rFonts w:eastAsiaTheme="minorEastAsia"/>
+        </w:rPr>
+        <w:t xml:space="preserve">, becomes </w:t>
+      </w:r>
+      <m:oMath>
+        <m:sSup>
+          <m:sSupPr>
+            <m:ctrlPr>
+              <w:rPr>
+                <w:rFonts w:ascii="Cambria Math" w:eastAsiaTheme="minorEastAsia" w:hAnsi="Cambria Math"/>
+                <w:i/>
+              </w:rPr>
+            </m:ctrlPr>
+          </m:sSupPr>
+          <m:e>
+            <m:r>
+              <m:rPr>
+                <m:nor/>
+              </m:rPr>
+              <w:rPr>
+                <w:rFonts w:ascii="Cambria Math" w:eastAsiaTheme="minorEastAsia" w:hAnsi="Cambria Math"/>
+              </w:rPr>
+              <m:t>V</m:t>
+            </m:r>
+            <m:ctrlPr>
+              <w:rPr>
+                <w:rFonts w:ascii="Cambria Math" w:eastAsiaTheme="minorEastAsia" w:hAnsi="Cambria Math"/>
+              </w:rPr>
+            </m:ctrlPr>
+          </m:e>
+          <m:sup>
+            <m:r>
+              <w:rPr>
+                <w:rFonts w:ascii="Cambria Math" w:eastAsiaTheme="minorEastAsia" w:hAnsi="Cambria Math"/>
+              </w:rPr>
+              <m:t>2</m:t>
+            </m:r>
+          </m:sup>
+        </m:sSup>
+        <m:r>
+          <m:rPr>
+            <m:nor/>
+          </m:rPr>
+          <w:rPr>
+            <w:rFonts w:ascii="Cambria Math" w:eastAsiaTheme="minorEastAsia" w:hAnsi="Cambria Math"/>
+          </w:rPr>
+          <m:t>s</m:t>
+        </m:r>
+      </m:oMath>
+      <w:r>
+        <w:rPr>
+          <w:rFonts w:eastAsiaTheme="minorEastAsia"/>
+        </w:rPr>
+        <w:t xml:space="preserve"> or </w:t>
+      </w:r>
+      <m:oMath>
+        <m:sSup>
+          <m:sSupPr>
+            <m:ctrlPr>
+              <w:rPr>
+                <w:rFonts w:ascii="Cambria Math" w:eastAsiaTheme="minorEastAsia" w:hAnsi="Cambria Math"/>
+                <w:i/>
+              </w:rPr>
+            </m:ctrlPr>
+          </m:sSupPr>
+          <m:e>
+            <m:r>
+              <m:rPr>
+                <m:nor/>
+              </m:rPr>
+              <w:rPr>
+                <w:rFonts w:ascii="Cambria Math" w:eastAsiaTheme="minorEastAsia" w:hAnsi="Cambria Math"/>
+              </w:rPr>
+              <m:t>A</m:t>
+            </m:r>
+            <m:ctrlPr>
+              <w:rPr>
+                <w:rFonts w:ascii="Cambria Math" w:eastAsiaTheme="minorEastAsia" w:hAnsi="Cambria Math"/>
+              </w:rPr>
+            </m:ctrlPr>
+          </m:e>
+          <m:sup>
+            <m:r>
+              <w:rPr>
+                <w:rFonts w:ascii="Cambria Math" w:eastAsiaTheme="minorEastAsia" w:hAnsi="Cambria Math"/>
+              </w:rPr>
+              <m:t>2</m:t>
+            </m:r>
+          </m:sup>
+        </m:sSup>
+        <m:r>
+          <m:rPr>
+            <m:nor/>
+          </m:rPr>
+          <w:rPr>
+            <w:rFonts w:ascii="Cambria Math" w:eastAsiaTheme="minorEastAsia" w:hAnsi="Cambria Math"/>
+          </w:rPr>
+          <m:t>s</m:t>
+        </m:r>
+      </m:oMath>
+      <w:r>
+        <w:rPr>
+          <w:rFonts w:eastAsiaTheme="minorEastAsia"/>
+        </w:rPr>
+        <w:t xml:space="preserve">. Power, measured in </w:t>
+      </w:r>
+      <m:oMath>
+        <m:r>
+          <m:rPr>
+            <m:nor/>
+          </m:rPr>
+          <w:rPr>
+            <w:rFonts w:ascii="Cambria Math" w:eastAsiaTheme="minorEastAsia" w:hAnsi="Cambria Math"/>
+          </w:rPr>
+          <m:t>W</m:t>
+        </m:r>
+      </m:oMath>
+      <w:r>
+        <w:rPr>
+          <w:rFonts w:eastAsiaTheme="minorEastAsia"/>
+        </w:rPr>
+        <w:t xml:space="preserve">, becomes </w:t>
+      </w:r>
+      <m:oMath>
+        <m:sSup>
+          <m:sSupPr>
+            <m:ctrlPr>
+              <w:rPr>
+                <w:rFonts w:ascii="Cambria Math" w:eastAsiaTheme="minorEastAsia" w:hAnsi="Cambria Math"/>
+                <w:i/>
+              </w:rPr>
+            </m:ctrlPr>
+          </m:sSupPr>
+          <m:e>
+            <m:r>
+              <m:rPr>
+                <m:nor/>
+              </m:rPr>
+              <w:rPr>
+                <w:rFonts w:ascii="Cambria Math" w:eastAsiaTheme="minorEastAsia" w:hAnsi="Cambria Math"/>
+              </w:rPr>
+              <m:t>V</m:t>
+            </m:r>
+            <m:ctrlPr>
+              <w:rPr>
+                <w:rFonts w:ascii="Cambria Math" w:eastAsiaTheme="minorEastAsia" w:hAnsi="Cambria Math"/>
+              </w:rPr>
+            </m:ctrlPr>
+          </m:e>
+          <m:sup>
+            <m:r>
+              <w:rPr>
+                <w:rFonts w:ascii="Cambria Math" w:eastAsiaTheme="minorEastAsia" w:hAnsi="Cambria Math"/>
+              </w:rPr>
+              <m:t>2</m:t>
+            </m:r>
+          </m:sup>
+        </m:sSup>
+      </m:oMath>
+      <w:r>
+        <w:rPr>
+          <w:rFonts w:eastAsiaTheme="minorEastAsia"/>
+        </w:rPr>
+        <w:t xml:space="preserve"> or </w:t>
+      </w:r>
+      <m:oMath>
+        <m:sSup>
+          <m:sSupPr>
+            <m:ctrlPr>
+              <w:rPr>
+                <w:rFonts w:ascii="Cambria Math" w:eastAsiaTheme="minorEastAsia" w:hAnsi="Cambria Math"/>
+                <w:i/>
+              </w:rPr>
+            </m:ctrlPr>
+          </m:sSupPr>
+          <m:e>
+            <m:r>
+              <m:rPr>
+                <m:nor/>
+              </m:rPr>
+              <w:rPr>
+                <w:rFonts w:ascii="Cambria Math" w:eastAsiaTheme="minorEastAsia" w:hAnsi="Cambria Math"/>
+              </w:rPr>
+              <m:t>A</m:t>
+            </m:r>
+            <m:ctrlPr>
+              <w:rPr>
+                <w:rFonts w:ascii="Cambria Math" w:eastAsiaTheme="minorEastAsia" w:hAnsi="Cambria Math"/>
+              </w:rPr>
+            </m:ctrlPr>
+          </m:e>
+          <m:sup>
+            <m:r>
+              <w:rPr>
+                <w:rFonts w:ascii="Cambria Math" w:eastAsiaTheme="minorEastAsia" w:hAnsi="Cambria Math"/>
+              </w:rPr>
+              <m:t>2</m:t>
+            </m:r>
+          </m:sup>
+        </m:sSup>
+      </m:oMath>
+      <w:r>
+        <w:rPr>
+          <w:rFonts w:eastAsiaTheme="minorEastAsia"/>
+        </w:rPr>
+        <w:t>.</w:t>
+      </w:r>
+    </w:p>
+    <w:p>
+      <w:pPr>
+        <w:rPr>
+          <w:rFonts w:eastAsiaTheme="minorEastAsia"/>
+        </w:rPr>
+      </w:pPr>
+      <m:oMathPara>
+        <m:oMath>
+          <m:r>
+            <w:rPr>
+              <w:rFonts w:ascii="Cambria Math" w:eastAsiaTheme="minorEastAsia" w:hAnsi="Cambria Math"/>
+            </w:rPr>
+            <m:t>P=</m:t>
+          </m:r>
+          <m:f>
+            <m:fPr>
+              <m:ctrlPr>
+                <w:rPr>
+                  <w:rFonts w:ascii="Cambria Math" w:eastAsiaTheme="minorEastAsia" w:hAnsi="Cambria Math"/>
+                  <w:i/>
+                </w:rPr>
+              </m:ctrlPr>
+            </m:fPr>
+            <m:num>
+              <m:sSup>
+                <m:sSupPr>
+                  <m:ctrlPr>
+                    <w:rPr>
+                      <w:rFonts w:ascii="Cambria Math" w:eastAsiaTheme="minorEastAsia" w:hAnsi="Cambria Math"/>
+                      <w:i/>
+                    </w:rPr>
+                  </m:ctrlPr>
+                </m:sSupPr>
+                <m:e>
+                  <m:r>
+                    <w:rPr>
+                      <w:rFonts w:ascii="Cambria Math" w:eastAsiaTheme="minorEastAsia" w:hAnsi="Cambria Math"/>
+                    </w:rPr>
+                    <m:t>V</m:t>
+                  </m:r>
+                </m:e>
+                <m:sup>
+                  <m:r>
+                    <w:rPr>
+                      <w:rFonts w:ascii="Cambria Math" w:eastAsiaTheme="minorEastAsia" w:hAnsi="Cambria Math"/>
+                    </w:rPr>
+                    <m:t>2</m:t>
+                  </m:r>
+                </m:sup>
+              </m:sSup>
+            </m:num>
+            <m:den>
+              <m:r>
+                <w:rPr>
+                  <w:rFonts w:ascii="Cambria Math" w:eastAsiaTheme="minorEastAsia" w:hAnsi="Cambria Math"/>
+                </w:rPr>
+                <m:t>R</m:t>
+              </m:r>
+            </m:den>
+          </m:f>
+          <m:r>
+            <w:rPr>
+              <w:rFonts w:ascii="Cambria Math" w:eastAsiaTheme="minorEastAsia" w:hAnsi="Cambria Math"/>
+            </w:rPr>
+            <m:t>=</m:t>
+          </m:r>
+          <m:sSup>
+            <m:sSupPr>
+              <m:ctrlPr>
+                <w:rPr>
+                  <w:rFonts w:ascii="Cambria Math" w:eastAsiaTheme="minorEastAsia" w:hAnsi="Cambria Math"/>
+                  <w:i/>
+                </w:rPr>
+              </m:ctrlPr>
+            </m:sSupPr>
+            <m:e>
+              <m:r>
+                <w:rPr>
+                  <w:rFonts w:ascii="Cambria Math" w:eastAsiaTheme="minorEastAsia" w:hAnsi="Cambria Math"/>
+                </w:rPr>
+                <m:t>I</m:t>
+              </m:r>
+            </m:e>
+            <m:sup>
+              <m:r>
+                <w:rPr>
+                  <w:rFonts w:ascii="Cambria Math" w:eastAsiaTheme="minorEastAsia" w:hAnsi="Cambria Math"/>
+                </w:rPr>
+                <m:t>2</m:t>
+              </m:r>
+            </m:sup>
+          </m:sSup>
+          <m:r>
+            <w:rPr>
+              <w:rFonts w:ascii="Cambria Math" w:eastAsiaTheme="minorEastAsia" w:hAnsi="Cambria Math"/>
+            </w:rPr>
+            <m:t>R</m:t>
+          </m:r>
+        </m:oMath>
+      </m:oMathPara>
+    </w:p>
+    <w:p>
+      <w:pPr>
+        <w:rPr>
+          <w:rFonts w:eastAsiaTheme="minorEastAsia"/>
+        </w:rPr>
+      </w:pPr>
+      <m:oMathPara>
+        <m:oMath>
+          <m:r>
+            <w:rPr>
+              <w:rFonts w:ascii="Cambria Math" w:eastAsiaTheme="minorEastAsia" w:hAnsi="Cambria Math"/>
+            </w:rPr>
+            <m:t>E</m:t>
+          </m:r>
+          <m:d>
+            <m:dPr>
+              <m:ctrlPr>
+                <w:rPr>
+                  <w:rFonts w:ascii="Cambria Math" w:eastAsiaTheme="minorEastAsia" w:hAnsi="Cambria Math"/>
+                  <w:i/>
+                </w:rPr>
+              </m:ctrlPr>
+            </m:dPr>
+            <m:e>
+              <m:r>
+                <w:rPr>
+                  <w:rFonts w:ascii="Cambria Math" w:eastAsiaTheme="minorEastAsia" w:hAnsi="Cambria Math"/>
+                </w:rPr>
+                <m:t>t</m:t>
+              </m:r>
+            </m:e>
+          </m:d>
+          <m:r>
+            <w:rPr>
+              <w:rFonts w:ascii="Cambria Math" w:eastAsiaTheme="minorEastAsia" w:hAnsi="Cambria Math"/>
+            </w:rPr>
+            <m:t>=</m:t>
+          </m:r>
+          <m:nary>
+            <m:naryPr>
+              <m:ctrlPr>
+                <w:rPr>
+                  <w:rFonts w:ascii="Cambria Math" w:eastAsiaTheme="minorEastAsia" w:hAnsi="Cambria Math"/>
+                  <w:i/>
+                </w:rPr>
+              </m:ctrlPr>
+            </m:naryPr>
+            <m:sub>
+              <m:r>
+                <w:rPr>
+                  <w:rFonts w:ascii="Cambria Math" w:eastAsiaTheme="minorEastAsia" w:hAnsi="Cambria Math"/>
+                </w:rPr>
+                <m:t>-∞</m:t>
+              </m:r>
+            </m:sub>
+            <m:sup>
+              <m:r>
+                <w:rPr>
+                  <w:rFonts w:ascii="Cambria Math" w:eastAsiaTheme="minorEastAsia" w:hAnsi="Cambria Math"/>
+                </w:rPr>
+                <m:t>t</m:t>
+              </m:r>
+            </m:sup>
+            <m:e>
+              <m:r>
+                <w:rPr>
+                  <w:rFonts w:ascii="Cambria Math" w:eastAsiaTheme="minorEastAsia" w:hAnsi="Cambria Math"/>
+                </w:rPr>
+                <m:t>P</m:t>
+              </m:r>
+              <m:d>
+                <m:dPr>
+                  <m:ctrlPr>
+                    <w:rPr>
+                      <w:rFonts w:ascii="Cambria Math" w:eastAsiaTheme="minorEastAsia" w:hAnsi="Cambria Math"/>
+                      <w:i/>
+                    </w:rPr>
+                  </m:ctrlPr>
+                </m:dPr>
+                <m:e>
+                  <m:r>
+                    <w:rPr>
+                      <w:rFonts w:ascii="Cambria Math" w:eastAsiaTheme="minorEastAsia" w:hAnsi="Cambria Math"/>
+                    </w:rPr>
+                    <m:t>τ</m:t>
+                  </m:r>
+                </m:e>
+              </m:d>
+              <m:r>
+                <w:rPr>
+                  <w:rFonts w:ascii="Cambria Math" w:eastAsiaTheme="minorEastAsia" w:hAnsi="Cambria Math"/>
+                </w:rPr>
+                <m:t>dτ</m:t>
+              </m:r>
+            </m:e>
+          </m:nary>
+        </m:oMath>
+      </m:oMathPara>
+    </w:p>
+    <w:p>
+      <w:pPr>
+        <w:rPr>
+          <w:rFonts w:eastAsiaTheme="minorEastAsia"/>
+        </w:rPr>
+      </w:pPr>
+      <m:oMathPara>
+        <m:oMath>
+          <m:r>
+            <w:rPr>
+              <w:rFonts w:ascii="Cambria Math" w:eastAsiaTheme="minorEastAsia" w:hAnsi="Cambria Math"/>
+            </w:rPr>
+            <m:t>P</m:t>
+          </m:r>
+          <m:d>
+            <m:dPr>
+              <m:ctrlPr>
+                <w:rPr>
+                  <w:rFonts w:ascii="Cambria Math" w:eastAsiaTheme="minorEastAsia" w:hAnsi="Cambria Math"/>
+                  <w:i/>
+                </w:rPr>
+              </m:ctrlPr>
+            </m:dPr>
+            <m:e>
+              <m:r>
+                <w:rPr>
+                  <w:rFonts w:ascii="Cambria Math" w:eastAsiaTheme="minorEastAsia" w:hAnsi="Cambria Math"/>
+                </w:rPr>
+                <m:t>t</m:t>
+              </m:r>
+            </m:e>
+          </m:d>
+          <m:r>
+            <w:rPr>
+              <w:rFonts w:ascii="Cambria Math" w:eastAsiaTheme="minorEastAsia" w:hAnsi="Cambria Math"/>
+            </w:rPr>
+            <m:t>=</m:t>
+          </m:r>
+          <m:f>
+            <m:fPr>
+              <m:ctrlPr>
+                <w:rPr>
+                  <w:rFonts w:ascii="Cambria Math" w:eastAsiaTheme="minorEastAsia" w:hAnsi="Cambria Math"/>
+                  <w:i/>
+                </w:rPr>
+              </m:ctrlPr>
+            </m:fPr>
+            <m:num>
+              <m:r>
+                <w:rPr>
+                  <w:rFonts w:ascii="Cambria Math" w:eastAsiaTheme="minorEastAsia" w:hAnsi="Cambria Math"/>
+                </w:rPr>
+                <m:t>d</m:t>
+              </m:r>
+              <m:d>
+                <m:dPr>
+                  <m:ctrlPr>
+                    <w:rPr>
+                      <w:rFonts w:ascii="Cambria Math" w:eastAsiaTheme="minorEastAsia" w:hAnsi="Cambria Math"/>
+                      <w:i/>
+                    </w:rPr>
+                  </m:ctrlPr>
+                </m:dPr>
+                <m:e>
+                  <m:r>
+                    <w:rPr>
+                      <w:rFonts w:ascii="Cambria Math" w:eastAsiaTheme="minorEastAsia" w:hAnsi="Cambria Math"/>
+                    </w:rPr>
+                    <m:t>E</m:t>
+                  </m:r>
+                  <m:d>
+                    <m:dPr>
+                      <m:ctrlPr>
+                        <w:rPr>
+                          <w:rFonts w:ascii="Cambria Math" w:eastAsiaTheme="minorEastAsia" w:hAnsi="Cambria Math"/>
+                          <w:i/>
+                        </w:rPr>
+                      </m:ctrlPr>
+                    </m:dPr>
+                    <m:e>
+                      <m:r>
+                        <w:rPr>
+                          <w:rFonts w:ascii="Cambria Math" w:eastAsiaTheme="minorEastAsia" w:hAnsi="Cambria Math"/>
+                        </w:rPr>
+                        <m:t>t</m:t>
+                      </m:r>
+                    </m:e>
+                  </m:d>
+                </m:e>
+              </m:d>
+            </m:num>
+            <m:den>
+              <m:r>
+                <w:rPr>
+                  <w:rFonts w:ascii="Cambria Math" w:eastAsiaTheme="minorEastAsia" w:hAnsi="Cambria Math"/>
+                </w:rPr>
+                <m:t>dt</m:t>
+              </m:r>
+            </m:den>
+          </m:f>
+        </m:oMath>
+      </m:oMathPara>
+    </w:p>
+    <w:p>
+      <w:r>
+        <w:t>Power = variance (if you subtract the mean)</w:t>
+      </w:r>
+    </w:p>
+    <w:p>
+      <w:r>
+        <w:t>Periodic/aperiodic</w:t>
+      </w:r>
+    </w:p>
+    <w:p>
+      <w:r>
+        <w:t>Power of periodic signal</w:t>
+      </w:r>
+    </w:p>
+    <w:p>
+      <w:r>
+        <w:t xml:space="preserve">Etc. </w:t>
+      </w:r>
+    </w:p>
+    <w:p>
+      <w:pPr>
+        <w:pStyle w:val="Heading1"/>
+      </w:pPr>
+      <w:r>
+        <w:t>System</w:t>
+      </w:r>
+      <w:r>
+        <w:t xml:space="preserve"> properties</w:t>
+      </w:r>
+    </w:p>
+    <w:p>
+      <w:pPr>
         <w:rPr>
           <w:b/>
           <w:bCs/>
         </w:rPr>
-        <w:lastRenderedPageBreak/>
+      </w:pPr>
+      <w:r>
+        <w:rPr>
+          <w:b/>
+          <w:bCs/>
+        </w:rPr>
+        <w:t>Linearity</w:t>
+      </w:r>
+    </w:p>
+    <w:p>
+      <w:pPr>
+        <w:rPr>
+          <w:b/>
+          <w:bCs/>
+        </w:rPr>
+      </w:pPr>
+      <w:r>
+        <w:rPr>
+          <w:b/>
+          <w:bCs/>
+        </w:rPr>
         <w:t>Time invariance</w:t>
       </w:r>
     </w:p>
@@ -1085,6 +2409,7 @@
         <w:pStyle w:val="Heading1"/>
       </w:pPr>
       <w:r>
+        <w:lastRenderedPageBreak/>
         <w:t>Systems defined by LCCDE</w:t>
       </w:r>
     </w:p>
@@ -1412,21 +2737,7 @@
         <w:rPr>
           <w:rFonts w:asciiTheme="majorHAnsi" w:eastAsiaTheme="majorEastAsia" w:hAnsiTheme="majorHAnsi" w:cstheme="majorBidi"/>
         </w:rPr>
-        <w:t xml:space="preserve"> consists of the </w:t>
-      </w:r>
-      <w:proofErr w:type="gramStart"/>
-      <w:r>
-        <w:rPr>
-          <w:rFonts w:asciiTheme="majorHAnsi" w:eastAsiaTheme="majorEastAsia" w:hAnsiTheme="majorHAnsi" w:cstheme="majorBidi"/>
-        </w:rPr>
-        <w:t>particular solution</w:t>
-      </w:r>
-      <w:proofErr w:type="gramEnd"/>
-      <w:r>
-        <w:rPr>
-          <w:rFonts w:asciiTheme="majorHAnsi" w:eastAsiaTheme="majorEastAsia" w:hAnsiTheme="majorHAnsi" w:cstheme="majorBidi"/>
-        </w:rPr>
-        <w:t xml:space="preserve"> and the homogeneous solution.</w:t>
+        <w:t xml:space="preserve"> consists of the particular solution and the homogeneous solution.</w:t>
       </w:r>
     </w:p>
     <w:p>
@@ -2229,7 +3540,6 @@
         <w:rPr>
           <w:rFonts w:asciiTheme="majorHAnsi" w:eastAsiaTheme="majorEastAsia" w:hAnsiTheme="majorHAnsi" w:cstheme="majorBidi"/>
         </w:rPr>
-        <w:lastRenderedPageBreak/>
         <w:t xml:space="preserve">Where </w:t>
       </w:r>
       <m:oMath>
@@ -2972,6 +4282,7 @@
         <w:rPr>
           <w:rFonts w:asciiTheme="majorHAnsi" w:eastAsiaTheme="majorEastAsia" w:hAnsiTheme="majorHAnsi" w:cstheme="majorBidi"/>
         </w:rPr>
+        <w:lastRenderedPageBreak/>
         <w:t xml:space="preserve">We plug these into the expression for </w:t>
       </w:r>
       <m:oMath>
@@ -3004,21 +4315,7 @@
         <w:rPr>
           <w:rFonts w:asciiTheme="majorHAnsi" w:eastAsiaTheme="majorEastAsia" w:hAnsiTheme="majorHAnsi" w:cstheme="majorBidi"/>
         </w:rPr>
-        <w:t xml:space="preserve"> and </w:t>
-      </w:r>
-      <w:proofErr w:type="gramStart"/>
-      <w:r>
-        <w:rPr>
-          <w:rFonts w:asciiTheme="majorHAnsi" w:eastAsiaTheme="majorEastAsia" w:hAnsiTheme="majorHAnsi" w:cstheme="majorBidi"/>
-        </w:rPr>
-        <w:t>solve for</w:t>
-      </w:r>
-      <w:proofErr w:type="gramEnd"/>
-      <w:r>
-        <w:rPr>
-          <w:rFonts w:asciiTheme="majorHAnsi" w:eastAsiaTheme="majorEastAsia" w:hAnsiTheme="majorHAnsi" w:cstheme="majorBidi"/>
-        </w:rPr>
-        <w:t xml:space="preserve"> the unknown parameters. This defines </w:t>
+        <w:t xml:space="preserve"> and solve for the unknown parameters. This defines </w:t>
       </w:r>
       <m:oMath>
         <m:r>
@@ -3165,21 +4462,7 @@
         <w:rPr>
           <w:rFonts w:asciiTheme="majorHAnsi" w:eastAsiaTheme="majorEastAsia" w:hAnsiTheme="majorHAnsi" w:cstheme="majorBidi"/>
         </w:rPr>
-        <w:t xml:space="preserve">These are also called </w:t>
-      </w:r>
-      <w:proofErr w:type="gramStart"/>
-      <w:r>
-        <w:rPr>
-          <w:rFonts w:asciiTheme="majorHAnsi" w:eastAsiaTheme="majorEastAsia" w:hAnsiTheme="majorHAnsi" w:cstheme="majorBidi"/>
-        </w:rPr>
-        <w:t>the zero</w:t>
-      </w:r>
-      <w:proofErr w:type="gramEnd"/>
-      <w:r>
-        <w:rPr>
-          <w:rFonts w:asciiTheme="majorHAnsi" w:eastAsiaTheme="majorEastAsia" w:hAnsiTheme="majorHAnsi" w:cstheme="majorBidi"/>
-        </w:rPr>
-        <w:t>-input response and zero-state response.</w:t>
+        <w:t>These are also called the zero-input response and zero-state response.</w:t>
       </w:r>
     </w:p>
     <w:p/>
@@ -3265,28 +4548,13 @@
         <w:rPr>
           <w:rFonts w:eastAsiaTheme="minorEastAsia"/>
         </w:rPr>
-        <w:lastRenderedPageBreak/>
         <w:t>T</w:t>
       </w:r>
       <w:r>
         <w:rPr>
           <w:rFonts w:eastAsiaTheme="minorEastAsia"/>
         </w:rPr>
-        <w:t xml:space="preserve">he frequency response is </w:t>
-      </w:r>
-      <w:proofErr w:type="gramStart"/>
-      <w:r>
-        <w:rPr>
-          <w:rFonts w:eastAsiaTheme="minorEastAsia"/>
-        </w:rPr>
-        <w:t>conjugate</w:t>
-      </w:r>
-      <w:proofErr w:type="gramEnd"/>
-      <w:r>
-        <w:rPr>
-          <w:rFonts w:eastAsiaTheme="minorEastAsia"/>
-        </w:rPr>
-        <w:t xml:space="preserve"> symmetric</w:t>
+        <w:t>he frequency response is conjugate symmetric</w:t>
       </w:r>
     </w:p>
     <w:p>
@@ -3933,6 +5201,7 @@
             <w:rPr>
               <w:rFonts w:ascii="Cambria Math" w:eastAsiaTheme="minorEastAsia" w:hAnsi="Cambria Math"/>
             </w:rPr>
+            <w:lastRenderedPageBreak/>
             <m:t>j</m:t>
           </m:r>
           <m:sSub>
@@ -5046,6 +6315,22 @@
       </w:r>
     </w:p>
     <w:p>
+      <w:r>
+        <w:t>The Fourier transform</w:t>
+      </w:r>
+      <w:r>
+        <w:t xml:space="preserve"> uniformly converges (pointwise convergence) for signals that are absolutely integrable or absolutely summable (also known as L1 signals).</w:t>
+      </w:r>
+    </w:p>
+    <w:p>
+      <w:r>
+        <w:t>The Fourier transform converges in the mean-square sense for energy signals that are not L1.</w:t>
+      </w:r>
+      <w:r>
+        <w:t xml:space="preserve"> I think you can find the definition in DTSP.</w:t>
+      </w:r>
+    </w:p>
+    <w:p>
       <w:pPr>
         <w:pStyle w:val="Heading2"/>
       </w:pPr>
@@ -5069,7 +6354,6 @@
     </w:p>
     <w:p>
       <w:r>
-        <w:lastRenderedPageBreak/>
         <w:t>Transforms exhibit duality because forward and inverse transforms are similar.</w:t>
       </w:r>
     </w:p>
@@ -5078,15 +6362,7 @@
         <w:t xml:space="preserve">CT and DT </w:t>
       </w:r>
       <w:r>
-        <w:t xml:space="preserve">Fourier </w:t>
-      </w:r>
-      <w:proofErr w:type="gramStart"/>
-      <w:r>
-        <w:t>transforms</w:t>
-      </w:r>
-      <w:proofErr w:type="gramEnd"/>
-      <w:r>
-        <w:t xml:space="preserve"> </w:t>
+        <w:t xml:space="preserve">Fourier transforms </w:t>
       </w:r>
       <w:r>
         <w:t>and Fourier series switch between time domain and frequency domain representations.</w:t>
@@ -5104,6 +6380,7 @@
         </w:numPr>
       </w:pPr>
       <w:r>
+        <w:lastRenderedPageBreak/>
         <w:t>FS</w:t>
       </w:r>
       <w:r>
@@ -5454,21 +6731,7 @@
         <w:rPr>
           <w:rFonts w:eastAsiaTheme="minorEastAsia"/>
         </w:rPr>
-        <w:t xml:space="preserve">The limits of the forward </w:t>
-      </w:r>
-      <w:proofErr w:type="gramStart"/>
-      <w:r>
-        <w:rPr>
-          <w:rFonts w:eastAsiaTheme="minorEastAsia"/>
-        </w:rPr>
-        <w:t>transform</w:t>
-      </w:r>
-      <w:proofErr w:type="gramEnd"/>
-      <w:r>
-        <w:rPr>
-          <w:rFonts w:eastAsiaTheme="minorEastAsia"/>
-        </w:rPr>
-        <w:t xml:space="preserve"> are double infinity, but formally, </w:t>
+        <w:t xml:space="preserve">The limits of the forward transform are double infinity, but formally, </w:t>
       </w:r>
       <w:r>
         <w:rPr>
@@ -5537,21 +6800,7 @@
         <w:rPr>
           <w:rFonts w:eastAsiaTheme="minorEastAsia"/>
         </w:rPr>
-        <w:t xml:space="preserve">) using FT in the limit. The FT is composed of </w:t>
-      </w:r>
-      <w:proofErr w:type="spellStart"/>
-      <w:r>
-        <w:rPr>
-          <w:rFonts w:eastAsiaTheme="minorEastAsia"/>
-        </w:rPr>
-        <w:t>dirac</w:t>
-      </w:r>
-      <w:proofErr w:type="spellEnd"/>
-      <w:r>
-        <w:rPr>
-          <w:rFonts w:eastAsiaTheme="minorEastAsia"/>
-        </w:rPr>
-        <w:t xml:space="preserve"> deltas with area equal to the FS coefficients.</w:t>
+        <w:t>) using FT in the limit. The FT is composed of dirac deltas with area equal to the FS coefficients.</w:t>
       </w:r>
     </w:p>
     <w:p>
@@ -5563,15 +6812,7 @@
         </w:numPr>
       </w:pPr>
       <w:r>
-        <w:t xml:space="preserve">FT also </w:t>
-      </w:r>
-      <w:proofErr w:type="gramStart"/>
-      <w:r>
-        <w:t>map</w:t>
-      </w:r>
-      <w:proofErr w:type="gramEnd"/>
-      <w:r>
-        <w:t xml:space="preserve"> the impulse response of stable LTI systems to their frequency response. FT is used for steady-state analysis.</w:t>
+        <w:t>FT also map the impulse response of stable LTI systems to their frequency response. FT is used for steady-state analysis.</w:t>
       </w:r>
     </w:p>
     <w:p/>
@@ -6075,22 +7316,7 @@
         <w:rPr>
           <w:rFonts w:eastAsiaTheme="minorEastAsia"/>
         </w:rPr>
-        <w:lastRenderedPageBreak/>
-        <w:t xml:space="preserve">LT/ZT </w:t>
-      </w:r>
-      <w:proofErr w:type="gramStart"/>
-      <w:r>
-        <w:rPr>
-          <w:rFonts w:eastAsiaTheme="minorEastAsia"/>
-        </w:rPr>
-        <w:t>exist</w:t>
-      </w:r>
-      <w:proofErr w:type="gramEnd"/>
-      <w:r>
-        <w:rPr>
-          <w:rFonts w:eastAsiaTheme="minorEastAsia"/>
-        </w:rPr>
-        <w:t xml:space="preserve"> for signals that do not have a formal FT</w:t>
+        <w:t>LT/ZT exist for signals that do not have a formal FT</w:t>
       </w:r>
       <w:r>
         <w:rPr>
@@ -6154,35 +7380,7 @@
         <w:rPr>
           <w:rFonts w:eastAsiaTheme="minorEastAsia"/>
         </w:rPr>
-        <w:t xml:space="preserve">LT/ZT </w:t>
-      </w:r>
-      <w:proofErr w:type="gramStart"/>
-      <w:r>
-        <w:rPr>
-          <w:rFonts w:eastAsiaTheme="minorEastAsia"/>
-        </w:rPr>
-        <w:t>allow</w:t>
-      </w:r>
-      <w:proofErr w:type="gramEnd"/>
-      <w:r>
-        <w:rPr>
-          <w:rFonts w:eastAsiaTheme="minorEastAsia"/>
-        </w:rPr>
-        <w:t xml:space="preserve"> us to </w:t>
-      </w:r>
-      <w:proofErr w:type="gramStart"/>
-      <w:r>
-        <w:rPr>
-          <w:rFonts w:eastAsiaTheme="minorEastAsia"/>
-        </w:rPr>
-        <w:t>solve for</w:t>
-      </w:r>
-      <w:proofErr w:type="gramEnd"/>
-      <w:r>
-        <w:rPr>
-          <w:rFonts w:eastAsiaTheme="minorEastAsia"/>
-        </w:rPr>
-        <w:t xml:space="preserve"> the complete solution of </w:t>
+        <w:t xml:space="preserve">LT/ZT allow us to solve for the complete solution of </w:t>
       </w:r>
       <w:r>
         <w:rPr>
@@ -6218,6 +7416,7 @@
         <w:rPr>
           <w:rFonts w:eastAsiaTheme="minorEastAsia"/>
         </w:rPr>
+        <w:lastRenderedPageBreak/>
         <w:t>The poles and zeros of the transfer function allow us to easily determine whether the system is stable and if so, the shape of the frequency response.</w:t>
       </w:r>
     </w:p>
@@ -6860,17 +8059,8 @@
           <w:b/>
           <w:bCs/>
         </w:rPr>
-        <w:t xml:space="preserve">Fourier </w:t>
-      </w:r>
-      <w:proofErr w:type="gramStart"/>
-      <w:r>
-        <w:rPr>
-          <w:b/>
-          <w:bCs/>
-        </w:rPr>
-        <w:t>transform</w:t>
-      </w:r>
-      <w:proofErr w:type="gramEnd"/>
+        <w:t>Fourier transform</w:t>
+      </w:r>
       <w:r>
         <w:rPr>
           <w:b/>
@@ -7901,7 +9091,6 @@
             <w:rPr>
               <w:rFonts w:ascii="Cambria Math" w:eastAsiaTheme="minorEastAsia" w:hAnsi="Cambria Math"/>
             </w:rPr>
-            <w:lastRenderedPageBreak/>
             <m:t>X</m:t>
           </m:r>
           <m:d>
@@ -8042,6 +9231,7 @@
             <w:rPr>
               <w:rFonts w:ascii="Cambria Math" w:eastAsiaTheme="minorEastAsia" w:hAnsi="Cambria Math"/>
             </w:rPr>
+            <w:lastRenderedPageBreak/>
             <m:t>x</m:t>
           </m:r>
           <m:d>
@@ -9786,48 +10976,19 @@
         <w:rPr>
           <w:rFonts w:eastAsiaTheme="minorEastAsia"/>
         </w:rPr>
-        <w:t xml:space="preserve">Many of the properties observed for CT </w:t>
-      </w:r>
-      <w:proofErr w:type="gramStart"/>
-      <w:r>
-        <w:rPr>
-          <w:rFonts w:eastAsiaTheme="minorEastAsia"/>
-        </w:rPr>
-        <w:t>also hold</w:t>
-      </w:r>
-      <w:proofErr w:type="gramEnd"/>
-      <w:r>
-        <w:rPr>
-          <w:rFonts w:eastAsiaTheme="minorEastAsia"/>
-        </w:rPr>
-        <w:t xml:space="preserve"> </w:t>
-      </w:r>
-      <w:proofErr w:type="gramStart"/>
-      <w:r>
-        <w:rPr>
-          <w:rFonts w:eastAsiaTheme="minorEastAsia"/>
-        </w:rPr>
-        <w:t>for</w:t>
-      </w:r>
-      <w:proofErr w:type="gramEnd"/>
-      <w:r>
-        <w:rPr>
-          <w:rFonts w:eastAsiaTheme="minorEastAsia"/>
-        </w:rPr>
-        <w:t xml:space="preserve"> DT.</w:t>
-      </w:r>
-    </w:p>
-    <w:p>
-      <w:pPr>
-        <w:rPr>
-          <w:rFonts w:eastAsiaTheme="minorEastAsia"/>
-        </w:rPr>
-      </w:pPr>
-      <w:r>
-        <w:rPr>
-          <w:rFonts w:eastAsiaTheme="minorEastAsia"/>
-        </w:rPr>
-        <w:lastRenderedPageBreak/>
+        <w:t>Many of the properties observed for CT also hold for DT.</w:t>
+      </w:r>
+    </w:p>
+    <w:p>
+      <w:pPr>
+        <w:rPr>
+          <w:rFonts w:eastAsiaTheme="minorEastAsia"/>
+        </w:rPr>
+      </w:pPr>
+      <w:r>
+        <w:rPr>
+          <w:rFonts w:eastAsiaTheme="minorEastAsia"/>
+        </w:rPr>
         <w:t>For causal signals and systems, the ROC is of the form</w:t>
       </w:r>
       <w:r>
@@ -9984,22 +11145,15 @@
         <w:rPr>
           <w:rFonts w:eastAsiaTheme="minorEastAsia"/>
         </w:rPr>
-        <w:t xml:space="preserve"> being </w:t>
-      </w:r>
-      <w:proofErr w:type="gramStart"/>
-      <w:r>
-        <w:rPr>
-          <w:rFonts w:eastAsiaTheme="minorEastAsia"/>
-        </w:rPr>
-        <w:t xml:space="preserve">absolutely </w:t>
-      </w:r>
-      <w:r>
-        <w:rPr>
-          <w:rFonts w:eastAsiaTheme="minorEastAsia"/>
-        </w:rPr>
+        <w:t xml:space="preserve"> being absolutely </w:t>
+      </w:r>
+      <w:r>
+        <w:rPr>
+          <w:rFonts w:eastAsiaTheme="minorEastAsia"/>
+        </w:rPr>
+        <w:lastRenderedPageBreak/>
         <w:t>summable</w:t>
       </w:r>
-      <w:proofErr w:type="gramEnd"/>
       <w:r>
         <w:rPr>
           <w:rFonts w:eastAsiaTheme="minorEastAsia"/>
@@ -10017,21 +11171,7 @@
         <w:rPr>
           <w:rFonts w:eastAsiaTheme="minorEastAsia"/>
         </w:rPr>
-        <w:t xml:space="preserve">The FT also exists for signals that have mean square convergence (aka being in L2 space). This is a weaker condition than being </w:t>
-      </w:r>
-      <w:proofErr w:type="gramStart"/>
-      <w:r>
-        <w:rPr>
-          <w:rFonts w:eastAsiaTheme="minorEastAsia"/>
-        </w:rPr>
-        <w:t>absolutely integrable</w:t>
-      </w:r>
-      <w:proofErr w:type="gramEnd"/>
-      <w:r>
-        <w:rPr>
-          <w:rFonts w:eastAsiaTheme="minorEastAsia"/>
-        </w:rPr>
-        <w:t>. In both cases, these signals are energy signals. For the L2 case, the FT converges in the mean square sense, meaning as the integration limits go to infinity, the mean-square error of the FT goes to zero. This is the reason for the Gibbs phenomenon.</w:t>
+        <w:t>The FT also exists for signals that have mean square convergence (aka being in L2 space). This is a weaker condition than being absolutely integrable. In both cases, these signals are energy signals. For the L2 case, the FT converges in the mean square sense, meaning as the integration limits go to infinity, the mean-square error of the FT goes to zero. This is the reason for the Gibbs phenomenon.</w:t>
       </w:r>
     </w:p>
     <w:p>
@@ -10351,21 +11491,7 @@
         <w:rPr>
           <w:rFonts w:eastAsiaTheme="minorEastAsia"/>
         </w:rPr>
-        <w:t xml:space="preserve"> </w:t>
-      </w:r>
-      <w:proofErr w:type="gramStart"/>
-      <w:r>
-        <w:rPr>
-          <w:rFonts w:eastAsiaTheme="minorEastAsia"/>
-        </w:rPr>
-        <w:t>Then</w:t>
-      </w:r>
-      <w:proofErr w:type="gramEnd"/>
-      <w:r>
-        <w:rPr>
-          <w:rFonts w:eastAsiaTheme="minorEastAsia"/>
-        </w:rPr>
-        <w:t xml:space="preserve"> can use DFS. DFS consists of frequencies at harmonics of </w:t>
+        <w:t xml:space="preserve"> Then can use DFS. DFS consists of frequencies at harmonics of </w:t>
       </w:r>
       <m:oMath>
         <m:f>
@@ -10575,21 +11701,7 @@
         <w:rPr>
           <w:rFonts w:eastAsiaTheme="minorEastAsia"/>
         </w:rPr>
-        <w:t xml:space="preserve">he frequency response is </w:t>
-      </w:r>
-      <w:proofErr w:type="gramStart"/>
-      <w:r>
-        <w:rPr>
-          <w:rFonts w:eastAsiaTheme="minorEastAsia"/>
-        </w:rPr>
-        <w:t>conjugate</w:t>
-      </w:r>
-      <w:proofErr w:type="gramEnd"/>
-      <w:r>
-        <w:rPr>
-          <w:rFonts w:eastAsiaTheme="minorEastAsia"/>
-        </w:rPr>
-        <w:t xml:space="preserve"> symmetric</w:t>
+        <w:t>he frequency response is conjugate symmetric</w:t>
       </w:r>
     </w:p>
     <w:p>
@@ -10696,34 +11808,20 @@
         <w:rPr>
           <w:rFonts w:eastAsiaTheme="minorEastAsia"/>
         </w:rPr>
+        <w:t>You can implement freq domain filtering. Make sure circular convolution is equal to linear convolution. FFT/IFFT.</w:t>
+      </w:r>
+    </w:p>
+    <w:p>
+      <w:pPr>
+        <w:rPr>
+          <w:rFonts w:eastAsiaTheme="minorEastAsia"/>
+        </w:rPr>
+      </w:pPr>
+      <w:r>
+        <w:rPr>
+          <w:rFonts w:eastAsiaTheme="minorEastAsia"/>
+        </w:rPr>
         <w:lastRenderedPageBreak/>
-        <w:t xml:space="preserve">You can implement </w:t>
-      </w:r>
-      <w:proofErr w:type="spellStart"/>
-      <w:r>
-        <w:rPr>
-          <w:rFonts w:eastAsiaTheme="minorEastAsia"/>
-        </w:rPr>
-        <w:t>freq</w:t>
-      </w:r>
-      <w:proofErr w:type="spellEnd"/>
-      <w:r>
-        <w:rPr>
-          <w:rFonts w:eastAsiaTheme="minorEastAsia"/>
-        </w:rPr>
-        <w:t xml:space="preserve"> domain filtering. Make sure circular convolution is equal to linear convolution. FFT/IFFT.</w:t>
-      </w:r>
-    </w:p>
-    <w:p>
-      <w:pPr>
-        <w:rPr>
-          <w:rFonts w:eastAsiaTheme="minorEastAsia"/>
-        </w:rPr>
-      </w:pPr>
-      <w:r>
-        <w:rPr>
-          <w:rFonts w:eastAsiaTheme="minorEastAsia"/>
-        </w:rPr>
         <w:t>LCCDE: number of poles equals number of zeros; poles and zeros can be at 0 or infinity to fill this out</w:t>
       </w:r>
     </w:p>
@@ -11479,7 +12577,6 @@
           <w:rPr>
             <w:rFonts w:ascii="Cambria Math" w:eastAsiaTheme="minorEastAsia" w:hAnsi="Cambria Math"/>
           </w:rPr>
-          <w:lastRenderedPageBreak/>
           <m:t>u</m:t>
         </m:r>
         <m:d>
@@ -11669,6 +12766,7 @@
           <w:rPr>
             <w:rFonts w:ascii="Cambria Math" w:eastAsiaTheme="minorEastAsia" w:hAnsi="Cambria Math"/>
           </w:rPr>
+          <w:lastRenderedPageBreak/>
           <m:t>u</m:t>
         </m:r>
         <m:d>
@@ -15161,21 +16259,7 @@
         <w:rPr>
           <w:rFonts w:eastAsiaTheme="minorEastAsia"/>
         </w:rPr>
-        <w:t xml:space="preserve">only exist for one-sided sinusoids. FT exists only </w:t>
-      </w:r>
-      <w:proofErr w:type="gramStart"/>
-      <w:r>
-        <w:rPr>
-          <w:rFonts w:eastAsiaTheme="minorEastAsia"/>
-        </w:rPr>
-        <w:t>in</w:t>
-      </w:r>
-      <w:proofErr w:type="gramEnd"/>
-      <w:r>
-        <w:rPr>
-          <w:rFonts w:eastAsiaTheme="minorEastAsia"/>
-        </w:rPr>
-        <w:t xml:space="preserve"> the limit</w:t>
+        <w:t>only exist for one-sided sinusoids. FT exists only in the limit</w:t>
       </w:r>
       <w:r>
         <w:rPr>
@@ -15285,83 +16369,54 @@
           <w:bCs/>
         </w:rPr>
       </w:pPr>
-      <w:proofErr w:type="gramStart"/>
       <w:r>
         <w:rPr>
           <w:rFonts w:eastAsiaTheme="minorEastAsia"/>
           <w:b/>
           <w:bCs/>
         </w:rPr>
-        <w:t>Sine</w:t>
-      </w:r>
-      <w:proofErr w:type="gramEnd"/>
-      <w:r>
+        <w:t>Sine:</w:t>
+      </w:r>
+    </w:p>
+    <w:p>
+      <w:pPr>
+        <w:rPr>
+          <w:rFonts w:eastAsiaTheme="minorEastAsia"/>
+        </w:rPr>
+      </w:pPr>
+    </w:p>
+    <w:p>
+      <w:pPr>
         <w:rPr>
           <w:rFonts w:eastAsiaTheme="minorEastAsia"/>
           <w:b/>
           <w:bCs/>
         </w:rPr>
-        <w:t>:</w:t>
-      </w:r>
-    </w:p>
-    <w:p>
-      <w:pPr>
-        <w:rPr>
-          <w:rFonts w:eastAsiaTheme="minorEastAsia"/>
-        </w:rPr>
-      </w:pPr>
-    </w:p>
-    <w:p>
-      <w:pPr>
+      </w:pPr>
+      <w:r>
         <w:rPr>
           <w:rFonts w:eastAsiaTheme="minorEastAsia"/>
           <w:b/>
           <w:bCs/>
         </w:rPr>
-      </w:pPr>
-      <w:r>
+        <w:t>Cosine:</w:t>
+      </w:r>
+    </w:p>
+    <w:p>
+      <w:pPr>
         <w:rPr>
           <w:rFonts w:eastAsiaTheme="minorEastAsia"/>
           <w:b/>
           <w:bCs/>
         </w:rPr>
-        <w:lastRenderedPageBreak/>
-        <w:t>Cosine:</w:t>
-      </w:r>
-    </w:p>
-    <w:p>
-      <w:pPr>
+      </w:pPr>
+      <w:r>
         <w:rPr>
           <w:rFonts w:eastAsiaTheme="minorEastAsia"/>
           <w:b/>
           <w:bCs/>
         </w:rPr>
-      </w:pPr>
-      <w:r>
-        <w:rPr>
-          <w:rFonts w:eastAsiaTheme="minorEastAsia"/>
-          <w:b/>
-          <w:bCs/>
-        </w:rPr>
-        <w:t xml:space="preserve">Time-domain </w:t>
-      </w:r>
-      <w:proofErr w:type="spellStart"/>
-      <w:r>
-        <w:rPr>
-          <w:rFonts w:eastAsiaTheme="minorEastAsia"/>
-          <w:b/>
-          <w:bCs/>
-        </w:rPr>
-        <w:t>sinc</w:t>
-      </w:r>
-      <w:proofErr w:type="spellEnd"/>
-      <w:r>
-        <w:rPr>
-          <w:rFonts w:eastAsiaTheme="minorEastAsia"/>
-          <w:b/>
-          <w:bCs/>
-        </w:rPr>
-        <w:t xml:space="preserve"> pulse/i</w:t>
+        <w:t>Time-domain sinc pulse/i</w:t>
       </w:r>
       <w:r>
         <w:rPr>
@@ -15390,6 +16445,7 @@
           <w:rPr>
             <w:rFonts w:ascii="Cambria Math" w:eastAsiaTheme="minorEastAsia" w:hAnsi="Cambria Math"/>
           </w:rPr>
+          <w:lastRenderedPageBreak/>
           <m:t>H</m:t>
         </m:r>
         <m:d>
@@ -16537,21 +17593,7 @@
         <w:rPr>
           <w:rFonts w:eastAsiaTheme="minorEastAsia"/>
         </w:rPr>
-        <w:t xml:space="preserve">not </w:t>
-      </w:r>
-      <w:proofErr w:type="gramStart"/>
-      <w:r>
-        <w:rPr>
-          <w:rFonts w:eastAsiaTheme="minorEastAsia"/>
-        </w:rPr>
-        <w:t>absolutely summable/integrable</w:t>
-      </w:r>
-      <w:proofErr w:type="gramEnd"/>
-      <w:r>
-        <w:rPr>
-          <w:rFonts w:eastAsiaTheme="minorEastAsia"/>
-        </w:rPr>
-        <w:t xml:space="preserve">, but it is </w:t>
+        <w:t xml:space="preserve">not absolutely summable/integrable, but it is </w:t>
       </w:r>
       <w:r>
         <w:rPr>
@@ -17856,21 +18898,7 @@
         <w:rPr>
           <w:rFonts w:eastAsiaTheme="minorEastAsia"/>
         </w:rPr>
-        <w:t xml:space="preserve">The DT case is also a </w:t>
-      </w:r>
-      <w:proofErr w:type="spellStart"/>
-      <w:r>
-        <w:rPr>
-          <w:rFonts w:eastAsiaTheme="minorEastAsia"/>
-        </w:rPr>
-        <w:t>sinc</w:t>
-      </w:r>
-      <w:proofErr w:type="spellEnd"/>
-      <w:r>
-        <w:rPr>
-          <w:rFonts w:eastAsiaTheme="minorEastAsia"/>
-        </w:rPr>
-        <w:t>-like function in the frequency domain.</w:t>
+        <w:t>The DT case is also a sinc-like function in the frequency domain.</w:t>
       </w:r>
       <w:r>
         <w:rPr>
@@ -18118,7 +19146,6 @@
           <w:b/>
           <w:bCs/>
         </w:rPr>
-        <w:lastRenderedPageBreak/>
         <w:t>Time domain impulse train:</w:t>
       </w:r>
     </w:p>
@@ -18719,62 +19746,20 @@
         <w:rPr>
           <w:rFonts w:eastAsiaTheme="minorEastAsia"/>
         </w:rPr>
-        <w:t xml:space="preserve">In the DT case, this is the idea behind </w:t>
-      </w:r>
-      <w:proofErr w:type="spellStart"/>
-      <w:r>
-        <w:rPr>
-          <w:rFonts w:eastAsiaTheme="minorEastAsia"/>
-        </w:rPr>
-        <w:t>upsampling</w:t>
-      </w:r>
-      <w:proofErr w:type="spellEnd"/>
-      <w:r>
-        <w:rPr>
-          <w:rFonts w:eastAsiaTheme="minorEastAsia"/>
-        </w:rPr>
-        <w:t xml:space="preserve"> and </w:t>
-      </w:r>
-      <w:proofErr w:type="spellStart"/>
-      <w:r>
-        <w:rPr>
-          <w:rFonts w:eastAsiaTheme="minorEastAsia"/>
-        </w:rPr>
-        <w:t>downsampling</w:t>
-      </w:r>
-      <w:proofErr w:type="spellEnd"/>
-      <w:r>
-        <w:rPr>
-          <w:rFonts w:eastAsiaTheme="minorEastAsia"/>
-        </w:rPr>
-        <w:t xml:space="preserve">. </w:t>
-      </w:r>
-    </w:p>
-    <w:p>
-      <w:pPr>
-        <w:rPr>
-          <w:rFonts w:eastAsiaTheme="minorEastAsia"/>
-        </w:rPr>
-      </w:pPr>
-      <w:r>
-        <w:rPr>
-          <w:rFonts w:eastAsiaTheme="minorEastAsia"/>
-        </w:rPr>
-        <w:t xml:space="preserve">In </w:t>
-      </w:r>
-      <w:proofErr w:type="spellStart"/>
-      <w:r>
-        <w:rPr>
-          <w:rFonts w:eastAsiaTheme="minorEastAsia"/>
-        </w:rPr>
-        <w:t>downsampling</w:t>
-      </w:r>
-      <w:proofErr w:type="spellEnd"/>
-      <w:r>
-        <w:rPr>
-          <w:rFonts w:eastAsiaTheme="minorEastAsia"/>
-        </w:rPr>
-        <w:t xml:space="preserve">, we multiply by this impulse train, which means the alias frequencies are at </w:t>
+        <w:t xml:space="preserve">In the DT case, this is the idea behind upsampling and downsampling. </w:t>
+      </w:r>
+    </w:p>
+    <w:p>
+      <w:pPr>
+        <w:rPr>
+          <w:rFonts w:eastAsiaTheme="minorEastAsia"/>
+        </w:rPr>
+      </w:pPr>
+      <w:r>
+        <w:rPr>
+          <w:rFonts w:eastAsiaTheme="minorEastAsia"/>
+        </w:rPr>
+        <w:t xml:space="preserve">In downsampling, we multiply by this impulse train, which means the alias frequencies are at </w:t>
       </w:r>
       <m:oMath>
         <m:f>
@@ -18899,21 +19884,7 @@
         <w:rPr>
           <w:rFonts w:eastAsiaTheme="minorEastAsia"/>
         </w:rPr>
-        <w:t xml:space="preserve">In </w:t>
-      </w:r>
-      <w:proofErr w:type="spellStart"/>
-      <w:r>
-        <w:rPr>
-          <w:rFonts w:eastAsiaTheme="minorEastAsia"/>
-        </w:rPr>
-        <w:t>upsampling</w:t>
-      </w:r>
-      <w:proofErr w:type="spellEnd"/>
-      <w:r>
-        <w:rPr>
-          <w:rFonts w:eastAsiaTheme="minorEastAsia"/>
-        </w:rPr>
-        <w:t xml:space="preserve">, </w:t>
+        <w:t xml:space="preserve">In upsampling, </w:t>
       </w:r>
       <w:r>
         <w:rPr>
@@ -19241,6 +20212,43 @@
     </w:p>
     <w:p>
       <w:pPr>
+        <w:rPr>
+          <w:rFonts w:eastAsiaTheme="minorEastAsia"/>
+        </w:rPr>
+      </w:pPr>
+      <w:r>
+        <w:rPr>
+          <w:rFonts w:eastAsiaTheme="minorEastAsia"/>
+        </w:rPr>
+        <w:t xml:space="preserve">CTFT </w:t>
+      </w:r>
+      <w:r>
+        <w:rPr>
+          <w:rFonts w:eastAsiaTheme="minorEastAsia"/>
+        </w:rPr>
+        <w:sym w:font="Wingdings" w:char="F0E0"/>
+      </w:r>
+      <w:r>
+        <w:rPr>
+          <w:rFonts w:eastAsiaTheme="minorEastAsia"/>
+        </w:rPr>
+        <w:t xml:space="preserve"> DTFT </w:t>
+      </w:r>
+      <w:r>
+        <w:rPr>
+          <w:rFonts w:eastAsiaTheme="minorEastAsia"/>
+        </w:rPr>
+        <w:sym w:font="Wingdings" w:char="F0E0"/>
+      </w:r>
+      <w:r>
+        <w:rPr>
+          <w:rFonts w:eastAsiaTheme="minorEastAsia"/>
+        </w:rPr>
+        <w:t xml:space="preserve"> DFT</w:t>
+      </w:r>
+    </w:p>
+    <w:p>
+      <w:pPr>
         <w:pStyle w:val="Heading1"/>
         <w:rPr>
           <w:rFonts w:eastAsiaTheme="minorEastAsia"/>
@@ -19254,17 +20262,29 @@
       </w:r>
     </w:p>
     <w:p>
-      <w:hyperlink r:id="rId6" w:history="1">
+      <w:hyperlink r:id="rId7" w:history="1">
         <w:r>
           <w:rPr>
             <w:rStyle w:val="Hyperlink"/>
           </w:rPr>
-          <w:t>Spectral density (Wikipedia)</w:t>
+          <w:t>Spectral density (Wiki</w:t>
+        </w:r>
+        <w:r>
+          <w:rPr>
+            <w:rStyle w:val="Hyperlink"/>
+          </w:rPr>
+          <w:t>p</w:t>
+        </w:r>
+        <w:r>
+          <w:rPr>
+            <w:rStyle w:val="Hyperlink"/>
+          </w:rPr>
+          <w:t>edia)</w:t>
         </w:r>
       </w:hyperlink>
     </w:p>
     <w:p>
-      <w:hyperlink r:id="rId7" w:history="1">
+      <w:hyperlink r:id="rId8" w:history="1">
         <w:r>
           <w:rPr>
             <w:rStyle w:val="Hyperlink"/>
@@ -19274,6 +20294,20 @@
       </w:hyperlink>
     </w:p>
     <w:p>
+      <w:r>
+        <w:t xml:space="preserve">The energy or power spectrum of a signal describes the distribution of energy or power into the frequency components composing that signal. The statistical average of the energy or power </w:t>
+      </w:r>
+      <w:r>
+        <w:t>of any signal, as analyzed in terms of its frequency content, is called its spectral density.</w:t>
+      </w:r>
+    </w:p>
+    <w:p>
+      <w:r>
+        <w:lastRenderedPageBreak/>
+        <w:t>Summation or integration of the power spectral components yields the total power (for a physical process) or variance (in a statistical process).</w:t>
+      </w:r>
+    </w:p>
+    <w:p>
       <w:pPr>
         <w:pStyle w:val="Heading2"/>
       </w:pPr>
@@ -19298,7 +20332,6 @@
             <w:rPr>
               <w:rFonts w:ascii="Cambria Math" w:hAnsi="Cambria Math"/>
             </w:rPr>
-            <w:lastRenderedPageBreak/>
             <m:t>X</m:t>
           </m:r>
           <m:d>
@@ -20077,7 +21110,13 @@
         <w:rPr>
           <w:rFonts w:eastAsiaTheme="minorEastAsia"/>
         </w:rPr>
-        <w:t>. This is energy per Hz.</w:t>
+        <w:t>. This is energy per Hz</w:t>
+      </w:r>
+      <w:r>
+        <w:rPr>
+          <w:rFonts w:eastAsiaTheme="minorEastAsia"/>
+        </w:rPr>
+        <w:t>; it describes the energy of the signal over frequencies.</w:t>
       </w:r>
     </w:p>
     <w:p>
@@ -21775,6 +22814,7 @@
         <w:rPr>
           <w:rFonts w:eastAsiaTheme="minorEastAsia"/>
         </w:rPr>
+        <w:lastRenderedPageBreak/>
         <w:t>Power spectral density (PSD)</w:t>
       </w:r>
     </w:p>
@@ -21801,8 +22841,19 @@
         <w:rPr>
           <w:rFonts w:eastAsiaTheme="minorEastAsia"/>
         </w:rPr>
-        <w:lastRenderedPageBreak/>
-        <w:t xml:space="preserve">Therefore, we are typically interested in the power of signals and their power spectral density. To convert from energy to power, we simply normalize by </w:t>
+        <w:t xml:space="preserve">Therefore, we are typically interested in the power of signals and their power spectral density. To convert from energy to </w:t>
+      </w:r>
+      <w:r>
+        <w:rPr>
+          <w:rFonts w:eastAsiaTheme="minorEastAsia"/>
+        </w:rPr>
+        <w:t xml:space="preserve">average </w:t>
+      </w:r>
+      <w:r>
+        <w:rPr>
+          <w:rFonts w:eastAsiaTheme="minorEastAsia"/>
+        </w:rPr>
+        <w:t xml:space="preserve">power, we simply normalize by </w:t>
       </w:r>
       <m:oMath>
         <m:f>
@@ -22344,21 +23395,7 @@
         <w:rPr>
           <w:rFonts w:eastAsiaTheme="minorEastAsia"/>
         </w:rPr>
-        <w:t xml:space="preserve"> is a brick wall </w:t>
-      </w:r>
-      <w:proofErr w:type="gramStart"/>
-      <w:r>
-        <w:rPr>
-          <w:rFonts w:eastAsiaTheme="minorEastAsia"/>
-        </w:rPr>
-        <w:t>in</w:t>
-      </w:r>
-      <w:proofErr w:type="gramEnd"/>
-      <w:r>
-        <w:rPr>
-          <w:rFonts w:eastAsiaTheme="minorEastAsia"/>
-        </w:rPr>
-        <w:t xml:space="preserve"> time with unity gain. Then</w:t>
+        <w:t xml:space="preserve"> is a brick wall in time with unity gain. Then</w:t>
       </w:r>
     </w:p>
     <w:p>
@@ -23872,6 +24909,7 @@
           <w:b/>
           <w:bCs/>
         </w:rPr>
+        <w:lastRenderedPageBreak/>
         <w:t xml:space="preserve">Prove that </w:t>
       </w:r>
       <m:oMath>
@@ -26141,21 +27179,7 @@
         <w:rPr>
           <w:rFonts w:eastAsiaTheme="minorEastAsia"/>
         </w:rPr>
-        <w:t xml:space="preserve">Let’s </w:t>
-      </w:r>
-      <w:proofErr w:type="gramStart"/>
-      <w:r>
-        <w:rPr>
-          <w:rFonts w:eastAsiaTheme="minorEastAsia"/>
-        </w:rPr>
-        <w:t>take a look</w:t>
-      </w:r>
-      <w:proofErr w:type="gramEnd"/>
-      <w:r>
-        <w:rPr>
-          <w:rFonts w:eastAsiaTheme="minorEastAsia"/>
-        </w:rPr>
-        <w:t xml:space="preserve"> at autocorrelation for </w:t>
+        <w:t xml:space="preserve">Let’s take a look at autocorrelation for </w:t>
       </w:r>
       <m:oMath>
         <m:r>
@@ -28704,7 +29728,7 @@
                         <w:rPr>
                           <w:rFonts w:ascii="Cambria Math" w:eastAsiaTheme="minorEastAsia" w:hAnsi="Cambria Math"/>
                         </w:rPr>
-                        <m:t>w</m:t>
+                        <m:t>ω</m:t>
                       </m:r>
                     </m:e>
                     <m:sub>
@@ -29199,7 +30223,7 @@
                         <w:rPr>
                           <w:rFonts w:ascii="Cambria Math" w:eastAsiaTheme="minorEastAsia" w:hAnsi="Cambria Math"/>
                         </w:rPr>
-                        <m:t>w</m:t>
+                        <m:t>ω</m:t>
                       </m:r>
                     </m:e>
                     <m:sub>
@@ -29301,7 +30325,7 @@
                         <w:rPr>
                           <w:rFonts w:ascii="Cambria Math" w:eastAsiaTheme="minorEastAsia" w:hAnsi="Cambria Math"/>
                         </w:rPr>
-                        <m:t>w</m:t>
+                        <m:t>ω</m:t>
                       </m:r>
                     </m:e>
                     <m:sub>
@@ -29441,7 +30465,7 @@
                                     <w:rPr>
                                       <w:rFonts w:ascii="Cambria Math" w:eastAsiaTheme="minorEastAsia" w:hAnsi="Cambria Math"/>
                                     </w:rPr>
-                                    <m:t>w</m:t>
+                                    <m:t>ω</m:t>
                                   </m:r>
                                 </m:e>
                                 <m:sub>
@@ -29556,6 +30580,7 @@
         <w:rPr>
           <w:rFonts w:eastAsiaTheme="minorEastAsia"/>
         </w:rPr>
+        <w:lastRenderedPageBreak/>
         <w:t>Periodic power signals</w:t>
       </w:r>
     </w:p>
@@ -32703,6 +33728,7 @@
         <w:rPr>
           <w:rFonts w:eastAsiaTheme="minorEastAsia"/>
         </w:rPr>
+        <w:lastRenderedPageBreak/>
         <w:t xml:space="preserve">If </w:t>
       </w:r>
       <m:oMath>
@@ -33218,7 +34244,6 @@
         </m:oMath>
       </m:oMathPara>
     </w:p>
-    <w:p/>
     <w:p>
       <w:pPr>
         <w:pStyle w:val="Heading1"/>
@@ -33230,7 +34255,985 @@
         <w:rPr>
           <w:rFonts w:eastAsiaTheme="minorEastAsia"/>
         </w:rPr>
+        <w:t>Spectral density estimation</w:t>
+      </w:r>
+    </w:p>
+    <w:p>
+      <w:hyperlink r:id="rId9" w:history="1">
+        <w:r>
+          <w:rPr>
+            <w:rStyle w:val="Hyperlink"/>
+          </w:rPr>
+          <w:t>Spectral density estimation (Wikipedia)</w:t>
+        </w:r>
+      </w:hyperlink>
+      <w:r>
+        <w:t xml:space="preserve"> </w:t>
+      </w:r>
+    </w:p>
+    <w:p>
+      <w:r>
+        <w:t>Spectral density estimation (SDE) is the process of estimating the PSD of a random signal.</w:t>
+      </w:r>
+    </w:p>
+    <w:p>
+      <w:r>
+        <w:t>PSD has two equivalent definitions:</w:t>
+      </w:r>
+    </w:p>
+    <w:p>
+      <w:pPr>
+        <w:pStyle w:val="ListParagraph"/>
+        <w:numPr>
+          <w:ilvl w:val="0"/>
+          <w:numId w:val="1"/>
+        </w:numPr>
+      </w:pPr>
+      <w:r>
+        <w:t>The squared magnitude of the FT of the signal</w:t>
+      </w:r>
+    </w:p>
+    <w:p>
+      <w:pPr>
+        <w:pStyle w:val="ListParagraph"/>
+        <w:numPr>
+          <w:ilvl w:val="0"/>
+          <w:numId w:val="1"/>
+        </w:numPr>
+      </w:pPr>
+      <w:r>
+        <w:t>The FT of the autocorrelation function of the signal</w:t>
+      </w:r>
+    </w:p>
+    <w:p>
+      <w:r>
+        <w:t>SDE uses DFT to approximate the FT of the signal.</w:t>
+      </w:r>
+      <w:r>
+        <w:t xml:space="preserve"> A continuous-time signal has a CTFT. If sampled correctly, it is converted to a discrete-time signal with an equivalent DTFT. The DFT is a sampled version of the DTFT and is universally used for practical Fourier analysis because it’s easy to calculate.</w:t>
+      </w:r>
+    </w:p>
+    <w:p>
+      <w:r>
+        <w:t xml:space="preserve">The squared-magnitude DFT </w:t>
+      </w:r>
+      <w:r>
+        <w:t>components are a type of power spectrum known as a periodogram.</w:t>
+      </w:r>
+      <w:r>
+        <w:t xml:space="preserve"> </w:t>
+      </w:r>
+      <w:r>
+        <w:t xml:space="preserve">A periodogram does not provide any processing gain when applied to noise-like signals: </w:t>
+      </w:r>
+      <w:r>
+        <w:t>t</w:t>
+      </w:r>
+      <w:r>
+        <w:t>he variance of the power spectrum at a given frequency does not decrease as the number of samples used in the DFT increases. This can be mitigated by averaging over time (Welch’s method) or over frequency (smoothing).</w:t>
+      </w:r>
+    </w:p>
+    <w:p>
+      <w:pPr>
+        <w:rPr>
+          <w:b/>
+          <w:bCs/>
+        </w:rPr>
+      </w:pPr>
+      <w:r>
+        <w:rPr>
+          <w:b/>
+          <w:bCs/>
+        </w:rPr>
+        <w:t>Periodogram</w:t>
+      </w:r>
+      <w:r>
+        <w:rPr>
+          <w:b/>
+          <w:bCs/>
+        </w:rPr>
+        <w:t>:</w:t>
+      </w:r>
+    </w:p>
+    <w:p>
+      <w:pPr>
+        <w:pStyle w:val="ListParagraph"/>
+        <w:numPr>
+          <w:ilvl w:val="0"/>
+          <w:numId w:val="11"/>
+        </w:numPr>
+        <w:spacing w:line="259" w:lineRule="auto"/>
+      </w:pPr>
+      <w:r>
+        <w:t xml:space="preserve">Let your signal be length </w:t>
+      </w:r>
+      <m:oMath>
+        <m:r>
+          <w:rPr>
+            <w:rFonts w:ascii="Cambria Math" w:hAnsi="Cambria Math"/>
+          </w:rPr>
+          <m:t>N</m:t>
+        </m:r>
+      </m:oMath>
+    </w:p>
+    <w:p>
+      <w:pPr>
+        <w:pStyle w:val="ListParagraph"/>
+        <w:numPr>
+          <w:ilvl w:val="0"/>
+          <w:numId w:val="11"/>
+        </w:numPr>
+        <w:spacing w:line="259" w:lineRule="auto"/>
+      </w:pPr>
+      <w:r>
+        <w:t xml:space="preserve">Compute the </w:t>
+      </w:r>
+      <m:oMath>
+        <m:r>
+          <w:rPr>
+            <w:rFonts w:ascii="Cambria Math" w:hAnsi="Cambria Math"/>
+          </w:rPr>
+          <m:t>N</m:t>
+        </m:r>
+      </m:oMath>
+      <w:r>
+        <w:t xml:space="preserve">-point DFT of your signal to get </w:t>
+      </w:r>
+      <m:oMath>
+        <m:r>
+          <w:rPr>
+            <w:rFonts w:ascii="Cambria Math" w:hAnsi="Cambria Math"/>
+          </w:rPr>
+          <m:t>X</m:t>
+        </m:r>
+        <m:d>
+          <m:dPr>
+            <m:ctrlPr>
+              <w:rPr>
+                <w:rFonts w:ascii="Cambria Math" w:hAnsi="Cambria Math"/>
+                <w:i/>
+              </w:rPr>
+            </m:ctrlPr>
+          </m:dPr>
+          <m:e>
+            <m:r>
+              <w:rPr>
+                <w:rFonts w:ascii="Cambria Math" w:hAnsi="Cambria Math"/>
+              </w:rPr>
+              <m:t>k</m:t>
+            </m:r>
+          </m:e>
+        </m:d>
+      </m:oMath>
+      <w:r>
+        <w:t xml:space="preserve">, where </w:t>
+      </w:r>
+      <m:oMath>
+        <m:r>
+          <w:rPr>
+            <w:rFonts w:ascii="Cambria Math" w:hAnsi="Cambria Math"/>
+          </w:rPr>
+          <m:t>k</m:t>
+        </m:r>
+      </m:oMath>
+      <w:r>
+        <w:t xml:space="preserve"> is the discrete index for frequency components</w:t>
+      </w:r>
+    </w:p>
+    <w:p>
+      <w:pPr>
+        <w:pStyle w:val="ListParagraph"/>
+        <w:numPr>
+          <w:ilvl w:val="0"/>
+          <w:numId w:val="11"/>
+        </w:numPr>
+        <w:spacing w:line="259" w:lineRule="auto"/>
+      </w:pPr>
+      <w:r>
+        <w:t xml:space="preserve">Compute </w:t>
+      </w:r>
+      <m:oMath>
+        <m:sSup>
+          <m:sSupPr>
+            <m:ctrlPr>
+              <w:rPr>
+                <w:rFonts w:ascii="Cambria Math" w:hAnsi="Cambria Math"/>
+                <w:i/>
+              </w:rPr>
+            </m:ctrlPr>
+          </m:sSupPr>
+          <m:e>
+            <m:d>
+              <m:dPr>
+                <m:begChr m:val="|"/>
+                <m:endChr m:val="|"/>
+                <m:ctrlPr>
+                  <w:rPr>
+                    <w:rFonts w:ascii="Cambria Math" w:hAnsi="Cambria Math"/>
+                    <w:i/>
+                  </w:rPr>
+                </m:ctrlPr>
+              </m:dPr>
+              <m:e>
+                <m:r>
+                  <w:rPr>
+                    <w:rFonts w:ascii="Cambria Math" w:hAnsi="Cambria Math"/>
+                  </w:rPr>
+                  <m:t>X</m:t>
+                </m:r>
+                <m:d>
+                  <m:dPr>
+                    <m:ctrlPr>
+                      <w:rPr>
+                        <w:rFonts w:ascii="Cambria Math" w:hAnsi="Cambria Math"/>
+                        <w:i/>
+                      </w:rPr>
+                    </m:ctrlPr>
+                  </m:dPr>
+                  <m:e>
+                    <m:r>
+                      <w:rPr>
+                        <w:rFonts w:ascii="Cambria Math" w:hAnsi="Cambria Math"/>
+                      </w:rPr>
+                      <m:t>k</m:t>
+                    </m:r>
+                  </m:e>
+                </m:d>
+              </m:e>
+            </m:d>
+          </m:e>
+          <m:sup>
+            <m:r>
+              <w:rPr>
+                <w:rFonts w:ascii="Cambria Math" w:hAnsi="Cambria Math"/>
+              </w:rPr>
+              <m:t>2</m:t>
+            </m:r>
+          </m:sup>
+        </m:sSup>
+      </m:oMath>
+      <w:r>
+        <w:t>. This is your periodogram.</w:t>
+      </w:r>
+    </w:p>
+    <w:p>
+      <w:pPr>
+        <w:rPr>
+          <w:b/>
+          <w:bCs/>
+        </w:rPr>
+      </w:pPr>
+      <w:r>
+        <w:rPr>
+          <w:b/>
+          <w:bCs/>
+        </w:rPr>
+        <w:t>Bartlett’s method / method of averaged periodograms</w:t>
+      </w:r>
+      <w:r>
+        <w:rPr>
+          <w:b/>
+          <w:bCs/>
+        </w:rPr>
+        <w:t>:</w:t>
+      </w:r>
+    </w:p>
+    <w:p>
+      <w:r>
+        <w:t>Reduces variance of the periodogram but also reduces resolution.</w:t>
+      </w:r>
+    </w:p>
+    <w:p>
+      <w:pPr>
+        <w:pStyle w:val="ListParagraph"/>
+        <w:numPr>
+          <w:ilvl w:val="0"/>
+          <w:numId w:val="10"/>
+        </w:numPr>
+        <w:spacing w:line="259" w:lineRule="auto"/>
+      </w:pPr>
+      <w:r>
+        <w:t xml:space="preserve">Let your signal be length </w:t>
+      </w:r>
+      <m:oMath>
+        <m:r>
+          <w:rPr>
+            <w:rFonts w:ascii="Cambria Math" w:hAnsi="Cambria Math"/>
+          </w:rPr>
+          <m:t>N</m:t>
+        </m:r>
+      </m:oMath>
+    </w:p>
+    <w:p>
+      <w:pPr>
+        <w:pStyle w:val="ListParagraph"/>
+        <w:numPr>
+          <w:ilvl w:val="0"/>
+          <w:numId w:val="10"/>
+        </w:numPr>
+        <w:spacing w:line="259" w:lineRule="auto"/>
+      </w:pPr>
+      <w:r>
+        <w:t xml:space="preserve">Split your signal into </w:t>
+      </w:r>
+      <m:oMath>
+        <m:r>
+          <w:rPr>
+            <w:rFonts w:ascii="Cambria Math" w:hAnsi="Cambria Math"/>
+          </w:rPr>
+          <m:t>K</m:t>
+        </m:r>
+      </m:oMath>
+      <w:r>
+        <w:t xml:space="preserve"> non-overlapping segments, each of length </w:t>
+      </w:r>
+      <m:oMath>
+        <m:r>
+          <w:rPr>
+            <w:rFonts w:ascii="Cambria Math" w:hAnsi="Cambria Math"/>
+          </w:rPr>
+          <m:t>M</m:t>
+        </m:r>
+      </m:oMath>
+    </w:p>
+    <w:p>
+      <w:pPr>
+        <w:pStyle w:val="ListParagraph"/>
+        <w:numPr>
+          <w:ilvl w:val="0"/>
+          <w:numId w:val="10"/>
+        </w:numPr>
+        <w:spacing w:line="259" w:lineRule="auto"/>
+      </w:pPr>
+      <w:r>
+        <w:t xml:space="preserve">For each segment, compute the </w:t>
+      </w:r>
+      <m:oMath>
+        <m:r>
+          <w:rPr>
+            <w:rFonts w:ascii="Cambria Math" w:hAnsi="Cambria Math"/>
+          </w:rPr>
+          <m:t>M</m:t>
+        </m:r>
+      </m:oMath>
+      <w:r>
+        <w:t>-point periodogram</w:t>
+      </w:r>
+    </w:p>
+    <w:p>
+      <w:pPr>
+        <w:pStyle w:val="ListParagraph"/>
+        <w:numPr>
+          <w:ilvl w:val="0"/>
+          <w:numId w:val="10"/>
+        </w:numPr>
+        <w:spacing w:line="259" w:lineRule="auto"/>
+      </w:pPr>
+      <w:r>
+        <w:t xml:space="preserve">Average the </w:t>
+      </w:r>
+      <m:oMath>
+        <m:r>
+          <w:rPr>
+            <w:rFonts w:ascii="Cambria Math" w:hAnsi="Cambria Math"/>
+          </w:rPr>
+          <m:t>K</m:t>
+        </m:r>
+      </m:oMath>
+      <w:r>
+        <w:t xml:space="preserve"> periodograms to obtain the power spectrum</w:t>
+      </w:r>
+    </w:p>
+    <w:p>
+      <w:r>
+        <w:t xml:space="preserve">Variance is reduced by </w:t>
+      </w:r>
+      <m:oMath>
+        <m:sSup>
+          <m:sSupPr>
+            <m:ctrlPr>
+              <w:rPr>
+                <w:rFonts w:ascii="Cambria Math" w:hAnsi="Cambria Math"/>
+                <w:i/>
+              </w:rPr>
+            </m:ctrlPr>
+          </m:sSupPr>
+          <m:e>
+            <m:r>
+              <w:rPr>
+                <w:rFonts w:ascii="Cambria Math" w:hAnsi="Cambria Math"/>
+              </w:rPr>
+              <m:t>K</m:t>
+            </m:r>
+          </m:e>
+          <m:sup>
+            <m:r>
+              <w:rPr>
+                <w:rFonts w:ascii="Cambria Math" w:hAnsi="Cambria Math"/>
+              </w:rPr>
+              <m:t>2</m:t>
+            </m:r>
+          </m:sup>
+        </m:sSup>
+      </m:oMath>
+      <w:r>
+        <w:t xml:space="preserve">, and resolution is reduced by </w:t>
+      </w:r>
+      <m:oMath>
+        <m:f>
+          <m:fPr>
+            <m:ctrlPr>
+              <w:rPr>
+                <w:rFonts w:ascii="Cambria Math" w:hAnsi="Cambria Math"/>
+                <w:i/>
+              </w:rPr>
+            </m:ctrlPr>
+          </m:fPr>
+          <m:num>
+            <m:r>
+              <w:rPr>
+                <w:rFonts w:ascii="Cambria Math" w:hAnsi="Cambria Math"/>
+              </w:rPr>
+              <m:t>N</m:t>
+            </m:r>
+          </m:num>
+          <m:den>
+            <m:r>
+              <w:rPr>
+                <w:rFonts w:ascii="Cambria Math" w:hAnsi="Cambria Math"/>
+              </w:rPr>
+              <m:t>M</m:t>
+            </m:r>
+          </m:den>
+        </m:f>
+      </m:oMath>
+      <w:r>
+        <w:t>.</w:t>
+      </w:r>
+    </w:p>
+    <w:p>
+      <w:pPr>
+        <w:rPr>
+          <w:b/>
+          <w:bCs/>
+        </w:rPr>
+      </w:pPr>
+      <w:r>
+        <w:rPr>
+          <w:b/>
+          <w:bCs/>
+        </w:rPr>
+        <w:t>Welch’s method</w:t>
+      </w:r>
+      <w:r>
+        <w:rPr>
+          <w:b/>
+          <w:bCs/>
+        </w:rPr>
+        <w:t>:</w:t>
+      </w:r>
+    </w:p>
+    <w:p>
+      <w:r>
         <w:lastRenderedPageBreak/>
+        <w:t xml:space="preserve">Builds on Bartlett’s method: </w:t>
+      </w:r>
+      <w:r>
+        <w:t>f</w:t>
+      </w:r>
+      <w:r>
+        <w:t>urther reduces resolution but improves spectral leakage.</w:t>
+      </w:r>
+    </w:p>
+    <w:p>
+      <w:pPr>
+        <w:pStyle w:val="ListParagraph"/>
+        <w:numPr>
+          <w:ilvl w:val="0"/>
+          <w:numId w:val="12"/>
+        </w:numPr>
+        <w:spacing w:line="259" w:lineRule="auto"/>
+      </w:pPr>
+      <w:r>
+        <w:t xml:space="preserve">Let your signal be length </w:t>
+      </w:r>
+      <m:oMath>
+        <m:r>
+          <w:rPr>
+            <w:rFonts w:ascii="Cambria Math" w:hAnsi="Cambria Math"/>
+          </w:rPr>
+          <m:t>N</m:t>
+        </m:r>
+      </m:oMath>
+    </w:p>
+    <w:p>
+      <w:pPr>
+        <w:pStyle w:val="ListParagraph"/>
+        <w:numPr>
+          <w:ilvl w:val="0"/>
+          <w:numId w:val="12"/>
+        </w:numPr>
+        <w:spacing w:line="259" w:lineRule="auto"/>
+      </w:pPr>
+      <w:r>
+        <w:t xml:space="preserve">Split your signal into </w:t>
+      </w:r>
+      <m:oMath>
+        <m:r>
+          <w:rPr>
+            <w:rFonts w:ascii="Cambria Math" w:hAnsi="Cambria Math"/>
+          </w:rPr>
+          <m:t>K</m:t>
+        </m:r>
+      </m:oMath>
+      <w:r>
+        <w:t xml:space="preserve"> segments of length </w:t>
+      </w:r>
+      <m:oMath>
+        <m:r>
+          <w:rPr>
+            <w:rFonts w:ascii="Cambria Math" w:hAnsi="Cambria Math"/>
+          </w:rPr>
+          <m:t>M</m:t>
+        </m:r>
+      </m:oMath>
+      <w:r>
+        <w:t xml:space="preserve">, with each segment overlapping adjacent segments by </w:t>
+      </w:r>
+      <m:oMath>
+        <m:r>
+          <w:rPr>
+            <w:rFonts w:ascii="Cambria Math" w:hAnsi="Cambria Math"/>
+          </w:rPr>
+          <m:t>D</m:t>
+        </m:r>
+      </m:oMath>
+      <w:r>
+        <w:t xml:space="preserve"> points</w:t>
+      </w:r>
+    </w:p>
+    <w:p>
+      <w:pPr>
+        <w:pStyle w:val="ListParagraph"/>
+        <w:numPr>
+          <w:ilvl w:val="1"/>
+          <w:numId w:val="12"/>
+        </w:numPr>
+        <w:spacing w:line="259" w:lineRule="auto"/>
+      </w:pPr>
+      <m:oMath>
+        <m:r>
+          <w:rPr>
+            <w:rFonts w:ascii="Cambria Math" w:hAnsi="Cambria Math"/>
+          </w:rPr>
+          <m:t>D=</m:t>
+        </m:r>
+        <m:f>
+          <m:fPr>
+            <m:ctrlPr>
+              <w:rPr>
+                <w:rFonts w:ascii="Cambria Math" w:hAnsi="Cambria Math"/>
+                <w:i/>
+              </w:rPr>
+            </m:ctrlPr>
+          </m:fPr>
+          <m:num>
+            <m:r>
+              <w:rPr>
+                <w:rFonts w:ascii="Cambria Math" w:hAnsi="Cambria Math"/>
+              </w:rPr>
+              <m:t>M</m:t>
+            </m:r>
+          </m:num>
+          <m:den>
+            <m:r>
+              <w:rPr>
+                <w:rFonts w:ascii="Cambria Math" w:hAnsi="Cambria Math"/>
+              </w:rPr>
+              <m:t>2</m:t>
+            </m:r>
+          </m:den>
+        </m:f>
+      </m:oMath>
+      <w:r>
+        <w:t>: overlap is 50%</w:t>
+      </w:r>
+    </w:p>
+    <w:p>
+      <w:pPr>
+        <w:pStyle w:val="ListParagraph"/>
+        <w:numPr>
+          <w:ilvl w:val="1"/>
+          <w:numId w:val="12"/>
+        </w:numPr>
+        <w:spacing w:line="259" w:lineRule="auto"/>
+      </w:pPr>
+      <m:oMath>
+        <m:r>
+          <w:rPr>
+            <w:rFonts w:ascii="Cambria Math" w:hAnsi="Cambria Math"/>
+          </w:rPr>
+          <m:t>D=0</m:t>
+        </m:r>
+      </m:oMath>
+      <w:r>
+        <w:t>: overlap is 0%, as in Bartlett’s method</w:t>
+      </w:r>
+    </w:p>
+    <w:p>
+      <w:pPr>
+        <w:pStyle w:val="ListParagraph"/>
+        <w:numPr>
+          <w:ilvl w:val="0"/>
+          <w:numId w:val="12"/>
+        </w:numPr>
+        <w:spacing w:line="259" w:lineRule="auto"/>
+      </w:pPr>
+      <w:r>
+        <w:t>Apply a time-domain window to each segment. Since the windows roll off at either end, overlapping segments help mitigate the loss of information.</w:t>
+      </w:r>
+    </w:p>
+    <w:p>
+      <w:pPr>
+        <w:pStyle w:val="ListParagraph"/>
+        <w:numPr>
+          <w:ilvl w:val="0"/>
+          <w:numId w:val="12"/>
+        </w:numPr>
+        <w:spacing w:line="259" w:lineRule="auto"/>
+      </w:pPr>
+      <w:r>
+        <w:t xml:space="preserve">For each windowed segment, compute the </w:t>
+      </w:r>
+      <m:oMath>
+        <m:r>
+          <w:rPr>
+            <w:rFonts w:ascii="Cambria Math" w:hAnsi="Cambria Math"/>
+          </w:rPr>
+          <m:t>M</m:t>
+        </m:r>
+      </m:oMath>
+      <w:r>
+        <w:t>-point periodogram</w:t>
+      </w:r>
+    </w:p>
+    <w:p>
+      <w:pPr>
+        <w:pStyle w:val="ListParagraph"/>
+        <w:numPr>
+          <w:ilvl w:val="0"/>
+          <w:numId w:val="12"/>
+        </w:numPr>
+        <w:spacing w:line="259" w:lineRule="auto"/>
+      </w:pPr>
+      <w:r>
+        <w:t xml:space="preserve">Average the </w:t>
+      </w:r>
+      <m:oMath>
+        <m:r>
+          <w:rPr>
+            <w:rFonts w:ascii="Cambria Math" w:hAnsi="Cambria Math"/>
+          </w:rPr>
+          <m:t>K</m:t>
+        </m:r>
+      </m:oMath>
+      <w:r>
+        <w:t xml:space="preserve"> periodograms to obtain the power spectrum</w:t>
+      </w:r>
+    </w:p>
+    <w:p>
+      <w:r>
+        <w:t>Compared to the rectangular windowing in Bartlett’s method, proper windowing using Hanning/Hamming/Blackman-Harris/Kaiser reduces resolution but improves spectral leakage.</w:t>
+      </w:r>
+    </w:p>
+    <w:p>
+      <w:r>
+        <w:rPr>
+          <w:b/>
+          <w:bCs/>
+        </w:rPr>
+        <w:t>A note on integrated power:</w:t>
+      </w:r>
+      <w:r>
+        <w:t xml:space="preserve"> </w:t>
+      </w:r>
+    </w:p>
+    <w:p>
+      <w:r>
+        <w:t xml:space="preserve">The periodogram, which is a discrete sequence of numbers, has units of </w:t>
+      </w:r>
+      <m:oMath>
+        <m:sSup>
+          <m:sSupPr>
+            <m:ctrlPr>
+              <w:rPr>
+                <w:rFonts w:ascii="Cambria Math" w:hAnsi="Cambria Math"/>
+                <w:i/>
+              </w:rPr>
+            </m:ctrlPr>
+          </m:sSupPr>
+          <m:e>
+            <m:r>
+              <m:rPr>
+                <m:nor/>
+              </m:rPr>
+              <w:rPr>
+                <w:rFonts w:ascii="Cambria Math" w:hAnsi="Cambria Math"/>
+              </w:rPr>
+              <m:t>V</m:t>
+            </m:r>
+            <m:ctrlPr>
+              <w:rPr>
+                <w:rFonts w:ascii="Cambria Math" w:hAnsi="Cambria Math"/>
+              </w:rPr>
+            </m:ctrlPr>
+          </m:e>
+          <m:sup>
+            <m:r>
+              <w:rPr>
+                <w:rFonts w:ascii="Cambria Math" w:hAnsi="Cambria Math"/>
+              </w:rPr>
+              <m:t>2</m:t>
+            </m:r>
+          </m:sup>
+        </m:sSup>
+      </m:oMath>
+      <w:r>
+        <w:rPr>
+          <w:rFonts w:eastAsiaTheme="minorEastAsia"/>
+        </w:rPr>
+        <w:t xml:space="preserve">, not </w:t>
+      </w:r>
+      <m:oMath>
+        <m:sSup>
+          <m:sSupPr>
+            <m:ctrlPr>
+              <w:rPr>
+                <w:rFonts w:ascii="Cambria Math" w:eastAsiaTheme="minorEastAsia" w:hAnsi="Cambria Math"/>
+                <w:i/>
+              </w:rPr>
+            </m:ctrlPr>
+          </m:sSupPr>
+          <m:e>
+            <m:r>
+              <m:rPr>
+                <m:nor/>
+              </m:rPr>
+              <w:rPr>
+                <w:rFonts w:ascii="Cambria Math" w:eastAsiaTheme="minorEastAsia" w:hAnsi="Cambria Math"/>
+              </w:rPr>
+              <m:t>V</m:t>
+            </m:r>
+            <m:ctrlPr>
+              <w:rPr>
+                <w:rFonts w:ascii="Cambria Math" w:eastAsiaTheme="minorEastAsia" w:hAnsi="Cambria Math"/>
+              </w:rPr>
+            </m:ctrlPr>
+          </m:e>
+          <m:sup>
+            <m:r>
+              <w:rPr>
+                <w:rFonts w:ascii="Cambria Math" w:eastAsiaTheme="minorEastAsia" w:hAnsi="Cambria Math"/>
+              </w:rPr>
+              <m:t>2</m:t>
+            </m:r>
+          </m:sup>
+        </m:sSup>
+        <m:r>
+          <m:rPr>
+            <m:lit/>
+          </m:rPr>
+          <w:rPr>
+            <w:rFonts w:ascii="Cambria Math" w:eastAsiaTheme="minorEastAsia" w:hAnsi="Cambria Math"/>
+          </w:rPr>
+          <m:t>/</m:t>
+        </m:r>
+        <m:r>
+          <m:rPr>
+            <m:nor/>
+          </m:rPr>
+          <w:rPr>
+            <w:rFonts w:ascii="Cambria Math" w:eastAsiaTheme="minorEastAsia" w:hAnsi="Cambria Math"/>
+          </w:rPr>
+          <m:t>bin</m:t>
+        </m:r>
+      </m:oMath>
+      <w:r>
+        <w:rPr>
+          <w:rFonts w:eastAsiaTheme="minorEastAsia"/>
+        </w:rPr>
+        <w:t xml:space="preserve">. The periodogram is based on the DFT, which is a sampled version of the DTFT. The periodogram has units of </w:t>
+      </w:r>
+      <m:oMath>
+        <m:sSup>
+          <m:sSupPr>
+            <m:ctrlPr>
+              <w:rPr>
+                <w:rFonts w:ascii="Cambria Math" w:eastAsiaTheme="minorEastAsia" w:hAnsi="Cambria Math"/>
+                <w:i/>
+              </w:rPr>
+            </m:ctrlPr>
+          </m:sSupPr>
+          <m:e>
+            <m:r>
+              <m:rPr>
+                <m:nor/>
+              </m:rPr>
+              <w:rPr>
+                <w:rFonts w:ascii="Cambria Math" w:eastAsiaTheme="minorEastAsia" w:hAnsi="Cambria Math"/>
+              </w:rPr>
+              <m:t>V</m:t>
+            </m:r>
+            <m:ctrlPr>
+              <w:rPr>
+                <w:rFonts w:ascii="Cambria Math" w:eastAsiaTheme="minorEastAsia" w:hAnsi="Cambria Math"/>
+              </w:rPr>
+            </m:ctrlPr>
+          </m:e>
+          <m:sup>
+            <m:r>
+              <w:rPr>
+                <w:rFonts w:ascii="Cambria Math" w:eastAsiaTheme="minorEastAsia" w:hAnsi="Cambria Math"/>
+              </w:rPr>
+              <m:t>2</m:t>
+            </m:r>
+          </m:sup>
+        </m:sSup>
+      </m:oMath>
+      <w:r>
+        <w:rPr>
+          <w:rFonts w:eastAsiaTheme="minorEastAsia"/>
+        </w:rPr>
+        <w:t xml:space="preserve">, not </w:t>
+      </w:r>
+      <m:oMath>
+        <m:sSup>
+          <m:sSupPr>
+            <m:ctrlPr>
+              <w:rPr>
+                <w:rFonts w:ascii="Cambria Math" w:eastAsiaTheme="minorEastAsia" w:hAnsi="Cambria Math"/>
+                <w:i/>
+              </w:rPr>
+            </m:ctrlPr>
+          </m:sSupPr>
+          <m:e>
+            <m:r>
+              <m:rPr>
+                <m:nor/>
+              </m:rPr>
+              <w:rPr>
+                <w:rFonts w:ascii="Cambria Math" w:eastAsiaTheme="minorEastAsia" w:hAnsi="Cambria Math"/>
+              </w:rPr>
+              <m:t>V</m:t>
+            </m:r>
+            <m:ctrlPr>
+              <w:rPr>
+                <w:rFonts w:ascii="Cambria Math" w:eastAsiaTheme="minorEastAsia" w:hAnsi="Cambria Math"/>
+              </w:rPr>
+            </m:ctrlPr>
+          </m:e>
+          <m:sup>
+            <m:r>
+              <w:rPr>
+                <w:rFonts w:ascii="Cambria Math" w:eastAsiaTheme="minorEastAsia" w:hAnsi="Cambria Math"/>
+              </w:rPr>
+              <m:t>2</m:t>
+            </m:r>
+          </m:sup>
+        </m:sSup>
+        <m:r>
+          <m:rPr>
+            <m:lit/>
+          </m:rPr>
+          <w:rPr>
+            <w:rFonts w:ascii="Cambria Math" w:eastAsiaTheme="minorEastAsia" w:hAnsi="Cambria Math"/>
+          </w:rPr>
+          <m:t>/</m:t>
+        </m:r>
+        <m:r>
+          <m:rPr>
+            <m:nor/>
+          </m:rPr>
+          <w:rPr>
+            <w:rFonts w:ascii="Cambria Math" w:eastAsiaTheme="minorEastAsia" w:hAnsi="Cambria Math"/>
+          </w:rPr>
+          <m:t>bin</m:t>
+        </m:r>
+      </m:oMath>
+      <w:r>
+        <w:rPr>
+          <w:rFonts w:eastAsiaTheme="minorEastAsia"/>
+        </w:rPr>
+        <w:t xml:space="preserve">. For example, if integrating over a periodogram of size </w:t>
+      </w:r>
+      <m:oMath>
+        <m:r>
+          <w:rPr>
+            <w:rFonts w:ascii="Cambria Math" w:eastAsiaTheme="minorEastAsia" w:hAnsi="Cambria Math"/>
+          </w:rPr>
+          <m:t>N</m:t>
+        </m:r>
+      </m:oMath>
+      <w:r>
+        <w:rPr>
+          <w:rFonts w:eastAsiaTheme="minorEastAsia"/>
+        </w:rPr>
+        <w:t xml:space="preserve"> yields power </w:t>
+      </w:r>
+      <m:oMath>
+        <m:r>
+          <w:rPr>
+            <w:rFonts w:ascii="Cambria Math" w:eastAsiaTheme="minorEastAsia" w:hAnsi="Cambria Math"/>
+          </w:rPr>
+          <m:t>P</m:t>
+        </m:r>
+      </m:oMath>
+      <w:r>
+        <w:rPr>
+          <w:rFonts w:eastAsiaTheme="minorEastAsia"/>
+        </w:rPr>
+        <w:t xml:space="preserve">, integrating over a periodogram of size </w:t>
+      </w:r>
+      <m:oMath>
+        <m:r>
+          <w:rPr>
+            <w:rFonts w:ascii="Cambria Math" w:eastAsiaTheme="minorEastAsia" w:hAnsi="Cambria Math"/>
+          </w:rPr>
+          <m:t>2N</m:t>
+        </m:r>
+      </m:oMath>
+      <w:r>
+        <w:rPr>
+          <w:rFonts w:eastAsiaTheme="minorEastAsia"/>
+        </w:rPr>
+        <w:t xml:space="preserve"> will yield </w:t>
+      </w:r>
+      <m:oMath>
+        <m:r>
+          <w:rPr>
+            <w:rFonts w:ascii="Cambria Math" w:eastAsiaTheme="minorEastAsia" w:hAnsi="Cambria Math"/>
+          </w:rPr>
+          <m:t>2P</m:t>
+        </m:r>
+      </m:oMath>
+      <w:r>
+        <w:rPr>
+          <w:rFonts w:eastAsiaTheme="minorEastAsia"/>
+        </w:rPr>
+        <w:t>.</w:t>
+      </w:r>
+    </w:p>
+    <w:p>
+      <w:pPr>
+        <w:pStyle w:val="Heading1"/>
+        <w:rPr>
+          <w:rFonts w:eastAsiaTheme="minorEastAsia"/>
+        </w:rPr>
+      </w:pPr>
+      <w:r>
+        <w:rPr>
+          <w:rFonts w:eastAsiaTheme="minorEastAsia"/>
+        </w:rPr>
         <w:t>DFT, spectrum analyzers, etc.</w:t>
       </w:r>
     </w:p>
@@ -33286,28 +35289,12 @@
       </w:r>
     </w:p>
     <w:p>
-      <w:pPr>
-        <w:rPr>
-          <w:rFonts w:asciiTheme="majorHAnsi" w:eastAsiaTheme="minorEastAsia" w:hAnsiTheme="majorHAnsi" w:cstheme="majorBidi"/>
-        </w:rPr>
-      </w:pPr>
-      <w:r>
-        <w:rPr>
-          <w:rFonts w:asciiTheme="majorHAnsi" w:eastAsiaTheme="minorEastAsia" w:hAnsiTheme="majorHAnsi" w:cstheme="majorBidi"/>
-        </w:rPr>
+      <w:r>
         <w:t>The classical formulation of phasors is if you have sinusoids of the same frequency but varying amplitudes and phases, the summation of the sinusoids is equal to a sinusoid at the same frequency with amplitude and phase given by phasor addition.</w:t>
       </w:r>
     </w:p>
     <w:p>
-      <w:pPr>
-        <w:rPr>
-          <w:rFonts w:asciiTheme="majorHAnsi" w:eastAsiaTheme="minorEastAsia" w:hAnsiTheme="majorHAnsi" w:cstheme="majorBidi"/>
-        </w:rPr>
-      </w:pPr>
-      <w:r>
-        <w:rPr>
-          <w:rFonts w:asciiTheme="majorHAnsi" w:eastAsiaTheme="minorEastAsia" w:hAnsiTheme="majorHAnsi" w:cstheme="majorBidi"/>
-        </w:rPr>
+      <w:r>
         <w:t xml:space="preserve">A phasor is a complex number that represents the amplitude and phase of a sinusoid. If the sinusoid is </w:t>
       </w:r>
       <m:oMath>
@@ -33315,7 +35302,7 @@
           <m:sSubPr>
             <m:ctrlPr>
               <w:rPr>
-                <w:rFonts w:ascii="Cambria Math" w:eastAsiaTheme="minorEastAsia" w:hAnsi="Cambria Math" w:cstheme="majorBidi"/>
+                <w:rFonts w:ascii="Cambria Math" w:hAnsi="Cambria Math"/>
                 <w:i/>
               </w:rPr>
             </m:ctrlPr>
@@ -33323,7 +35310,7 @@
           <m:e>
             <m:r>
               <w:rPr>
-                <w:rFonts w:ascii="Cambria Math" w:eastAsiaTheme="minorEastAsia" w:hAnsi="Cambria Math" w:cstheme="majorBidi"/>
+                <w:rFonts w:ascii="Cambria Math" w:hAnsi="Cambria Math"/>
               </w:rPr>
               <m:t>A</m:t>
             </m:r>
@@ -33331,7 +35318,7 @@
           <m:sub>
             <m:r>
               <w:rPr>
-                <w:rFonts w:ascii="Cambria Math" w:eastAsiaTheme="minorEastAsia" w:hAnsi="Cambria Math" w:cstheme="majorBidi"/>
+                <w:rFonts w:ascii="Cambria Math" w:hAnsi="Cambria Math"/>
               </w:rPr>
               <m:t>k</m:t>
             </m:r>
@@ -33341,7 +35328,7 @@
           <m:funcPr>
             <m:ctrlPr>
               <w:rPr>
-                <w:rFonts w:ascii="Cambria Math" w:eastAsiaTheme="minorEastAsia" w:hAnsi="Cambria Math" w:cstheme="majorBidi"/>
+                <w:rFonts w:ascii="Cambria Math" w:hAnsi="Cambria Math"/>
                 <w:i/>
               </w:rPr>
             </m:ctrlPr>
@@ -33352,7 +35339,7 @@
                 <m:sty m:val="p"/>
               </m:rPr>
               <w:rPr>
-                <w:rFonts w:ascii="Cambria Math" w:eastAsiaTheme="minorEastAsia" w:hAnsi="Cambria Math" w:cstheme="majorBidi"/>
+                <w:rFonts w:ascii="Cambria Math" w:hAnsi="Cambria Math"/>
               </w:rPr>
               <m:t>cos</m:t>
             </m:r>
@@ -33362,7 +35349,7 @@
               <m:dPr>
                 <m:ctrlPr>
                   <w:rPr>
-                    <w:rFonts w:ascii="Cambria Math" w:eastAsiaTheme="minorEastAsia" w:hAnsi="Cambria Math" w:cstheme="majorBidi"/>
+                    <w:rFonts w:ascii="Cambria Math" w:hAnsi="Cambria Math"/>
                     <w:i/>
                   </w:rPr>
                 </m:ctrlPr>
@@ -33372,7 +35359,7 @@
                   <m:sSubPr>
                     <m:ctrlPr>
                       <w:rPr>
-                        <w:rFonts w:ascii="Cambria Math" w:eastAsiaTheme="minorEastAsia" w:hAnsi="Cambria Math" w:cstheme="majorBidi"/>
+                        <w:rFonts w:ascii="Cambria Math" w:hAnsi="Cambria Math"/>
                         <w:i/>
                       </w:rPr>
                     </m:ctrlPr>
@@ -33380,7 +35367,7 @@
                   <m:e>
                     <m:r>
                       <w:rPr>
-                        <w:rFonts w:ascii="Cambria Math" w:eastAsiaTheme="minorEastAsia" w:hAnsi="Cambria Math" w:cstheme="majorBidi"/>
+                        <w:rFonts w:ascii="Cambria Math" w:hAnsi="Cambria Math"/>
                       </w:rPr>
                       <m:t>ω</m:t>
                     </m:r>
@@ -33388,7 +35375,7 @@
                   <m:sub>
                     <m:r>
                       <w:rPr>
-                        <w:rFonts w:ascii="Cambria Math" w:eastAsiaTheme="minorEastAsia" w:hAnsi="Cambria Math" w:cstheme="majorBidi"/>
+                        <w:rFonts w:ascii="Cambria Math" w:hAnsi="Cambria Math"/>
                       </w:rPr>
                       <m:t>0</m:t>
                     </m:r>
@@ -33396,7 +35383,7 @@
                 </m:sSub>
                 <m:r>
                   <w:rPr>
-                    <w:rFonts w:ascii="Cambria Math" w:eastAsiaTheme="minorEastAsia" w:hAnsi="Cambria Math" w:cstheme="majorBidi"/>
+                    <w:rFonts w:ascii="Cambria Math" w:hAnsi="Cambria Math"/>
                   </w:rPr>
                   <m:t>t+</m:t>
                 </m:r>
@@ -33404,7 +35391,7 @@
                   <m:sSubPr>
                     <m:ctrlPr>
                       <w:rPr>
-                        <w:rFonts w:ascii="Cambria Math" w:eastAsiaTheme="minorEastAsia" w:hAnsi="Cambria Math" w:cstheme="majorBidi"/>
+                        <w:rFonts w:ascii="Cambria Math" w:hAnsi="Cambria Math"/>
                         <w:i/>
                       </w:rPr>
                     </m:ctrlPr>
@@ -33412,7 +35399,7 @@
                   <m:e>
                     <m:r>
                       <w:rPr>
-                        <w:rFonts w:ascii="Cambria Math" w:eastAsiaTheme="minorEastAsia" w:hAnsi="Cambria Math" w:cstheme="majorBidi"/>
+                        <w:rFonts w:ascii="Cambria Math" w:hAnsi="Cambria Math"/>
                       </w:rPr>
                       <m:t>ϕ</m:t>
                     </m:r>
@@ -33420,7 +35407,7 @@
                   <m:sub>
                     <m:r>
                       <w:rPr>
-                        <w:rFonts w:ascii="Cambria Math" w:eastAsiaTheme="minorEastAsia" w:hAnsi="Cambria Math" w:cstheme="majorBidi"/>
+                        <w:rFonts w:ascii="Cambria Math" w:hAnsi="Cambria Math"/>
                       </w:rPr>
                       <m:t>k</m:t>
                     </m:r>
@@ -33432,9 +35419,6 @@
         </m:func>
       </m:oMath>
       <w:r>
-        <w:rPr>
-          <w:rFonts w:asciiTheme="majorHAnsi" w:eastAsiaTheme="minorEastAsia" w:hAnsiTheme="majorHAnsi" w:cstheme="majorBidi"/>
-        </w:rPr>
         <w:t>, then the phasor is</w:t>
       </w:r>
     </w:p>
@@ -33528,15 +35512,8 @@
       </m:oMathPara>
     </w:p>
     <w:p>
-      <w:pPr>
-        <w:rPr>
-          <w:rFonts w:asciiTheme="majorHAnsi" w:eastAsiaTheme="minorEastAsia" w:hAnsiTheme="majorHAnsi" w:cstheme="majorBidi"/>
-        </w:rPr>
-      </w:pPr>
-      <w:r>
-        <w:rPr>
-          <w:rFonts w:asciiTheme="majorHAnsi" w:eastAsiaTheme="minorEastAsia" w:hAnsiTheme="majorHAnsi" w:cstheme="majorBidi"/>
-        </w:rPr>
+      <w:r>
+        <w:lastRenderedPageBreak/>
         <w:t>Phasor analysis says that</w:t>
       </w:r>
     </w:p>
@@ -33773,43 +35750,29 @@
       </m:oMathPara>
     </w:p>
     <w:p>
-      <w:pPr>
-        <w:rPr>
-          <w:rFonts w:asciiTheme="majorHAnsi" w:eastAsiaTheme="minorEastAsia" w:hAnsiTheme="majorHAnsi" w:cstheme="majorBidi"/>
-        </w:rPr>
-      </w:pPr>
-      <w:r>
-        <w:rPr>
-          <w:rFonts w:asciiTheme="majorHAnsi" w:eastAsiaTheme="minorEastAsia" w:hAnsiTheme="majorHAnsi" w:cstheme="majorBidi"/>
-        </w:rPr>
+      <w:r>
         <w:t xml:space="preserve">Where </w:t>
       </w:r>
       <m:oMath>
         <m:r>
           <w:rPr>
-            <w:rFonts w:ascii="Cambria Math" w:eastAsiaTheme="minorEastAsia" w:hAnsi="Cambria Math" w:cstheme="majorBidi"/>
+            <w:rFonts w:ascii="Cambria Math" w:hAnsi="Cambria Math"/>
           </w:rPr>
           <m:t>A</m:t>
         </m:r>
       </m:oMath>
       <w:r>
-        <w:rPr>
-          <w:rFonts w:asciiTheme="majorHAnsi" w:eastAsiaTheme="minorEastAsia" w:hAnsiTheme="majorHAnsi" w:cstheme="majorBidi"/>
-        </w:rPr>
         <w:t xml:space="preserve"> and </w:t>
       </w:r>
       <m:oMath>
         <m:r>
           <w:rPr>
-            <w:rFonts w:ascii="Cambria Math" w:eastAsiaTheme="minorEastAsia" w:hAnsi="Cambria Math" w:cstheme="majorBidi"/>
+            <w:rFonts w:ascii="Cambria Math" w:hAnsi="Cambria Math"/>
           </w:rPr>
           <m:t>ϕ</m:t>
         </m:r>
       </m:oMath>
       <w:r>
-        <w:rPr>
-          <w:rFonts w:asciiTheme="majorHAnsi" w:eastAsiaTheme="minorEastAsia" w:hAnsiTheme="majorHAnsi" w:cstheme="majorBidi"/>
-        </w:rPr>
         <w:t xml:space="preserve"> are given by</w:t>
       </w:r>
     </w:p>
@@ -33970,15 +35933,7 @@
       </m:oMathPara>
     </w:p>
     <w:p>
-      <w:pPr>
-        <w:rPr>
-          <w:rFonts w:asciiTheme="majorHAnsi" w:eastAsiaTheme="minorEastAsia" w:hAnsiTheme="majorHAnsi" w:cstheme="majorBidi"/>
-        </w:rPr>
-      </w:pPr>
-      <w:r>
-        <w:rPr>
-          <w:rFonts w:asciiTheme="majorHAnsi" w:eastAsiaTheme="minorEastAsia" w:hAnsiTheme="majorHAnsi" w:cstheme="majorBidi"/>
-        </w:rPr>
+      <w:r>
         <w:t>Proof:</w:t>
       </w:r>
     </w:p>
@@ -35034,11 +36989,7 @@
         <w:t xml:space="preserve"> a </w:t>
       </w:r>
       <w:r>
-        <w:t xml:space="preserve">real, narrowband, high frequency signal (a bandpass signal) can be </w:t>
-      </w:r>
-      <w:r>
-        <w:lastRenderedPageBreak/>
-        <w:t>represented in terms of a complex low frequency signal (the lowpass equivalent or the bandpass signal).</w:t>
+        <w:t>real, narrowband, high frequency signal (a bandpass signal) can be represented in terms of a complex low frequency signal (the lowpass equivalent or the bandpass signal).</w:t>
       </w:r>
     </w:p>
     <w:p>
@@ -35883,21 +37834,7 @@
         <w:rPr>
           <w:rFonts w:eastAsiaTheme="minorEastAsia"/>
         </w:rPr>
-        <w:t xml:space="preserve">The same analysis </w:t>
-      </w:r>
-      <w:proofErr w:type="gramStart"/>
-      <w:r>
-        <w:rPr>
-          <w:rFonts w:eastAsiaTheme="minorEastAsia"/>
-        </w:rPr>
-        <w:t>applies:</w:t>
-      </w:r>
-      <w:proofErr w:type="gramEnd"/>
-      <w:r>
-        <w:rPr>
-          <w:rFonts w:eastAsiaTheme="minorEastAsia"/>
-        </w:rPr>
-        <w:t xml:space="preserve"> given bandpass signals, you may convert them to their lowpass equivalents and do your calculations/simulations at baseband. The only difference is that the lowpass equivalents are functions of time.</w:t>
+        <w:t>The same analysis applies: given bandpass signals, you may convert them to their lowpass equivalents and do your calculations/simulations at baseband. The only difference is that the lowpass equivalents are functions of time.</w:t>
       </w:r>
     </w:p>
     <w:sectPr>
@@ -36387,9 +38324,9 @@
     </w:lvl>
   </w:abstractNum>
   <w:abstractNum w:abstractNumId="5" w15:restartNumberingAfterBreak="0">
-    <w:nsid w:val="45657AFF"/>
+    <w:nsid w:val="442F7275"/>
     <w:multiLevelType w:val="hybridMultilevel"/>
-    <w:tmpl w:val="5EF410C6"/>
+    <w:tmpl w:val="D632E6CE"/>
     <w:lvl w:ilvl="0" w:tplc="0409000F">
       <w:start w:val="1"/>
       <w:numFmt w:val="decimal"/>
@@ -36476,9 +38413,9 @@
     </w:lvl>
   </w:abstractNum>
   <w:abstractNum w:abstractNumId="6" w15:restartNumberingAfterBreak="0">
-    <w:nsid w:val="4A4039D5"/>
+    <w:nsid w:val="45657AFF"/>
     <w:multiLevelType w:val="hybridMultilevel"/>
-    <w:tmpl w:val="55E221FC"/>
+    <w:tmpl w:val="5EF410C6"/>
     <w:lvl w:ilvl="0" w:tplc="0409000F">
       <w:start w:val="1"/>
       <w:numFmt w:val="decimal"/>
@@ -36565,9 +38502,9 @@
     </w:lvl>
   </w:abstractNum>
   <w:abstractNum w:abstractNumId="7" w15:restartNumberingAfterBreak="0">
-    <w:nsid w:val="5AF2351B"/>
+    <w:nsid w:val="4A4039D5"/>
     <w:multiLevelType w:val="hybridMultilevel"/>
-    <w:tmpl w:val="BBEA7DA4"/>
+    <w:tmpl w:val="55E221FC"/>
     <w:lvl w:ilvl="0" w:tplc="0409000F">
       <w:start w:val="1"/>
       <w:numFmt w:val="decimal"/>
@@ -36654,6 +38591,362 @@
     </w:lvl>
   </w:abstractNum>
   <w:abstractNum w:abstractNumId="8" w15:restartNumberingAfterBreak="0">
+    <w:nsid w:val="51625F08"/>
+    <w:multiLevelType w:val="hybridMultilevel"/>
+    <w:tmpl w:val="0C183C8A"/>
+    <w:lvl w:ilvl="0" w:tplc="0409000F">
+      <w:start w:val="1"/>
+      <w:numFmt w:val="decimal"/>
+      <w:lvlText w:val="%1."/>
+      <w:lvlJc w:val="left"/>
+      <w:pPr>
+        <w:ind w:left="720" w:hanging="360"/>
+      </w:pPr>
+      <w:rPr>
+        <w:rFonts w:hint="default"/>
+      </w:rPr>
+    </w:lvl>
+    <w:lvl w:ilvl="1" w:tplc="04090019" w:tentative="1">
+      <w:start w:val="1"/>
+      <w:numFmt w:val="lowerLetter"/>
+      <w:lvlText w:val="%2."/>
+      <w:lvlJc w:val="left"/>
+      <w:pPr>
+        <w:ind w:left="1440" w:hanging="360"/>
+      </w:pPr>
+    </w:lvl>
+    <w:lvl w:ilvl="2" w:tplc="0409001B" w:tentative="1">
+      <w:start w:val="1"/>
+      <w:numFmt w:val="lowerRoman"/>
+      <w:lvlText w:val="%3."/>
+      <w:lvlJc w:val="right"/>
+      <w:pPr>
+        <w:ind w:left="2160" w:hanging="180"/>
+      </w:pPr>
+    </w:lvl>
+    <w:lvl w:ilvl="3" w:tplc="0409000F" w:tentative="1">
+      <w:start w:val="1"/>
+      <w:numFmt w:val="decimal"/>
+      <w:lvlText w:val="%4."/>
+      <w:lvlJc w:val="left"/>
+      <w:pPr>
+        <w:ind w:left="2880" w:hanging="360"/>
+      </w:pPr>
+    </w:lvl>
+    <w:lvl w:ilvl="4" w:tplc="04090019" w:tentative="1">
+      <w:start w:val="1"/>
+      <w:numFmt w:val="lowerLetter"/>
+      <w:lvlText w:val="%5."/>
+      <w:lvlJc w:val="left"/>
+      <w:pPr>
+        <w:ind w:left="3600" w:hanging="360"/>
+      </w:pPr>
+    </w:lvl>
+    <w:lvl w:ilvl="5" w:tplc="0409001B" w:tentative="1">
+      <w:start w:val="1"/>
+      <w:numFmt w:val="lowerRoman"/>
+      <w:lvlText w:val="%6."/>
+      <w:lvlJc w:val="right"/>
+      <w:pPr>
+        <w:ind w:left="4320" w:hanging="180"/>
+      </w:pPr>
+    </w:lvl>
+    <w:lvl w:ilvl="6" w:tplc="0409000F" w:tentative="1">
+      <w:start w:val="1"/>
+      <w:numFmt w:val="decimal"/>
+      <w:lvlText w:val="%7."/>
+      <w:lvlJc w:val="left"/>
+      <w:pPr>
+        <w:ind w:left="5040" w:hanging="360"/>
+      </w:pPr>
+    </w:lvl>
+    <w:lvl w:ilvl="7" w:tplc="04090019" w:tentative="1">
+      <w:start w:val="1"/>
+      <w:numFmt w:val="lowerLetter"/>
+      <w:lvlText w:val="%8."/>
+      <w:lvlJc w:val="left"/>
+      <w:pPr>
+        <w:ind w:left="5760" w:hanging="360"/>
+      </w:pPr>
+    </w:lvl>
+    <w:lvl w:ilvl="8" w:tplc="0409001B" w:tentative="1">
+      <w:start w:val="1"/>
+      <w:numFmt w:val="lowerRoman"/>
+      <w:lvlText w:val="%9."/>
+      <w:lvlJc w:val="right"/>
+      <w:pPr>
+        <w:ind w:left="6480" w:hanging="180"/>
+      </w:pPr>
+    </w:lvl>
+  </w:abstractNum>
+  <w:abstractNum w:abstractNumId="9" w15:restartNumberingAfterBreak="0">
+    <w:nsid w:val="5AF2351B"/>
+    <w:multiLevelType w:val="hybridMultilevel"/>
+    <w:tmpl w:val="BBEA7DA4"/>
+    <w:lvl w:ilvl="0" w:tplc="0409000F">
+      <w:start w:val="1"/>
+      <w:numFmt w:val="decimal"/>
+      <w:lvlText w:val="%1."/>
+      <w:lvlJc w:val="left"/>
+      <w:pPr>
+        <w:ind w:left="720" w:hanging="360"/>
+      </w:pPr>
+      <w:rPr>
+        <w:rFonts w:hint="default"/>
+      </w:rPr>
+    </w:lvl>
+    <w:lvl w:ilvl="1" w:tplc="04090019" w:tentative="1">
+      <w:start w:val="1"/>
+      <w:numFmt w:val="lowerLetter"/>
+      <w:lvlText w:val="%2."/>
+      <w:lvlJc w:val="left"/>
+      <w:pPr>
+        <w:ind w:left="1440" w:hanging="360"/>
+      </w:pPr>
+    </w:lvl>
+    <w:lvl w:ilvl="2" w:tplc="0409001B" w:tentative="1">
+      <w:start w:val="1"/>
+      <w:numFmt w:val="lowerRoman"/>
+      <w:lvlText w:val="%3."/>
+      <w:lvlJc w:val="right"/>
+      <w:pPr>
+        <w:ind w:left="2160" w:hanging="180"/>
+      </w:pPr>
+    </w:lvl>
+    <w:lvl w:ilvl="3" w:tplc="0409000F" w:tentative="1">
+      <w:start w:val="1"/>
+      <w:numFmt w:val="decimal"/>
+      <w:lvlText w:val="%4."/>
+      <w:lvlJc w:val="left"/>
+      <w:pPr>
+        <w:ind w:left="2880" w:hanging="360"/>
+      </w:pPr>
+    </w:lvl>
+    <w:lvl w:ilvl="4" w:tplc="04090019" w:tentative="1">
+      <w:start w:val="1"/>
+      <w:numFmt w:val="lowerLetter"/>
+      <w:lvlText w:val="%5."/>
+      <w:lvlJc w:val="left"/>
+      <w:pPr>
+        <w:ind w:left="3600" w:hanging="360"/>
+      </w:pPr>
+    </w:lvl>
+    <w:lvl w:ilvl="5" w:tplc="0409001B" w:tentative="1">
+      <w:start w:val="1"/>
+      <w:numFmt w:val="lowerRoman"/>
+      <w:lvlText w:val="%6."/>
+      <w:lvlJc w:val="right"/>
+      <w:pPr>
+        <w:ind w:left="4320" w:hanging="180"/>
+      </w:pPr>
+    </w:lvl>
+    <w:lvl w:ilvl="6" w:tplc="0409000F" w:tentative="1">
+      <w:start w:val="1"/>
+      <w:numFmt w:val="decimal"/>
+      <w:lvlText w:val="%7."/>
+      <w:lvlJc w:val="left"/>
+      <w:pPr>
+        <w:ind w:left="5040" w:hanging="360"/>
+      </w:pPr>
+    </w:lvl>
+    <w:lvl w:ilvl="7" w:tplc="04090019" w:tentative="1">
+      <w:start w:val="1"/>
+      <w:numFmt w:val="lowerLetter"/>
+      <w:lvlText w:val="%8."/>
+      <w:lvlJc w:val="left"/>
+      <w:pPr>
+        <w:ind w:left="5760" w:hanging="360"/>
+      </w:pPr>
+    </w:lvl>
+    <w:lvl w:ilvl="8" w:tplc="0409001B" w:tentative="1">
+      <w:start w:val="1"/>
+      <w:numFmt w:val="lowerRoman"/>
+      <w:lvlText w:val="%9."/>
+      <w:lvlJc w:val="right"/>
+      <w:pPr>
+        <w:ind w:left="6480" w:hanging="180"/>
+      </w:pPr>
+    </w:lvl>
+  </w:abstractNum>
+  <w:abstractNum w:abstractNumId="10" w15:restartNumberingAfterBreak="0">
+    <w:nsid w:val="5CF600B9"/>
+    <w:multiLevelType w:val="hybridMultilevel"/>
+    <w:tmpl w:val="E50A3886"/>
+    <w:lvl w:ilvl="0" w:tplc="0409000F">
+      <w:start w:val="1"/>
+      <w:numFmt w:val="decimal"/>
+      <w:lvlText w:val="%1."/>
+      <w:lvlJc w:val="left"/>
+      <w:pPr>
+        <w:ind w:left="720" w:hanging="360"/>
+      </w:pPr>
+      <w:rPr>
+        <w:rFonts w:hint="default"/>
+      </w:rPr>
+    </w:lvl>
+    <w:lvl w:ilvl="1" w:tplc="04090019">
+      <w:start w:val="1"/>
+      <w:numFmt w:val="lowerLetter"/>
+      <w:lvlText w:val="%2."/>
+      <w:lvlJc w:val="left"/>
+      <w:pPr>
+        <w:ind w:left="1440" w:hanging="360"/>
+      </w:pPr>
+    </w:lvl>
+    <w:lvl w:ilvl="2" w:tplc="0409001B" w:tentative="1">
+      <w:start w:val="1"/>
+      <w:numFmt w:val="lowerRoman"/>
+      <w:lvlText w:val="%3."/>
+      <w:lvlJc w:val="right"/>
+      <w:pPr>
+        <w:ind w:left="2160" w:hanging="180"/>
+      </w:pPr>
+    </w:lvl>
+    <w:lvl w:ilvl="3" w:tplc="0409000F" w:tentative="1">
+      <w:start w:val="1"/>
+      <w:numFmt w:val="decimal"/>
+      <w:lvlText w:val="%4."/>
+      <w:lvlJc w:val="left"/>
+      <w:pPr>
+        <w:ind w:left="2880" w:hanging="360"/>
+      </w:pPr>
+    </w:lvl>
+    <w:lvl w:ilvl="4" w:tplc="04090019" w:tentative="1">
+      <w:start w:val="1"/>
+      <w:numFmt w:val="lowerLetter"/>
+      <w:lvlText w:val="%5."/>
+      <w:lvlJc w:val="left"/>
+      <w:pPr>
+        <w:ind w:left="3600" w:hanging="360"/>
+      </w:pPr>
+    </w:lvl>
+    <w:lvl w:ilvl="5" w:tplc="0409001B" w:tentative="1">
+      <w:start w:val="1"/>
+      <w:numFmt w:val="lowerRoman"/>
+      <w:lvlText w:val="%6."/>
+      <w:lvlJc w:val="right"/>
+      <w:pPr>
+        <w:ind w:left="4320" w:hanging="180"/>
+      </w:pPr>
+    </w:lvl>
+    <w:lvl w:ilvl="6" w:tplc="0409000F" w:tentative="1">
+      <w:start w:val="1"/>
+      <w:numFmt w:val="decimal"/>
+      <w:lvlText w:val="%7."/>
+      <w:lvlJc w:val="left"/>
+      <w:pPr>
+        <w:ind w:left="5040" w:hanging="360"/>
+      </w:pPr>
+    </w:lvl>
+    <w:lvl w:ilvl="7" w:tplc="04090019" w:tentative="1">
+      <w:start w:val="1"/>
+      <w:numFmt w:val="lowerLetter"/>
+      <w:lvlText w:val="%8."/>
+      <w:lvlJc w:val="left"/>
+      <w:pPr>
+        <w:ind w:left="5760" w:hanging="360"/>
+      </w:pPr>
+    </w:lvl>
+    <w:lvl w:ilvl="8" w:tplc="0409001B" w:tentative="1">
+      <w:start w:val="1"/>
+      <w:numFmt w:val="lowerRoman"/>
+      <w:lvlText w:val="%9."/>
+      <w:lvlJc w:val="right"/>
+      <w:pPr>
+        <w:ind w:left="6480" w:hanging="180"/>
+      </w:pPr>
+    </w:lvl>
+  </w:abstractNum>
+  <w:abstractNum w:abstractNumId="11" w15:restartNumberingAfterBreak="0">
+    <w:nsid w:val="65F11F62"/>
+    <w:multiLevelType w:val="hybridMultilevel"/>
+    <w:tmpl w:val="E5C2FAD4"/>
+    <w:lvl w:ilvl="0" w:tplc="0409000F">
+      <w:start w:val="1"/>
+      <w:numFmt w:val="decimal"/>
+      <w:lvlText w:val="%1."/>
+      <w:lvlJc w:val="left"/>
+      <w:pPr>
+        <w:ind w:left="720" w:hanging="360"/>
+      </w:pPr>
+      <w:rPr>
+        <w:rFonts w:hint="default"/>
+      </w:rPr>
+    </w:lvl>
+    <w:lvl w:ilvl="1" w:tplc="04090019" w:tentative="1">
+      <w:start w:val="1"/>
+      <w:numFmt w:val="lowerLetter"/>
+      <w:lvlText w:val="%2."/>
+      <w:lvlJc w:val="left"/>
+      <w:pPr>
+        <w:ind w:left="1440" w:hanging="360"/>
+      </w:pPr>
+    </w:lvl>
+    <w:lvl w:ilvl="2" w:tplc="0409001B" w:tentative="1">
+      <w:start w:val="1"/>
+      <w:numFmt w:val="lowerRoman"/>
+      <w:lvlText w:val="%3."/>
+      <w:lvlJc w:val="right"/>
+      <w:pPr>
+        <w:ind w:left="2160" w:hanging="180"/>
+      </w:pPr>
+    </w:lvl>
+    <w:lvl w:ilvl="3" w:tplc="0409000F" w:tentative="1">
+      <w:start w:val="1"/>
+      <w:numFmt w:val="decimal"/>
+      <w:lvlText w:val="%4."/>
+      <w:lvlJc w:val="left"/>
+      <w:pPr>
+        <w:ind w:left="2880" w:hanging="360"/>
+      </w:pPr>
+    </w:lvl>
+    <w:lvl w:ilvl="4" w:tplc="04090019" w:tentative="1">
+      <w:start w:val="1"/>
+      <w:numFmt w:val="lowerLetter"/>
+      <w:lvlText w:val="%5."/>
+      <w:lvlJc w:val="left"/>
+      <w:pPr>
+        <w:ind w:left="3600" w:hanging="360"/>
+      </w:pPr>
+    </w:lvl>
+    <w:lvl w:ilvl="5" w:tplc="0409001B" w:tentative="1">
+      <w:start w:val="1"/>
+      <w:numFmt w:val="lowerRoman"/>
+      <w:lvlText w:val="%6."/>
+      <w:lvlJc w:val="right"/>
+      <w:pPr>
+        <w:ind w:left="4320" w:hanging="180"/>
+      </w:pPr>
+    </w:lvl>
+    <w:lvl w:ilvl="6" w:tplc="0409000F" w:tentative="1">
+      <w:start w:val="1"/>
+      <w:numFmt w:val="decimal"/>
+      <w:lvlText w:val="%7."/>
+      <w:lvlJc w:val="left"/>
+      <w:pPr>
+        <w:ind w:left="5040" w:hanging="360"/>
+      </w:pPr>
+    </w:lvl>
+    <w:lvl w:ilvl="7" w:tplc="04090019" w:tentative="1">
+      <w:start w:val="1"/>
+      <w:numFmt w:val="lowerLetter"/>
+      <w:lvlText w:val="%8."/>
+      <w:lvlJc w:val="left"/>
+      <w:pPr>
+        <w:ind w:left="5760" w:hanging="360"/>
+      </w:pPr>
+    </w:lvl>
+    <w:lvl w:ilvl="8" w:tplc="0409001B" w:tentative="1">
+      <w:start w:val="1"/>
+      <w:numFmt w:val="lowerRoman"/>
+      <w:lvlText w:val="%9."/>
+      <w:lvlJc w:val="right"/>
+      <w:pPr>
+        <w:ind w:left="6480" w:hanging="180"/>
+      </w:pPr>
+    </w:lvl>
+  </w:abstractNum>
+  <w:abstractNum w:abstractNumId="12" w15:restartNumberingAfterBreak="0">
     <w:nsid w:val="69721490"/>
     <w:multiLevelType w:val="hybridMultilevel"/>
     <w:tmpl w:val="F906006E"/>
@@ -36770,7 +39063,7 @@
     <w:abstractNumId w:val="0"/>
   </w:num>
   <w:num w:numId="2" w16cid:durableId="1244799991">
-    <w:abstractNumId w:val="8"/>
+    <w:abstractNumId w:val="12"/>
   </w:num>
   <w:num w:numId="3" w16cid:durableId="17783999">
     <w:abstractNumId w:val="4"/>
@@ -36779,19 +39072,31 @@
     <w:abstractNumId w:val="1"/>
   </w:num>
   <w:num w:numId="5" w16cid:durableId="610481556">
-    <w:abstractNumId w:val="5"/>
+    <w:abstractNumId w:val="6"/>
   </w:num>
   <w:num w:numId="6" w16cid:durableId="1221164903">
-    <w:abstractNumId w:val="7"/>
+    <w:abstractNumId w:val="9"/>
   </w:num>
   <w:num w:numId="7" w16cid:durableId="1900359606">
     <w:abstractNumId w:val="3"/>
   </w:num>
   <w:num w:numId="8" w16cid:durableId="366880554">
-    <w:abstractNumId w:val="6"/>
+    <w:abstractNumId w:val="7"/>
   </w:num>
   <w:num w:numId="9" w16cid:durableId="67768800">
     <w:abstractNumId w:val="2"/>
+  </w:num>
+  <w:num w:numId="10" w16cid:durableId="1421104131">
+    <w:abstractNumId w:val="5"/>
+  </w:num>
+  <w:num w:numId="11" w16cid:durableId="1828862775">
+    <w:abstractNumId w:val="8"/>
+  </w:num>
+  <w:num w:numId="12" w16cid:durableId="513343751">
+    <w:abstractNumId w:val="10"/>
+  </w:num>
+  <w:num w:numId="13" w16cid:durableId="508105251">
+    <w:abstractNumId w:val="11"/>
   </w:num>
 </w:numbering>
 </file>
@@ -37778,6 +40083,18 @@
       <w:shd w:val="clear" w:color="auto" w:fill="E1DFDD"/>
     </w:rPr>
   </w:style>
+  <w:style w:type="character" w:styleId="FollowedHyperlink">
+    <w:name w:val="FollowedHyperlink"/>
+    <w:basedOn w:val="DefaultParagraphFont"/>
+    <w:uiPriority w:val="99"/>
+    <w:semiHidden/>
+    <w:unhideWhenUsed/>
+    <w:rsid w:val="006735B9"/>
+    <w:rPr>
+      <w:color w:val="96607D" w:themeColor="followedHyperlink"/>
+      <w:u w:val="single"/>
+    </w:rPr>
+  </w:style>
 </w:styles>
 </file>
 

</xml_diff>

<commit_message>
Update rf systems and signals-and-systems notes
</commit_message>
<xml_diff>
--- a/notes/signals-and-systems.docx
+++ b/notes/signals-and-systems.docx
@@ -759,14 +759,12 @@
         </w:rPr>
         <w:t xml:space="preserve"> because when you multipl</w:t>
       </w:r>
-      <w:proofErr w:type="spellStart"/>
       <w:r>
         <w:rPr>
           <w:rFonts w:eastAsiaTheme="minorEastAsia"/>
         </w:rPr>
         <w:t>y</w:t>
       </w:r>
-      <w:proofErr w:type="spellEnd"/>
       <w:r>
         <w:rPr>
           <w:rFonts w:eastAsiaTheme="minorEastAsia"/>
@@ -3139,18 +3137,28 @@
       </w:r>
     </w:p>
     <w:p>
-      <w:pPr>
+      <w:r>
         <w:rPr>
           <w:b/>
           <w:bCs/>
         </w:rPr>
-      </w:pPr>
+        <w:t>Stability</w:t>
+      </w:r>
       <w:r>
         <w:rPr>
           <w:b/>
           <w:bCs/>
         </w:rPr>
-        <w:t>Stability</w:t>
+        <w:t xml:space="preserve"> – bounded input = bounded output. </w:t>
+      </w:r>
+      <w:r>
+        <w:t xml:space="preserve">For LTI system, this means impulse response is L1, i.e. the FT exists and has uniform convergence. </w:t>
+      </w:r>
+      <w:r>
+        <w:t>This also means that the transient response of the system to a suddenly applied exponential will eventually die out.</w:t>
+      </w:r>
+      <w:r>
+        <w:t xml:space="preserve"> (See DTSP).</w:t>
       </w:r>
     </w:p>
     <w:p/>
@@ -3184,6 +3192,431 @@
       <w:r>
         <w:t>Causal LTI systems described by LCCDE</w:t>
       </w:r>
+    </w:p>
+    <w:p>
+      <w:pPr>
+        <w:rPr>
+          <w:rFonts w:eastAsiaTheme="minorEastAsia"/>
+        </w:rPr>
+      </w:pPr>
+      <m:oMathPara>
+        <m:oMath>
+          <m:nary>
+            <m:naryPr>
+              <m:chr m:val="∑"/>
+              <m:ctrlPr>
+                <w:rPr>
+                  <w:rFonts w:ascii="Cambria Math" w:hAnsi="Cambria Math"/>
+                  <w:i/>
+                </w:rPr>
+              </m:ctrlPr>
+            </m:naryPr>
+            <m:sub>
+              <m:r>
+                <w:rPr>
+                  <w:rFonts w:ascii="Cambria Math" w:hAnsi="Cambria Math"/>
+                </w:rPr>
+                <m:t>k=0</m:t>
+              </m:r>
+            </m:sub>
+            <m:sup>
+              <m:r>
+                <w:rPr>
+                  <w:rFonts w:ascii="Cambria Math" w:hAnsi="Cambria Math"/>
+                </w:rPr>
+                <m:t>N</m:t>
+              </m:r>
+            </m:sup>
+            <m:e>
+              <m:sSub>
+                <m:sSubPr>
+                  <m:ctrlPr>
+                    <w:rPr>
+                      <w:rFonts w:ascii="Cambria Math" w:hAnsi="Cambria Math"/>
+                      <w:i/>
+                    </w:rPr>
+                  </m:ctrlPr>
+                </m:sSubPr>
+                <m:e>
+                  <m:r>
+                    <w:rPr>
+                      <w:rFonts w:ascii="Cambria Math" w:hAnsi="Cambria Math"/>
+                    </w:rPr>
+                    <m:t>a</m:t>
+                  </m:r>
+                </m:e>
+                <m:sub>
+                  <m:r>
+                    <w:rPr>
+                      <w:rFonts w:ascii="Cambria Math" w:hAnsi="Cambria Math"/>
+                    </w:rPr>
+                    <m:t>k</m:t>
+                  </m:r>
+                </m:sub>
+              </m:sSub>
+              <m:r>
+                <w:rPr>
+                  <w:rFonts w:ascii="Cambria Math" w:hAnsi="Cambria Math"/>
+                </w:rPr>
+                <m:t>y</m:t>
+              </m:r>
+              <m:d>
+                <m:dPr>
+                  <m:ctrlPr>
+                    <w:rPr>
+                      <w:rFonts w:ascii="Cambria Math" w:hAnsi="Cambria Math"/>
+                      <w:i/>
+                    </w:rPr>
+                  </m:ctrlPr>
+                </m:dPr>
+                <m:e>
+                  <m:r>
+                    <w:rPr>
+                      <w:rFonts w:ascii="Cambria Math" w:hAnsi="Cambria Math"/>
+                    </w:rPr>
+                    <m:t>n-k</m:t>
+                  </m:r>
+                </m:e>
+              </m:d>
+            </m:e>
+          </m:nary>
+          <m:r>
+            <w:rPr>
+              <w:rFonts w:ascii="Cambria Math" w:hAnsi="Cambria Math"/>
+            </w:rPr>
+            <m:t>=</m:t>
+          </m:r>
+          <m:nary>
+            <m:naryPr>
+              <m:chr m:val="∑"/>
+              <m:ctrlPr>
+                <w:rPr>
+                  <w:rFonts w:ascii="Cambria Math" w:hAnsi="Cambria Math"/>
+                  <w:i/>
+                </w:rPr>
+              </m:ctrlPr>
+            </m:naryPr>
+            <m:sub>
+              <m:r>
+                <w:rPr>
+                  <w:rFonts w:ascii="Cambria Math" w:hAnsi="Cambria Math"/>
+                </w:rPr>
+                <m:t>k=0</m:t>
+              </m:r>
+            </m:sub>
+            <m:sup>
+              <m:r>
+                <w:rPr>
+                  <w:rFonts w:ascii="Cambria Math" w:hAnsi="Cambria Math"/>
+                </w:rPr>
+                <m:t>M</m:t>
+              </m:r>
+            </m:sup>
+            <m:e>
+              <m:sSub>
+                <m:sSubPr>
+                  <m:ctrlPr>
+                    <w:rPr>
+                      <w:rFonts w:ascii="Cambria Math" w:hAnsi="Cambria Math"/>
+                      <w:i/>
+                    </w:rPr>
+                  </m:ctrlPr>
+                </m:sSubPr>
+                <m:e>
+                  <m:r>
+                    <w:rPr>
+                      <w:rFonts w:ascii="Cambria Math" w:hAnsi="Cambria Math"/>
+                    </w:rPr>
+                    <m:t>b</m:t>
+                  </m:r>
+                </m:e>
+                <m:sub>
+                  <m:r>
+                    <w:rPr>
+                      <w:rFonts w:ascii="Cambria Math" w:hAnsi="Cambria Math"/>
+                    </w:rPr>
+                    <m:t>k</m:t>
+                  </m:r>
+                </m:sub>
+              </m:sSub>
+              <m:r>
+                <w:rPr>
+                  <w:rFonts w:ascii="Cambria Math" w:hAnsi="Cambria Math"/>
+                </w:rPr>
+                <m:t>x</m:t>
+              </m:r>
+              <m:d>
+                <m:dPr>
+                  <m:ctrlPr>
+                    <w:rPr>
+                      <w:rFonts w:ascii="Cambria Math" w:hAnsi="Cambria Math"/>
+                      <w:i/>
+                    </w:rPr>
+                  </m:ctrlPr>
+                </m:dPr>
+                <m:e>
+                  <m:r>
+                    <w:rPr>
+                      <w:rFonts w:ascii="Cambria Math" w:hAnsi="Cambria Math"/>
+                    </w:rPr>
+                    <m:t>n-k</m:t>
+                  </m:r>
+                </m:e>
+              </m:d>
+            </m:e>
+          </m:nary>
+        </m:oMath>
+      </m:oMathPara>
+    </w:p>
+    <w:p>
+      <m:oMathPara>
+        <m:oMath>
+          <m:f>
+            <m:fPr>
+              <m:ctrlPr>
+                <w:rPr>
+                  <w:rFonts w:ascii="Cambria Math" w:hAnsi="Cambria Math"/>
+                  <w:i/>
+                </w:rPr>
+              </m:ctrlPr>
+            </m:fPr>
+            <m:num>
+              <m:r>
+                <w:rPr>
+                  <w:rFonts w:ascii="Cambria Math" w:hAnsi="Cambria Math"/>
+                </w:rPr>
+                <m:t>Y</m:t>
+              </m:r>
+              <m:d>
+                <m:dPr>
+                  <m:ctrlPr>
+                    <w:rPr>
+                      <w:rFonts w:ascii="Cambria Math" w:hAnsi="Cambria Math"/>
+                      <w:i/>
+                    </w:rPr>
+                  </m:ctrlPr>
+                </m:dPr>
+                <m:e>
+                  <m:r>
+                    <w:rPr>
+                      <w:rFonts w:ascii="Cambria Math" w:hAnsi="Cambria Math"/>
+                    </w:rPr>
+                    <m:t>z</m:t>
+                  </m:r>
+                </m:e>
+              </m:d>
+            </m:num>
+            <m:den>
+              <m:r>
+                <w:rPr>
+                  <w:rFonts w:ascii="Cambria Math" w:hAnsi="Cambria Math"/>
+                </w:rPr>
+                <m:t>X</m:t>
+              </m:r>
+              <m:d>
+                <m:dPr>
+                  <m:ctrlPr>
+                    <w:rPr>
+                      <w:rFonts w:ascii="Cambria Math" w:hAnsi="Cambria Math"/>
+                      <w:i/>
+                    </w:rPr>
+                  </m:ctrlPr>
+                </m:dPr>
+                <m:e>
+                  <m:r>
+                    <w:rPr>
+                      <w:rFonts w:ascii="Cambria Math" w:hAnsi="Cambria Math"/>
+                    </w:rPr>
+                    <m:t>z</m:t>
+                  </m:r>
+                </m:e>
+              </m:d>
+            </m:den>
+          </m:f>
+          <m:r>
+            <w:rPr>
+              <w:rFonts w:ascii="Cambria Math" w:hAnsi="Cambria Math"/>
+            </w:rPr>
+            <m:t>=</m:t>
+          </m:r>
+          <m:f>
+            <m:fPr>
+              <m:ctrlPr>
+                <w:rPr>
+                  <w:rFonts w:ascii="Cambria Math" w:hAnsi="Cambria Math"/>
+                  <w:i/>
+                </w:rPr>
+              </m:ctrlPr>
+            </m:fPr>
+            <m:num>
+              <m:nary>
+                <m:naryPr>
+                  <m:chr m:val="∑"/>
+                  <m:ctrlPr>
+                    <w:rPr>
+                      <w:rFonts w:ascii="Cambria Math" w:hAnsi="Cambria Math"/>
+                      <w:i/>
+                    </w:rPr>
+                  </m:ctrlPr>
+                </m:naryPr>
+                <m:sub>
+                  <m:r>
+                    <w:rPr>
+                      <w:rFonts w:ascii="Cambria Math" w:hAnsi="Cambria Math"/>
+                    </w:rPr>
+                    <m:t>k=0</m:t>
+                  </m:r>
+                </m:sub>
+                <m:sup>
+                  <m:r>
+                    <w:rPr>
+                      <w:rFonts w:ascii="Cambria Math" w:hAnsi="Cambria Math"/>
+                    </w:rPr>
+                    <m:t>M</m:t>
+                  </m:r>
+                </m:sup>
+                <m:e>
+                  <m:sSub>
+                    <m:sSubPr>
+                      <m:ctrlPr>
+                        <w:rPr>
+                          <w:rFonts w:ascii="Cambria Math" w:hAnsi="Cambria Math"/>
+                          <w:i/>
+                        </w:rPr>
+                      </m:ctrlPr>
+                    </m:sSubPr>
+                    <m:e>
+                      <m:r>
+                        <w:rPr>
+                          <w:rFonts w:ascii="Cambria Math" w:hAnsi="Cambria Math"/>
+                        </w:rPr>
+                        <m:t>b</m:t>
+                      </m:r>
+                    </m:e>
+                    <m:sub>
+                      <m:r>
+                        <w:rPr>
+                          <w:rFonts w:ascii="Cambria Math" w:hAnsi="Cambria Math"/>
+                        </w:rPr>
+                        <m:t>k</m:t>
+                      </m:r>
+                    </m:sub>
+                  </m:sSub>
+                  <m:sSup>
+                    <m:sSupPr>
+                      <m:ctrlPr>
+                        <w:rPr>
+                          <w:rFonts w:ascii="Cambria Math" w:hAnsi="Cambria Math"/>
+                          <w:i/>
+                        </w:rPr>
+                      </m:ctrlPr>
+                    </m:sSupPr>
+                    <m:e>
+                      <m:r>
+                        <w:rPr>
+                          <w:rFonts w:ascii="Cambria Math" w:hAnsi="Cambria Math"/>
+                        </w:rPr>
+                        <m:t>z</m:t>
+                      </m:r>
+                    </m:e>
+                    <m:sup>
+                      <m:r>
+                        <w:rPr>
+                          <w:rFonts w:ascii="Cambria Math" w:hAnsi="Cambria Math"/>
+                        </w:rPr>
+                        <m:t>-k</m:t>
+                      </m:r>
+                    </m:sup>
+                  </m:sSup>
+                </m:e>
+              </m:nary>
+            </m:num>
+            <m:den>
+              <m:nary>
+                <m:naryPr>
+                  <m:chr m:val="∑"/>
+                  <m:ctrlPr>
+                    <w:rPr>
+                      <w:rFonts w:ascii="Cambria Math" w:hAnsi="Cambria Math"/>
+                      <w:i/>
+                    </w:rPr>
+                  </m:ctrlPr>
+                </m:naryPr>
+                <m:sub>
+                  <m:r>
+                    <w:rPr>
+                      <w:rFonts w:ascii="Cambria Math" w:hAnsi="Cambria Math"/>
+                    </w:rPr>
+                    <m:t>k=0</m:t>
+                  </m:r>
+                </m:sub>
+                <m:sup>
+                  <m:r>
+                    <w:rPr>
+                      <w:rFonts w:ascii="Cambria Math" w:hAnsi="Cambria Math"/>
+                    </w:rPr>
+                    <m:t>N</m:t>
+                  </m:r>
+                </m:sup>
+                <m:e>
+                  <m:sSub>
+                    <m:sSubPr>
+                      <m:ctrlPr>
+                        <w:rPr>
+                          <w:rFonts w:ascii="Cambria Math" w:hAnsi="Cambria Math"/>
+                          <w:i/>
+                        </w:rPr>
+                      </m:ctrlPr>
+                    </m:sSubPr>
+                    <m:e>
+                      <m:r>
+                        <w:rPr>
+                          <w:rFonts w:ascii="Cambria Math" w:hAnsi="Cambria Math"/>
+                        </w:rPr>
+                        <m:t>a</m:t>
+                      </m:r>
+                    </m:e>
+                    <m:sub>
+                      <m:r>
+                        <w:rPr>
+                          <w:rFonts w:ascii="Cambria Math" w:hAnsi="Cambria Math"/>
+                        </w:rPr>
+                        <m:t>k</m:t>
+                      </m:r>
+                    </m:sub>
+                  </m:sSub>
+                  <m:sSup>
+                    <m:sSupPr>
+                      <m:ctrlPr>
+                        <w:rPr>
+                          <w:rFonts w:ascii="Cambria Math" w:hAnsi="Cambria Math"/>
+                          <w:i/>
+                        </w:rPr>
+                      </m:ctrlPr>
+                    </m:sSupPr>
+                    <m:e>
+                      <m:r>
+                        <w:rPr>
+                          <w:rFonts w:ascii="Cambria Math" w:hAnsi="Cambria Math"/>
+                        </w:rPr>
+                        <m:t>z</m:t>
+                      </m:r>
+                    </m:e>
+                    <m:sup>
+                      <m:r>
+                        <w:rPr>
+                          <w:rFonts w:ascii="Cambria Math" w:hAnsi="Cambria Math"/>
+                        </w:rPr>
+                        <m:t>-k</m:t>
+                      </m:r>
+                    </m:sup>
+                  </m:sSup>
+                </m:e>
+              </m:nary>
+            </m:den>
+          </m:f>
+        </m:oMath>
+      </m:oMathPara>
     </w:p>
     <w:p>
       <m:oMath>
@@ -3446,6 +3879,261 @@
           <w:rFonts w:asciiTheme="majorHAnsi" w:eastAsiaTheme="majorEastAsia" w:hAnsiTheme="majorHAnsi" w:cstheme="majorBidi"/>
         </w:rPr>
       </w:pPr>
+      <m:oMathPara>
+        <m:oMath>
+          <m:f>
+            <m:fPr>
+              <m:ctrlPr>
+                <w:rPr>
+                  <w:rFonts w:ascii="Cambria Math" w:eastAsiaTheme="majorEastAsia" w:hAnsi="Cambria Math" w:cstheme="majorBidi"/>
+                  <w:i/>
+                </w:rPr>
+              </m:ctrlPr>
+            </m:fPr>
+            <m:num>
+              <m:r>
+                <w:rPr>
+                  <w:rFonts w:ascii="Cambria Math" w:eastAsiaTheme="majorEastAsia" w:hAnsi="Cambria Math" w:cstheme="majorBidi"/>
+                </w:rPr>
+                <m:t>Y</m:t>
+              </m:r>
+              <m:d>
+                <m:dPr>
+                  <m:ctrlPr>
+                    <w:rPr>
+                      <w:rFonts w:ascii="Cambria Math" w:eastAsiaTheme="majorEastAsia" w:hAnsi="Cambria Math" w:cstheme="majorBidi"/>
+                      <w:i/>
+                    </w:rPr>
+                  </m:ctrlPr>
+                </m:dPr>
+                <m:e>
+                  <m:r>
+                    <w:rPr>
+                      <w:rFonts w:ascii="Cambria Math" w:eastAsiaTheme="majorEastAsia" w:hAnsi="Cambria Math" w:cstheme="majorBidi"/>
+                    </w:rPr>
+                    <m:t>s</m:t>
+                  </m:r>
+                </m:e>
+              </m:d>
+            </m:num>
+            <m:den>
+              <m:r>
+                <w:rPr>
+                  <w:rFonts w:ascii="Cambria Math" w:eastAsiaTheme="majorEastAsia" w:hAnsi="Cambria Math" w:cstheme="majorBidi"/>
+                </w:rPr>
+                <m:t>X</m:t>
+              </m:r>
+              <m:d>
+                <m:dPr>
+                  <m:ctrlPr>
+                    <w:rPr>
+                      <w:rFonts w:ascii="Cambria Math" w:eastAsiaTheme="majorEastAsia" w:hAnsi="Cambria Math" w:cstheme="majorBidi"/>
+                      <w:i/>
+                    </w:rPr>
+                  </m:ctrlPr>
+                </m:dPr>
+                <m:e>
+                  <m:r>
+                    <w:rPr>
+                      <w:rFonts w:ascii="Cambria Math" w:eastAsiaTheme="majorEastAsia" w:hAnsi="Cambria Math" w:cstheme="majorBidi"/>
+                    </w:rPr>
+                    <m:t>s</m:t>
+                  </m:r>
+                </m:e>
+              </m:d>
+            </m:den>
+          </m:f>
+          <m:r>
+            <w:rPr>
+              <w:rFonts w:ascii="Cambria Math" w:eastAsiaTheme="majorEastAsia" w:hAnsi="Cambria Math" w:cstheme="majorBidi"/>
+            </w:rPr>
+            <m:t>=</m:t>
+          </m:r>
+          <m:f>
+            <m:fPr>
+              <m:ctrlPr>
+                <w:rPr>
+                  <w:rFonts w:ascii="Cambria Math" w:eastAsiaTheme="majorEastAsia" w:hAnsi="Cambria Math" w:cstheme="majorBidi"/>
+                  <w:i/>
+                </w:rPr>
+              </m:ctrlPr>
+            </m:fPr>
+            <m:num>
+              <m:nary>
+                <m:naryPr>
+                  <m:chr m:val="∑"/>
+                  <m:ctrlPr>
+                    <w:rPr>
+                      <w:rFonts w:ascii="Cambria Math" w:eastAsiaTheme="majorEastAsia" w:hAnsi="Cambria Math" w:cstheme="majorBidi"/>
+                      <w:i/>
+                    </w:rPr>
+                  </m:ctrlPr>
+                </m:naryPr>
+                <m:sub>
+                  <m:r>
+                    <w:rPr>
+                      <w:rFonts w:ascii="Cambria Math" w:eastAsiaTheme="majorEastAsia" w:hAnsi="Cambria Math" w:cstheme="majorBidi"/>
+                    </w:rPr>
+                    <m:t>k=0</m:t>
+                  </m:r>
+                </m:sub>
+                <m:sup>
+                  <m:r>
+                    <w:rPr>
+                      <w:rFonts w:ascii="Cambria Math" w:eastAsiaTheme="majorEastAsia" w:hAnsi="Cambria Math" w:cstheme="majorBidi"/>
+                    </w:rPr>
+                    <m:t>M</m:t>
+                  </m:r>
+                </m:sup>
+                <m:e>
+                  <m:sSub>
+                    <m:sSubPr>
+                      <m:ctrlPr>
+                        <w:rPr>
+                          <w:rFonts w:ascii="Cambria Math" w:eastAsiaTheme="majorEastAsia" w:hAnsi="Cambria Math" w:cstheme="majorBidi"/>
+                          <w:i/>
+                        </w:rPr>
+                      </m:ctrlPr>
+                    </m:sSubPr>
+                    <m:e>
+                      <m:r>
+                        <w:rPr>
+                          <w:rFonts w:ascii="Cambria Math" w:eastAsiaTheme="majorEastAsia" w:hAnsi="Cambria Math" w:cstheme="majorBidi"/>
+                        </w:rPr>
+                        <m:t>b</m:t>
+                      </m:r>
+                    </m:e>
+                    <m:sub>
+                      <m:r>
+                        <w:rPr>
+                          <w:rFonts w:ascii="Cambria Math" w:eastAsiaTheme="majorEastAsia" w:hAnsi="Cambria Math" w:cstheme="majorBidi"/>
+                        </w:rPr>
+                        <m:t>k</m:t>
+                      </m:r>
+                    </m:sub>
+                  </m:sSub>
+                  <m:sSup>
+                    <m:sSupPr>
+                      <m:ctrlPr>
+                        <w:rPr>
+                          <w:rFonts w:ascii="Cambria Math" w:eastAsiaTheme="majorEastAsia" w:hAnsi="Cambria Math" w:cstheme="majorBidi"/>
+                          <w:i/>
+                        </w:rPr>
+                      </m:ctrlPr>
+                    </m:sSupPr>
+                    <m:e>
+                      <m:r>
+                        <w:rPr>
+                          <w:rFonts w:ascii="Cambria Math" w:eastAsiaTheme="majorEastAsia" w:hAnsi="Cambria Math" w:cstheme="majorBidi"/>
+                        </w:rPr>
+                        <m:t>s</m:t>
+                      </m:r>
+                    </m:e>
+                    <m:sup>
+                      <m:r>
+                        <w:rPr>
+                          <w:rFonts w:ascii="Cambria Math" w:eastAsiaTheme="majorEastAsia" w:hAnsi="Cambria Math" w:cstheme="majorBidi"/>
+                        </w:rPr>
+                        <m:t>k</m:t>
+                      </m:r>
+                    </m:sup>
+                  </m:sSup>
+                </m:e>
+              </m:nary>
+            </m:num>
+            <m:den>
+              <m:nary>
+                <m:naryPr>
+                  <m:chr m:val="∑"/>
+                  <m:ctrlPr>
+                    <w:rPr>
+                      <w:rFonts w:ascii="Cambria Math" w:eastAsiaTheme="majorEastAsia" w:hAnsi="Cambria Math" w:cstheme="majorBidi"/>
+                      <w:i/>
+                    </w:rPr>
+                  </m:ctrlPr>
+                </m:naryPr>
+                <m:sub>
+                  <m:r>
+                    <w:rPr>
+                      <w:rFonts w:ascii="Cambria Math" w:eastAsiaTheme="majorEastAsia" w:hAnsi="Cambria Math" w:cstheme="majorBidi"/>
+                    </w:rPr>
+                    <m:t>k=0</m:t>
+                  </m:r>
+                </m:sub>
+                <m:sup>
+                  <m:r>
+                    <w:rPr>
+                      <w:rFonts w:ascii="Cambria Math" w:eastAsiaTheme="majorEastAsia" w:hAnsi="Cambria Math" w:cstheme="majorBidi"/>
+                    </w:rPr>
+                    <m:t>N</m:t>
+                  </m:r>
+                </m:sup>
+                <m:e>
+                  <m:sSub>
+                    <m:sSubPr>
+                      <m:ctrlPr>
+                        <w:rPr>
+                          <w:rFonts w:ascii="Cambria Math" w:eastAsiaTheme="majorEastAsia" w:hAnsi="Cambria Math" w:cstheme="majorBidi"/>
+                          <w:i/>
+                        </w:rPr>
+                      </m:ctrlPr>
+                    </m:sSubPr>
+                    <m:e>
+                      <m:r>
+                        <w:rPr>
+                          <w:rFonts w:ascii="Cambria Math" w:eastAsiaTheme="majorEastAsia" w:hAnsi="Cambria Math" w:cstheme="majorBidi"/>
+                        </w:rPr>
+                        <m:t>a</m:t>
+                      </m:r>
+                    </m:e>
+                    <m:sub>
+                      <m:r>
+                        <w:rPr>
+                          <w:rFonts w:ascii="Cambria Math" w:eastAsiaTheme="majorEastAsia" w:hAnsi="Cambria Math" w:cstheme="majorBidi"/>
+                        </w:rPr>
+                        <m:t>k</m:t>
+                      </m:r>
+                    </m:sub>
+                  </m:sSub>
+                  <m:sSup>
+                    <m:sSupPr>
+                      <m:ctrlPr>
+                        <w:rPr>
+                          <w:rFonts w:ascii="Cambria Math" w:eastAsiaTheme="majorEastAsia" w:hAnsi="Cambria Math" w:cstheme="majorBidi"/>
+                          <w:i/>
+                        </w:rPr>
+                      </m:ctrlPr>
+                    </m:sSupPr>
+                    <m:e>
+                      <m:r>
+                        <w:rPr>
+                          <w:rFonts w:ascii="Cambria Math" w:eastAsiaTheme="majorEastAsia" w:hAnsi="Cambria Math" w:cstheme="majorBidi"/>
+                        </w:rPr>
+                        <m:t>s</m:t>
+                      </m:r>
+                    </m:e>
+                    <m:sup>
+                      <m:r>
+                        <w:rPr>
+                          <w:rFonts w:ascii="Cambria Math" w:eastAsiaTheme="majorEastAsia" w:hAnsi="Cambria Math" w:cstheme="majorBidi"/>
+                        </w:rPr>
+                        <m:t>k</m:t>
+                      </m:r>
+                    </m:sup>
+                  </m:sSup>
+                </m:e>
+              </m:nary>
+            </m:den>
+          </m:f>
+        </m:oMath>
+      </m:oMathPara>
+    </w:p>
+    <w:p>
+      <w:pPr>
+        <w:rPr>
+          <w:rFonts w:asciiTheme="majorHAnsi" w:eastAsiaTheme="majorEastAsia" w:hAnsiTheme="majorHAnsi" w:cstheme="majorBidi"/>
+        </w:rPr>
+      </w:pPr>
       <w:r>
         <w:rPr>
           <w:rFonts w:asciiTheme="majorHAnsi" w:eastAsiaTheme="majorEastAsia" w:hAnsiTheme="majorHAnsi" w:cstheme="majorBidi"/>
@@ -3977,6 +4665,7 @@
         <w:rPr>
           <w:rFonts w:asciiTheme="majorHAnsi" w:eastAsiaTheme="majorEastAsia" w:hAnsiTheme="majorHAnsi" w:cstheme="majorBidi"/>
         </w:rPr>
+        <w:lastRenderedPageBreak/>
         <w:t xml:space="preserve">We assume </w:t>
       </w:r>
       <m:oMath>
@@ -5292,6 +5981,7 @@
     </w:p>
     <w:p>
       <w:r>
+        <w:lastRenderedPageBreak/>
         <w:t>BTW, difference equations model rate of change in DT systems just like differential equations model rate of change in CT systems.</w:t>
       </w:r>
     </w:p>
@@ -5399,7 +6089,6 @@
         <w:rPr>
           <w:rFonts w:eastAsiaTheme="minorEastAsia"/>
         </w:rPr>
-        <w:lastRenderedPageBreak/>
         <w:t>T</w:t>
       </w:r>
       <w:r>
@@ -7167,7 +7856,6 @@
     </w:p>
     <w:p>
       <w:r>
-        <w:lastRenderedPageBreak/>
         <w:t>The Fourier transform converges in the mean-square sense for energy signals that are not L1.</w:t>
       </w:r>
       <w:r>
@@ -7982,7 +8670,6 @@
         <w:rPr>
           <w:rFonts w:eastAsiaTheme="minorEastAsia"/>
         </w:rPr>
-        <w:lastRenderedPageBreak/>
         <w:t xml:space="preserve">When the transform takes the form of a rational function in </w:t>
       </w:r>
       <m:oMath>
@@ -9397,6 +10084,7 @@
             <w:rPr>
               <w:rFonts w:ascii="Cambria Math" w:eastAsiaTheme="minorEastAsia" w:hAnsi="Cambria Math"/>
             </w:rPr>
+            <w:lastRenderedPageBreak/>
             <m:t>x</m:t>
           </m:r>
           <m:d>
@@ -9847,7 +10535,6 @@
             <w:rPr>
               <w:rFonts w:ascii="Cambria Math" w:hAnsi="Cambria Math"/>
             </w:rPr>
-            <w:lastRenderedPageBreak/>
             <m:t>X</m:t>
           </m:r>
           <m:d>
@@ -11495,6 +12182,7 @@
             <w:rPr>
               <w:rFonts w:ascii="Cambria Math" w:eastAsiaTheme="minorEastAsia" w:hAnsi="Cambria Math"/>
             </w:rPr>
+            <w:lastRenderedPageBreak/>
             <m:t>x</m:t>
           </m:r>
           <m:d>
@@ -12640,6 +13328,7 @@
         <w:rPr>
           <w:rFonts w:eastAsiaTheme="minorEastAsia"/>
         </w:rPr>
+        <w:lastRenderedPageBreak/>
         <w:t xml:space="preserve">If a stable, causal, LTI causal can be represented as a LCCDE, then its pole-zero geometry determines the frequency response. Assume the transfer function is defined by a rational fraction of polynomials in </w:t>
       </w:r>
       <m:oMath>
@@ -12734,7 +13423,6 @@
         <w:rPr>
           <w:rFonts w:eastAsiaTheme="minorEastAsia"/>
         </w:rPr>
-        <w:lastRenderedPageBreak/>
         <w:t>T</w:t>
       </w:r>
       <w:r>
@@ -13123,6 +13811,7 @@
         <w:rPr>
           <w:rFonts w:eastAsiaTheme="minorEastAsia"/>
         </w:rPr>
+        <w:lastRenderedPageBreak/>
         <w:t xml:space="preserve">For power signals, the square of the FT is the power spectral density (PSD), which has units of </w:t>
       </w:r>
       <m:oMath>
@@ -13328,7 +14017,6 @@
           <w:rPr>
             <w:rFonts w:ascii="Cambria Math" w:eastAsiaTheme="minorEastAsia" w:hAnsi="Cambria Math"/>
           </w:rPr>
-          <w:lastRenderedPageBreak/>
           <m:t>δ</m:t>
         </m:r>
         <m:d>
@@ -13985,6 +14673,329 @@
           <m:t>&gt;1</m:t>
         </m:r>
       </m:oMath>
+    </w:p>
+    <w:p>
+      <w:pPr>
+        <w:rPr>
+          <w:rFonts w:eastAsiaTheme="minorEastAsia"/>
+        </w:rPr>
+      </w:pPr>
+      <w:r>
+        <w:rPr>
+          <w:rFonts w:eastAsiaTheme="minorEastAsia"/>
+        </w:rPr>
+        <w:t xml:space="preserve">The unit step is the impulse response of an </w:t>
+      </w:r>
+      <w:r>
+        <w:rPr>
+          <w:rFonts w:eastAsiaTheme="minorEastAsia"/>
+        </w:rPr>
+        <w:t>integrator/</w:t>
+      </w:r>
+      <w:r>
+        <w:rPr>
+          <w:rFonts w:eastAsiaTheme="minorEastAsia"/>
+        </w:rPr>
+        <w:t xml:space="preserve">accumulator, which is LTI and causal </w:t>
+      </w:r>
+      <w:r>
+        <w:rPr>
+          <w:rFonts w:eastAsiaTheme="minorEastAsia"/>
+        </w:rPr>
+        <w:t>but not stable.</w:t>
+      </w:r>
+    </w:p>
+    <w:p>
+      <w:pPr>
+        <w:rPr>
+          <w:rFonts w:eastAsiaTheme="minorEastAsia"/>
+        </w:rPr>
+      </w:pPr>
+      <m:oMathPara>
+        <m:oMath>
+          <m:r>
+            <w:rPr>
+              <w:rFonts w:ascii="Cambria Math" w:eastAsiaTheme="minorEastAsia" w:hAnsi="Cambria Math"/>
+            </w:rPr>
+            <m:t>y</m:t>
+          </m:r>
+          <m:d>
+            <m:dPr>
+              <m:ctrlPr>
+                <w:rPr>
+                  <w:rFonts w:ascii="Cambria Math" w:eastAsiaTheme="minorEastAsia" w:hAnsi="Cambria Math"/>
+                  <w:i/>
+                </w:rPr>
+              </m:ctrlPr>
+            </m:dPr>
+            <m:e>
+              <m:r>
+                <w:rPr>
+                  <w:rFonts w:ascii="Cambria Math" w:eastAsiaTheme="minorEastAsia" w:hAnsi="Cambria Math"/>
+                </w:rPr>
+                <m:t>t</m:t>
+              </m:r>
+            </m:e>
+          </m:d>
+          <m:r>
+            <w:rPr>
+              <w:rFonts w:ascii="Cambria Math" w:eastAsiaTheme="minorEastAsia" w:hAnsi="Cambria Math"/>
+            </w:rPr>
+            <m:t>=</m:t>
+          </m:r>
+          <m:nary>
+            <m:naryPr>
+              <m:ctrlPr>
+                <w:rPr>
+                  <w:rFonts w:ascii="Cambria Math" w:eastAsiaTheme="minorEastAsia" w:hAnsi="Cambria Math"/>
+                  <w:i/>
+                </w:rPr>
+              </m:ctrlPr>
+            </m:naryPr>
+            <m:sub>
+              <m:r>
+                <w:rPr>
+                  <w:rFonts w:ascii="Cambria Math" w:eastAsiaTheme="minorEastAsia" w:hAnsi="Cambria Math"/>
+                </w:rPr>
+                <m:t>-∞</m:t>
+              </m:r>
+            </m:sub>
+            <m:sup>
+              <m:r>
+                <w:rPr>
+                  <w:rFonts w:ascii="Cambria Math" w:eastAsiaTheme="minorEastAsia" w:hAnsi="Cambria Math"/>
+                </w:rPr>
+                <m:t>t</m:t>
+              </m:r>
+            </m:sup>
+            <m:e>
+              <m:r>
+                <w:rPr>
+                  <w:rFonts w:ascii="Cambria Math" w:eastAsiaTheme="minorEastAsia" w:hAnsi="Cambria Math"/>
+                </w:rPr>
+                <m:t>x</m:t>
+              </m:r>
+              <m:d>
+                <m:dPr>
+                  <m:ctrlPr>
+                    <w:rPr>
+                      <w:rFonts w:ascii="Cambria Math" w:eastAsiaTheme="minorEastAsia" w:hAnsi="Cambria Math"/>
+                      <w:i/>
+                    </w:rPr>
+                  </m:ctrlPr>
+                </m:dPr>
+                <m:e>
+                  <m:r>
+                    <w:rPr>
+                      <w:rFonts w:ascii="Cambria Math" w:eastAsiaTheme="minorEastAsia" w:hAnsi="Cambria Math"/>
+                    </w:rPr>
+                    <m:t>τ</m:t>
+                  </m:r>
+                </m:e>
+              </m:d>
+              <m:r>
+                <w:rPr>
+                  <w:rFonts w:ascii="Cambria Math" w:eastAsiaTheme="minorEastAsia" w:hAnsi="Cambria Math"/>
+                </w:rPr>
+                <m:t>dτ</m:t>
+              </m:r>
+            </m:e>
+          </m:nary>
+        </m:oMath>
+      </m:oMathPara>
+    </w:p>
+    <w:p>
+      <w:pPr>
+        <w:rPr>
+          <w:rFonts w:eastAsiaTheme="minorEastAsia"/>
+        </w:rPr>
+      </w:pPr>
+      <m:oMathPara>
+        <m:oMath>
+          <m:r>
+            <w:rPr>
+              <w:rFonts w:ascii="Cambria Math" w:eastAsiaTheme="minorEastAsia" w:hAnsi="Cambria Math"/>
+            </w:rPr>
+            <m:t>u</m:t>
+          </m:r>
+          <m:d>
+            <m:dPr>
+              <m:ctrlPr>
+                <w:rPr>
+                  <w:rFonts w:ascii="Cambria Math" w:eastAsiaTheme="minorEastAsia" w:hAnsi="Cambria Math"/>
+                  <w:i/>
+                </w:rPr>
+              </m:ctrlPr>
+            </m:dPr>
+            <m:e>
+              <m:r>
+                <w:rPr>
+                  <w:rFonts w:ascii="Cambria Math" w:eastAsiaTheme="minorEastAsia" w:hAnsi="Cambria Math"/>
+                </w:rPr>
+                <m:t>t</m:t>
+              </m:r>
+            </m:e>
+          </m:d>
+          <m:r>
+            <w:rPr>
+              <w:rFonts w:ascii="Cambria Math" w:eastAsiaTheme="minorEastAsia" w:hAnsi="Cambria Math"/>
+            </w:rPr>
+            <m:t>=</m:t>
+          </m:r>
+          <m:nary>
+            <m:naryPr>
+              <m:ctrlPr>
+                <w:rPr>
+                  <w:rFonts w:ascii="Cambria Math" w:eastAsiaTheme="minorEastAsia" w:hAnsi="Cambria Math"/>
+                  <w:i/>
+                </w:rPr>
+              </m:ctrlPr>
+            </m:naryPr>
+            <m:sub>
+              <m:r>
+                <w:rPr>
+                  <w:rFonts w:ascii="Cambria Math" w:eastAsiaTheme="minorEastAsia" w:hAnsi="Cambria Math"/>
+                </w:rPr>
+                <m:t>-∞</m:t>
+              </m:r>
+            </m:sub>
+            <m:sup>
+              <m:r>
+                <w:rPr>
+                  <w:rFonts w:ascii="Cambria Math" w:eastAsiaTheme="minorEastAsia" w:hAnsi="Cambria Math"/>
+                </w:rPr>
+                <m:t>t</m:t>
+              </m:r>
+            </m:sup>
+            <m:e>
+              <m:r>
+                <w:rPr>
+                  <w:rFonts w:ascii="Cambria Math" w:eastAsiaTheme="minorEastAsia" w:hAnsi="Cambria Math"/>
+                </w:rPr>
+                <m:t>δ</m:t>
+              </m:r>
+              <m:d>
+                <m:dPr>
+                  <m:ctrlPr>
+                    <w:rPr>
+                      <w:rFonts w:ascii="Cambria Math" w:eastAsiaTheme="minorEastAsia" w:hAnsi="Cambria Math"/>
+                      <w:i/>
+                    </w:rPr>
+                  </m:ctrlPr>
+                </m:dPr>
+                <m:e>
+                  <m:r>
+                    <w:rPr>
+                      <w:rFonts w:ascii="Cambria Math" w:eastAsiaTheme="minorEastAsia" w:hAnsi="Cambria Math"/>
+                    </w:rPr>
+                    <m:t>τ</m:t>
+                  </m:r>
+                </m:e>
+              </m:d>
+              <m:r>
+                <w:rPr>
+                  <w:rFonts w:ascii="Cambria Math" w:eastAsiaTheme="minorEastAsia" w:hAnsi="Cambria Math"/>
+                </w:rPr>
+                <m:t>dτ</m:t>
+              </m:r>
+            </m:e>
+          </m:nary>
+        </m:oMath>
+      </m:oMathPara>
+    </w:p>
+    <w:p>
+      <w:pPr>
+        <w:rPr>
+          <w:rFonts w:eastAsiaTheme="minorEastAsia"/>
+        </w:rPr>
+      </w:pPr>
+      <m:oMathPara>
+        <m:oMath>
+          <m:r>
+            <w:rPr>
+              <w:rFonts w:ascii="Cambria Math" w:eastAsiaTheme="minorEastAsia" w:hAnsi="Cambria Math"/>
+            </w:rPr>
+            <m:t>u</m:t>
+          </m:r>
+          <m:d>
+            <m:dPr>
+              <m:ctrlPr>
+                <w:rPr>
+                  <w:rFonts w:ascii="Cambria Math" w:eastAsiaTheme="minorEastAsia" w:hAnsi="Cambria Math"/>
+                  <w:i/>
+                </w:rPr>
+              </m:ctrlPr>
+            </m:dPr>
+            <m:e>
+              <m:r>
+                <w:rPr>
+                  <w:rFonts w:ascii="Cambria Math" w:eastAsiaTheme="minorEastAsia" w:hAnsi="Cambria Math"/>
+                </w:rPr>
+                <m:t>n</m:t>
+              </m:r>
+            </m:e>
+          </m:d>
+          <m:r>
+            <w:rPr>
+              <w:rFonts w:ascii="Cambria Math" w:eastAsiaTheme="minorEastAsia" w:hAnsi="Cambria Math"/>
+            </w:rPr>
+            <m:t>=</m:t>
+          </m:r>
+          <m:nary>
+            <m:naryPr>
+              <m:chr m:val="∑"/>
+              <m:ctrlPr>
+                <w:rPr>
+                  <w:rFonts w:ascii="Cambria Math" w:eastAsiaTheme="minorEastAsia" w:hAnsi="Cambria Math"/>
+                  <w:i/>
+                </w:rPr>
+              </m:ctrlPr>
+            </m:naryPr>
+            <m:sub>
+              <m:r>
+                <w:rPr>
+                  <w:rFonts w:ascii="Cambria Math" w:eastAsiaTheme="minorEastAsia" w:hAnsi="Cambria Math"/>
+                </w:rPr>
+                <m:t>k=-∞</m:t>
+              </m:r>
+            </m:sub>
+            <m:sup>
+              <m:r>
+                <w:rPr>
+                  <w:rFonts w:ascii="Cambria Math" w:eastAsiaTheme="minorEastAsia" w:hAnsi="Cambria Math"/>
+                </w:rPr>
+                <m:t>n</m:t>
+              </m:r>
+            </m:sup>
+            <m:e>
+              <m:r>
+                <w:rPr>
+                  <w:rFonts w:ascii="Cambria Math" w:eastAsiaTheme="minorEastAsia" w:hAnsi="Cambria Math"/>
+                </w:rPr>
+                <m:t>δ</m:t>
+              </m:r>
+              <m:d>
+                <m:dPr>
+                  <m:ctrlPr>
+                    <w:rPr>
+                      <w:rFonts w:ascii="Cambria Math" w:eastAsiaTheme="minorEastAsia" w:hAnsi="Cambria Math"/>
+                      <w:i/>
+                    </w:rPr>
+                  </m:ctrlPr>
+                </m:dPr>
+                <m:e>
+                  <m:r>
+                    <w:rPr>
+                      <w:rFonts w:ascii="Cambria Math" w:eastAsiaTheme="minorEastAsia" w:hAnsi="Cambria Math"/>
+                    </w:rPr>
+                    <m:t>k</m:t>
+                  </m:r>
+                </m:e>
+              </m:d>
+            </m:e>
+          </m:nary>
+        </m:oMath>
+      </m:oMathPara>
     </w:p>
     <w:p>
       <w:pPr>
@@ -14843,6 +15854,7 @@
           <w:b/>
           <w:bCs/>
         </w:rPr>
+        <w:lastRenderedPageBreak/>
         <w:t>Complex exponential:</w:t>
       </w:r>
     </w:p>
@@ -17270,7 +18282,6 @@
         <w:rPr>
           <w:rFonts w:eastAsiaTheme="minorEastAsia"/>
         </w:rPr>
-        <w:lastRenderedPageBreak/>
         <w:t>Represents an unmodulated tone.</w:t>
       </w:r>
       <w:r>
@@ -19847,7 +20858,6 @@
         <w:rPr>
           <w:rFonts w:eastAsiaTheme="minorEastAsia"/>
         </w:rPr>
-        <w:lastRenderedPageBreak/>
         <w:t>This is the key to analyzing DAC ZOH and OFDM subcarrier orthogonality.</w:t>
       </w:r>
       <w:r>
@@ -20231,6 +21241,25 @@
           </m:d>
         </m:oMath>
       </m:oMathPara>
+    </w:p>
+    <w:p>
+      <w:pPr>
+        <w:rPr>
+          <w:rFonts w:eastAsiaTheme="minorEastAsia"/>
+        </w:rPr>
+      </w:pPr>
+      <w:r>
+        <w:rPr>
+          <w:rFonts w:eastAsiaTheme="minorEastAsia"/>
+        </w:rPr>
+        <w:t>The null frequencies are the frequencies that have exactly an integer number of periods within the rectangular window so that convolution</w:t>
+      </w:r>
+      <w:r>
+        <w:rPr>
+          <w:rFonts w:eastAsiaTheme="minorEastAsia"/>
+        </w:rPr>
+        <w:t>, which in this case is simply integrating over one period, returns 0.</w:t>
+      </w:r>
     </w:p>
     <w:p>
       <w:pPr>
@@ -20846,6 +21875,7 @@
         <w:rPr>
           <w:rFonts w:eastAsiaTheme="minorEastAsia"/>
         </w:rPr>
+        <w:lastRenderedPageBreak/>
         <w:t xml:space="preserve">In the DT case, this is the idea behind </w:t>
       </w:r>
       <w:proofErr w:type="spellStart"/>
@@ -21417,7 +22447,6 @@
     </w:p>
     <w:p>
       <w:r>
-        <w:lastRenderedPageBreak/>
         <w:t xml:space="preserve">The energy or power spectrum of a signal describes the distribution of energy or power into the frequency components composing that signal. The statistical average of the energy or power </w:t>
       </w:r>
       <w:r>
@@ -23587,7 +24616,6 @@
             <w:rPr>
               <w:rFonts w:ascii="Cambria Math" w:eastAsiaTheme="minorEastAsia" w:hAnsi="Cambria Math"/>
             </w:rPr>
-            <w:lastRenderedPageBreak/>
             <m:t>x</m:t>
           </m:r>
           <m:d>
@@ -28314,7 +29342,6 @@
         <w:rPr>
           <w:rFonts w:eastAsiaTheme="minorEastAsia"/>
         </w:rPr>
-        <w:lastRenderedPageBreak/>
         <w:t xml:space="preserve">Let’s </w:t>
       </w:r>
       <w:proofErr w:type="gramStart"/>
@@ -29948,6 +30975,7 @@
             <w:rPr>
               <w:rFonts w:ascii="Cambria Math" w:eastAsiaTheme="minorEastAsia" w:hAnsi="Cambria Math"/>
             </w:rPr>
+            <w:lastRenderedPageBreak/>
             <m:t>F</m:t>
           </m:r>
           <m:d>
@@ -31273,7 +32301,6 @@
             <w:rPr>
               <w:rFonts w:ascii="Cambria Math" w:eastAsiaTheme="minorEastAsia" w:hAnsi="Cambria Math"/>
             </w:rPr>
-            <w:lastRenderedPageBreak/>
             <m:t>x</m:t>
           </m:r>
           <m:d>
@@ -32304,6 +33331,7 @@
             <w:rPr>
               <w:rFonts w:ascii="Cambria Math" w:eastAsiaTheme="minorEastAsia" w:hAnsi="Cambria Math"/>
             </w:rPr>
+            <w:lastRenderedPageBreak/>
             <m:t>X</m:t>
           </m:r>
           <m:d>
@@ -33297,7 +34325,6 @@
             <w:rPr>
               <w:rFonts w:ascii="Cambria Math" w:eastAsiaTheme="minorEastAsia" w:hAnsi="Cambria Math"/>
             </w:rPr>
-            <w:lastRenderedPageBreak/>
             <m:t>x</m:t>
           </m:r>
           <m:d>
@@ -35461,6 +36488,7 @@
     </w:p>
     <w:p>
       <w:r>
+        <w:lastRenderedPageBreak/>
         <w:t>The classical formulation of phasors is if you have sinusoids of the same frequency but varying amplitudes and phases, the summation of the sinusoids is equal to a sinusoid at the same frequency with amplitude and phase given by phasor addition.</w:t>
       </w:r>
     </w:p>
@@ -38004,6 +39032,7 @@
         <w:rPr>
           <w:rFonts w:eastAsiaTheme="minorEastAsia"/>
         </w:rPr>
+        <w:lastRenderedPageBreak/>
         <w:t xml:space="preserve">The same analysis </w:t>
       </w:r>
       <w:proofErr w:type="gramStart"/>

</xml_diff>